<commit_message>
Ms up to date. discussion à finir
</commit_message>
<xml_diff>
--- a/manuscript/manuscript.docx
+++ b/manuscript/manuscript.docx
@@ -145,11 +145,43 @@
         <w:pStyle w:val="FirstParagraph"/>
       </w:pPr>
       <w:r>
-        <w:rPr>
-          <w:bCs/>
-          <w:b/>
-        </w:rPr>
-        <w:t xml:space="preserve">Est-ce que j’intègre le time lag???</w:t>
+        <w:t xml:space="preserve">The ecological consequences of predation accrue to the sum of consumptive and nonconsumptive effects (CEs and NCEs) during predator-prey interactions</w:t>
+      </w:r>
+      <w:r>
+        <w:t xml:space="preserve"> </w:t>
+      </w:r>
+      <w:r>
+        <w:t xml:space="preserve">(Preisser, Orrock, and Schmitz 2007)</w:t>
+      </w:r>
+      <w:r>
+        <w:t xml:space="preserve">. Recent advances in our understanding of the behavioural mechanisms (e.g. foraging mode, foraging specialization, reciprocal plasticity) driving (N)CEs at the individual and population level have allowed ecologists to predict their outcome as well as their effect on prey population dynamics</w:t>
+      </w:r>
+      <w:r>
+        <w:t xml:space="preserve"> </w:t>
+      </w:r>
+      <w:r>
+        <w:t xml:space="preserve">(Wirsing et al. 2021)</w:t>
+      </w:r>
+      <w:r>
+        <w:t xml:space="preserve">. For example, empirical studies show that prey tend to increase vigilance at the expense of foraging in the presence of ambush predators (NCEs)</w:t>
+      </w:r>
+      <w:r>
+        <w:t xml:space="preserve"> </w:t>
+      </w:r>
+      <w:r>
+        <w:t xml:space="preserve">(Preisser, Orrock, and Schmitz 2007)</w:t>
+      </w:r>
+      <w:r>
+        <w:t xml:space="preserve">. Because ambush predators are opportunistic hunters, they tend to consume a greater range of prey types (CEs) compared to cursorial predators</w:t>
+      </w:r>
+      <w:r>
+        <w:t xml:space="preserve"> </w:t>
+      </w:r>
+      <w:r>
+        <w:t xml:space="preserve">(Glaudas et al. 2019)</w:t>
+      </w:r>
+      <w:r>
+        <w:t xml:space="preserve">.</w:t>
       </w:r>
     </w:p>
     <w:p>
@@ -157,7 +189,43 @@
         <w:pStyle w:val="BodyText"/>
       </w:pPr>
       <w:r>
-        <w:t xml:space="preserve">The ecological consequences of predation are defined by the sum of consumptive and nonconsumptive effects (CEs and NCEs) when predators hunt [refs]. Recent advances in our understanding of the behavioural mechanisms (e.g. reciprocal plasticity, foraging specialization) driving prey consumption at the individual and population level have allowed ecologists to use information on predation regimes to predict the outcome of (N)CEs and their effect on prey population and community dynamics [refs]. For example, empirical studies show that prey tend to increase vigilance at the expense of foraging in the presence of ambush predators (NCEs). Because ambush predators are opportunistic hunters, they also tend to consume a greater range of prey types (CEs) compared to cursorial predators [refs].</w:t>
+        <w:t xml:space="preserve">There are, however, internal mechanisms shaping predator foraging decision-making that are often overlooked when studying (N)CEs in predator-prey interactions</w:t>
+      </w:r>
+      <w:r>
+        <w:t xml:space="preserve"> </w:t>
+      </w:r>
+      <w:r>
+        <w:t xml:space="preserve">(Wooster et al. 2023)</w:t>
+      </w:r>
+      <w:r>
+        <w:t xml:space="preserve">. For instance, predators need to acquire expertise by practicing and learning the proper skills to successfully locate, select, and capture their prey</w:t>
+      </w:r>
+      <w:r>
+        <w:t xml:space="preserve"> </w:t>
+      </w:r>
+      <w:r>
+        <w:t xml:space="preserve">(Dukas 2019; Wooster et al. 2023)</w:t>
+      </w:r>
+      <w:r>
+        <w:t xml:space="preserve">. The aquisition of expertise is predicted to be paramount in systems where predators learn different hunting tactics (e.g. orca whales)</w:t>
+      </w:r>
+      <w:r>
+        <w:t xml:space="preserve"> </w:t>
+      </w:r>
+      <w:r>
+        <w:t xml:space="preserve">(Heithaus, Dill, and Kiszka 2018)</w:t>
+      </w:r>
+      <w:r>
+        <w:t xml:space="preserve">. Empirical studies on human and non-human hunters show that individuals optimize foraging efficiency (e.g. search and handling times, return rates) by learning associative images or using cues from their prey and their environment</w:t>
+      </w:r>
+      <w:r>
+        <w:t xml:space="preserve"> </w:t>
+      </w:r>
+      <w:r>
+        <w:t xml:space="preserve">(Edwards and Jackson 1994; Morse 2000; MacDonald 2007; Reid, Seebacher, and Ward 2010; Wilson-Rankin 2015)</w:t>
+      </w:r>
+      <w:r>
+        <w:t xml:space="preserve">. Thus, predators can integrate this information to increase their chances of locating prey or to use the tactic most suited for the type of prey encountered [refs].</w:t>
       </w:r>
     </w:p>
     <w:p>
@@ -165,13 +233,16 @@
         <w:pStyle w:val="BodyText"/>
       </w:pPr>
       <w:r>
-        <w:t xml:space="preserve">While the foraging mode of predators is a reliable trait used to predict prey consumption, predators can only be successful if they practiced and learned the skills that makes them adept at hunting their prey, that is, hunting expertise [</w:t>
-      </w:r>
-      <w:r>
-        <w:t xml:space="preserve">Dukas (2019)</w:t>
-      </w:r>
-      <w:r>
-        <w:t xml:space="preserve">;wooster.etal2023]. The aquisition of expertise is predicted to be paramount in many predator systems where hunting tactics are learned (e.g. orca whales). Yet, there is only fraction of evidence showing the link between experience and success in natural predators, impeding our ability to accurately predict the consequences of predation on prey populations.</w:t>
+        <w:t xml:space="preserve">Conversely, prey can use antipredator tactics that are effective to evade predators, such as rapid or unpredictable movements</w:t>
+      </w:r>
+      <w:r>
+        <w:t xml:space="preserve"> </w:t>
+      </w:r>
+      <w:r>
+        <w:t xml:space="preserve">(Walker et al. 2005; Kelley and Magurran 2011; Herbert-Read et al. 2017; Szopa-Comley and Ioannou 2022)</w:t>
+      </w:r>
+      <w:r>
+        <w:t xml:space="preserve">. This results in reciprocal interactions where predators need to learn to predict the movement of their prey to successfully capture them. Yet, it may be impossible for a predator to learn unpredictable prey escape trajectories such that these antipredator tactics may interfere with a predator’s acquisition of hunting expertise [troscianko.etal2018]. Unfortunately, there is only scarce evidence showing links between experience, prey antipredator behaviour, and prey consumption in natural predators, impeding our ability to accurately predict the consequences of predation on prey populations.</w:t>
       </w:r>
     </w:p>
     <w:p>
@@ -179,42 +250,19 @@
         <w:pStyle w:val="BodyText"/>
       </w:pPr>
       <w:r>
-        <w:t xml:space="preserve">Empirical studies on human and non-human hunters show that individuals optimize foraging efficiency (e.g. search and handling times, return rates) by learning associative images or using cues from their prey and their environment</w:t>
-      </w:r>
-      <w:r>
-        <w:t xml:space="preserve"> </w:t>
-      </w:r>
-      <w:r>
-        <w:t xml:space="preserve">(Edwards and Jackson 1994; Morse 2000; MacDonald 2007; Reid, Seebacher, and Ward 2010; Wilson-Rankin 2015)</w:t>
-      </w:r>
-      <w:r>
-        <w:t xml:space="preserve">. Predators can integrate this information to use the appropriate hunting tactic (e.g. ambushing or fast movement speeds) for the type of prey that they encounter</w:t>
-      </w:r>
-      <w:r>
-        <w:t xml:space="preserve"> </w:t>
-      </w:r>
-      <w:r>
-        <w:t xml:space="preserve">(Toscano and Griffen 2014; Patrick and Weimerskirch 2014; Toscano et al. 2016)</w:t>
-      </w:r>
-      <w:r>
-        <w:t xml:space="preserve">. However, prey often use antipredator tactics such as rapid or unpredictable movements which are proven to be effective to successfully escape predators</w:t>
-      </w:r>
-      <w:r>
-        <w:t xml:space="preserve"> </w:t>
-      </w:r>
-      <w:r>
-        <w:t xml:space="preserve">(Walker et al. 2005; Jennifer L. Kelley and Magurran 2011; Herbert-Read et al. 2017; Szopa-Comley and Ioannou 2022)</w:t>
-      </w:r>
-      <w:r>
-        <w:t xml:space="preserve">. This results in reciprocal interactions where predators need to learn to predict the movement of their prey to capture them. Predators should thus benefit from rapidly acquiring expertise to maximise prey consumption.</w:t>
-      </w:r>
-    </w:p>
-    <w:p>
-      <w:pPr>
-        <w:pStyle w:val="BodyText"/>
-      </w:pPr>
-      <w:r>
-        <w:t xml:space="preserve">A recurring challenge impeding research on predator-prey behavioural interactions is the need to collect data simultaneously on both the predator and the prey. Similar to agent-based simulations, online videogames can be useful systems to mitigate these challenges and test specific ecological hypotheses. They provide controlled virtual environments with the advantage of having real players that interact in the virtual space. For example, in the predator-prey videogame</w:t>
+        <w:t xml:space="preserve">A recurring challenge impeding research on predator-prey behavioural interactions is the need to collect data simultaneously on both the predator and the prey. Similar to agent-based simulations, online videogames can be useful systems to mitigate these challenges and test specific ecological hypotheses. They provide controlled virtual environments to test ecological hypotheses</w:t>
+      </w:r>
+      <w:r>
+        <w:t xml:space="preserve"> </w:t>
+      </w:r>
+      <w:r>
+        <w:t xml:space="preserve">(see Lymbery, Webber, and Didham 2023)</w:t>
+      </w:r>
+      <w:r>
+        <w:t xml:space="preserve"> </w:t>
+      </w:r>
+      <w:r>
+        <w:t xml:space="preserve">with the advantage of having real players that interact in the virtual space. For example, in the predator-prey videogame</w:t>
       </w:r>
       <w:r>
         <w:t xml:space="preserve"> </w:t>
@@ -236,34 +284,16 @@
         <w:t xml:space="preserve">(Fraser Franco et al. 2022)</w:t>
       </w:r>
       <w:r>
-        <w:t xml:space="preserve">. We found that prey can increase their chances of survival by cooperating and moving fast when they forage</w:t>
-      </w:r>
-      <w:r>
-        <w:t xml:space="preserve"> </w:t>
-      </w:r>
-      <w:r>
-        <w:t xml:space="preserve">(Céré, Montiglio, and Kelly 2021; Fraser Franco et al. 2022, Santostefano et al. 2024)</w:t>
-      </w:r>
-      <w:r>
-        <w:t xml:space="preserve">. Of course, the life of neither the predator nor the prey players are at stake, such that emerging patterns could be driven by their motivation to win and not</w:t>
-      </w:r>
-      <w:r>
-        <w:t xml:space="preserve"> </w:t>
-      </w:r>
-      <w:r>
-        <w:t xml:space="preserve">“</w:t>
-      </w:r>
-      <w:r>
-        <w:t xml:space="preserve">true</w:t>
-      </w:r>
-      <w:r>
-        <w:t xml:space="preserve">”</w:t>
-      </w:r>
-      <w:r>
-        <w:t xml:space="preserve"> </w:t>
-      </w:r>
-      <w:r>
-        <w:t xml:space="preserve">survival. Yet, the game ellicits natural reactions in players such as fear from predation (personal observations), which corroborates with another virtual ecological study showing that predation drives individual variation in risk perception</w:t>
+        <w:t xml:space="preserve">. The prey can increase their chances of survival by cooperating and moving fast to escape the predator</w:t>
+      </w:r>
+      <w:r>
+        <w:t xml:space="preserve"> </w:t>
+      </w:r>
+      <w:r>
+        <w:t xml:space="preserve">(Céré, Montiglio, and Kelly 2021; Fraser Franco et al. 2022; Santostefano, Fraser Franco, and Montiglio 2024)</w:t>
+      </w:r>
+      <w:r>
+        <w:t xml:space="preserve">. The game also ellicits natural reactions in players such as fear from predation (personal observations), which corroborates with another virtual ecological study showing that predation drives individual variation in risk perception</w:t>
       </w:r>
       <w:r>
         <w:t xml:space="preserve"> </w:t>
@@ -272,19 +302,7 @@
         <w:t xml:space="preserve">(Beauchamp 2020)</w:t>
       </w:r>
       <w:r>
-        <w:t xml:space="preserve">. In a different system,</w:t>
-      </w:r>
-      <w:r>
-        <w:t xml:space="preserve"> </w:t>
-      </w:r>
-      <w:r>
-        <w:t xml:space="preserve">Lymbery, Webber, and Didham (2023)</w:t>
-      </w:r>
-      <w:r>
-        <w:t xml:space="preserve"> </w:t>
-      </w:r>
-      <w:r>
-        <w:t xml:space="preserve">showed that complex environments favor strong soldiers over large armies in a virtual game as well as in the laboratory with two ant species. These observations outline how ecological patterns can emerge from interactions in virtual systems with fixed rules. Videogames also generate large volumes of data on interacting players throughout their lifetime in the game under realistic, controlled, and repeatable ecological scenarios. Hence, virtual systems such as</w:t>
+        <w:t xml:space="preserve">. These observations outline how ecological patterns can emerge from interactions in virtual systems with fixed rules. Videogames also generate large volumes of data on interacting players throughout their lifetime in the game under realistic, controlled, and repeatable ecological scenarios. Hence, virtual systems such as</w:t>
       </w:r>
       <w:r>
         <w:t xml:space="preserve"> </w:t>
@@ -308,7 +326,7 @@
         <w:pStyle w:val="BodyText"/>
       </w:pPr>
       <w:r>
-        <w:t xml:space="preserve">In this study, we assess how repeated experience shapes predator foraging success using data from players in</w:t>
+        <w:t xml:space="preserve">In this study, we assess how repeated encounters with prey shapes predator hunting success using data from players in</w:t>
       </w:r>
       <w:r>
         <w:t xml:space="preserve"> </w:t>
@@ -321,27 +339,20 @@
         <w:t xml:space="preserve">Dead by Daylight</w:t>
       </w:r>
       <w:r>
-        <w:t xml:space="preserve">. First, we investigate how individual hunting success changes with experience (i.e. how individuals develop their hunting expertise). We hypothesize that the predators’ success will increase with experience up to a certain level where it will stagnate. We expect this pattern to vary among individuals due to differences in prey encounters.</w:t>
-      </w:r>
-    </w:p>
-    <w:p>
-      <w:pPr>
-        <w:pStyle w:val="BodyText"/>
-      </w:pPr>
-      <w:r>
-        <w:t xml:space="preserve">Second, we investigate how the interaction between experience and prey encounters influence the development of expertise.</w:t>
-      </w:r>
-    </w:p>
-    <w:p>
-      <w:pPr>
-        <w:pStyle w:val="BodyText"/>
-      </w:pPr>
-      <w:r>
-        <w:t xml:space="preserve">If all predators encounter similar groups of prey, we predict that individuals (and thus the population) should all specialize in similar speeds. In contrast, if all predators encounter varying groups of prey, then they should all converge towards flexible speeds. In both scenarios, differences among individuals in IIV across experience should be low (i.e. similar individual foraging specialization), whereas the population variance would either decrease (specialization) or increase (flexibility). Alternatively, differences among individuals in foraging specialization may emerge if they experience different interactions with their prey. In this case, we expect predators that encountered similar groups of prey across experience to specialize in similar speeds, while predators that encountered heterogeneous groups across matches should adopt flexible movement speeds, resulting in an increase in among individual differences in IIV with experience. If we detect such prey-dependent fine-tuning with experience, then all hunters along the flexible-specialist continuum should attain equal success.</w:t>
+        <w:t xml:space="preserve">. First, we investigate how individual hunting success changes with repeated encounters (i.e. how individuals develop their hunting expertise). At the population level, we hypothesize that the predators’ success will increase with experience up to a certain level where it will stabilize</w:t>
+      </w:r>
+      <w:r>
+        <w:t xml:space="preserve"> </w:t>
+      </w:r>
+      <w:r>
+        <w:t xml:space="preserve">(Dukas 2019)</w:t>
+      </w:r>
+      <w:r>
+        <w:t xml:space="preserve">. However, we expect this pattern to vary among individuals due to differences in the movement of prey encountered. Therefore, we then investigate how prey movement influences the development of expertise. If predators encounter groups of prey with similar speeds, we predict that the gain in expertise will be similar among individuals. Alternatively, if predators encounter groups of prey with varying speeds, then the acquisition of expertise will vary among individuals.</w:t>
       </w:r>
     </w:p>
     <w:bookmarkEnd w:id="21"/>
-    <w:bookmarkStart w:id="31" w:name="materials-and-methods"/>
+    <w:bookmarkStart w:id="34" w:name="materials-and-methods"/>
     <w:p>
       <w:pPr>
         <w:pStyle w:val="Heading1"/>
@@ -350,7 +361,7 @@
         <w:t xml:space="preserve">MATERIALS AND METHODS</w:t>
       </w:r>
     </w:p>
-    <w:bookmarkStart w:id="22" w:name="study-system"/>
+    <w:bookmarkStart w:id="25" w:name="study-system"/>
     <w:p>
       <w:pPr>
         <w:pStyle w:val="Heading2"/>
@@ -374,57 +385,110 @@
         <w:t xml:space="preserve"> </w:t>
       </w:r>
       <w:r>
-        <w:t xml:space="preserve">is a survival asymmetric multiplayer online game (i.e. a game where the gameplay mechanics differ between two groups) developed by Behaviour Interactive Inc, in which players can play either as a predator or a prey. Every match includes only one predator and four prey. The objective of the predator is to hunt and capture the prey, and the objective of the prey is to search for resources while avoiding the predator. The resources are in the form of power generators that, once all activated, will enable the prey to escape through one of two exit doors. The composition of the predator and prey group in a match is determined by a skill-based matchmaking algorithm. A match ends when the predator kills all the prey available (i.e. that have not escaped), or when the last remaining prey escapes the virtual environment. Each player, predator or prey, can choose an avatar with abilities that encourage specific play styles (e.g. bold vs cautious prey, or ambush vs roaming predator). During our study period, the game offered 23 predator avatars. The virtual environments are composed of fixed and procedurally generated habitat components, such as vegetation, mazes, and buildings. Some of these environments are larger than others, with varying structural complexity. However, predators display only minimal changes in behaviour and hunting success across the environments, probably due to a game feature enabling them to have visual cues of the generators</w:t>
-      </w:r>
-      <w:r>
-        <w:t xml:space="preserve"> </w:t>
-      </w:r>
-      <w:r>
-        <w:t xml:space="preserve">(Fraser Franco et al. 2022)</w:t>
-      </w:r>
-      <w:r>
-        <w:t xml:space="preserve">. There were 35 virtual game environments available for play during the study period.</w:t>
-      </w:r>
-    </w:p>
-    <w:bookmarkEnd w:id="22"/>
-    <w:bookmarkStart w:id="24" w:name="data-collection"/>
-    <w:p>
-      <w:pPr>
-        <w:pStyle w:val="Heading2"/>
-      </w:pPr>
-      <w:r>
-        <w:t xml:space="preserve">Data collection</w:t>
+        <w:t xml:space="preserve">is a survival asymmetric multiplayer online game (i.e. a game where the gameplay mechanics differ between two groups) developed by Behaviour Interactive Inc, in which players can play either as a predator or a prey. Every match includes only one predator and four prey. The objective of the predator is to hunt and capture the prey, and the objective of the prey is to search for resources while avoiding the predator. The resources are in the form of power generators that, once all activated, will enable the prey to escape through one of two exit doors. The composition of the predator and prey group in a match is determined by a skill-based matchmaking algorithm. A match ends when the predator kills all the prey available (i.e. that have not escaped), or when the last remaining prey escapes the virtual environment.</w:t>
       </w:r>
     </w:p>
     <w:p>
       <w:pPr>
-        <w:pStyle w:val="FirstParagraph"/>
-      </w:pPr>
-      <w:r>
-        <w:t xml:space="preserve">The videogame company provided data that spanned a period of 6 months of gameplay recorded for every player from 2020-12-01 to 2021-06-01. We only analyzed matches where players did not know each other (i.e. </w:t>
-      </w:r>
-      <w:r>
-        <w:t xml:space="preserve">“</w:t>
-      </w:r>
-      <w:r>
-        <w:t xml:space="preserve">Online</w:t>
-      </w:r>
-      <w:r>
-        <w:t xml:space="preserve">”</w:t>
-      </w:r>
-      <w:r>
-        <w:t xml:space="preserve"> </w:t>
-      </w:r>
-      <w:r>
-        <w:t xml:space="preserve">mode). We filtered any matches where players were inactive, such as when mean distances traveled per second (i.e. speed) were equal to, or very close to, zero. Moreover, we used our knowledge of the game to remove any matches where players were potentially hacking, or not playing the game as intended. We then sampled players that played 300 matches or more, and monitored all their matches from the first to a maximum of 500 matches.</w:t>
+        <w:pStyle w:val="BodyText"/>
+      </w:pPr>
+      <w:r>
+        <w:t xml:space="preserve">Before the start of a match, players (predator or prey) can choose an avatar with unique abilities that encourage specific play styles (e.g. bold vs cautious prey, or ambush vs roaming predator). During our study period, the game offered 23 predator avatars. The virtual environments are composed of fixed and procedurally generated habitat components, such as vegetation, mazes, and buildings. Some of these environments are larger than others, with varying structural complexity. However, predators display only minimal changes in behaviour and hunting success across the environments, probably due to a game feature enabling them to have visual cues on the resources</w:t>
+      </w:r>
+      <w:r>
+        <w:t xml:space="preserve"> </w:t>
+      </w:r>
+      <w:r>
+        <w:t xml:space="preserve">(Fraser Franco et al. 2022)</w:t>
+      </w:r>
+      <w:r>
+        <w:t xml:space="preserve">. There were 35 virtual game environments available for play during the study period. Details on the basic characteristics of predator avatars are available at</w:t>
+      </w:r>
+      <w:r>
+        <w:t xml:space="preserve"> </w:t>
+      </w:r>
+      <w:hyperlink r:id="rId22">
+        <w:r>
+          <w:rPr>
+            <w:rStyle w:val="Hyperlink"/>
+          </w:rPr>
+          <w:t xml:space="preserve">https://deadbydaylight.fandom.com/wiki/Killers</w:t>
+        </w:r>
+      </w:hyperlink>
+      <w:r>
+        <w:t xml:space="preserve">. Details on the size and structure of the different virtual environments are available at</w:t>
+      </w:r>
+      <w:r>
+        <w:t xml:space="preserve"> </w:t>
+      </w:r>
+      <w:hyperlink r:id="rId23">
+        <w:r>
+          <w:rPr>
+            <w:rStyle w:val="Hyperlink"/>
+          </w:rPr>
+          <w:t xml:space="preserve">https://dbdmaps.com/</w:t>
+        </w:r>
+      </w:hyperlink>
+      <w:r>
+        <w:t xml:space="preserve"> </w:t>
+      </w:r>
+      <w:r>
+        <w:t xml:space="preserve">and</w:t>
+      </w:r>
+      <w:r>
+        <w:t xml:space="preserve"> </w:t>
+      </w:r>
+      <w:hyperlink r:id="rId24">
+        <w:r>
+          <w:rPr>
+            <w:rStyle w:val="Hyperlink"/>
+          </w:rPr>
+          <w:t xml:space="preserve">https://deadbydaylight.fandom.com/wiki/Realms</w:t>
+        </w:r>
+      </w:hyperlink>
+      <w:r>
+        <w:t xml:space="preserve">.</w:t>
+      </w:r>
+    </w:p>
+    <w:bookmarkEnd w:id="25"/>
+    <w:bookmarkStart w:id="27" w:name="data-collection"/>
+    <w:p>
+      <w:pPr>
+        <w:pStyle w:val="Heading2"/>
+      </w:pPr>
+      <w:r>
+        <w:t xml:space="preserve">Data collection</w:t>
       </w:r>
     </w:p>
     <w:p>
       <w:pPr>
+        <w:pStyle w:val="FirstParagraph"/>
+      </w:pPr>
+      <w:r>
+        <w:t xml:space="preserve">The videogame company provided data that spanned a period of 6 months of gameplay recorded for every player from 2020-12-01 to 2021-06-01. We only analyzed matches where players did not know each other (i.e. </w:t>
+      </w:r>
+      <w:r>
+        <w:t xml:space="preserve">“</w:t>
+      </w:r>
+      <w:r>
+        <w:t xml:space="preserve">Online</w:t>
+      </w:r>
+      <w:r>
+        <w:t xml:space="preserve">”</w:t>
+      </w:r>
+      <w:r>
+        <w:t xml:space="preserve"> </w:t>
+      </w:r>
+      <w:r>
+        <w:t xml:space="preserve">mode). We filtered any matches where players were inactive, such as when mean distances traveled per second (i.e. speed) were equal to, or very close to, zero. Moreover, we used our knowledge of the game to remove any matches where players were potentially hacking, or not playing the game as intended. We then sampled players that played 300 matches or more, and monitored all their matches from the first to a maximum of 500 matches.</w:t>
+      </w:r>
+    </w:p>
+    <w:p>
+      <w:pPr>
         <w:pStyle w:val="BodyText"/>
       </w:pPr>
       <w:r>
-        <w:t xml:space="preserve">Our population consists of 253 predator players with a total record of 100 412 matches. The predator-players’ experience varied between 301 and 500 matches played. These matches lasted between 3 and 70 min (mean = 11 min). The following information is collected and reported for every match : the player’s anonymous ID, its avatar (i.e. the predator character chosen with its specific skill-gameplay mechanics), the game environment, the predator-player’s experience, the mean speed of the groups of prey the player encountered, and their mean rank (a proxy for prey skill). The ranking system in</w:t>
+        <w:t xml:space="preserve">Our population consists of 253 players that played strictly as the predator, with a total record of 100 412 matches. The predator-players’ experience varied between 301 and 500 matches played. These matches lasted between 3 and 70 min (mean = 11 min). The following information is collected and reported for every match : the player’s anonymous ID, its avatar (i.e. the predator character chosen with its specific skill-gameplay mechanics), the game environment, the predator-player’s experience, the mean speed of the groups of prey that the predator player encountered, and the mean rank of the prey encountered (a proxy for prey skill). The ranking system in</w:t>
       </w:r>
       <w:r>
         <w:t xml:space="preserve"> </w:t>
@@ -442,7 +506,7 @@
       <w:r>
         <w:t xml:space="preserve">was implemented by the company to pair players in a match based on their skill (</w:t>
       </w:r>
-      <w:hyperlink r:id="rId23">
+      <w:hyperlink r:id="rId26">
         <w:r>
           <w:rPr>
             <w:rStyle w:val="Hyperlink"/>
@@ -459,7 +523,7 @@
         <w:pStyle w:val="BodyText"/>
       </w:pPr>
       <w:r>
-        <w:t xml:space="preserve">We analyzed the mean speed of the prey group encountered by the predator. We measured the preys’ speed as the mean travel speed of the four individual prey in a match (mean = 2.40 ± 0.32 m/s). We defined hunting success as the number of prey consumed during the match (min = 0, max = 4). Lastly, we defined the predator’s cumulative experience as the number of matches played as the predator prior to the match being monitored. For example, the first match of a player would have a cumulative experience value of 0, while the tenth match would have a value of 9. We did not account for matches where predators played as the prey. We also categorized predators for each match based on their cumulated experience. We labeled predators as novices for matches where they had cumulated less than 100 matches, intermediate for matches where they had cumulated between 100 and 299 matches, and advanced for matches where they had cumulated more than 299 matches (max 499). Since our goal was to monitor predator players throughout their experience and that they all played at least 300 matches, they all appeared in each of the three experience categories.</w:t>
+        <w:t xml:space="preserve">We analyzed the mean speed of the prey group encountered by the predator. We measured the preys’ speed as the mean travel speed of the four individual prey in a match (mean = 2.40 ± 0.32 m/s). We defined hunting success as the number of prey consumed during the match (min = 0, max = 4). Lastly, we defined the predator’s cumulative experience as the number of matches played as the predator prior to the match being monitored. For example, the first match of a player would have a cumulative experience value of 0, while the tenth match would have a value of 9. We did not account for matches where predators played as the prey.</w:t>
       </w:r>
     </w:p>
     <w:p>
@@ -467,7 +531,7 @@
         <w:pStyle w:val="BodyText"/>
       </w:pPr>
       <w:r>
-        <w:t xml:space="preserve">We recognize that we could have biased our analyses by retaining only individuals who played for at least 300 matches. For example, these individuals might be experienced videogame players and could thus already be playing like experts in their first matches in</w:t>
+        <w:t xml:space="preserve">We recognize that we could have introduced a bias in our analyses by retaining only individuals who played for at least 300 matches. For example, these individuals might be experienced videogame players and could thus already be playing like experts in their first matches in</w:t>
       </w:r>
       <w:r>
         <w:t xml:space="preserve"> </w:t>
@@ -480,11 +544,11 @@
         <w:t xml:space="preserve">DBD</w:t>
       </w:r>
       <w:r>
-        <w:t xml:space="preserve">. To verify that our sample was not biased, we compared a random sample of players that played either 20 to 50 matches, 51 to 100 matches, or 101 to 300 matches during the same timeframe as our sampled population. We then took the first 20 matches played by these players, including those from our sampled population, and compared their mean speed using a Bayesian hierarchical linear model. We found that all four groups had similar mean speeds as predators (Appendix 2: Table S1-S2), which indicates an absence of bias due to data sampling.</w:t>
+        <w:t xml:space="preserve">. To verify that our sample was not biased, we compared a random sample of players that played either 20 to 50 matches, 51 to 100 matches, or 101 to 300 matches during the same timeframe as our sampled population. We then took the first 20 matches played by these players, including those from our sampled population, and compared their mean hunting success using a Bayesian hierarchical linear model. We found that all four groups had similar successes as predators (Appendix 2: Table S1-S2), which suggests an absence of bias due to data sampling.</w:t>
       </w:r>
     </w:p>
-    <w:bookmarkEnd w:id="24"/>
-    <w:bookmarkStart w:id="30" w:name="statistical-analyses"/>
+    <w:bookmarkEnd w:id="27"/>
+    <w:bookmarkStart w:id="33" w:name="statistical-analyses"/>
     <w:p>
       <w:pPr>
         <w:pStyle w:val="Heading2"/>
@@ -493,13 +557,13 @@
         <w:t xml:space="preserve">Statistical analyses</w:t>
       </w:r>
     </w:p>
-    <w:bookmarkStart w:id="26" w:name="software-and-computer-specifications"/>
+    <w:bookmarkStart w:id="28" w:name="model-specification"/>
     <w:p>
       <w:pPr>
         <w:pStyle w:val="Heading3"/>
       </w:pPr>
       <w:r>
-        <w:t xml:space="preserve">Software and computer specifications</w:t>
+        <w:t xml:space="preserve">Model specification</w:t>
       </w:r>
     </w:p>
     <w:p>
@@ -507,102 +571,7 @@
         <w:pStyle w:val="FirstParagraph"/>
       </w:pPr>
       <w:r>
-        <w:t xml:space="preserve">All models were fitted under a Bayesian framework in R (version 4.1.2) using Markov chain Monte Carlo (MCMC) sampling with the package</w:t>
-      </w:r>
-      <w:r>
-        <w:t xml:space="preserve"> </w:t>
-      </w:r>
-      <w:r>
-        <w:t xml:space="preserve">“</w:t>
-      </w:r>
-      <w:r>
-        <w:t xml:space="preserve">brms</w:t>
-      </w:r>
-      <w:r>
-        <w:t xml:space="preserve">”</w:t>
-      </w:r>
-      <w:r>
-        <w:t xml:space="preserve"> </w:t>
-      </w:r>
-      <w:r>
-        <w:t xml:space="preserve">version 2.16.3</w:t>
-      </w:r>
-      <w:r>
-        <w:t xml:space="preserve"> </w:t>
-      </w:r>
-      <w:r>
-        <w:t xml:space="preserve">(Bürkner 2017)</w:t>
-      </w:r>
-      <w:r>
-        <w:t xml:space="preserve">, an R front-end for the STAN software</w:t>
-      </w:r>
-      <w:r>
-        <w:t xml:space="preserve"> </w:t>
-      </w:r>
-      <w:r>
-        <w:t xml:space="preserve">(Team 2023)</w:t>
-      </w:r>
-      <w:r>
-        <w:t xml:space="preserve">, and</w:t>
-      </w:r>
-      <w:r>
-        <w:t xml:space="preserve"> </w:t>
-      </w:r>
-      <w:r>
-        <w:t xml:space="preserve">“</w:t>
-      </w:r>
-      <w:r>
-        <w:t xml:space="preserve">cmdstanr</w:t>
-      </w:r>
-      <w:r>
-        <w:t xml:space="preserve">”</w:t>
-      </w:r>
-      <w:r>
-        <w:t xml:space="preserve"> </w:t>
-      </w:r>
-      <w:r>
-        <w:t xml:space="preserve">version 0.4.0</w:t>
-      </w:r>
-      <w:r>
-        <w:t xml:space="preserve"> </w:t>
-      </w:r>
-      <w:r>
-        <w:t xml:space="preserve">(Gabry and Češnovar 2021)</w:t>
-      </w:r>
-      <w:r>
-        <w:t xml:space="preserve"> </w:t>
-      </w:r>
-      <w:r>
-        <w:t xml:space="preserve">as the back-end for estimation (cmdstan installation version 2.28.2). The models were run on Cedar (Operating system: CentOS Linux 7), a computer cluster maintained by the Digital Research Alliance of Canada (</w:t>
-      </w:r>
-      <w:hyperlink r:id="rId25">
-        <w:r>
-          <w:rPr>
-            <w:rStyle w:val="Hyperlink"/>
-          </w:rPr>
-          <w:t xml:space="preserve">https://docs.alliancecan.ca/wiki/Cedar</w:t>
-        </w:r>
-      </w:hyperlink>
-      <w:r>
-        <w:t xml:space="preserve">). Each required 64GB of RAM with 48 cores to compile within 5 days.</w:t>
-      </w:r>
-    </w:p>
-    <w:bookmarkEnd w:id="26"/>
-    <w:bookmarkStart w:id="27" w:name="model-specification"/>
-    <w:p>
-      <w:pPr>
-        <w:pStyle w:val="Heading3"/>
-      </w:pPr>
-      <w:r>
-        <w:t xml:space="preserve">Model specification</w:t>
-      </w:r>
-    </w:p>
-    <w:p>
-      <w:pPr>
-        <w:pStyle w:val="FirstParagraph"/>
-      </w:pPr>
-      <w:r>
-        <w:t xml:space="preserve">We tested how prey influenced the development of predator expertise by computing five Bayesian generalized additive mixed models (GAMM) with thin-plate regression splines, all of which estimated the relationship between hunting success (i.e. number of prey consumed) and the predators’ cumulative experience (i.e. number of matches played before the current match). We parametrized the models following the method of</w:t>
+        <w:t xml:space="preserve">We tested how predators developed their expertise by computing five Bayesian generalized additive mixed models (GAMM) with thin-plate regression splines, all of which estimated the relationship between hunting success (i.e. number of prey consumed) and the predators’ cumulative experience (i.e. number of matches played before the current match). We parametrized the models following the method of</w:t>
       </w:r>
       <w:r>
         <w:t xml:space="preserve"> </w:t>
@@ -1291,7 +1260,7 @@
         </m:d>
       </m:oMath>
       <w:r>
-        <w:t xml:space="preserve">). We compared the models’ predictive accuracies using approximate leave-one-out cross-validation with Pareto-smoothed importance sampling</w:t>
+        <w:t xml:space="preserve">). We compared the predictive accuracy of all five models using approximate leave-one-out cross-validation with Pareto-smoothed importance sampling</w:t>
       </w:r>
       <w:r>
         <w:t xml:space="preserve"> </w:t>
@@ -1303,7 +1272,7 @@
         <w:t xml:space="preserve">.</w:t>
       </w:r>
     </w:p>
-    <w:bookmarkEnd w:id="27"/>
+    <w:bookmarkEnd w:id="28"/>
     <w:bookmarkStart w:id="29" w:name="markov-chain-monte-carlo-settings"/>
     <w:p>
       <w:pPr>
@@ -1327,27 +1296,119 @@
         <w:t xml:space="preserve">(Vehtari et al. 2021)</w:t>
       </w:r>
       <w:r>
-        <w:t xml:space="preserve">. We also performed posterior predictive checks which showed an adequate fit of the models (for details, see</w:t>
-      </w:r>
-      <w:r>
-        <w:t xml:space="preserve"> </w:t>
-      </w:r>
-      <w:hyperlink r:id="rId28">
+        <w:t xml:space="preserve">. We also performed posterior predictive checks which showed an adequate fit of the models. We report all the posterior parameter estimates using the median of the posterior distribution with the highest posterior density (HPD) intervals at 50%, 80%, and 95%.</w:t>
+      </w:r>
+    </w:p>
+    <w:bookmarkEnd w:id="29"/>
+    <w:bookmarkStart w:id="32" w:name="software-and-computer-specifications"/>
+    <w:p>
+      <w:pPr>
+        <w:pStyle w:val="Heading3"/>
+      </w:pPr>
+      <w:r>
+        <w:t xml:space="preserve">Software and computer specifications</w:t>
+      </w:r>
+    </w:p>
+    <w:p>
+      <w:pPr>
+        <w:pStyle w:val="FirstParagraph"/>
+      </w:pPr>
+      <w:r>
+        <w:t xml:space="preserve">All models were fitted in R (version 4.1.2) using Markov chain Monte Carlo (MCMC) sampling with the package</w:t>
+      </w:r>
+      <w:r>
+        <w:t xml:space="preserve"> </w:t>
+      </w:r>
+      <w:r>
+        <w:t xml:space="preserve">“</w:t>
+      </w:r>
+      <w:r>
+        <w:t xml:space="preserve">brms</w:t>
+      </w:r>
+      <w:r>
+        <w:t xml:space="preserve">”</w:t>
+      </w:r>
+      <w:r>
+        <w:t xml:space="preserve"> </w:t>
+      </w:r>
+      <w:r>
+        <w:t xml:space="preserve">version 2.16.3</w:t>
+      </w:r>
+      <w:r>
+        <w:t xml:space="preserve"> </w:t>
+      </w:r>
+      <w:r>
+        <w:t xml:space="preserve">(Bürkner 2017)</w:t>
+      </w:r>
+      <w:r>
+        <w:t xml:space="preserve">, an R front-end for the STAN software</w:t>
+      </w:r>
+      <w:r>
+        <w:t xml:space="preserve"> </w:t>
+      </w:r>
+      <w:r>
+        <w:t xml:space="preserve">(Team 2023)</w:t>
+      </w:r>
+      <w:r>
+        <w:t xml:space="preserve">, and</w:t>
+      </w:r>
+      <w:r>
+        <w:t xml:space="preserve"> </w:t>
+      </w:r>
+      <w:r>
+        <w:t xml:space="preserve">“</w:t>
+      </w:r>
+      <w:r>
+        <w:t xml:space="preserve">cmdstanr</w:t>
+      </w:r>
+      <w:r>
+        <w:t xml:space="preserve">”</w:t>
+      </w:r>
+      <w:r>
+        <w:t xml:space="preserve"> </w:t>
+      </w:r>
+      <w:r>
+        <w:t xml:space="preserve">version 0.4.0</w:t>
+      </w:r>
+      <w:r>
+        <w:t xml:space="preserve"> </w:t>
+      </w:r>
+      <w:r>
+        <w:t xml:space="preserve">(Gabry and Češnovar 2021)</w:t>
+      </w:r>
+      <w:r>
+        <w:t xml:space="preserve"> </w:t>
+      </w:r>
+      <w:r>
+        <w:t xml:space="preserve">as the back-end for parameter estimation (cmdstan installation version 2.28.2). The models were run on Cedar (Operating system: CentOS Linux 7), a computer cluster maintained by the Digital Research Alliance of Canada (</w:t>
+      </w:r>
+      <w:hyperlink r:id="rId30">
         <w:r>
           <w:rPr>
             <w:rStyle w:val="Hyperlink"/>
           </w:rPr>
-          <w:t xml:space="preserve">https://github.com/quantitative-ecologist/experience-hunting-tactics</w:t>
+          <w:t xml:space="preserve">https://docs.alliancecan.ca/wiki/Cedar</w:t>
         </w:r>
       </w:hyperlink>
       <w:r>
-        <w:t xml:space="preserve">). We report all the posterior parameter estimates using the median of the posterior distribution with the highest posterior density (HPD) intervals at 50%, 80%, and 95%.</w:t>
+        <w:t xml:space="preserve">). Each required 64GB of RAM with 48 cores to compile within 5 days. For details on how to reproduce our analyses, please consult the GitHub repository of this project (</w:t>
+      </w:r>
+      <w:hyperlink r:id="rId31">
+        <w:r>
+          <w:rPr>
+            <w:rStyle w:val="Hyperlink"/>
+          </w:rPr>
+          <w:t xml:space="preserve">https://github.com/quantitative-ecologist/predator-expertise</w:t>
+        </w:r>
+      </w:hyperlink>
+      <w:r>
+        <w:t xml:space="preserve">).</w:t>
       </w:r>
     </w:p>
-    <w:bookmarkEnd w:id="29"/>
-    <w:bookmarkEnd w:id="30"/>
-    <w:bookmarkEnd w:id="31"/>
-    <w:bookmarkStart w:id="36" w:name="results"/>
+    <w:bookmarkEnd w:id="32"/>
+    <w:bookmarkEnd w:id="33"/>
+    <w:bookmarkEnd w:id="34"/>
+    <w:bookmarkStart w:id="39" w:name="results"/>
     <w:p>
       <w:pPr>
         <w:pStyle w:val="Heading1"/>
@@ -1356,7 +1417,7 @@
         <w:t xml:space="preserve">RESULTS</w:t>
       </w:r>
     </w:p>
-    <w:bookmarkStart w:id="35" w:name="development-of-expertise"/>
+    <w:bookmarkStart w:id="38" w:name="development-of-expertise"/>
     <w:p>
       <w:pPr>
         <w:pStyle w:val="Heading2"/>
@@ -1370,7 +1431,17 @@
         <w:pStyle w:val="FirstParagraph"/>
       </w:pPr>
       <w:r>
-        <w:t xml:space="preserve">Out of all five GAMM models, two predicted the data the best and achieved similar expected log pointwise densities (elpd). Both models accounted for the prey group’s rank and speed (Table 1). Models in which these effects were not accounted for resulted in no change in hunting success with experience (i.e. expertise) for the average individual (results not shown). Accounting for the prey rank resulted in a concave-shaped relationship, with the highest success ranging between 100 and 400 matches (Figure 1A). In the model where we additionally included the prey’s speed, the effect of experience on hunting success for the average individual followed a diminishing returns curve, with predators optimizing their success after playing ~300 matches (Figure 1C). The curve shows there was a 38% increase in the probability of consuming all prey for the average individual between the first and the ~330</w:t>
+        <w:t xml:space="preserve">Out of all five GAMM models, the two that accounted for the prey group’s rank and speed were the best at predicting the data, achieving similar expected log pointwise densities (Table 1). Models in which prey effects were not accounted for resulted in no change in hunting success with experience (i.e. expertise) for the average individual (</w:t>
+      </w:r>
+      <w:r>
+        <w:rPr>
+          <w:bCs/>
+          <w:b/>
+        </w:rPr>
+        <w:t xml:space="preserve">Appendix XX</w:t>
+      </w:r>
+      <w:r>
+        <w:t xml:space="preserve">). Accounting for the prey rank resulted in a concave-shaped relationship, with the highest success ranging between 100 and 400 matches (Figure 1A). In the model where we additionally included the prey’s speed, the effect of experience on hunting success for the average individual followed a diminishing returns curve as we predicted, with predators optimizing their success after playing ~300 matches (Figure 1C). The curve shows there was a 38% increase in the probability of consuming all prey for the average individual between the first and the ~330</w:t>
       </w:r>
       <m:oMath>
         <m:sSup>
@@ -3008,7 +3079,7 @@
         <w:pStyle w:val="BodyText"/>
       </w:pPr>
       <w:r>
-        <w:t xml:space="preserve">The relationship between hunting success and cumulative experience differed among predators (Figure 1B-D). Only 28.5% of the population had an increase in success from the first match to the last in the model where we did not account for the prey’s speed and rank (Appendix S1: Figure S1A). In contrast, accounting for both effects resulted in 90.1% of the population increasing its success with experience from the first match to the last. The prey speed alone also mediated individual differences in the relationship between success and experience. The standard deviation of the individual slopes component of the model accounting only for prey rank was equal to 9.72 (9.30, 10.15</w:t>
+        <w:t xml:space="preserve">The relationship between hunting success and cumulative experience differed among predators (Figure 1B-D). Only 28.5% of the population had an increase in success from the first match to the last in the model where we did not account for the prey’s speed and rank (Appendix S1: Figure S1A). In contrast, accounting for both effects resulted in 90.1% of the population increasing its success with experience from the first match to the last. The prey speed mediated individual differences in the relationship between success and experience. The standard deviation of the individual slopes component of the model accounting only for prey rank was equal to 9.72 (9.30, 10.15</w:t>
       </w:r>
       <w:r>
         <w:t xml:space="preserve"> </w:t>
@@ -3072,18 +3143,18 @@
           <wp:inline>
             <wp:extent cx="5943600" cy="4842933"/>
             <wp:effectExtent b="0" l="0" r="0" t="0"/>
-            <wp:docPr descr="Figure 1. Median posterior predictions of the development of predator hunting expertise. The predators’ hunting success (i.e. the probability of consuming the four prey) is on the y axis, and the predators’ cumulative experience (i.e. the number of matches played prior to each observation) is on the x axis. Panels A and C show the development of expertise for the average individual with the vertical dashed lines on the left representing the lowest predicted values. For panel A, the right-side vertical dashed line shows the highest predicted success. For panel C, the right-side dashed line represents the point on the curve where success was optimized, which we calculated using the finite differences method to obtain the first derivative of the predicted values. Panels B and D show among individual differences in the development of expertise, with each curve representing an individual predator. (A-B) GAMM where we control for the prey rank (C-D) GAMM where we control for the prey rank and the speed of the prey group." title="" id="33" name="Picture"/>
+            <wp:docPr descr="Figure 1. Median posterior predictions of the development of predator hunting expertise. The predators’ hunting success (i.e. the probability of consuming the four prey) is on the y axis, and the predators’ cumulative experience (i.e. the number of matches played prior to each observation) is on the x axis. Panels A and C show the development of expertise for the average individual with the vertical dashed lines on the left representing the lowest predicted values. For panel A, the right-side vertical dashed line shows the highest predicted success. For panel C, the right-side dashed line represents the point on the curve where success was optimized, which we calculated using the finite differences method to obtain the first derivative of the predicted values. Panels B and D show among individual differences in the development of expertise, with each curve representing an individual predator. (A-B) GAMM where we control for the prey rank (C-D) GAMM where we control for the prey rank and the speed of the prey group." title="" id="36" name="Picture"/>
             <a:graphic>
               <a:graphicData uri="http://schemas.openxmlformats.org/drawingml/2006/picture">
                 <pic:pic>
                   <pic:nvPicPr>
-                    <pic:cNvPr descr="../outputs/outputs_figures/figure1.png" id="34" name="Picture"/>
+                    <pic:cNvPr descr="../outputs/outputs_figures/figure1.png" id="37" name="Picture"/>
                     <pic:cNvPicPr>
                       <a:picLocks noChangeArrowheads="1" noChangeAspect="1"/>
                     </pic:cNvPicPr>
                   </pic:nvPicPr>
                   <pic:blipFill>
-                    <a:blip r:embed="rId32"/>
+                    <a:blip r:embed="rId35"/>
                     <a:stretch>
                       <a:fillRect/>
                     </a:stretch>
@@ -3125,9 +3196,9 @@
         <w:t xml:space="preserve">. Median posterior predictions of the development of predator hunting expertise. The predators’ hunting success (i.e. the probability of consuming the four prey) is on the y axis, and the predators’ cumulative experience (i.e. the number of matches played prior to each observation) is on the x axis. Panels A and C show the development of expertise for the average individual with the vertical dashed lines on the left representing the lowest predicted values. For panel A, the right-side vertical dashed line shows the highest predicted success. For panel C, the right-side dashed line represents the point on the curve where success was optimized, which we calculated using the finite differences method to obtain the first derivative of the predicted values. Panels B and D show among individual differences in the development of expertise, with each curve representing an individual predator. (A-B) GAMM where we control for the prey rank (C-D) GAMM where we control for the prey rank and the speed of the prey group.</w:t>
       </w:r>
     </w:p>
-    <w:bookmarkEnd w:id="35"/>
-    <w:bookmarkEnd w:id="36"/>
-    <w:bookmarkStart w:id="40" w:name="discussion"/>
+    <w:bookmarkEnd w:id="38"/>
+    <w:bookmarkEnd w:id="39"/>
+    <w:bookmarkStart w:id="41" w:name="discussion"/>
     <w:p>
       <w:pPr>
         <w:pStyle w:val="Heading1"/>
@@ -3141,16 +3212,16 @@
         <w:pStyle w:val="FirstParagraph"/>
       </w:pPr>
       <w:r>
-        <w:t xml:space="preserve">A general assumption of predator-prey studies is that predators maximize success by matching their tactic to their prey</w:t>
-      </w:r>
-      <w:r>
-        <w:t xml:space="preserve"> </w:t>
-      </w:r>
-      <w:r>
-        <w:t xml:space="preserve">(Abrams 2000)</w:t>
-      </w:r>
-      <w:r>
-        <w:t xml:space="preserve">, yet, it has remained largely unknown whether this results from predators learning how to hunt their prey in part because of the challenges of investigating direct interactions in the wild. By capitalizing on a virtual predator-prey system where interactions were directly monitored, we found that predators in</w:t>
+        <w:t xml:space="preserve">It is generally assumed that predators increase prey consumption through time by acquiring hunting expertise</w:t>
+      </w:r>
+      <w:r>
+        <w:t xml:space="preserve"> </w:t>
+      </w:r>
+      <w:r>
+        <w:t xml:space="preserve">(Dukas 2019; Wooster et al. 2023)</w:t>
+      </w:r>
+      <w:r>
+        <w:t xml:space="preserve">. Yet, few studies have empirically tested this hypothesis in part because of the challenges of investigating direct predator-prey interactions in the wild. By capitalizing on a virtual predator-prey system where interactions were directly monitored, we found that a predator-player population in</w:t>
       </w:r>
       <w:r>
         <w:t xml:space="preserve"> </w:t>
@@ -3166,34 +3237,15 @@
         <w:t xml:space="preserve"> </w:t>
       </w:r>
       <w:r>
-        <w:t xml:space="preserve">increased their hunting success with experience, suggesting that predator expertise was honed through extensive practice.</w:t>
-      </w:r>
-      <w:r>
-        <w:t xml:space="preserve"> </w:t>
-      </w:r>
-      <w:r>
-        <w:rPr>
-          <w:bCs/>
-          <w:b/>
-        </w:rPr>
-        <w:t xml:space="preserve">parler de l’effet des proies</w:t>
-      </w:r>
-    </w:p>
-    <w:bookmarkStart w:id="37" w:name="the-development-of-expertise"/>
-    <w:p>
-      <w:pPr>
-        <w:pStyle w:val="Heading2"/>
-      </w:pPr>
-      <w:r>
-        <w:t xml:space="preserve">The development of expertise</w:t>
+        <w:t xml:space="preserve">increased their hunting success with experience, suggesting that predator expertise was honed through extensive practice. Yet, there were important differences among individuals in the development of expertise, which was in part due to differences among individuals in the movement of the prey encountered.</w:t>
       </w:r>
     </w:p>
     <w:p>
       <w:pPr>
-        <w:pStyle w:val="FirstParagraph"/>
-      </w:pPr>
-      <w:r>
-        <w:t xml:space="preserve">Our results suggest that predator expertise is honed through extensive practice. The predator population increased and stabilized its success with experience in a diminishing returns fashion as it is typically found in empirical studies of expertise</w:t>
+        <w:pStyle w:val="BodyText"/>
+      </w:pPr>
+      <w:r>
+        <w:t xml:space="preserve">Our results suggest that predator expertise is honed through extensive practice. The predator population displayed an asymptotic relationship between experience and success, wherein initial gains in success were significant but gradually stabilized as experience accumulated, consistent empirical observations of expertise in both humans and nonhuman animals</w:t>
       </w:r>
       <w:r>
         <w:t xml:space="preserve"> </w:t>
@@ -3202,7 +3254,10 @@
         <w:t xml:space="preserve">(reviewed in Dukas 2019)</w:t>
       </w:r>
       <w:r>
-        <w:t xml:space="preserve">. The prey were important in mediating this pattern, probably because they increased their speed as predators gained experience. We previously showed in</w:t>
+        <w:t xml:space="preserve"> </w:t>
+      </w:r>
+      <w:r>
+        <w:t xml:space="preserve">The prey’s speed was important in mediating this pattern at the population level, probably because they also increased their speed as predators gained experience. We previously showed in</w:t>
       </w:r>
       <w:r>
         <w:t xml:space="preserve"> </w:t>
@@ -3233,46 +3288,27 @@
         <w:t xml:space="preserve"> </w:t>
       </w:r>
       <w:r>
-        <w:t xml:space="preserve">(Walker et al. 2005; Jennifer L. Kelley and Magurran 2011; Martin et al. 2022)</w:t>
-      </w:r>
-      <w:r>
-        <w:t xml:space="preserve">. This resulted in discernable differences in the relationship between success and experience among predators, implying that the development of expertise depends on an individual’s capacity to adjust to difficulty. Hunting faster prey requires costly and specialized cognitive abilities and coordination</w:t>
-      </w:r>
-      <w:r>
-        <w:t xml:space="preserve"> </w:t>
-      </w:r>
-      <w:r>
-        <w:t xml:space="preserve">(Jennifer L. Kelley and Magurran 2011)</w:t>
-      </w:r>
-      <w:r>
-        <w:t xml:space="preserve">, and that could explain why such prey were more difficult to capture. Thus, predators that couldn’t properly hunt at high speeds or develop counter-strategies for faster prey were likely at a disadvantage.</w:t>
-      </w:r>
-    </w:p>
-    <w:bookmarkEnd w:id="37"/>
-    <w:bookmarkStart w:id="38" w:name="the-role-of-prey-behaviour"/>
-    <w:p>
-      <w:pPr>
-        <w:pStyle w:val="Heading2"/>
-      </w:pPr>
-      <w:r>
-        <w:t xml:space="preserve">The role of prey behaviour</w:t>
+        <w:t xml:space="preserve">(Walker et al. 2005; Kelley and Magurran 2011; Martin et al. 2022)</w:t>
+      </w:r>
+      <w:r>
+        <w:t xml:space="preserve">. This would explain why the relationship was concave in the model where we did not account for prey speed, because adept predators were probably encountering prey with higher speeds. Thus, our results suggest that predators can gain expertise and maintain success when they encounter prey that move at speeds lower or close to the population-average.</w:t>
       </w:r>
     </w:p>
     <w:p>
       <w:pPr>
-        <w:pStyle w:val="FirstParagraph"/>
-      </w:pPr>
-      <w:r>
-        <w:t xml:space="preserve">However, even after we took the prey’s speed into account, there were still important differences in expertise acquisition among predators, suggesting that other antipredator tactics were potentially involved. For example, if the prey used camouflage or hiding to avoid being detected, then predators may have found them only if they learned how to exploit the visual cues that facilitate cryptic prey detection, such as habitat characteristics or prey colour patterns</w:t>
-      </w:r>
-      <w:r>
-        <w:t xml:space="preserve"> </w:t>
-      </w:r>
-      <w:r>
-        <w:t xml:space="preserve">(Ehlinger 1989; Hughes et al. 1992; Warburton 2003; Szopa-Comley, Donald, and Ioannou 2020)</w:t>
-      </w:r>
-      <w:r>
-        <w:t xml:space="preserve">.</w:t>
+        <w:pStyle w:val="BodyText"/>
+      </w:pPr>
+      <w:r>
+        <w:t xml:space="preserve">Prey speed also mediated a portion of the differences among predator players in the development of their expertise, implying that prey antipredator behaviour can impair the development of an individual predator’s expertise. Individual predator players probably differed in their capacity to adjust to difficult prey. For example, hunting faster prey requires specialized cognitive abilities and coordination that are energetically costly</w:t>
+      </w:r>
+      <w:r>
+        <w:t xml:space="preserve"> </w:t>
+      </w:r>
+      <w:r>
+        <w:t xml:space="preserve">(Kelley and Magurran 2011)</w:t>
+      </w:r>
+      <w:r>
+        <w:t xml:space="preserve">. Thus, predators that couldn’t develop counter-strategies for faster prey were likely at a disadvantage.</w:t>
       </w:r>
     </w:p>
     <w:p>
@@ -3280,16 +3316,40 @@
         <w:pStyle w:val="BodyText"/>
       </w:pPr>
       <w:r>
-        <w:t xml:space="preserve">In addition, longer time intervals between hunting events may delay or even impede learning due to forgetting important information</w:t>
-      </w:r>
-      <w:r>
-        <w:t xml:space="preserve"> </w:t>
-      </w:r>
-      <w:r>
-        <w:t xml:space="preserve">(Endler 1991; Wright et al. 2022)</w:t>
-      </w:r>
-      <w:r>
-        <w:t xml:space="preserve">. In</w:t>
+        <w:rPr>
+          <w:bCs/>
+          <w:b/>
+        </w:rPr>
+        <w:t xml:space="preserve">Such trade-offs may reflect limitations in learning all the skills required to successfully hunt all types of prey</w:t>
+      </w:r>
+      <w:r>
+        <w:rPr>
+          <w:bCs/>
+          <w:b/>
+        </w:rPr>
+        <w:t xml:space="preserve"> </w:t>
+      </w:r>
+      <w:r>
+        <w:rPr>
+          <w:bCs/>
+          <w:b/>
+        </w:rPr>
+        <w:t xml:space="preserve">(Healy 1992; Bélisle and Cresswell 1997; Dukas 2019)</w:t>
+      </w:r>
+      <w:r>
+        <w:rPr>
+          <w:bCs/>
+          <w:b/>
+        </w:rPr>
+        <w:t xml:space="preserve">, particularly if the skills required to hunt slower prey are nontransferable to faster prey.</w:t>
+      </w:r>
+    </w:p>
+    <w:p>
+      <w:pPr>
+        <w:pStyle w:val="BodyText"/>
+      </w:pPr>
+      <w:r>
+        <w:t xml:space="preserve">However, even after we took the prey’s speed into account, there were still important differences in expertise acquisition among predator players, suggesting that other antipredator tactics were potentially involved. For example, the prey can use camouflage and hide to avoid detection (not currently measurable in</w:t>
       </w:r>
       <w:r>
         <w:t xml:space="preserve"> </w:t>
@@ -3302,50 +3362,25 @@
         <w:t xml:space="preserve">DBD</w:t>
       </w:r>
       <w:r>
-        <w:t xml:space="preserve">, a predator that played 300 matches in the span of six months might forget more critical information related to prey detection or escape patterns than one that played 300 matches in the span of six days. Investigating the impact of such time lags in future analyses may reveal important insights on the outcome of predator-prey interactions.</w:t>
-      </w:r>
-    </w:p>
-    <w:p>
-      <w:pPr>
-        <w:pStyle w:val="BodyText"/>
-      </w:pPr>
-      <w:r>
-        <w:t xml:space="preserve">Yet, because prey can also learn how to avoid predation</w:t>
-      </w:r>
-      <w:r>
-        <w:t xml:space="preserve"> </w:t>
-      </w:r>
-      <w:r>
-        <w:t xml:space="preserve">(Jennifer L. Kelley and Magurran 2003; Turner, Turner, and Lappi 2006; McComb et al. 2011)</w:t>
-      </w:r>
-      <w:r>
-        <w:t xml:space="preserve">, we believe that the predator-prey phenotype matching more likely emerged from reciprocal adjustments in speed by predators and prey as they interacted</w:t>
-      </w:r>
-      <w:r>
-        <w:t xml:space="preserve"> </w:t>
-      </w:r>
-      <w:r>
-        <w:t xml:space="preserve">(Kishida, Mizuta, and Nishimura 2006; Kishida, Trussell, and Nishimura 2009; Edgell and Rochette 2009; McGhee, Pintor, and Bell 2013)</w:t>
-      </w:r>
-      <w:r>
-        <w:t xml:space="preserve">. Hence, if the prey also learned through repeated interactions with the predators, it is possible that experience contributed in stabilizing the system as both were adjusting to each other, similar to Red Queen dynamics</w:t>
-      </w:r>
-      <w:r>
-        <w:t xml:space="preserve"> </w:t>
-      </w:r>
-      <w:r>
-        <w:t xml:space="preserve">(Brockhurst et al. 2014)</w:t>
-      </w:r>
-      <w:r>
-        <w:t xml:space="preserve">.</w:t>
-      </w:r>
-    </w:p>
-    <w:p>
-      <w:pPr>
-        <w:pStyle w:val="BodyText"/>
-      </w:pPr>
-      <w:r>
-        <w:t xml:space="preserve">However, there were still considerable differences in success among individuals through time, suggesting that some predators were limited in their capacity to match their tactic to their prey or to increase their success through other means. Specialist foragers were faster, and thus, probably better equipped to hunt the more difficult faster prey in</w:t>
+        <w:t xml:space="preserve">), requiring predators to learn how to exploit visual cues that facilitate cryptic prey detection, such as habitat characteristics or prey colour patterns</w:t>
+      </w:r>
+      <w:r>
+        <w:t xml:space="preserve"> </w:t>
+      </w:r>
+      <w:r>
+        <w:t xml:space="preserve">(Ehlinger 1989; Hughes et al. 1992; Warburton 2003; Szopa-Comley, Donald, and Ioannou 2020)</w:t>
+      </w:r>
+      <w:r>
+        <w:t xml:space="preserve">. Furthermore, it is hypothesized that longer time intervals between hunting events could hinder or delay the acquisition of expertise as individuals may forget information with longer delays</w:t>
+      </w:r>
+      <w:r>
+        <w:t xml:space="preserve"> </w:t>
+      </w:r>
+      <w:r>
+        <w:t xml:space="preserve">(Endler 1991; Wright et al. 2022)</w:t>
+      </w:r>
+      <w:r>
+        <w:t xml:space="preserve">. In</w:t>
       </w:r>
       <w:r>
         <w:t xml:space="preserve"> </w:t>
@@ -3358,43 +3393,61 @@
         <w:t xml:space="preserve">DBD</w:t>
       </w:r>
       <w:r>
-        <w:t xml:space="preserve">. However, if the prey responded to fast predators by also being faster, then hunting at high speeds resulted in more difficult encounters for these predators, thereby decreasing the benefits of using this tactic (Figure 4). Thus, specializing probably compensated for the difficulty of hunting prey at high speeds by helping predators to better predict the location and movement of their prey. On the other hand, flexible foragers encountered variable prey with slower speeds. Yet, because the prey increased their speed with experience, the benefits of being able to hunt multiple prey types for flexible hunters may have come at the cost of not being adept at capturing faster prey</w:t>
-      </w:r>
-      <w:r>
-        <w:t xml:space="preserve"> </w:t>
-      </w:r>
-      <w:r>
-        <w:t xml:space="preserve">(Pintor et al. 2014)</w:t>
-      </w:r>
-      <w:r>
-        <w:t xml:space="preserve">. Such trade-offs may reflect limitations in learning all the skills required to successfully hunt all types of prey</w:t>
-      </w:r>
-      <w:r>
-        <w:t xml:space="preserve"> </w:t>
-      </w:r>
-      <w:r>
-        <w:t xml:space="preserve">(Healy 1992; Bélisle and Cresswell 1997; Dukas 2019)</w:t>
-      </w:r>
-      <w:r>
-        <w:t xml:space="preserve">, particularly if the skills required to hunt slower prey are nontransferable to faster prey.</w:t>
-      </w:r>
-    </w:p>
-    <w:bookmarkEnd w:id="38"/>
-    <w:bookmarkStart w:id="39" w:name="conclusions"/>
-    <w:p>
-      <w:pPr>
-        <w:pStyle w:val="Heading2"/>
-      </w:pPr>
-      <w:r>
-        <w:t xml:space="preserve">Conclusions</w:t>
+        <w:t xml:space="preserve">, a predator that played 300 matches in the span of six months might forget more critical information related to prey detection or escape patterns than one that played 300 matches in the span of six days. Investigating the impact of such time lags in future analyses may reveal important insights on the outcome of predator-prey interactions.</w:t>
       </w:r>
     </w:p>
     <w:p>
       <w:pPr>
-        <w:pStyle w:val="FirstParagraph"/>
-      </w:pPr>
-      <w:r>
-        <w:t xml:space="preserve">We found support of our prediction that prey were driving individual differences in expertise in a predator population. Our results suggest that predators learned with experience, as their success increased… Even though individuals were not all equally successful.</w:t>
+        <w:pStyle w:val="BodyText"/>
+      </w:pPr>
+      <w:r>
+        <w:rPr>
+          <w:bCs/>
+          <w:b/>
+        </w:rPr>
+        <w:t xml:space="preserve">Of course, the life of neither the predator nor the prey players are at stake, such that emerging patterns could be driven by their motivation to win and not</w:t>
+      </w:r>
+      <w:r>
+        <w:rPr>
+          <w:bCs/>
+          <w:b/>
+        </w:rPr>
+        <w:t xml:space="preserve"> </w:t>
+      </w:r>
+      <w:r>
+        <w:rPr>
+          <w:bCs/>
+          <w:b/>
+        </w:rPr>
+        <w:t xml:space="preserve">“</w:t>
+      </w:r>
+      <w:r>
+        <w:rPr>
+          <w:bCs/>
+          <w:b/>
+        </w:rPr>
+        <w:t xml:space="preserve">true</w:t>
+      </w:r>
+      <w:r>
+        <w:rPr>
+          <w:bCs/>
+          <w:b/>
+        </w:rPr>
+        <w:t xml:space="preserve">”</w:t>
+      </w:r>
+      <w:r>
+        <w:rPr>
+          <w:bCs/>
+          <w:b/>
+        </w:rPr>
+        <w:t xml:space="preserve"> </w:t>
+      </w:r>
+      <w:r>
+        <w:rPr>
+          <w:bCs/>
+          <w:b/>
+        </w:rPr>
+        <w:t xml:space="preserve">survival. Yet,</w:t>
       </w:r>
       <w:r>
         <w:t xml:space="preserve"> </w:t>
@@ -3410,7 +3463,74 @@
         <w:t xml:space="preserve"> </w:t>
       </w:r>
       <w:r>
-        <w:t xml:space="preserve">Hence, future studies should aim at monitoring reciprocal behavioural dynamics through time, which may reveal important insights on the mechanisms driving stable equilibria in predator-prey systems. Lastly, virtual systems are increasingly recognized as being useful to test hypotheses on ecological interactions</w:t>
+        <w:t xml:space="preserve">Hence, future studies should aim at monitoring reciprocal behavioural dynamics through time, which may reveal important insights on the mechanisms driving stable equilibria in predator-prey systems.</w:t>
+      </w:r>
+    </w:p>
+    <w:p>
+      <w:pPr>
+        <w:pStyle w:val="BodyText"/>
+      </w:pPr>
+      <w:r>
+        <w:rPr>
+          <w:bCs/>
+          <w:b/>
+        </w:rPr>
+        <w:t xml:space="preserve">Comment by reviewer:</w:t>
+      </w:r>
+    </w:p>
+    <w:p>
+      <w:pPr>
+        <w:pStyle w:val="BodyText"/>
+      </w:pPr>
+      <w:r>
+        <w:t xml:space="preserve">Some characteristics to be aware of:</w:t>
+      </w:r>
+      <w:r>
+        <w:t xml:space="preserve"> </w:t>
+      </w:r>
+      <w:r>
+        <w:t xml:space="preserve">- Predators do not compete.</w:t>
+      </w:r>
+      <w:r>
+        <w:t xml:space="preserve"> </w:t>
+      </w:r>
+      <w:r>
+        <w:t xml:space="preserve">- Both predators and prey can fail in a round yet still carry that experience and knowledge on to the next round with no real penalty (think of the movie Groundhog Day).</w:t>
+      </w:r>
+      <w:r>
+        <w:t xml:space="preserve"> </w:t>
+      </w:r>
+      <w:r>
+        <w:t xml:space="preserve">- Predator and prey are surely playing a game with each other, but prey may also be playing a game among themselves, which may affect their game with the predator.</w:t>
+      </w:r>
+      <w:r>
+        <w:t xml:space="preserve"> </w:t>
+      </w:r>
+      <w:r>
+        <w:t xml:space="preserve">- This particular video game appears to have a few unusual characteristics. Prey do not appear to forage for resources. but rather they create a public good. Furthermore, handling time for the predator is extremely complicated and lengthy.</w:t>
+      </w:r>
+      <w:r>
+        <w:t xml:space="preserve"> </w:t>
+      </w:r>
+      <w:r>
+        <w:t xml:space="preserve">- Finally, it may be rather complicated to discern all of the rules of how the different virtual environments work and what all the aptitudes of all the different predators and prey are.</w:t>
+      </w:r>
+    </w:p>
+    <w:bookmarkStart w:id="40" w:name="conclusions"/>
+    <w:p>
+      <w:pPr>
+        <w:pStyle w:val="Heading2"/>
+      </w:pPr>
+      <w:r>
+        <w:t xml:space="preserve">Conclusions</w:t>
+      </w:r>
+    </w:p>
+    <w:p>
+      <w:pPr>
+        <w:pStyle w:val="FirstParagraph"/>
+      </w:pPr>
+      <w:r>
+        <w:t xml:space="preserve">We found support of our prediction that prey were driving individual differences in expertise in a predator population. Our results suggest that predators learned with experience, as their success increased… Even though individuals were not all equally successful. Lastly, virtual systems are increasingly recognized as being useful to test hypotheses on ecological interactions</w:t>
       </w:r>
       <w:r>
         <w:t xml:space="preserve"> </w:t>
@@ -3422,9 +3542,9 @@
         <w:t xml:space="preserve">. We therefore hope that our study will inspire more collaborations between scientists and the videogame industry to tackle fundamental questions in ecology.</w:t>
       </w:r>
     </w:p>
-    <w:bookmarkEnd w:id="39"/>
     <w:bookmarkEnd w:id="40"/>
-    <w:bookmarkStart w:id="127" w:name="references"/>
+    <w:bookmarkEnd w:id="41"/>
+    <w:bookmarkStart w:id="114" w:name="references"/>
     <w:p>
       <w:pPr>
         <w:pStyle w:val="Heading1"/>
@@ -3433,96 +3553,8 @@
         <w:t xml:space="preserve">REFERENCES</w:t>
       </w:r>
     </w:p>
-    <w:bookmarkStart w:id="126" w:name="refs"/>
-    <w:bookmarkStart w:id="42" w:name="ref-abrams2000"/>
-    <w:p>
-      <w:pPr>
-        <w:pStyle w:val="Bibliography"/>
-      </w:pPr>
-      <w:r>
-        <w:t xml:space="preserve">Abrams, Peter A. 2000.</w:t>
-      </w:r>
-      <w:r>
-        <w:t xml:space="preserve"> </w:t>
-      </w:r>
-      <w:r>
-        <w:t xml:space="preserve">“The</w:t>
-      </w:r>
-      <w:r>
-        <w:t xml:space="preserve"> </w:t>
-      </w:r>
-      <w:r>
-        <w:t xml:space="preserve">Evolution</w:t>
-      </w:r>
-      <w:r>
-        <w:t xml:space="preserve"> </w:t>
-      </w:r>
-      <w:r>
-        <w:t xml:space="preserve">of</w:t>
-      </w:r>
-      <w:r>
-        <w:t xml:space="preserve"> </w:t>
-      </w:r>
-      <w:r>
-        <w:t xml:space="preserve">Predator-Prey Interactions</w:t>
-      </w:r>
-      <w:r>
-        <w:t xml:space="preserve">:</w:t>
-      </w:r>
-      <w:r>
-        <w:t xml:space="preserve"> </w:t>
-      </w:r>
-      <w:r>
-        <w:t xml:space="preserve">Theory</w:t>
-      </w:r>
-      <w:r>
-        <w:t xml:space="preserve"> </w:t>
-      </w:r>
-      <w:r>
-        <w:t xml:space="preserve">and</w:t>
-      </w:r>
-      <w:r>
-        <w:t xml:space="preserve"> </w:t>
-      </w:r>
-      <w:r>
-        <w:t xml:space="preserve">Evidence</w:t>
-      </w:r>
-      <w:r>
-        <w:t xml:space="preserve">.”</w:t>
-      </w:r>
-      <w:r>
-        <w:t xml:space="preserve"> </w:t>
-      </w:r>
-      <w:r>
-        <w:rPr>
-          <w:iCs/>
-          <w:i/>
-        </w:rPr>
-        <w:t xml:space="preserve">Annual Review of Ecology and Systematics</w:t>
-      </w:r>
-      <w:r>
-        <w:t xml:space="preserve"> </w:t>
-      </w:r>
-      <w:r>
-        <w:t xml:space="preserve">31 (1): 79–105.</w:t>
-      </w:r>
-      <w:r>
-        <w:t xml:space="preserve"> </w:t>
-      </w:r>
-      <w:hyperlink r:id="rId41">
-        <w:r>
-          <w:rPr>
-            <w:rStyle w:val="Hyperlink"/>
-          </w:rPr>
-          <w:t xml:space="preserve">https://doi.org/10.1146/annurev.ecolsys.31.1.79</w:t>
-        </w:r>
-      </w:hyperlink>
-      <w:r>
-        <w:t xml:space="preserve">.</w:t>
-      </w:r>
-    </w:p>
-    <w:bookmarkEnd w:id="42"/>
-    <w:bookmarkStart w:id="44" w:name="ref-beauchamp2020"/>
+    <w:bookmarkStart w:id="113" w:name="refs"/>
+    <w:bookmarkStart w:id="43" w:name="ref-beauchamp2020"/>
     <w:p>
       <w:pPr>
         <w:pStyle w:val="Bibliography"/>
@@ -3576,7 +3608,7 @@
       <w:r>
         <w:t xml:space="preserve"> </w:t>
       </w:r>
-      <w:hyperlink r:id="rId43">
+      <w:hyperlink r:id="rId42">
         <w:r>
           <w:rPr>
             <w:rStyle w:val="Hyperlink"/>
@@ -3588,8 +3620,8 @@
         <w:t xml:space="preserve">.</w:t>
       </w:r>
     </w:p>
-    <w:bookmarkEnd w:id="44"/>
-    <w:bookmarkStart w:id="46" w:name="ref-belisle1997"/>
+    <w:bookmarkEnd w:id="43"/>
+    <w:bookmarkStart w:id="45" w:name="ref-belisle1997"/>
     <w:p>
       <w:pPr>
         <w:pStyle w:val="Bibliography"/>
@@ -3655,7 +3687,7 @@
       <w:r>
         <w:t xml:space="preserve"> </w:t>
       </w:r>
-      <w:hyperlink r:id="rId45">
+      <w:hyperlink r:id="rId44">
         <w:r>
           <w:rPr>
             <w:rStyle w:val="Hyperlink"/>
@@ -3667,84 +3699,8 @@
         <w:t xml:space="preserve">.</w:t>
       </w:r>
     </w:p>
-    <w:bookmarkEnd w:id="46"/>
-    <w:bookmarkStart w:id="48" w:name="ref-brockhurst2014"/>
-    <w:p>
-      <w:pPr>
-        <w:pStyle w:val="Bibliography"/>
-      </w:pPr>
-      <w:r>
-        <w:t xml:space="preserve">Brockhurst, Michael A., Tracey Chapman, Kayla C. King, Judith E. Mank, Steve Paterson, and Gregory D. D. Hurst. 2014.</w:t>
-      </w:r>
-      <w:r>
-        <w:t xml:space="preserve"> </w:t>
-      </w:r>
-      <w:r>
-        <w:t xml:space="preserve">“Running with the</w:t>
-      </w:r>
-      <w:r>
-        <w:t xml:space="preserve"> </w:t>
-      </w:r>
-      <w:r>
-        <w:t xml:space="preserve">Red Queen</w:t>
-      </w:r>
-      <w:r>
-        <w:t xml:space="preserve">:</w:t>
-      </w:r>
-      <w:r>
-        <w:t xml:space="preserve"> </w:t>
-      </w:r>
-      <w:r>
-        <w:t xml:space="preserve">The Role</w:t>
-      </w:r>
-      <w:r>
-        <w:t xml:space="preserve"> </w:t>
-      </w:r>
-      <w:r>
-        <w:t xml:space="preserve">of</w:t>
-      </w:r>
-      <w:r>
-        <w:t xml:space="preserve"> </w:t>
-      </w:r>
-      <w:r>
-        <w:t xml:space="preserve">Biotic Conflicts in Evolution</w:t>
-      </w:r>
-      <w:r>
-        <w:t xml:space="preserve">.”</w:t>
-      </w:r>
-      <w:r>
-        <w:t xml:space="preserve"> </w:t>
-      </w:r>
-      <w:r>
-        <w:rPr>
-          <w:iCs/>
-          <w:i/>
-        </w:rPr>
-        <w:t xml:space="preserve">Proceedings of the Royal Society B: Biological Sciences</w:t>
-      </w:r>
-      <w:r>
-        <w:t xml:space="preserve"> </w:t>
-      </w:r>
-      <w:r>
-        <w:t xml:space="preserve">281 (1797): 20141382.</w:t>
-      </w:r>
-      <w:r>
-        <w:t xml:space="preserve"> </w:t>
-      </w:r>
-      <w:hyperlink r:id="rId47">
-        <w:r>
-          <w:rPr>
-            <w:rStyle w:val="Hyperlink"/>
-          </w:rPr>
-          <w:t xml:space="preserve">https://doi.org/10.1098/rspb.2014.1382</w:t>
-        </w:r>
-      </w:hyperlink>
-      <w:r>
-        <w:t xml:space="preserve">.</w:t>
-      </w:r>
-    </w:p>
-    <w:bookmarkEnd w:id="48"/>
-    <w:bookmarkStart w:id="50" w:name="ref-burkner2017"/>
+    <w:bookmarkEnd w:id="45"/>
+    <w:bookmarkStart w:id="47" w:name="ref-burkner2017"/>
     <w:p>
       <w:pPr>
         <w:pStyle w:val="Bibliography"/>
@@ -3798,7 +3754,7 @@
       <w:r>
         <w:t xml:space="preserve"> </w:t>
       </w:r>
-      <w:hyperlink r:id="rId49">
+      <w:hyperlink r:id="rId46">
         <w:r>
           <w:rPr>
             <w:rStyle w:val="Hyperlink"/>
@@ -3810,8 +3766,8 @@
         <w:t xml:space="preserve">.</w:t>
       </w:r>
     </w:p>
-    <w:bookmarkEnd w:id="50"/>
-    <w:bookmarkStart w:id="52" w:name="ref-cere.etal2021"/>
+    <w:bookmarkEnd w:id="47"/>
+    <w:bookmarkStart w:id="49" w:name="ref-cere.etal2021"/>
     <w:p>
       <w:pPr>
         <w:pStyle w:val="Bibliography"/>
@@ -3898,7 +3854,7 @@
       <w:r>
         <w:t xml:space="preserve"> </w:t>
       </w:r>
-      <w:hyperlink r:id="rId51">
+      <w:hyperlink r:id="rId48">
         <w:r>
           <w:rPr>
             <w:rStyle w:val="Hyperlink"/>
@@ -3910,8 +3866,8 @@
         <w:t xml:space="preserve">.</w:t>
       </w:r>
     </w:p>
-    <w:bookmarkEnd w:id="52"/>
-    <w:bookmarkStart w:id="54" w:name="ref-dukas2019"/>
+    <w:bookmarkEnd w:id="49"/>
+    <w:bookmarkStart w:id="51" w:name="ref-dukas2019"/>
     <w:p>
       <w:pPr>
         <w:pStyle w:val="Bibliography"/>
@@ -3983,7 +3939,7 @@
       <w:r>
         <w:t xml:space="preserve"> </w:t>
       </w:r>
-      <w:hyperlink r:id="rId53">
+      <w:hyperlink r:id="rId50">
         <w:r>
           <w:rPr>
             <w:rStyle w:val="Hyperlink"/>
@@ -3995,126 +3951,8 @@
         <w:t xml:space="preserve">.</w:t>
       </w:r>
     </w:p>
-    <w:bookmarkEnd w:id="54"/>
-    <w:bookmarkStart w:id="56" w:name="ref-edgell.rochette2009"/>
-    <w:p>
-      <w:pPr>
-        <w:pStyle w:val="Bibliography"/>
-      </w:pPr>
-      <w:r>
-        <w:t xml:space="preserve">Edgell, Timothy C., and Rémy Rochette. 2009.</w:t>
-      </w:r>
-      <w:r>
-        <w:t xml:space="preserve"> </w:t>
-      </w:r>
-      <w:r>
-        <w:t xml:space="preserve">“Prey-</w:t>
-      </w:r>
-      <w:r>
-        <w:t xml:space="preserve">Induced Changes</w:t>
-      </w:r>
-      <w:r>
-        <w:t xml:space="preserve"> </w:t>
-      </w:r>
-      <w:r>
-        <w:t xml:space="preserve">to a</w:t>
-      </w:r>
-      <w:r>
-        <w:t xml:space="preserve"> </w:t>
-      </w:r>
-      <w:r>
-        <w:t xml:space="preserve">Predator</w:t>
-      </w:r>
-      <w:r>
-        <w:t xml:space="preserve">’s</w:t>
-      </w:r>
-      <w:r>
-        <w:t xml:space="preserve"> </w:t>
-      </w:r>
-      <w:r>
-        <w:t xml:space="preserve">Behaviour</w:t>
-      </w:r>
-      <w:r>
-        <w:t xml:space="preserve"> </w:t>
-      </w:r>
-      <w:r>
-        <w:t xml:space="preserve">and</w:t>
-      </w:r>
-      <w:r>
-        <w:t xml:space="preserve"> </w:t>
-      </w:r>
-      <w:r>
-        <w:t xml:space="preserve">Morphology</w:t>
-      </w:r>
-      <w:r>
-        <w:t xml:space="preserve">:</w:t>
-      </w:r>
-      <w:r>
-        <w:t xml:space="preserve"> </w:t>
-      </w:r>
-      <w:r>
-        <w:t xml:space="preserve">Implications</w:t>
-      </w:r>
-      <w:r>
-        <w:t xml:space="preserve"> </w:t>
-      </w:r>
-      <w:r>
-        <w:t xml:space="preserve">for</w:t>
-      </w:r>
-      <w:r>
-        <w:t xml:space="preserve"> </w:t>
-      </w:r>
-      <w:r>
-        <w:t xml:space="preserve">Shell</w:t>
-      </w:r>
-      <w:r>
-        <w:t xml:space="preserve"> </w:t>
-      </w:r>
-      <w:r>
-        <w:t xml:space="preserve">in the</w:t>
-      </w:r>
-      <w:r>
-        <w:t xml:space="preserve"> </w:t>
-      </w:r>
-      <w:r>
-        <w:t xml:space="preserve">Northwest Atlantic</w:t>
-      </w:r>
-      <w:r>
-        <w:t xml:space="preserve">.”</w:t>
-      </w:r>
-      <w:r>
-        <w:t xml:space="preserve"> </w:t>
-      </w:r>
-      <w:r>
-        <w:rPr>
-          <w:iCs/>
-          <w:i/>
-        </w:rPr>
-        <w:t xml:space="preserve">Journal of Experimental Marine Biology and Ecology</w:t>
-      </w:r>
-      <w:r>
-        <w:t xml:space="preserve"> </w:t>
-      </w:r>
-      <w:r>
-        <w:t xml:space="preserve">382 (1): 1–7.</w:t>
-      </w:r>
-      <w:r>
-        <w:t xml:space="preserve"> </w:t>
-      </w:r>
-      <w:hyperlink r:id="rId55">
-        <w:r>
-          <w:rPr>
-            <w:rStyle w:val="Hyperlink"/>
-          </w:rPr>
-          <w:t xml:space="preserve">https://doi.org/10.1016/j.jembe.2009.10.004</w:t>
-        </w:r>
-      </w:hyperlink>
-      <w:r>
-        <w:t xml:space="preserve">.</w:t>
-      </w:r>
-    </w:p>
-    <w:bookmarkEnd w:id="56"/>
-    <w:bookmarkStart w:id="58" w:name="ref-edwards.jackson1994"/>
+    <w:bookmarkEnd w:id="51"/>
+    <w:bookmarkStart w:id="53" w:name="ref-edwards.jackson1994"/>
     <w:p>
       <w:pPr>
         <w:pStyle w:val="Bibliography"/>
@@ -4243,7 +4081,7 @@
       <w:r>
         <w:t xml:space="preserve"> </w:t>
       </w:r>
-      <w:hyperlink r:id="rId57">
+      <w:hyperlink r:id="rId52">
         <w:r>
           <w:rPr>
             <w:rStyle w:val="Hyperlink"/>
@@ -4255,8 +4093,8 @@
         <w:t xml:space="preserve">.</w:t>
       </w:r>
     </w:p>
-    <w:bookmarkEnd w:id="58"/>
-    <w:bookmarkStart w:id="60" w:name="ref-ehlinger1989"/>
+    <w:bookmarkEnd w:id="53"/>
+    <w:bookmarkStart w:id="55" w:name="ref-ehlinger1989"/>
     <w:p>
       <w:pPr>
         <w:pStyle w:val="Bibliography"/>
@@ -4319,7 +4157,7 @@
       <w:r>
         <w:t xml:space="preserve"> </w:t>
       </w:r>
-      <w:hyperlink r:id="rId59">
+      <w:hyperlink r:id="rId54">
         <w:r>
           <w:rPr>
             <w:rStyle w:val="Hyperlink"/>
@@ -4331,8 +4169,8 @@
         <w:t xml:space="preserve">.</w:t>
       </w:r>
     </w:p>
-    <w:bookmarkEnd w:id="60"/>
-    <w:bookmarkStart w:id="61" w:name="ref-endler1991"/>
+    <w:bookmarkEnd w:id="55"/>
+    <w:bookmarkStart w:id="56" w:name="ref-endler1991"/>
     <w:p>
       <w:pPr>
         <w:pStyle w:val="Bibliography"/>
@@ -4428,8 +4266,8 @@
         <w:t xml:space="preserve">.</w:t>
       </w:r>
     </w:p>
-    <w:bookmarkEnd w:id="61"/>
-    <w:bookmarkStart w:id="63" w:name="ref-fraserfranco.etal2022"/>
+    <w:bookmarkEnd w:id="56"/>
+    <w:bookmarkStart w:id="58" w:name="ref-fraserfranco.etal2022"/>
     <w:p>
       <w:pPr>
         <w:pStyle w:val="Bibliography"/>
@@ -4507,7 +4345,7 @@
       <w:r>
         <w:t xml:space="preserve"> </w:t>
       </w:r>
-      <w:hyperlink r:id="rId62">
+      <w:hyperlink r:id="rId57">
         <w:r>
           <w:rPr>
             <w:rStyle w:val="Hyperlink"/>
@@ -4519,8 +4357,8 @@
         <w:t xml:space="preserve">.</w:t>
       </w:r>
     </w:p>
-    <w:bookmarkEnd w:id="63"/>
-    <w:bookmarkStart w:id="64" w:name="ref-gabry.cesnovar2021"/>
+    <w:bookmarkEnd w:id="58"/>
+    <w:bookmarkStart w:id="59" w:name="ref-gabry.cesnovar2021"/>
     <w:p>
       <w:pPr>
         <w:pStyle w:val="Bibliography"/>
@@ -4553,8 +4391,66 @@
         <w:t xml:space="preserve">".”</w:t>
       </w:r>
     </w:p>
-    <w:bookmarkEnd w:id="64"/>
-    <w:bookmarkStart w:id="66" w:name="ref-healy1992"/>
+    <w:bookmarkEnd w:id="59"/>
+    <w:bookmarkStart w:id="61" w:name="ref-glaudas2019"/>
+    <w:p>
+      <w:pPr>
+        <w:pStyle w:val="Bibliography"/>
+      </w:pPr>
+      <w:r>
+        <w:t xml:space="preserve">Glaudas, Xavier, Kelsey L. Glennon, Marcio Martins, Luca Luiselli, Simon Fearn, Dane F. Trembath, Dušan Jelić, and Graham J. Alexander. 2019.</w:t>
+      </w:r>
+      <w:r>
+        <w:t xml:space="preserve"> </w:t>
+      </w:r>
+      <w:r>
+        <w:t xml:space="preserve">“Foraging Mode, Relative Prey Size and Diet Breadth:</w:t>
+      </w:r>
+      <w:r>
+        <w:t xml:space="preserve"> </w:t>
+      </w:r>
+      <w:r>
+        <w:t xml:space="preserve">A</w:t>
+      </w:r>
+      <w:r>
+        <w:t xml:space="preserve"> </w:t>
+      </w:r>
+      <w:r>
+        <w:t xml:space="preserve">Phylogenetically Explicit Analysis of Snake Feeding Ecology.”</w:t>
+      </w:r>
+      <w:r>
+        <w:t xml:space="preserve"> </w:t>
+      </w:r>
+      <w:r>
+        <w:rPr>
+          <w:iCs/>
+          <w:i/>
+        </w:rPr>
+        <w:t xml:space="preserve">Journal of Animal Ecology</w:t>
+      </w:r>
+      <w:r>
+        <w:t xml:space="preserve"> </w:t>
+      </w:r>
+      <w:r>
+        <w:t xml:space="preserve">88 (5): 757–67.</w:t>
+      </w:r>
+      <w:r>
+        <w:t xml:space="preserve"> </w:t>
+      </w:r>
+      <w:hyperlink r:id="rId60">
+        <w:r>
+          <w:rPr>
+            <w:rStyle w:val="Hyperlink"/>
+          </w:rPr>
+          <w:t xml:space="preserve">https://doi.org/10.1111/1365-2656.12972</w:t>
+        </w:r>
+      </w:hyperlink>
+      <w:r>
+        <w:t xml:space="preserve">.</w:t>
+      </w:r>
+    </w:p>
+    <w:bookmarkEnd w:id="61"/>
+    <w:bookmarkStart w:id="63" w:name="ref-healy1992"/>
     <w:p>
       <w:pPr>
         <w:pStyle w:val="Bibliography"/>
@@ -4629,7 +4525,7 @@
       <w:r>
         <w:t xml:space="preserve"> </w:t>
       </w:r>
-      <w:hyperlink r:id="rId65">
+      <w:hyperlink r:id="rId62">
         <w:r>
           <w:rPr>
             <w:rStyle w:val="Hyperlink"/>
@@ -4641,8 +4537,120 @@
         <w:t xml:space="preserve">.</w:t>
       </w:r>
     </w:p>
-    <w:bookmarkEnd w:id="66"/>
-    <w:bookmarkStart w:id="68" w:name="ref-herbert-read.etal2017"/>
+    <w:bookmarkEnd w:id="63"/>
+    <w:bookmarkStart w:id="65" w:name="ref-heithaus2018"/>
+    <w:p>
+      <w:pPr>
+        <w:pStyle w:val="Bibliography"/>
+      </w:pPr>
+      <w:r>
+        <w:t xml:space="preserve">Heithaus, Michael R., Lawrence M. Dill, and Jeremy J. Kiszka. 2018.</w:t>
+      </w:r>
+      <w:r>
+        <w:t xml:space="preserve"> </w:t>
+      </w:r>
+      <w:r>
+        <w:t xml:space="preserve">“Feeding</w:t>
+      </w:r>
+      <w:r>
+        <w:t xml:space="preserve"> </w:t>
+      </w:r>
+      <w:r>
+        <w:t xml:space="preserve">Strategies</w:t>
+      </w:r>
+      <w:r>
+        <w:t xml:space="preserve"> </w:t>
+      </w:r>
+      <w:r>
+        <w:t xml:space="preserve">and</w:t>
+      </w:r>
+      <w:r>
+        <w:t xml:space="preserve"> </w:t>
+      </w:r>
+      <w:r>
+        <w:t xml:space="preserve">Tactics</w:t>
+      </w:r>
+      <w:r>
+        <w:t xml:space="preserve">.”</w:t>
+      </w:r>
+      <w:r>
+        <w:t xml:space="preserve"> </w:t>
+      </w:r>
+      <w:r>
+        <w:t xml:space="preserve">In</w:t>
+      </w:r>
+      <w:r>
+        <w:t xml:space="preserve"> </w:t>
+      </w:r>
+      <w:r>
+        <w:rPr>
+          <w:iCs/>
+          <w:i/>
+        </w:rPr>
+        <w:t xml:space="preserve">Encyclopedia of</w:t>
+      </w:r>
+      <w:r>
+        <w:rPr>
+          <w:iCs/>
+          <w:i/>
+        </w:rPr>
+        <w:t xml:space="preserve"> </w:t>
+      </w:r>
+      <w:r>
+        <w:rPr>
+          <w:iCs/>
+          <w:i/>
+        </w:rPr>
+        <w:t xml:space="preserve">Marine Mammals</w:t>
+      </w:r>
+      <w:r>
+        <w:rPr>
+          <w:iCs/>
+          <w:i/>
+        </w:rPr>
+        <w:t xml:space="preserve"> </w:t>
+      </w:r>
+      <w:r>
+        <w:rPr>
+          <w:iCs/>
+          <w:i/>
+        </w:rPr>
+        <w:t xml:space="preserve">(</w:t>
+      </w:r>
+      <w:r>
+        <w:rPr>
+          <w:iCs/>
+          <w:i/>
+        </w:rPr>
+        <w:t xml:space="preserve">Third Edition</w:t>
+      </w:r>
+      <w:r>
+        <w:rPr>
+          <w:iCs/>
+          <w:i/>
+        </w:rPr>
+        <w:t xml:space="preserve">)</w:t>
+      </w:r>
+      <w:r>
+        <w:t xml:space="preserve">, edited by Bernd Würsig, J. G. M. Thewissen, and Kit M. Kovacs, 354–63. Academic Press.</w:t>
+      </w:r>
+      <w:r>
+        <w:t xml:space="preserve"> </w:t>
+      </w:r>
+      <w:hyperlink r:id="rId64">
+        <w:r>
+          <w:rPr>
+            <w:rStyle w:val="Hyperlink"/>
+          </w:rPr>
+          <w:t xml:space="preserve">https://doi.org/10.1016/B978-0-12-804327-1.00126-6</w:t>
+        </w:r>
+      </w:hyperlink>
+      <w:r>
+        <w:t xml:space="preserve">.</w:t>
+      </w:r>
+    </w:p>
+    <w:bookmarkEnd w:id="65"/>
+    <w:bookmarkStart w:id="67" w:name="ref-herbert-read.etal2017"/>
     <w:p>
       <w:pPr>
         <w:pStyle w:val="Bibliography"/>
@@ -4720,7 +4728,7 @@
       <w:r>
         <w:t xml:space="preserve"> </w:t>
       </w:r>
-      <w:hyperlink r:id="rId67">
+      <w:hyperlink r:id="rId66">
         <w:r>
           <w:rPr>
             <w:rStyle w:val="Hyperlink"/>
@@ -4732,8 +4740,8 @@
         <w:t xml:space="preserve">.</w:t>
       </w:r>
     </w:p>
-    <w:bookmarkEnd w:id="68"/>
-    <w:bookmarkStart w:id="70" w:name="ref-hughes.etal1992"/>
+    <w:bookmarkEnd w:id="67"/>
+    <w:bookmarkStart w:id="69" w:name="ref-hughes.etal1992"/>
     <w:p>
       <w:pPr>
         <w:pStyle w:val="Bibliography"/>
@@ -4775,7 +4783,7 @@
       <w:r>
         <w:t xml:space="preserve"> </w:t>
       </w:r>
-      <w:hyperlink r:id="rId69">
+      <w:hyperlink r:id="rId68">
         <w:r>
           <w:rPr>
             <w:rStyle w:val="Hyperlink"/>
@@ -4787,8 +4795,8 @@
         <w:t xml:space="preserve">.</w:t>
       </w:r>
     </w:p>
-    <w:bookmarkEnd w:id="70"/>
-    <w:bookmarkStart w:id="72" w:name="ref-kelley.magurran2011"/>
+    <w:bookmarkEnd w:id="69"/>
+    <w:bookmarkStart w:id="71" w:name="ref-kelley.magurran2011"/>
     <w:p>
       <w:pPr>
         <w:pStyle w:val="Bibliography"/>
@@ -4908,7 +4916,7 @@
       <w:r>
         <w:t xml:space="preserve"> </w:t>
       </w:r>
-      <w:hyperlink r:id="rId71">
+      <w:hyperlink r:id="rId70">
         <w:r>
           <w:rPr>
             <w:rStyle w:val="Hyperlink"/>
@@ -4920,227 +4928,8 @@
         <w:t xml:space="preserve">.</w:t>
       </w:r>
     </w:p>
-    <w:bookmarkEnd w:id="72"/>
-    <w:bookmarkStart w:id="74" w:name="ref-kelley2003"/>
-    <w:p>
-      <w:pPr>
-        <w:pStyle w:val="Bibliography"/>
-      </w:pPr>
-      <w:r>
-        <w:t xml:space="preserve">Kelley, Jennifer L, and Anne E Magurran. 2003.</w:t>
-      </w:r>
-      <w:r>
-        <w:t xml:space="preserve"> </w:t>
-      </w:r>
-      <w:r>
-        <w:t xml:space="preserve">“</w:t>
-      </w:r>
-      <w:r>
-        <w:t xml:space="preserve">Learned Predator Recognition</w:t>
-      </w:r>
-      <w:r>
-        <w:t xml:space="preserve"> </w:t>
-      </w:r>
-      <w:r>
-        <w:t xml:space="preserve">and</w:t>
-      </w:r>
-      <w:r>
-        <w:t xml:space="preserve"> </w:t>
-      </w:r>
-      <w:r>
-        <w:t xml:space="preserve">Antipredator Responses</w:t>
-      </w:r>
-      <w:r>
-        <w:t xml:space="preserve"> </w:t>
-      </w:r>
-      <w:r>
-        <w:t xml:space="preserve">in</w:t>
-      </w:r>
-      <w:r>
-        <w:t xml:space="preserve"> </w:t>
-      </w:r>
-      <w:r>
-        <w:t xml:space="preserve">Fishes</w:t>
-      </w:r>
-      <w:r>
-        <w:t xml:space="preserve">.”</w:t>
-      </w:r>
-      <w:r>
-        <w:t xml:space="preserve"> </w:t>
-      </w:r>
-      <w:r>
-        <w:rPr>
-          <w:iCs/>
-          <w:i/>
-        </w:rPr>
-        <w:t xml:space="preserve">Fish and Fisheries</w:t>
-      </w:r>
-      <w:r>
-        <w:t xml:space="preserve"> </w:t>
-      </w:r>
-      <w:r>
-        <w:t xml:space="preserve">4 (3): 216–26.</w:t>
-      </w:r>
-      <w:r>
-        <w:t xml:space="preserve"> </w:t>
-      </w:r>
-      <w:hyperlink r:id="rId73">
-        <w:r>
-          <w:rPr>
-            <w:rStyle w:val="Hyperlink"/>
-          </w:rPr>
-          <w:t xml:space="preserve">https://doi.org/10.1046/j.1467-2979.2003.00126.x</w:t>
-        </w:r>
-      </w:hyperlink>
-      <w:r>
-        <w:t xml:space="preserve">.</w:t>
-      </w:r>
-    </w:p>
-    <w:bookmarkEnd w:id="74"/>
-    <w:bookmarkStart w:id="76" w:name="ref-kishida.etal2006"/>
-    <w:p>
-      <w:pPr>
-        <w:pStyle w:val="Bibliography"/>
-      </w:pPr>
-      <w:r>
-        <w:t xml:space="preserve">Kishida, Osamu, Yuuki Mizuta, and Kinya Nishimura. 2006.</w:t>
-      </w:r>
-      <w:r>
-        <w:t xml:space="preserve"> </w:t>
-      </w:r>
-      <w:r>
-        <w:t xml:space="preserve">“Reciprocal</w:t>
-      </w:r>
-      <w:r>
-        <w:t xml:space="preserve"> </w:t>
-      </w:r>
-      <w:r>
-        <w:t xml:space="preserve">Phenotypic Plasticity</w:t>
-      </w:r>
-      <w:r>
-        <w:t xml:space="preserve"> </w:t>
-      </w:r>
-      <w:r>
-        <w:t xml:space="preserve">in a</w:t>
-      </w:r>
-      <w:r>
-        <w:t xml:space="preserve"> </w:t>
-      </w:r>
-      <w:r>
-        <w:t xml:space="preserve">Predator-Prey Interaction Between Larval Amphibians</w:t>
-      </w:r>
-      <w:r>
-        <w:t xml:space="preserve">.”</w:t>
-      </w:r>
-      <w:r>
-        <w:t xml:space="preserve"> </w:t>
-      </w:r>
-      <w:r>
-        <w:rPr>
-          <w:iCs/>
-          <w:i/>
-        </w:rPr>
-        <w:t xml:space="preserve">Ecology</w:t>
-      </w:r>
-      <w:r>
-        <w:t xml:space="preserve"> </w:t>
-      </w:r>
-      <w:r>
-        <w:t xml:space="preserve">87 (6): 1599–1604.</w:t>
-      </w:r>
-      <w:r>
-        <w:t xml:space="preserve"> </w:t>
-      </w:r>
-      <w:hyperlink r:id="rId75">
-        <w:r>
-          <w:rPr>
-            <w:rStyle w:val="Hyperlink"/>
-          </w:rPr>
-          <w:t xml:space="preserve">https://doi.org/10.1890/0012-9658(2006)87[1599:RPPIAP]2.0.CO;2</w:t>
-        </w:r>
-      </w:hyperlink>
-      <w:r>
-        <w:t xml:space="preserve">.</w:t>
-      </w:r>
-    </w:p>
-    <w:bookmarkEnd w:id="76"/>
-    <w:bookmarkStart w:id="78" w:name="ref-kishida.etal2009"/>
-    <w:p>
-      <w:pPr>
-        <w:pStyle w:val="Bibliography"/>
-      </w:pPr>
-      <w:r>
-        <w:t xml:space="preserve">Kishida, Osamu, Geoffrey C. Trussell, and Kinya Nishimura. 2009.</w:t>
-      </w:r>
-      <w:r>
-        <w:t xml:space="preserve"> </w:t>
-      </w:r>
-      <w:r>
-        <w:t xml:space="preserve">“Top-</w:t>
-      </w:r>
-      <w:r>
-        <w:t xml:space="preserve">Down Effects</w:t>
-      </w:r>
-      <w:r>
-        <w:t xml:space="preserve"> </w:t>
-      </w:r>
-      <w:r>
-        <w:t xml:space="preserve">on</w:t>
-      </w:r>
-      <w:r>
-        <w:t xml:space="preserve"> </w:t>
-      </w:r>
-      <w:r>
-        <w:t xml:space="preserve">Antagonistic Inducible Defense</w:t>
-      </w:r>
-      <w:r>
-        <w:t xml:space="preserve"> </w:t>
-      </w:r>
-      <w:r>
-        <w:t xml:space="preserve">and</w:t>
-      </w:r>
-      <w:r>
-        <w:t xml:space="preserve"> </w:t>
-      </w:r>
-      <w:r>
-        <w:t xml:space="preserve">Offense</w:t>
-      </w:r>
-      <w:r>
-        <w:t xml:space="preserve">.”</w:t>
-      </w:r>
-      <w:r>
-        <w:t xml:space="preserve"> </w:t>
-      </w:r>
-      <w:r>
-        <w:rPr>
-          <w:iCs/>
-          <w:i/>
-        </w:rPr>
-        <w:t xml:space="preserve">Ecology</w:t>
-      </w:r>
-      <w:r>
-        <w:t xml:space="preserve"> </w:t>
-      </w:r>
-      <w:r>
-        <w:t xml:space="preserve">90 (5): 1217–26.</w:t>
-      </w:r>
-      <w:r>
-        <w:t xml:space="preserve"> </w:t>
-      </w:r>
-      <w:hyperlink r:id="rId77">
-        <w:r>
-          <w:rPr>
-            <w:rStyle w:val="Hyperlink"/>
-          </w:rPr>
-          <w:t xml:space="preserve">https://doi.org/10.1890/08-0238.1</w:t>
-        </w:r>
-      </w:hyperlink>
-      <w:r>
-        <w:t xml:space="preserve">.</w:t>
-      </w:r>
-    </w:p>
-    <w:bookmarkEnd w:id="78"/>
-    <w:bookmarkStart w:id="80" w:name="ref-lymbery.etal2023"/>
+    <w:bookmarkEnd w:id="71"/>
+    <w:bookmarkStart w:id="73" w:name="ref-lymbery.etal2023"/>
     <w:p>
       <w:pPr>
         <w:pStyle w:val="Bibliography"/>
@@ -5173,7 +4962,7 @@
       <w:r>
         <w:t xml:space="preserve"> </w:t>
       </w:r>
-      <w:hyperlink r:id="rId79">
+      <w:hyperlink r:id="rId72">
         <w:r>
           <w:rPr>
             <w:rStyle w:val="Hyperlink"/>
@@ -5185,8 +4974,8 @@
         <w:t xml:space="preserve">.</w:t>
       </w:r>
     </w:p>
-    <w:bookmarkEnd w:id="80"/>
-    <w:bookmarkStart w:id="82" w:name="ref-macdonald2007"/>
+    <w:bookmarkEnd w:id="73"/>
+    <w:bookmarkStart w:id="75" w:name="ref-macdonald2007"/>
     <w:p>
       <w:pPr>
         <w:pStyle w:val="Bibliography"/>
@@ -5249,7 +5038,7 @@
       <w:r>
         <w:t xml:space="preserve"> </w:t>
       </w:r>
-      <w:hyperlink r:id="rId81">
+      <w:hyperlink r:id="rId74">
         <w:r>
           <w:rPr>
             <w:rStyle w:val="Hyperlink"/>
@@ -5261,8 +5050,8 @@
         <w:t xml:space="preserve">.</w:t>
       </w:r>
     </w:p>
-    <w:bookmarkEnd w:id="82"/>
-    <w:bookmarkStart w:id="84" w:name="ref-martin.etal2022"/>
+    <w:bookmarkEnd w:id="75"/>
+    <w:bookmarkStart w:id="77" w:name="ref-martin.etal2022"/>
     <w:p>
       <w:pPr>
         <w:pStyle w:val="Bibliography"/>
@@ -5316,7 +5105,7 @@
       <w:r>
         <w:t xml:space="preserve"> </w:t>
       </w:r>
-      <w:hyperlink r:id="rId83">
+      <w:hyperlink r:id="rId76">
         <w:r>
           <w:rPr>
             <w:rStyle w:val="Hyperlink"/>
@@ -5328,163 +5117,8 @@
         <w:t xml:space="preserve">.</w:t>
       </w:r>
     </w:p>
-    <w:bookmarkEnd w:id="84"/>
-    <w:bookmarkStart w:id="86" w:name="ref-mccomb2011"/>
-    <w:p>
-      <w:pPr>
-        <w:pStyle w:val="Bibliography"/>
-      </w:pPr>
-      <w:r>
-        <w:t xml:space="preserve">McComb, Karen, Graeme Shannon, Sarah M. Durant, Katito Sayialel, Rob Slotow, Joyce Poole, and Cynthia Moss. 2011.</w:t>
-      </w:r>
-      <w:r>
-        <w:t xml:space="preserve"> </w:t>
-      </w:r>
-      <w:r>
-        <w:t xml:space="preserve">“Leadership in</w:t>
-      </w:r>
-      <w:r>
-        <w:t xml:space="preserve"> </w:t>
-      </w:r>
-      <w:r>
-        <w:t xml:space="preserve">Elephants</w:t>
-      </w:r>
-      <w:r>
-        <w:t xml:space="preserve">:</w:t>
-      </w:r>
-      <w:r>
-        <w:t xml:space="preserve"> </w:t>
-      </w:r>
-      <w:r>
-        <w:t xml:space="preserve">The Adaptive Value</w:t>
-      </w:r>
-      <w:r>
-        <w:t xml:space="preserve"> </w:t>
-      </w:r>
-      <w:r>
-        <w:t xml:space="preserve">of</w:t>
-      </w:r>
-      <w:r>
-        <w:t xml:space="preserve"> </w:t>
-      </w:r>
-      <w:r>
-        <w:t xml:space="preserve">Age</w:t>
-      </w:r>
-      <w:r>
-        <w:t xml:space="preserve">.”</w:t>
-      </w:r>
-      <w:r>
-        <w:t xml:space="preserve"> </w:t>
-      </w:r>
-      <w:r>
-        <w:rPr>
-          <w:iCs/>
-          <w:i/>
-        </w:rPr>
-        <w:t xml:space="preserve">Proceedings of the Royal Society B: Biological Sciences</w:t>
-      </w:r>
-      <w:r>
-        <w:t xml:space="preserve"> </w:t>
-      </w:r>
-      <w:r>
-        <w:t xml:space="preserve">278 (1722): 3270–76.</w:t>
-      </w:r>
-      <w:r>
-        <w:t xml:space="preserve"> </w:t>
-      </w:r>
-      <w:hyperlink r:id="rId85">
-        <w:r>
-          <w:rPr>
-            <w:rStyle w:val="Hyperlink"/>
-          </w:rPr>
-          <w:t xml:space="preserve">https://doi.org/10.1098/rspb.2011.0168</w:t>
-        </w:r>
-      </w:hyperlink>
-      <w:r>
-        <w:t xml:space="preserve">.</w:t>
-      </w:r>
-    </w:p>
-    <w:bookmarkEnd w:id="86"/>
-    <w:bookmarkStart w:id="88" w:name="ref-mcghee.etal2013"/>
-    <w:p>
-      <w:pPr>
-        <w:pStyle w:val="Bibliography"/>
-      </w:pPr>
-      <w:r>
-        <w:t xml:space="preserve">McGhee, Katie E., Lauren M. Pintor, and Alison M. Bell. 2013.</w:t>
-      </w:r>
-      <w:r>
-        <w:t xml:space="preserve"> </w:t>
-      </w:r>
-      <w:r>
-        <w:t xml:space="preserve">“Reciprocal</w:t>
-      </w:r>
-      <w:r>
-        <w:t xml:space="preserve"> </w:t>
-      </w:r>
-      <w:r>
-        <w:t xml:space="preserve">Behavioral Plasticity</w:t>
-      </w:r>
-      <w:r>
-        <w:t xml:space="preserve"> </w:t>
-      </w:r>
-      <w:r>
-        <w:t xml:space="preserve">and</w:t>
-      </w:r>
-      <w:r>
-        <w:t xml:space="preserve"> </w:t>
-      </w:r>
-      <w:r>
-        <w:t xml:space="preserve">Behavioral Types</w:t>
-      </w:r>
-      <w:r>
-        <w:t xml:space="preserve"> </w:t>
-      </w:r>
-      <w:r>
-        <w:t xml:space="preserve">During</w:t>
-      </w:r>
-      <w:r>
-        <w:t xml:space="preserve"> </w:t>
-      </w:r>
-      <w:r>
-        <w:t xml:space="preserve">Predator-Prey Interactions</w:t>
-      </w:r>
-      <w:r>
-        <w:t xml:space="preserve">.”</w:t>
-      </w:r>
-      <w:r>
-        <w:t xml:space="preserve"> </w:t>
-      </w:r>
-      <w:r>
-        <w:rPr>
-          <w:iCs/>
-          <w:i/>
-        </w:rPr>
-        <w:t xml:space="preserve">The American Naturalist</w:t>
-      </w:r>
-      <w:r>
-        <w:t xml:space="preserve"> </w:t>
-      </w:r>
-      <w:r>
-        <w:t xml:space="preserve">182 (6): 704–17.</w:t>
-      </w:r>
-      <w:r>
-        <w:t xml:space="preserve"> </w:t>
-      </w:r>
-      <w:hyperlink r:id="rId87">
-        <w:r>
-          <w:rPr>
-            <w:rStyle w:val="Hyperlink"/>
-          </w:rPr>
-          <w:t xml:space="preserve">https://doi.org/10.1086/673526</w:t>
-        </w:r>
-      </w:hyperlink>
-      <w:r>
-        <w:t xml:space="preserve">.</w:t>
-      </w:r>
-    </w:p>
-    <w:bookmarkEnd w:id="88"/>
-    <w:bookmarkStart w:id="90" w:name="ref-morse2000"/>
+    <w:bookmarkEnd w:id="77"/>
+    <w:bookmarkStart w:id="79" w:name="ref-morse2000"/>
     <w:p>
       <w:pPr>
         <w:pStyle w:val="Bibliography"/>
@@ -5562,7 +5196,7 @@
       <w:r>
         <w:t xml:space="preserve"> </w:t>
       </w:r>
-      <w:hyperlink r:id="rId89">
+      <w:hyperlink r:id="rId78">
         <w:r>
           <w:rPr>
             <w:rStyle w:val="Hyperlink"/>
@@ -5574,87 +5208,8 @@
         <w:t xml:space="preserve">.</w:t>
       </w:r>
     </w:p>
-    <w:bookmarkEnd w:id="90"/>
-    <w:bookmarkStart w:id="92" w:name="ref-patrick.weimerskirch2014a"/>
-    <w:p>
-      <w:pPr>
-        <w:pStyle w:val="Bibliography"/>
-      </w:pPr>
-      <w:r>
-        <w:t xml:space="preserve">Patrick, Samantha C., and Henri Weimerskirch. 2014.</w:t>
-      </w:r>
-      <w:r>
-        <w:t xml:space="preserve"> </w:t>
-      </w:r>
-      <w:r>
-        <w:t xml:space="preserve">“Personality,</w:t>
-      </w:r>
-      <w:r>
-        <w:t xml:space="preserve"> </w:t>
-      </w:r>
-      <w:r>
-        <w:t xml:space="preserve">Foraging</w:t>
-      </w:r>
-      <w:r>
-        <w:t xml:space="preserve"> </w:t>
-      </w:r>
-      <w:r>
-        <w:t xml:space="preserve">and</w:t>
-      </w:r>
-      <w:r>
-        <w:t xml:space="preserve"> </w:t>
-      </w:r>
-      <w:r>
-        <w:t xml:space="preserve">Fitness Consequences</w:t>
-      </w:r>
-      <w:r>
-        <w:t xml:space="preserve"> </w:t>
-      </w:r>
-      <w:r>
-        <w:t xml:space="preserve">in a</w:t>
-      </w:r>
-      <w:r>
-        <w:t xml:space="preserve"> </w:t>
-      </w:r>
-      <w:r>
-        <w:t xml:space="preserve">Long Lived Seabird</w:t>
-      </w:r>
-      <w:r>
-        <w:t xml:space="preserve">.”</w:t>
-      </w:r>
-      <w:r>
-        <w:t xml:space="preserve"> </w:t>
-      </w:r>
-      <w:r>
-        <w:rPr>
-          <w:iCs/>
-          <w:i/>
-        </w:rPr>
-        <w:t xml:space="preserve">PLOS ONE</w:t>
-      </w:r>
-      <w:r>
-        <w:t xml:space="preserve"> </w:t>
-      </w:r>
-      <w:r>
-        <w:t xml:space="preserve">9 (2): e87269.</w:t>
-      </w:r>
-      <w:r>
-        <w:t xml:space="preserve"> </w:t>
-      </w:r>
-      <w:hyperlink r:id="rId91">
-        <w:r>
-          <w:rPr>
-            <w:rStyle w:val="Hyperlink"/>
-          </w:rPr>
-          <w:t xml:space="preserve">https://doi.org/10.1371/journal.pone.0087269</w:t>
-        </w:r>
-      </w:hyperlink>
-      <w:r>
-        <w:t xml:space="preserve">.</w:t>
-      </w:r>
-    </w:p>
-    <w:bookmarkEnd w:id="92"/>
-    <w:bookmarkStart w:id="94" w:name="ref-pedersen.etal2019"/>
+    <w:bookmarkEnd w:id="79"/>
+    <w:bookmarkStart w:id="81" w:name="ref-pedersen.etal2019"/>
     <w:p>
       <w:pPr>
         <w:pStyle w:val="Bibliography"/>
@@ -5720,7 +5275,7 @@
       <w:r>
         <w:t xml:space="preserve"> </w:t>
       </w:r>
-      <w:hyperlink r:id="rId93">
+      <w:hyperlink r:id="rId80">
         <w:r>
           <w:rPr>
             <w:rStyle w:val="Hyperlink"/>
@@ -5732,8 +5287,8 @@
         <w:t xml:space="preserve">.</w:t>
       </w:r>
     </w:p>
-    <w:bookmarkEnd w:id="94"/>
-    <w:bookmarkStart w:id="96" w:name="ref-piironen.vehtari2017"/>
+    <w:bookmarkEnd w:id="81"/>
+    <w:bookmarkStart w:id="83" w:name="ref-piironen.vehtari2017"/>
     <w:p>
       <w:pPr>
         <w:pStyle w:val="Bibliography"/>
@@ -5787,7 +5342,7 @@
       <w:r>
         <w:t xml:space="preserve"> </w:t>
       </w:r>
-      <w:hyperlink r:id="rId95">
+      <w:hyperlink r:id="rId82">
         <w:r>
           <w:rPr>
             <w:rStyle w:val="Hyperlink"/>
@@ -5799,77 +5354,20 @@
         <w:t xml:space="preserve">.</w:t>
       </w:r>
     </w:p>
-    <w:bookmarkEnd w:id="96"/>
-    <w:bookmarkStart w:id="98" w:name="ref-pintor.etal2014"/>
+    <w:bookmarkEnd w:id="83"/>
+    <w:bookmarkStart w:id="85" w:name="ref-preisser2007"/>
     <w:p>
       <w:pPr>
         <w:pStyle w:val="Bibliography"/>
       </w:pPr>
       <w:r>
-        <w:t xml:space="preserve">Pintor, Lauren M., Katie E. McGhee, Daniel P. Roche, and Alison M. Bell. 2014.</w:t>
-      </w:r>
-      <w:r>
-        <w:t xml:space="preserve"> </w:t>
-      </w:r>
-      <w:r>
-        <w:t xml:space="preserve">“Individual</w:t>
-      </w:r>
-      <w:r>
-        <w:t xml:space="preserve"> </w:t>
-      </w:r>
-      <w:r>
-        <w:t xml:space="preserve">Variation</w:t>
-      </w:r>
-      <w:r>
-        <w:t xml:space="preserve"> </w:t>
-      </w:r>
-      <w:r>
-        <w:t xml:space="preserve">in</w:t>
-      </w:r>
-      <w:r>
-        <w:t xml:space="preserve"> </w:t>
-      </w:r>
-      <w:r>
-        <w:t xml:space="preserve">Foraging Behavior Reveals</w:t>
-      </w:r>
-      <w:r>
-        <w:t xml:space="preserve"> </w:t>
-      </w:r>
-      <w:r>
-        <w:t xml:space="preserve">a</w:t>
-      </w:r>
-      <w:r>
-        <w:t xml:space="preserve"> </w:t>
-      </w:r>
-      <w:r>
-        <w:t xml:space="preserve">Trade-Off Between Flexibility</w:t>
-      </w:r>
-      <w:r>
-        <w:t xml:space="preserve"> </w:t>
-      </w:r>
-      <w:r>
-        <w:t xml:space="preserve">and</w:t>
-      </w:r>
-      <w:r>
-        <w:t xml:space="preserve"> </w:t>
-      </w:r>
-      <w:r>
-        <w:t xml:space="preserve">Performance</w:t>
-      </w:r>
-      <w:r>
-        <w:t xml:space="preserve"> </w:t>
-      </w:r>
-      <w:r>
-        <w:t xml:space="preserve">of a</w:t>
-      </w:r>
-      <w:r>
-        <w:t xml:space="preserve"> </w:t>
-      </w:r>
-      <w:r>
-        <w:t xml:space="preserve">Top Predator</w:t>
-      </w:r>
-      <w:r>
-        <w:t xml:space="preserve">.”</w:t>
+        <w:t xml:space="preserve">Preisser, Evan L., John L. Orrock, and Oswald J. Schmitz. 2007.</w:t>
+      </w:r>
+      <w:r>
+        <w:t xml:space="preserve"> </w:t>
+      </w:r>
+      <w:r>
+        <w:t xml:space="preserve">“Predator Hunting Mode and Habitat Domain Alter Nonconsumptive Effects in Predator–Prey Interactions.”</w:t>
       </w:r>
       <w:r>
         <w:t xml:space="preserve"> </w:t>
@@ -5879,31 +5377,31 @@
           <w:iCs/>
           <w:i/>
         </w:rPr>
-        <w:t xml:space="preserve">Behavioral Ecology and Sociobiology</w:t>
-      </w:r>
-      <w:r>
-        <w:t xml:space="preserve"> </w:t>
-      </w:r>
-      <w:r>
-        <w:t xml:space="preserve">68 (10): 1711–22.</w:t>
-      </w:r>
-      <w:r>
-        <w:t xml:space="preserve"> </w:t>
-      </w:r>
-      <w:hyperlink r:id="rId97">
+        <w:t xml:space="preserve">Ecology</w:t>
+      </w:r>
+      <w:r>
+        <w:t xml:space="preserve"> </w:t>
+      </w:r>
+      <w:r>
+        <w:t xml:space="preserve">88 (11): 2744–51.</w:t>
+      </w:r>
+      <w:r>
+        <w:t xml:space="preserve"> </w:t>
+      </w:r>
+      <w:hyperlink r:id="rId84">
         <w:r>
           <w:rPr>
             <w:rStyle w:val="Hyperlink"/>
           </w:rPr>
-          <w:t xml:space="preserve">https://doi.org/10.1007/s00265-014-1779-7</w:t>
+          <w:t xml:space="preserve">https://doi.org/10.1890/07-0260.1</w:t>
         </w:r>
       </w:hyperlink>
       <w:r>
         <w:t xml:space="preserve">.</w:t>
       </w:r>
     </w:p>
-    <w:bookmarkEnd w:id="98"/>
-    <w:bookmarkStart w:id="100" w:name="ref-reid.etal2010"/>
+    <w:bookmarkEnd w:id="85"/>
+    <w:bookmarkStart w:id="87" w:name="ref-reid.etal2010"/>
     <w:p>
       <w:pPr>
         <w:pStyle w:val="Bibliography"/>
@@ -5978,7 +5476,7 @@
       <w:r>
         <w:t xml:space="preserve"> </w:t>
       </w:r>
-      <w:hyperlink r:id="rId99">
+      <w:hyperlink r:id="rId86">
         <w:r>
           <w:rPr>
             <w:rStyle w:val="Hyperlink"/>
@@ -5990,8 +5488,57 @@
         <w:t xml:space="preserve">.</w:t>
       </w:r>
     </w:p>
-    <w:bookmarkEnd w:id="100"/>
-    <w:bookmarkStart w:id="102" w:name="ref-szopa-comley.etal2020"/>
+    <w:bookmarkEnd w:id="87"/>
+    <w:bookmarkStart w:id="89" w:name="ref-santostefano.etal2024"/>
+    <w:p>
+      <w:pPr>
+        <w:pStyle w:val="Bibliography"/>
+      </w:pPr>
+      <w:r>
+        <w:t xml:space="preserve">Santostefano, Francesca, Maxime Fraser Franco, and Pierre-Olivier Montiglio. 2024.</w:t>
+      </w:r>
+      <w:r>
+        <w:t xml:space="preserve"> </w:t>
+      </w:r>
+      <w:r>
+        <w:t xml:space="preserve">“</w:t>
+      </w:r>
+      <w:r>
+        <w:t xml:space="preserve">Social interactions generate complex selection patterns in virtual worlds</w:t>
+      </w:r>
+      <w:r>
+        <w:t xml:space="preserve">.”</w:t>
+      </w:r>
+      <w:r>
+        <w:t xml:space="preserve"> </w:t>
+      </w:r>
+      <w:r>
+        <w:rPr>
+          <w:iCs/>
+          <w:i/>
+        </w:rPr>
+        <w:t xml:space="preserve">Journal of Evolutionary Biology</w:t>
+      </w:r>
+      <w:r>
+        <w:t xml:space="preserve">, May, voae055.</w:t>
+      </w:r>
+      <w:r>
+        <w:t xml:space="preserve"> </w:t>
+      </w:r>
+      <w:hyperlink r:id="rId88">
+        <w:r>
+          <w:rPr>
+            <w:rStyle w:val="Hyperlink"/>
+          </w:rPr>
+          <w:t xml:space="preserve">https://doi.org/10.1093/jeb/voae055</w:t>
+        </w:r>
+      </w:hyperlink>
+      <w:r>
+        <w:t xml:space="preserve">.</w:t>
+      </w:r>
+    </w:p>
+    <w:bookmarkEnd w:id="89"/>
+    <w:bookmarkStart w:id="91" w:name="ref-szopa-comley.etal2020"/>
     <w:p>
       <w:pPr>
         <w:pStyle w:val="Bibliography"/>
@@ -6090,7 +5637,7 @@
       <w:r>
         <w:t xml:space="preserve"> </w:t>
       </w:r>
-      <w:hyperlink r:id="rId101">
+      <w:hyperlink r:id="rId90">
         <w:r>
           <w:rPr>
             <w:rStyle w:val="Hyperlink"/>
@@ -6102,8 +5649,8 @@
         <w:t xml:space="preserve">.</w:t>
       </w:r>
     </w:p>
-    <w:bookmarkEnd w:id="102"/>
-    <w:bookmarkStart w:id="104" w:name="ref-szopa-comley.ioannou2022"/>
+    <w:bookmarkEnd w:id="91"/>
+    <w:bookmarkStart w:id="93" w:name="ref-szopa-comley.ioannou2022"/>
     <w:p>
       <w:pPr>
         <w:pStyle w:val="Bibliography"/>
@@ -6169,7 +5716,7 @@
       <w:r>
         <w:t xml:space="preserve"> </w:t>
       </w:r>
-      <w:hyperlink r:id="rId103">
+      <w:hyperlink r:id="rId92">
         <w:r>
           <w:rPr>
             <w:rStyle w:val="Hyperlink"/>
@@ -6181,8 +5728,8 @@
         <w:t xml:space="preserve">.</w:t>
       </w:r>
     </w:p>
-    <w:bookmarkEnd w:id="104"/>
-    <w:bookmarkStart w:id="105" w:name="ref-StanDevelopmentTeam2023"/>
+    <w:bookmarkEnd w:id="93"/>
+    <w:bookmarkStart w:id="94" w:name="ref-StanDevelopmentTeam2023"/>
     <w:p>
       <w:pPr>
         <w:pStyle w:val="Bibliography"/>
@@ -6246,290 +5793,8 @@
         <w:t xml:space="preserve">. 2.31 ed.</w:t>
       </w:r>
     </w:p>
-    <w:bookmarkEnd w:id="105"/>
-    <w:bookmarkStart w:id="107" w:name="ref-toscano.etal2016"/>
-    <w:p>
-      <w:pPr>
-        <w:pStyle w:val="Bibliography"/>
-      </w:pPr>
-      <w:r>
-        <w:t xml:space="preserve">Toscano, Benjamin J., Natasha J. Gownaris, Sarah M. Heerhartz, and Cristián J. Monaco. 2016.</w:t>
-      </w:r>
-      <w:r>
-        <w:t xml:space="preserve"> </w:t>
-      </w:r>
-      <w:r>
-        <w:t xml:space="preserve">“Personality,</w:t>
-      </w:r>
-      <w:r>
-        <w:t xml:space="preserve"> </w:t>
-      </w:r>
-      <w:r>
-        <w:t xml:space="preserve">Foraging Behavior</w:t>
-      </w:r>
-      <w:r>
-        <w:t xml:space="preserve"> </w:t>
-      </w:r>
-      <w:r>
-        <w:t xml:space="preserve">and</w:t>
-      </w:r>
-      <w:r>
-        <w:t xml:space="preserve"> </w:t>
-      </w:r>
-      <w:r>
-        <w:t xml:space="preserve">Specialization</w:t>
-      </w:r>
-      <w:r>
-        <w:t xml:space="preserve">:</w:t>
-      </w:r>
-      <w:r>
-        <w:t xml:space="preserve"> </w:t>
-      </w:r>
-      <w:r>
-        <w:t xml:space="preserve">Integrating Behavioral</w:t>
-      </w:r>
-      <w:r>
-        <w:t xml:space="preserve"> </w:t>
-      </w:r>
-      <w:r>
-        <w:t xml:space="preserve">and</w:t>
-      </w:r>
-      <w:r>
-        <w:t xml:space="preserve"> </w:t>
-      </w:r>
-      <w:r>
-        <w:t xml:space="preserve">Food Web Ecology</w:t>
-      </w:r>
-      <w:r>
-        <w:t xml:space="preserve"> </w:t>
-      </w:r>
-      <w:r>
-        <w:t xml:space="preserve">at the</w:t>
-      </w:r>
-      <w:r>
-        <w:t xml:space="preserve"> </w:t>
-      </w:r>
-      <w:r>
-        <w:t xml:space="preserve">Individual Level</w:t>
-      </w:r>
-      <w:r>
-        <w:t xml:space="preserve">.”</w:t>
-      </w:r>
-      <w:r>
-        <w:t xml:space="preserve"> </w:t>
-      </w:r>
-      <w:r>
-        <w:rPr>
-          <w:iCs/>
-          <w:i/>
-        </w:rPr>
-        <w:t xml:space="preserve">Oecologia</w:t>
-      </w:r>
-      <w:r>
-        <w:t xml:space="preserve"> </w:t>
-      </w:r>
-      <w:r>
-        <w:t xml:space="preserve">182 (1): 55–69.</w:t>
-      </w:r>
-      <w:r>
-        <w:t xml:space="preserve"> </w:t>
-      </w:r>
-      <w:hyperlink r:id="rId106">
-        <w:r>
-          <w:rPr>
-            <w:rStyle w:val="Hyperlink"/>
-          </w:rPr>
-          <w:t xml:space="preserve">https://doi.org/10.1007/s00442-016-3648-8</w:t>
-        </w:r>
-      </w:hyperlink>
-      <w:r>
-        <w:t xml:space="preserve">.</w:t>
-      </w:r>
-    </w:p>
-    <w:bookmarkEnd w:id="107"/>
-    <w:bookmarkStart w:id="109" w:name="ref-toscano2014"/>
-    <w:p>
-      <w:pPr>
-        <w:pStyle w:val="Bibliography"/>
-      </w:pPr>
-      <w:r>
-        <w:t xml:space="preserve">Toscano, Benjamin J., and Blaine D. Griffen. 2014.</w:t>
-      </w:r>
-      <w:r>
-        <w:t xml:space="preserve"> </w:t>
-      </w:r>
-      <w:r>
-        <w:t xml:space="preserve">“Trait-</w:t>
-      </w:r>
-      <w:r>
-        <w:t xml:space="preserve">Mediated Functional Responses</w:t>
-      </w:r>
-      <w:r>
-        <w:t xml:space="preserve">:</w:t>
-      </w:r>
-      <w:r>
-        <w:t xml:space="preserve"> </w:t>
-      </w:r>
-      <w:r>
-        <w:t xml:space="preserve">Predator Behavioural Type Mediates Prey Consumption</w:t>
-      </w:r>
-      <w:r>
-        <w:t xml:space="preserve">.”</w:t>
-      </w:r>
-      <w:r>
-        <w:t xml:space="preserve"> </w:t>
-      </w:r>
-      <w:r>
-        <w:rPr>
-          <w:iCs/>
-          <w:i/>
-        </w:rPr>
-        <w:t xml:space="preserve">Journal of Animal Ecology</w:t>
-      </w:r>
-      <w:r>
-        <w:t xml:space="preserve"> </w:t>
-      </w:r>
-      <w:r>
-        <w:t xml:space="preserve">83 (6): 1469–77.</w:t>
-      </w:r>
-      <w:r>
-        <w:t xml:space="preserve"> </w:t>
-      </w:r>
-      <w:hyperlink r:id="rId108">
-        <w:r>
-          <w:rPr>
-            <w:rStyle w:val="Hyperlink"/>
-          </w:rPr>
-          <w:t xml:space="preserve">https://doi.org/10.1111/1365-2656.12236</w:t>
-        </w:r>
-      </w:hyperlink>
-      <w:r>
-        <w:t xml:space="preserve">.</w:t>
-      </w:r>
-    </w:p>
-    <w:bookmarkEnd w:id="109"/>
-    <w:bookmarkStart w:id="111" w:name="ref-turner2006"/>
-    <w:p>
-      <w:pPr>
-        <w:pStyle w:val="Bibliography"/>
-      </w:pPr>
-      <w:r>
-        <w:t xml:space="preserve">Turner, Andrew M., Sarah E. Turner, and Heidi M. Lappi. 2006.</w:t>
-      </w:r>
-      <w:r>
-        <w:t xml:space="preserve"> </w:t>
-      </w:r>
-      <w:r>
-        <w:t xml:space="preserve">“</w:t>
-      </w:r>
-      <w:r>
-        <w:t xml:space="preserve">Learning, Memory</w:t>
-      </w:r>
-      <w:r>
-        <w:t xml:space="preserve"> </w:t>
-      </w:r>
-      <w:r>
-        <w:t xml:space="preserve">and</w:t>
-      </w:r>
-      <w:r>
-        <w:t xml:space="preserve"> </w:t>
-      </w:r>
-      <w:r>
-        <w:t xml:space="preserve">Predator Avoidance</w:t>
-      </w:r>
-      <w:r>
-        <w:t xml:space="preserve"> </w:t>
-      </w:r>
-      <w:r>
-        <w:t xml:space="preserve">by</w:t>
-      </w:r>
-      <w:r>
-        <w:t xml:space="preserve"> </w:t>
-      </w:r>
-      <w:r>
-        <w:t xml:space="preserve">Freshwater Snails</w:t>
-      </w:r>
-      <w:r>
-        <w:t xml:space="preserve">:</w:t>
-      </w:r>
-      <w:r>
-        <w:t xml:space="preserve"> </w:t>
-      </w:r>
-      <w:r>
-        <w:t xml:space="preserve">Effects</w:t>
-      </w:r>
-      <w:r>
-        <w:t xml:space="preserve"> </w:t>
-      </w:r>
-      <w:r>
-        <w:t xml:space="preserve">of</w:t>
-      </w:r>
-      <w:r>
-        <w:t xml:space="preserve"> </w:t>
-      </w:r>
-      <w:r>
-        <w:t xml:space="preserve">Experience</w:t>
-      </w:r>
-      <w:r>
-        <w:t xml:space="preserve"> </w:t>
-      </w:r>
-      <w:r>
-        <w:t xml:space="preserve">on</w:t>
-      </w:r>
-      <w:r>
-        <w:t xml:space="preserve"> </w:t>
-      </w:r>
-      <w:r>
-        <w:t xml:space="preserve">Predator Recognition</w:t>
-      </w:r>
-      <w:r>
-        <w:t xml:space="preserve"> </w:t>
-      </w:r>
-      <w:r>
-        <w:t xml:space="preserve">and</w:t>
-      </w:r>
-      <w:r>
-        <w:t xml:space="preserve"> </w:t>
-      </w:r>
-      <w:r>
-        <w:t xml:space="preserve">Defensive Strategy</w:t>
-      </w:r>
-      <w:r>
-        <w:t xml:space="preserve">.”</w:t>
-      </w:r>
-      <w:r>
-        <w:t xml:space="preserve"> </w:t>
-      </w:r>
-      <w:r>
-        <w:rPr>
-          <w:iCs/>
-          <w:i/>
-        </w:rPr>
-        <w:t xml:space="preserve">Animal Behaviour</w:t>
-      </w:r>
-      <w:r>
-        <w:t xml:space="preserve"> </w:t>
-      </w:r>
-      <w:r>
-        <w:t xml:space="preserve">72 (6): 1443–50.</w:t>
-      </w:r>
-      <w:r>
-        <w:t xml:space="preserve"> </w:t>
-      </w:r>
-      <w:hyperlink r:id="rId110">
-        <w:r>
-          <w:rPr>
-            <w:rStyle w:val="Hyperlink"/>
-          </w:rPr>
-          <w:t xml:space="preserve">https://doi.org/10.1016/j.anbehav.2006.05.010</w:t>
-        </w:r>
-      </w:hyperlink>
-      <w:r>
-        <w:t xml:space="preserve">.</w:t>
-      </w:r>
-    </w:p>
-    <w:bookmarkEnd w:id="111"/>
-    <w:bookmarkStart w:id="113" w:name="ref-vehtari.etal2017"/>
+    <w:bookmarkEnd w:id="94"/>
+    <w:bookmarkStart w:id="96" w:name="ref-vehtari.etal2017"/>
     <w:p>
       <w:pPr>
         <w:pStyle w:val="Bibliography"/>
@@ -6583,7 +5848,7 @@
       <w:r>
         <w:t xml:space="preserve"> </w:t>
       </w:r>
-      <w:hyperlink r:id="rId112">
+      <w:hyperlink r:id="rId95">
         <w:r>
           <w:rPr>
             <w:rStyle w:val="Hyperlink"/>
@@ -6595,8 +5860,8 @@
         <w:t xml:space="preserve">.</w:t>
       </w:r>
     </w:p>
-    <w:bookmarkEnd w:id="113"/>
-    <w:bookmarkStart w:id="115" w:name="ref-vehtari.etal2021"/>
+    <w:bookmarkEnd w:id="96"/>
+    <w:bookmarkStart w:id="98" w:name="ref-vehtari.etal2021"/>
     <w:p>
       <w:pPr>
         <w:pStyle w:val="Bibliography"/>
@@ -6707,7 +5972,7 @@
       <w:r>
         <w:t xml:space="preserve"> </w:t>
       </w:r>
-      <w:hyperlink r:id="rId114">
+      <w:hyperlink r:id="rId97">
         <w:r>
           <w:rPr>
             <w:rStyle w:val="Hyperlink"/>
@@ -6719,8 +5984,8 @@
         <w:t xml:space="preserve">.</w:t>
       </w:r>
     </w:p>
-    <w:bookmarkEnd w:id="115"/>
-    <w:bookmarkStart w:id="117" w:name="ref-vehtari.etal2022"/>
+    <w:bookmarkEnd w:id="98"/>
+    <w:bookmarkStart w:id="100" w:name="ref-vehtari.etal2022"/>
     <w:p>
       <w:pPr>
         <w:pStyle w:val="Bibliography"/>
@@ -6755,7 +6020,7 @@
       <w:r>
         <w:t xml:space="preserve"> </w:t>
       </w:r>
-      <w:hyperlink r:id="rId116">
+      <w:hyperlink r:id="rId99">
         <w:r>
           <w:rPr>
             <w:rStyle w:val="Hyperlink"/>
@@ -6767,8 +6032,8 @@
         <w:t xml:space="preserve">.</w:t>
       </w:r>
     </w:p>
-    <w:bookmarkEnd w:id="117"/>
-    <w:bookmarkStart w:id="119" w:name="ref-walker.etal2005"/>
+    <w:bookmarkEnd w:id="100"/>
+    <w:bookmarkStart w:id="102" w:name="ref-walker.etal2005"/>
     <w:p>
       <w:pPr>
         <w:pStyle w:val="Bibliography"/>
@@ -6834,7 +6099,7 @@
       <w:r>
         <w:t xml:space="preserve"> </w:t>
       </w:r>
-      <w:hyperlink r:id="rId118">
+      <w:hyperlink r:id="rId101">
         <w:r>
           <w:rPr>
             <w:rStyle w:val="Hyperlink"/>
@@ -6846,8 +6111,8 @@
         <w:t xml:space="preserve">.</w:t>
       </w:r>
     </w:p>
-    <w:bookmarkEnd w:id="119"/>
-    <w:bookmarkStart w:id="121" w:name="ref-warburton2003"/>
+    <w:bookmarkEnd w:id="102"/>
+    <w:bookmarkStart w:id="104" w:name="ref-warburton2003"/>
     <w:p>
       <w:pPr>
         <w:pStyle w:val="Bibliography"/>
@@ -6901,7 +6166,7 @@
       <w:r>
         <w:t xml:space="preserve"> </w:t>
       </w:r>
-      <w:hyperlink r:id="rId120">
+      <w:hyperlink r:id="rId103">
         <w:r>
           <w:rPr>
             <w:rStyle w:val="Hyperlink"/>
@@ -6913,8 +6178,8 @@
         <w:t xml:space="preserve">.</w:t>
       </w:r>
     </w:p>
-    <w:bookmarkEnd w:id="121"/>
-    <w:bookmarkStart w:id="123" w:name="ref-wilson-rankin2015"/>
+    <w:bookmarkEnd w:id="104"/>
+    <w:bookmarkStart w:id="106" w:name="ref-wilson-rankin2015"/>
     <w:p>
       <w:pPr>
         <w:pStyle w:val="Bibliography"/>
@@ -6968,7 +6233,7 @@
       <w:r>
         <w:t xml:space="preserve"> </w:t>
       </w:r>
-      <w:hyperlink r:id="rId122">
+      <w:hyperlink r:id="rId105">
         <w:r>
           <w:rPr>
             <w:rStyle w:val="Hyperlink"/>
@@ -6980,8 +6245,97 @@
         <w:t xml:space="preserve">.</w:t>
       </w:r>
     </w:p>
-    <w:bookmarkEnd w:id="123"/>
-    <w:bookmarkStart w:id="125" w:name="ref-wright.etal2022"/>
+    <w:bookmarkEnd w:id="106"/>
+    <w:bookmarkStart w:id="108" w:name="ref-wirsing.etal2021"/>
+    <w:p>
+      <w:pPr>
+        <w:pStyle w:val="Bibliography"/>
+      </w:pPr>
+      <w:r>
+        <w:t xml:space="preserve">Wirsing, Aaron J., Michael R. Heithaus, Joel S. Brown, Burt P. Kotler, and Oswald J. Schmitz. 2021.</w:t>
+      </w:r>
+      <w:r>
+        <w:t xml:space="preserve"> </w:t>
+      </w:r>
+      <w:r>
+        <w:t xml:space="preserve">“The Context Dependence of Non-Consumptive Predator Effects.”</w:t>
+      </w:r>
+      <w:r>
+        <w:t xml:space="preserve"> </w:t>
+      </w:r>
+      <w:r>
+        <w:rPr>
+          <w:iCs/>
+          <w:i/>
+        </w:rPr>
+        <w:t xml:space="preserve">Ecology Letters</w:t>
+      </w:r>
+      <w:r>
+        <w:t xml:space="preserve"> </w:t>
+      </w:r>
+      <w:r>
+        <w:t xml:space="preserve">24 (1): 113–29. https://doi.org/</w:t>
+      </w:r>
+      <w:hyperlink r:id="rId107">
+        <w:r>
+          <w:rPr>
+            <w:rStyle w:val="Hyperlink"/>
+          </w:rPr>
+          <w:t xml:space="preserve">https://doi.org/10.1111/ele.13614</w:t>
+        </w:r>
+      </w:hyperlink>
+      <w:r>
+        <w:t xml:space="preserve">.</w:t>
+      </w:r>
+    </w:p>
+    <w:bookmarkEnd w:id="108"/>
+    <w:bookmarkStart w:id="110" w:name="ref-wooster.etal2023"/>
+    <w:p>
+      <w:pPr>
+        <w:pStyle w:val="Bibliography"/>
+      </w:pPr>
+      <w:r>
+        <w:t xml:space="preserve">Wooster, Eamonn I. F., Kaitlyn M. Gaynor, Alexandra J. R. Carthey, Arian D. Wallach, Lauren A. Stanton, Daniel Ramp, and Erick J. Lundgren. 2023.</w:t>
+      </w:r>
+      <w:r>
+        <w:t xml:space="preserve"> </w:t>
+      </w:r>
+      <w:r>
+        <w:t xml:space="preserve">“Animal Cognition and Culture Mediate Predator</w:t>
+      </w:r>
+      <w:r>
+        <w:t xml:space="preserve">prey Interactions.”</w:t>
+      </w:r>
+      <w:r>
+        <w:t xml:space="preserve"> </w:t>
+      </w:r>
+      <w:r>
+        <w:rPr>
+          <w:iCs/>
+          <w:i/>
+        </w:rPr>
+        <w:t xml:space="preserve">Trends in Ecology &amp; Evolution</w:t>
+      </w:r>
+      <w:r>
+        <w:t xml:space="preserve">.</w:t>
+      </w:r>
+      <w:r>
+        <w:t xml:space="preserve"> </w:t>
+      </w:r>
+      <w:hyperlink r:id="rId109">
+        <w:r>
+          <w:rPr>
+            <w:rStyle w:val="Hyperlink"/>
+          </w:rPr>
+          <w:t xml:space="preserve">https://doi.org/10.1016/j.tree.2023.09.012</w:t>
+        </w:r>
+      </w:hyperlink>
+      <w:r>
+        <w:t xml:space="preserve">.</w:t>
+      </w:r>
+    </w:p>
+    <w:bookmarkEnd w:id="110"/>
+    <w:bookmarkStart w:id="112" w:name="ref-wright.etal2022"/>
     <w:p>
       <w:pPr>
         <w:pStyle w:val="Bibliography"/>
@@ -7056,7 +6410,7 @@
       <w:r>
         <w:t xml:space="preserve"> </w:t>
       </w:r>
-      <w:hyperlink r:id="rId124">
+      <w:hyperlink r:id="rId111">
         <w:r>
           <w:rPr>
             <w:rStyle w:val="Hyperlink"/>
@@ -7068,9 +6422,9 @@
         <w:t xml:space="preserve">.</w:t>
       </w:r>
     </w:p>
-    <w:bookmarkEnd w:id="125"/>
-    <w:bookmarkEnd w:id="126"/>
-    <w:bookmarkEnd w:id="127"/>
+    <w:bookmarkEnd w:id="112"/>
+    <w:bookmarkEnd w:id="113"/>
+    <w:bookmarkEnd w:id="114"/>
     <w:sectPr>
       <w:footerReference r:id="rId9" w:type="default"/>
       <w:pgSz w:h="15840" w:w="12240"/>

</xml_diff>

<commit_message>
intro up to date.
</commit_message>
<xml_diff>
--- a/manuscript/manuscript.docx
+++ b/manuscript/manuscript.docx
@@ -96,7 +96,31 @@
         <w:pStyle w:val="FirstParagraph"/>
       </w:pPr>
       <w:r>
-        <w:t xml:space="preserve">The capacity of predators to match their hunting tactic to their prey is expected to drive the outcome of predator-prey interactions. To do so, predators need to practice their tactics extensively to develop the expertise to be successful hunters. Yet, there are limited empirical assessments showing links between experience and hunting success at the individual and population levels due to the challenges of monitoring direct interactions in the wild. Here, we use a virtual predator-prey system (the game</w:t>
+        <w:rPr>
+          <w:bCs/>
+          <w:b/>
+        </w:rPr>
+        <w:t xml:space="preserve">revoir abstract pour être moins centré sur la tactique</w:t>
+      </w:r>
+    </w:p>
+    <w:p>
+      <w:pPr>
+        <w:pStyle w:val="BodyText"/>
+      </w:pPr>
+      <w:r>
+        <w:rPr>
+          <w:bCs/>
+          <w:b/>
+        </w:rPr>
+        <w:t xml:space="preserve">revoir la phrase sur ce qu’on fait dans l’étude. Intégrer l’aspect des proies</w:t>
+      </w:r>
+    </w:p>
+    <w:p>
+      <w:pPr>
+        <w:pStyle w:val="BodyText"/>
+      </w:pPr>
+      <w:r>
+        <w:t xml:space="preserve">The acquisition of expertise is crucial for predators to be successful hunters. To do so, predators need to hone their skills and acquire knowledge through repeated and extensive practice. Yet, there are limited empirical assessments showing how predators acquire expertise through repeated encounters with their prey due to the challenges of monitoring direct interactions in the wild. Here, we use a virtual predator-prey system (the game</w:t>
       </w:r>
       <w:r>
         <w:t xml:space="preserve"> </w:t>
@@ -109,17 +133,7 @@
         <w:t xml:space="preserve">Dead by Daylight</w:t>
       </w:r>
       <w:r>
-        <w:t xml:space="preserve">) to investigate how experience shapes individual and population hunting success in predators across repeated interactions with their prey. We show that predators optimized prey consumption as they gained experience. Prey speed was an important mediator of this relationship, resulting in differences among predators in the development of expertise.</w:t>
-      </w:r>
-      <w:r>
-        <w:t xml:space="preserve"> </w:t>
-      </w:r>
-      <w:r>
-        <w:rPr>
-          <w:bCs/>
-          <w:b/>
-        </w:rPr>
-        <w:t xml:space="preserve">Décrire le reste des résultats…</w:t>
+        <w:t xml:space="preserve">) to investigate how experience shapes individual and population hunting success in human predators across repeated interactions with their prey. We show that predators optimized prey consumption as they gained experience, indicating that they acquired expertise with extensive practice. Prey speed was an important mediator of this relationship, driving differences among predators in the development of expertise. At the population-level, we found that faster prey could impair the acquisition of expertise by reducing hunting success. At the individual-level, our results show that prey speed shapes how individual predators acquire expertise. Therefore, our study outlines how prey antipredator behaviour can mediate the acquisition of expertise in predator populations.</w:t>
       </w:r>
     </w:p>
     <w:p>
@@ -127,7 +141,7 @@
         <w:pStyle w:val="BodyText"/>
       </w:pPr>
       <w:r>
-        <w:t xml:space="preserve">Keywords: foraging behaviour, experience, learning, antipredator behaviour, virtual ecology, Dead by Daylight</w:t>
+        <w:t xml:space="preserve">Keywords: predator-prey, experience, learning, antipredator behaviour, virtual ecology, Dead by Daylight</w:t>
       </w:r>
     </w:p>
     <w:bookmarkEnd w:id="20"/>
@@ -154,13 +168,13 @@
         <w:t xml:space="preserve">(Preisser, Orrock, and Schmitz 2007)</w:t>
       </w:r>
       <w:r>
-        <w:t xml:space="preserve">. Recent advances in our understanding of the behavioural mechanisms (e.g. foraging mode, foraging specialization, reciprocal plasticity) driving (N)CEs at the individual and population level have allowed ecologists to predict their outcome as well as their effect on prey population dynamics</w:t>
-      </w:r>
-      <w:r>
-        <w:t xml:space="preserve"> </w:t>
-      </w:r>
-      <w:r>
-        <w:t xml:space="preserve">(Wirsing et al. 2021)</w:t>
+        <w:t xml:space="preserve">. Recent advances in our understanding of the mechanisms (e.g. foraging mode, reciprocal plasticity, size-dependent foraging) driving (N)CEs at the individual and population level have allowed ecologists to predict their outcome as well as their effect on prey population dynamics</w:t>
+      </w:r>
+      <w:r>
+        <w:t xml:space="preserve"> </w:t>
+      </w:r>
+      <w:r>
+        <w:t xml:space="preserve">(Peckarsky et al. 2008; Gravel et al. 2013; Wirsing et al. 2021)</w:t>
       </w:r>
       <w:r>
         <w:t xml:space="preserve">. For example, empirical studies show that prey tend to increase vigilance at the expense of foraging in the presence of ambush predators (NCEs)</w:t>
@@ -172,7 +186,7 @@
         <w:t xml:space="preserve">(Preisser, Orrock, and Schmitz 2007)</w:t>
       </w:r>
       <w:r>
-        <w:t xml:space="preserve">. Because ambush predators are opportunistic hunters, they tend to consume a greater range of prey types (CEs) compared to cursorial predators</w:t>
+        <w:t xml:space="preserve">, with such hunters consuming a greater range of prey types (CEs) compared to cursorial hunters</w:t>
       </w:r>
       <w:r>
         <w:t xml:space="preserve"> </w:t>
@@ -189,7 +203,7 @@
         <w:pStyle w:val="BodyText"/>
       </w:pPr>
       <w:r>
-        <w:t xml:space="preserve">There are, however, internal mechanisms shaping predator foraging decision-making that are often overlooked when studying (N)CEs in predator-prey interactions</w:t>
+        <w:t xml:space="preserve">There are, however, internal mechanisms contributing to predator foraging success that are often overlooked when studying (N)CEs in predator-prey interactions</w:t>
       </w:r>
       <w:r>
         <w:t xml:space="preserve"> </w:t>
@@ -207,16 +221,7 @@
         <w:t xml:space="preserve">(Dukas 2019; Wooster et al. 2023)</w:t>
       </w:r>
       <w:r>
-        <w:t xml:space="preserve">. The aquisition of expertise is predicted to be paramount in systems where predators learn different hunting tactics (e.g. orca whales)</w:t>
-      </w:r>
-      <w:r>
-        <w:t xml:space="preserve"> </w:t>
-      </w:r>
-      <w:r>
-        <w:t xml:space="preserve">(Heithaus, Dill, and Kiszka 2018)</w:t>
-      </w:r>
-      <w:r>
-        <w:t xml:space="preserve">. Empirical studies on human and non-human hunters show that individuals optimize foraging efficiency (e.g. search and handling times, return rates) by learning associative images or using cues from their prey and their environment</w:t>
+        <w:t xml:space="preserve">. Empirical studies on human and non-human hunters show that individuals optimize foraging efficiency (e.g. search and handling times, return rates) by learning associative images, or by using cues from their prey and their environment</w:t>
       </w:r>
       <w:r>
         <w:t xml:space="preserve"> </w:t>
@@ -225,7 +230,7 @@
         <w:t xml:space="preserve">(Edwards and Jackson 1994; Morse 2000; MacDonald 2007; Reid, Seebacher, and Ward 2010; Wilson-Rankin 2015)</w:t>
       </w:r>
       <w:r>
-        <w:t xml:space="preserve">. Thus, predators can integrate this information to increase their chances of locating prey or to use the tactic most suited for the type of prey encountered [refs].</w:t>
+        <w:t xml:space="preserve">. Thus, predators can integrate this information to increase their chances of locating prey, or to use the attack tactic most suited for a given context.</w:t>
       </w:r>
     </w:p>
     <w:p>
@@ -233,16 +238,34 @@
         <w:pStyle w:val="BodyText"/>
       </w:pPr>
       <w:r>
-        <w:t xml:space="preserve">Conversely, prey can use antipredator tactics that are effective to evade predators, such as rapid or unpredictable movements</w:t>
-      </w:r>
-      <w:r>
-        <w:t xml:space="preserve"> </w:t>
-      </w:r>
-      <w:r>
-        <w:t xml:space="preserve">(Walker et al. 2005; Kelley and Magurran 2011; Herbert-Read et al. 2017; Szopa-Comley and Ioannou 2022)</w:t>
-      </w:r>
-      <w:r>
-        <w:t xml:space="preserve">. This results in reciprocal interactions where predators need to learn to predict the movement of their prey to successfully capture them. Yet, it may be impossible for a predator to learn unpredictable prey escape trajectories such that these antipredator tactics may interfere with a predator’s acquisition of hunting expertise [troscianko.etal2018]. Unfortunately, there is only scarce evidence showing links between experience, prey antipredator behaviour, and prey consumption in natural predators, impeding our ability to accurately predict the consequences of predation on prey populations.</w:t>
+        <w:t xml:space="preserve">On the other hand, prey use antipredator tactics such as rapid escapes to evade predators</w:t>
+      </w:r>
+      <w:r>
+        <w:t xml:space="preserve"> </w:t>
+      </w:r>
+      <w:r>
+        <w:t xml:space="preserve">(Walker et al. 2005; Kelley and Magurran 2011; Herbert-Read et al. 2017)</w:t>
+      </w:r>
+      <w:r>
+        <w:t xml:space="preserve">. This compels predators to develop swift motor skills to succesfully capture such prey. However, predators may be limited in their capacity to develop the necessary attributes (e.g. physical, physiological, neurological) for fast-paced hunting, which may impair the development of their hunting expertise. For example, experimental studies have shown that certain camouflage strategies, such as disruptive coloration, can impair expertise acquisition in humans and birds</w:t>
+      </w:r>
+      <w:r>
+        <w:t xml:space="preserve"> </w:t>
+      </w:r>
+      <w:r>
+        <w:t xml:space="preserve">(Stevens et al. 2012; Troscianko et al. 2013; Troscianko, Skelhorn, and Stevens 2018)</w:t>
+      </w:r>
+      <w:r>
+        <w:t xml:space="preserve">. Unfortunately, while our understanding of how predation risk influences information acquisition in prey has increased over the years</w:t>
+      </w:r>
+      <w:r>
+        <w:t xml:space="preserve"> </w:t>
+      </w:r>
+      <w:r>
+        <w:t xml:space="preserve">(reviewed in Crane et al. 2024)</w:t>
+      </w:r>
+      <w:r>
+        <w:t xml:space="preserve">, there is only scarce evidence showing links between prey antipredator strategies and the development of expertise in human and nonhuman predators. Therefore, our ability to accurately predict the (N)CEs of predation on prey populations remain limited.</w:t>
       </w:r>
     </w:p>
     <w:p>
@@ -293,7 +316,7 @@
         <w:t xml:space="preserve">(Céré, Montiglio, and Kelly 2021; Fraser Franco et al. 2022; Santostefano, Fraser Franco, and Montiglio 2024)</w:t>
       </w:r>
       <w:r>
-        <w:t xml:space="preserve">. The game also ellicits natural reactions in players such as fear from predation (personal observations), which corroborates with another virtual ecological study showing that predation drives individual variation in risk perception</w:t>
+        <w:t xml:space="preserve">. The game also ellicits natural reactions in players such as freezing when predation is imminent (personal observations), which corroborates with another virtual ecological study showing that predation drives individual variation in risk perception</w:t>
       </w:r>
       <w:r>
         <w:t xml:space="preserve"> </w:t>
@@ -302,7 +325,16 @@
         <w:t xml:space="preserve">(Beauchamp 2020)</w:t>
       </w:r>
       <w:r>
-        <w:t xml:space="preserve">. These observations outline how ecological patterns can emerge from interactions in virtual systems with fixed rules. Videogames also generate large volumes of data on interacting players throughout their lifetime in the game under realistic, controlled, and repeatable ecological scenarios. Hence, virtual systems such as</w:t>
+        <w:t xml:space="preserve">. These observations outline how fundamental ecological patterns can emerge from human interactions in virtual systems with fixed rules</w:t>
+      </w:r>
+      <w:r>
+        <w:t xml:space="preserve"> </w:t>
+      </w:r>
+      <w:r>
+        <w:t xml:space="preserve">(Brosnan and Postma 2017; Kasumovic, Blake, and Denson 2017)</w:t>
+      </w:r>
+      <w:r>
+        <w:t xml:space="preserve">. Videogames also generate large volumes of data on interacting players throughout their lifetime in the game under realistic, controlled, and repeatable ecological scenarios. Hence, virtual systems such as</w:t>
       </w:r>
       <w:r>
         <w:t xml:space="preserve"> </w:t>
@@ -348,7 +380,7 @@
         <w:t xml:space="preserve">(Dukas 2019)</w:t>
       </w:r>
       <w:r>
-        <w:t xml:space="preserve">. However, we expect this pattern to vary among individuals due to differences in the movement of prey encountered. Therefore, we then investigate how prey movement influences the development of expertise. If predators encounter groups of prey with similar speeds, we predict that the gain in expertise will be similar among individuals. Alternatively, if predators encounter groups of prey with varying speeds, then the acquisition of expertise will vary among individuals.</w:t>
+        <w:t xml:space="preserve">. However, we expect this pattern to vary among individuals due to differences in the movement of prey encountered. Therefore, we then investigate how prey movement influences the development of expertise. If predators encounter groups of prey with similar speeds, we predict that the gain in expertise will be similar among individuals. Alternatively, if predators encounter groups of prey with varying speeds, then the acquisition of expertise will vary among individuals. We predict that faster prey will impair expertise acquisition, such that predators that encountered faster prey will have lower success throughout experience.</w:t>
       </w:r>
     </w:p>
     <w:bookmarkEnd w:id="21"/>
@@ -393,7 +425,7 @@
         <w:pStyle w:val="BodyText"/>
       </w:pPr>
       <w:r>
-        <w:t xml:space="preserve">Before the start of a match, players (predator or prey) can choose an avatar with unique abilities that encourage specific play styles (e.g. bold vs cautious prey, or ambush vs roaming predator). During our study period, the game offered 23 predator avatars. The virtual environments are composed of fixed and procedurally generated habitat components, such as vegetation, mazes, and buildings. Some of these environments are larger than others, with varying structural complexity. However, predators display only minimal changes in behaviour and hunting success across the environments, probably due to a game feature enabling them to have visual cues on the resources</w:t>
+        <w:t xml:space="preserve">Before the start of a match, players (predator or prey) can choose an avatar with unique abilities that encourage specific play styles (e.g. bold vs cautious prey, or ambush vs roaming predator). During our study period, the game offered 23 predator avatars. The virtual environments are composed of fixed and procedurally generated habitat components, such as vegetation, mazes, and buildings. Some of these environments are larger than others, with varying structural complexity. However, predators display only minimal changes in behaviour and hunting success across these environments, probably due to a game feature enabling them to have visual cues on the resources</w:t>
       </w:r>
       <w:r>
         <w:t xml:space="preserve"> </w:t>
@@ -1408,7 +1440,7 @@
     <w:bookmarkEnd w:id="32"/>
     <w:bookmarkEnd w:id="33"/>
     <w:bookmarkEnd w:id="34"/>
-    <w:bookmarkStart w:id="39" w:name="results"/>
+    <w:bookmarkStart w:id="42" w:name="results"/>
     <w:p>
       <w:pPr>
         <w:pStyle w:val="Heading1"/>
@@ -1417,7 +1449,7 @@
         <w:t xml:space="preserve">RESULTS</w:t>
       </w:r>
     </w:p>
-    <w:bookmarkStart w:id="38" w:name="development-of-expertise"/>
+    <w:bookmarkStart w:id="41" w:name="development-of-expertise"/>
     <w:p>
       <w:pPr>
         <w:pStyle w:val="Heading2"/>
@@ -3196,9 +3228,71 @@
         <w:t xml:space="preserve">. Median posterior predictions of the development of predator hunting expertise. The predators’ hunting success (i.e. the probability of consuming the four prey) is on the y axis, and the predators’ cumulative experience (i.e. the number of matches played prior to each observation) is on the x axis. Panels A and C show the development of expertise for the average individual with the vertical dashed lines on the left representing the lowest predicted values. For panel A, the right-side vertical dashed line shows the highest predicted success. For panel C, the right-side dashed line represents the point on the curve where success was optimized, which we calculated using the finite differences method to obtain the first derivative of the predicted values. Panels B and D show among individual differences in the development of expertise, with each curve representing an individual predator. (A-B) GAMM where we control for the prey rank (C-D) GAMM where we control for the prey rank and the speed of the prey group.</w:t>
       </w:r>
     </w:p>
-    <w:bookmarkEnd w:id="38"/>
-    <w:bookmarkEnd w:id="39"/>
-    <w:bookmarkStart w:id="41" w:name="discussion"/>
+    <w:p>
+      <w:pPr>
+        <w:pStyle w:val="CaptionedFigure"/>
+      </w:pPr>
+      <w:r>
+        <w:drawing>
+          <wp:inline>
+            <wp:extent cx="5943600" cy="2311400"/>
+            <wp:effectExtent b="0" l="0" r="0" t="0"/>
+            <wp:docPr descr="Figure 2. Posterior distributions of the individual-level standard deviation parameters. The first two panels represent the intercept and slope standard deviations of the linear components relating hunting success to cumulative experience, and the third panel represents the standard deviation of the wiggliness component of the curves. The light coloured distributions are for the model with a shared trend where we did not account for prey speed, and the darker coloured distributions are for the model with a shared trend where we accounted for prey speed (i.e. the model with the highest predictive power)" title="" id="39" name="Picture"/>
+            <a:graphic>
+              <a:graphicData uri="http://schemas.openxmlformats.org/drawingml/2006/picture">
+                <pic:pic>
+                  <pic:nvPicPr>
+                    <pic:cNvPr descr="../outputs/outputs_figures/figure2.png" id="40" name="Picture"/>
+                    <pic:cNvPicPr>
+                      <a:picLocks noChangeArrowheads="1" noChangeAspect="1"/>
+                    </pic:cNvPicPr>
+                  </pic:nvPicPr>
+                  <pic:blipFill>
+                    <a:blip r:embed="rId38"/>
+                    <a:stretch>
+                      <a:fillRect/>
+                    </a:stretch>
+                  </pic:blipFill>
+                  <pic:spPr bwMode="auto">
+                    <a:xfrm>
+                      <a:off x="0" y="0"/>
+                      <a:ext cx="5943600" cy="2311400"/>
+                    </a:xfrm>
+                    <a:prstGeom prst="rect">
+                      <a:avLst/>
+                    </a:prstGeom>
+                    <a:noFill/>
+                    <a:ln w="9525">
+                      <a:noFill/>
+                      <a:headEnd/>
+                      <a:tailEnd/>
+                    </a:ln>
+                  </pic:spPr>
+                </pic:pic>
+              </a:graphicData>
+            </a:graphic>
+          </wp:inline>
+        </w:drawing>
+      </w:r>
+    </w:p>
+    <w:p>
+      <w:pPr>
+        <w:pStyle w:val="ImageCaption"/>
+      </w:pPr>
+      <w:r>
+        <w:rPr>
+          <w:bCs/>
+          <w:b/>
+        </w:rPr>
+        <w:t xml:space="preserve">Figure 2</w:t>
+      </w:r>
+      <w:r>
+        <w:t xml:space="preserve">. Posterior distributions of the individual-level standard deviation parameters. The first two panels represent the intercept and slope standard deviations of the linear components relating hunting success to cumulative experience, and the third panel represents the standard deviation of the wiggliness component of the curves. The light coloured distributions are for the model with a shared trend where we did not account for prey speed, and the darker coloured distributions are for the model with a shared trend where we accounted for prey speed (i.e. the model with the highest predictive power)</w:t>
+      </w:r>
+    </w:p>
+    <w:bookmarkEnd w:id="41"/>
+    <w:bookmarkEnd w:id="42"/>
+    <w:bookmarkStart w:id="44" w:name="discussion"/>
     <w:p>
       <w:pPr>
         <w:pStyle w:val="Heading1"/>
@@ -3516,7 +3610,7 @@
         <w:t xml:space="preserve">- Finally, it may be rather complicated to discern all of the rules of how the different virtual environments work and what all the aptitudes of all the different predators and prey are.</w:t>
       </w:r>
     </w:p>
-    <w:bookmarkStart w:id="40" w:name="conclusions"/>
+    <w:bookmarkStart w:id="43" w:name="conclusions"/>
     <w:p>
       <w:pPr>
         <w:pStyle w:val="Heading2"/>
@@ -3542,9 +3636,9 @@
         <w:t xml:space="preserve">. We therefore hope that our study will inspire more collaborations between scientists and the videogame industry to tackle fundamental questions in ecology.</w:t>
       </w:r>
     </w:p>
-    <w:bookmarkEnd w:id="40"/>
-    <w:bookmarkEnd w:id="41"/>
-    <w:bookmarkStart w:id="114" w:name="references"/>
+    <w:bookmarkEnd w:id="43"/>
+    <w:bookmarkEnd w:id="44"/>
+    <w:bookmarkStart w:id="129" w:name="references"/>
     <w:p>
       <w:pPr>
         <w:pStyle w:val="Heading1"/>
@@ -3553,8 +3647,8 @@
         <w:t xml:space="preserve">REFERENCES</w:t>
       </w:r>
     </w:p>
-    <w:bookmarkStart w:id="113" w:name="refs"/>
-    <w:bookmarkStart w:id="43" w:name="ref-beauchamp2020"/>
+    <w:bookmarkStart w:id="128" w:name="refs"/>
+    <w:bookmarkStart w:id="46" w:name="ref-beauchamp2020"/>
     <w:p>
       <w:pPr>
         <w:pStyle w:val="Bibliography"/>
@@ -3608,7 +3702,7 @@
       <w:r>
         <w:t xml:space="preserve"> </w:t>
       </w:r>
-      <w:hyperlink r:id="rId42">
+      <w:hyperlink r:id="rId45">
         <w:r>
           <w:rPr>
             <w:rStyle w:val="Hyperlink"/>
@@ -3620,8 +3714,8 @@
         <w:t xml:space="preserve">.</w:t>
       </w:r>
     </w:p>
-    <w:bookmarkEnd w:id="43"/>
-    <w:bookmarkStart w:id="45" w:name="ref-belisle1997"/>
+    <w:bookmarkEnd w:id="46"/>
+    <w:bookmarkStart w:id="48" w:name="ref-belisle1997"/>
     <w:p>
       <w:pPr>
         <w:pStyle w:val="Bibliography"/>
@@ -3687,7 +3781,7 @@
       <w:r>
         <w:t xml:space="preserve"> </w:t>
       </w:r>
-      <w:hyperlink r:id="rId44">
+      <w:hyperlink r:id="rId47">
         <w:r>
           <w:rPr>
             <w:rStyle w:val="Hyperlink"/>
@@ -3699,8 +3793,54 @@
         <w:t xml:space="preserve">.</w:t>
       </w:r>
     </w:p>
-    <w:bookmarkEnd w:id="45"/>
-    <w:bookmarkStart w:id="47" w:name="ref-burkner2017"/>
+    <w:bookmarkEnd w:id="48"/>
+    <w:bookmarkStart w:id="50" w:name="ref-brosnan.etal2017"/>
+    <w:p>
+      <w:pPr>
+        <w:pStyle w:val="Bibliography"/>
+      </w:pPr>
+      <w:r>
+        <w:t xml:space="preserve">Brosnan, Sarah F., and Erik Postma. 2017.</w:t>
+      </w:r>
+      <w:r>
+        <w:t xml:space="preserve"> </w:t>
+      </w:r>
+      <w:r>
+        <w:t xml:space="preserve">“Humans as a Model for Understanding Biological Fundamentals.”</w:t>
+      </w:r>
+      <w:r>
+        <w:t xml:space="preserve"> </w:t>
+      </w:r>
+      <w:r>
+        <w:rPr>
+          <w:iCs/>
+          <w:i/>
+        </w:rPr>
+        <w:t xml:space="preserve">Proceedings of the Royal Society B: Biological Sciences</w:t>
+      </w:r>
+      <w:r>
+        <w:t xml:space="preserve"> </w:t>
+      </w:r>
+      <w:r>
+        <w:t xml:space="preserve">284 (1869): 20172146.</w:t>
+      </w:r>
+      <w:r>
+        <w:t xml:space="preserve"> </w:t>
+      </w:r>
+      <w:hyperlink r:id="rId49">
+        <w:r>
+          <w:rPr>
+            <w:rStyle w:val="Hyperlink"/>
+          </w:rPr>
+          <w:t xml:space="preserve">https://doi.org/10.1098/rspb.2017.2146</w:t>
+        </w:r>
+      </w:hyperlink>
+      <w:r>
+        <w:t xml:space="preserve">.</w:t>
+      </w:r>
+    </w:p>
+    <w:bookmarkEnd w:id="50"/>
+    <w:bookmarkStart w:id="52" w:name="ref-burkner2017"/>
     <w:p>
       <w:pPr>
         <w:pStyle w:val="Bibliography"/>
@@ -3754,7 +3894,7 @@
       <w:r>
         <w:t xml:space="preserve"> </w:t>
       </w:r>
-      <w:hyperlink r:id="rId46">
+      <w:hyperlink r:id="rId51">
         <w:r>
           <w:rPr>
             <w:rStyle w:val="Hyperlink"/>
@@ -3766,8 +3906,8 @@
         <w:t xml:space="preserve">.</w:t>
       </w:r>
     </w:p>
-    <w:bookmarkEnd w:id="47"/>
-    <w:bookmarkStart w:id="49" w:name="ref-cere.etal2021"/>
+    <w:bookmarkEnd w:id="52"/>
+    <w:bookmarkStart w:id="54" w:name="ref-cere.etal2021"/>
     <w:p>
       <w:pPr>
         <w:pStyle w:val="Bibliography"/>
@@ -3854,7 +3994,7 @@
       <w:r>
         <w:t xml:space="preserve"> </w:t>
       </w:r>
-      <w:hyperlink r:id="rId48">
+      <w:hyperlink r:id="rId53">
         <w:r>
           <w:rPr>
             <w:rStyle w:val="Hyperlink"/>
@@ -3866,8 +4006,51 @@
         <w:t xml:space="preserve">.</w:t>
       </w:r>
     </w:p>
-    <w:bookmarkEnd w:id="49"/>
-    <w:bookmarkStart w:id="51" w:name="ref-dukas2019"/>
+    <w:bookmarkEnd w:id="54"/>
+    <w:bookmarkStart w:id="56" w:name="ref-crane.etal2024"/>
+    <w:p>
+      <w:pPr>
+        <w:pStyle w:val="Bibliography"/>
+      </w:pPr>
+      <w:r>
+        <w:t xml:space="preserve">Crane, Adam L., Laurence E. A. Feyten, Alexyz A. Preagola, Maud C. O. Ferrari, and Grant E. Brown. 2024.</w:t>
+      </w:r>
+      <w:r>
+        <w:t xml:space="preserve"> </w:t>
+      </w:r>
+      <w:r>
+        <w:t xml:space="preserve">“Uncertainty about Predation Risk: A Conceptual Review.”</w:t>
+      </w:r>
+      <w:r>
+        <w:t xml:space="preserve"> </w:t>
+      </w:r>
+      <w:r>
+        <w:rPr>
+          <w:iCs/>
+          <w:i/>
+        </w:rPr>
+        <w:t xml:space="preserve">Biological Reviews</w:t>
+      </w:r>
+      <w:r>
+        <w:t xml:space="preserve"> </w:t>
+      </w:r>
+      <w:r>
+        <w:t xml:space="preserve">99 (1): 238–52. https://doi.org/</w:t>
+      </w:r>
+      <w:hyperlink r:id="rId55">
+        <w:r>
+          <w:rPr>
+            <w:rStyle w:val="Hyperlink"/>
+          </w:rPr>
+          <w:t xml:space="preserve">https://doi.org/10.1111/brv.13019</w:t>
+        </w:r>
+      </w:hyperlink>
+      <w:r>
+        <w:t xml:space="preserve">.</w:t>
+      </w:r>
+    </w:p>
+    <w:bookmarkEnd w:id="56"/>
+    <w:bookmarkStart w:id="58" w:name="ref-dukas2019"/>
     <w:p>
       <w:pPr>
         <w:pStyle w:val="Bibliography"/>
@@ -3939,7 +4122,7 @@
       <w:r>
         <w:t xml:space="preserve"> </w:t>
       </w:r>
-      <w:hyperlink r:id="rId50">
+      <w:hyperlink r:id="rId57">
         <w:r>
           <w:rPr>
             <w:rStyle w:val="Hyperlink"/>
@@ -3951,8 +4134,8 @@
         <w:t xml:space="preserve">.</w:t>
       </w:r>
     </w:p>
-    <w:bookmarkEnd w:id="51"/>
-    <w:bookmarkStart w:id="53" w:name="ref-edwards.jackson1994"/>
+    <w:bookmarkEnd w:id="58"/>
+    <w:bookmarkStart w:id="60" w:name="ref-edwards.jackson1994"/>
     <w:p>
       <w:pPr>
         <w:pStyle w:val="Bibliography"/>
@@ -4081,7 +4264,7 @@
       <w:r>
         <w:t xml:space="preserve"> </w:t>
       </w:r>
-      <w:hyperlink r:id="rId52">
+      <w:hyperlink r:id="rId59">
         <w:r>
           <w:rPr>
             <w:rStyle w:val="Hyperlink"/>
@@ -4093,8 +4276,8 @@
         <w:t xml:space="preserve">.</w:t>
       </w:r>
     </w:p>
-    <w:bookmarkEnd w:id="53"/>
-    <w:bookmarkStart w:id="55" w:name="ref-ehlinger1989"/>
+    <w:bookmarkEnd w:id="60"/>
+    <w:bookmarkStart w:id="62" w:name="ref-ehlinger1989"/>
     <w:p>
       <w:pPr>
         <w:pStyle w:val="Bibliography"/>
@@ -4157,7 +4340,7 @@
       <w:r>
         <w:t xml:space="preserve"> </w:t>
       </w:r>
-      <w:hyperlink r:id="rId54">
+      <w:hyperlink r:id="rId61">
         <w:r>
           <w:rPr>
             <w:rStyle w:val="Hyperlink"/>
@@ -4169,8 +4352,8 @@
         <w:t xml:space="preserve">.</w:t>
       </w:r>
     </w:p>
-    <w:bookmarkEnd w:id="55"/>
-    <w:bookmarkStart w:id="56" w:name="ref-endler1991"/>
+    <w:bookmarkEnd w:id="62"/>
+    <w:bookmarkStart w:id="63" w:name="ref-endler1991"/>
     <w:p>
       <w:pPr>
         <w:pStyle w:val="Bibliography"/>
@@ -4266,8 +4449,8 @@
         <w:t xml:space="preserve">.</w:t>
       </w:r>
     </w:p>
-    <w:bookmarkEnd w:id="56"/>
-    <w:bookmarkStart w:id="58" w:name="ref-fraserfranco.etal2022"/>
+    <w:bookmarkEnd w:id="63"/>
+    <w:bookmarkStart w:id="65" w:name="ref-fraserfranco.etal2022"/>
     <w:p>
       <w:pPr>
         <w:pStyle w:val="Bibliography"/>
@@ -4345,7 +4528,7 @@
       <w:r>
         <w:t xml:space="preserve"> </w:t>
       </w:r>
-      <w:hyperlink r:id="rId57">
+      <w:hyperlink r:id="rId64">
         <w:r>
           <w:rPr>
             <w:rStyle w:val="Hyperlink"/>
@@ -4357,8 +4540,8 @@
         <w:t xml:space="preserve">.</w:t>
       </w:r>
     </w:p>
-    <w:bookmarkEnd w:id="58"/>
-    <w:bookmarkStart w:id="59" w:name="ref-gabry.cesnovar2021"/>
+    <w:bookmarkEnd w:id="65"/>
+    <w:bookmarkStart w:id="66" w:name="ref-gabry.cesnovar2021"/>
     <w:p>
       <w:pPr>
         <w:pStyle w:val="Bibliography"/>
@@ -4391,8 +4574,8 @@
         <w:t xml:space="preserve">".”</w:t>
       </w:r>
     </w:p>
-    <w:bookmarkEnd w:id="59"/>
-    <w:bookmarkStart w:id="61" w:name="ref-glaudas2019"/>
+    <w:bookmarkEnd w:id="66"/>
+    <w:bookmarkStart w:id="68" w:name="ref-glaudas2019"/>
     <w:p>
       <w:pPr>
         <w:pStyle w:val="Bibliography"/>
@@ -4437,7 +4620,7 @@
       <w:r>
         <w:t xml:space="preserve"> </w:t>
       </w:r>
-      <w:hyperlink r:id="rId60">
+      <w:hyperlink r:id="rId67">
         <w:r>
           <w:rPr>
             <w:rStyle w:val="Hyperlink"/>
@@ -4449,8 +4632,51 @@
         <w:t xml:space="preserve">.</w:t>
       </w:r>
     </w:p>
-    <w:bookmarkEnd w:id="61"/>
-    <w:bookmarkStart w:id="63" w:name="ref-healy1992"/>
+    <w:bookmarkEnd w:id="68"/>
+    <w:bookmarkStart w:id="70" w:name="ref-gravel.etal2013"/>
+    <w:p>
+      <w:pPr>
+        <w:pStyle w:val="Bibliography"/>
+      </w:pPr>
+      <w:r>
+        <w:t xml:space="preserve">Gravel, Dominique, Timothée Poisot, Camille Albouy, Laure Velez, and David Mouillot. 2013.</w:t>
+      </w:r>
+      <w:r>
+        <w:t xml:space="preserve"> </w:t>
+      </w:r>
+      <w:r>
+        <w:t xml:space="preserve">“Inferring Food Web Structure from Predator-Prey Body Size Relationships.”</w:t>
+      </w:r>
+      <w:r>
+        <w:t xml:space="preserve"> </w:t>
+      </w:r>
+      <w:r>
+        <w:rPr>
+          <w:iCs/>
+          <w:i/>
+        </w:rPr>
+        <w:t xml:space="preserve">Methods in Ecology and Evolution</w:t>
+      </w:r>
+      <w:r>
+        <w:t xml:space="preserve"> </w:t>
+      </w:r>
+      <w:r>
+        <w:t xml:space="preserve">4 (11): 1083–90. https://doi.org/</w:t>
+      </w:r>
+      <w:hyperlink r:id="rId69">
+        <w:r>
+          <w:rPr>
+            <w:rStyle w:val="Hyperlink"/>
+          </w:rPr>
+          <w:t xml:space="preserve">https://doi.org/10.1111/2041-210X.12103</w:t>
+        </w:r>
+      </w:hyperlink>
+      <w:r>
+        <w:t xml:space="preserve">.</w:t>
+      </w:r>
+    </w:p>
+    <w:bookmarkEnd w:id="70"/>
+    <w:bookmarkStart w:id="72" w:name="ref-healy1992"/>
     <w:p>
       <w:pPr>
         <w:pStyle w:val="Bibliography"/>
@@ -4525,7 +4751,7 @@
       <w:r>
         <w:t xml:space="preserve"> </w:t>
       </w:r>
-      <w:hyperlink r:id="rId62">
+      <w:hyperlink r:id="rId71">
         <w:r>
           <w:rPr>
             <w:rStyle w:val="Hyperlink"/>
@@ -4537,120 +4763,8 @@
         <w:t xml:space="preserve">.</w:t>
       </w:r>
     </w:p>
-    <w:bookmarkEnd w:id="63"/>
-    <w:bookmarkStart w:id="65" w:name="ref-heithaus2018"/>
-    <w:p>
-      <w:pPr>
-        <w:pStyle w:val="Bibliography"/>
-      </w:pPr>
-      <w:r>
-        <w:t xml:space="preserve">Heithaus, Michael R., Lawrence M. Dill, and Jeremy J. Kiszka. 2018.</w:t>
-      </w:r>
-      <w:r>
-        <w:t xml:space="preserve"> </w:t>
-      </w:r>
-      <w:r>
-        <w:t xml:space="preserve">“Feeding</w:t>
-      </w:r>
-      <w:r>
-        <w:t xml:space="preserve"> </w:t>
-      </w:r>
-      <w:r>
-        <w:t xml:space="preserve">Strategies</w:t>
-      </w:r>
-      <w:r>
-        <w:t xml:space="preserve"> </w:t>
-      </w:r>
-      <w:r>
-        <w:t xml:space="preserve">and</w:t>
-      </w:r>
-      <w:r>
-        <w:t xml:space="preserve"> </w:t>
-      </w:r>
-      <w:r>
-        <w:t xml:space="preserve">Tactics</w:t>
-      </w:r>
-      <w:r>
-        <w:t xml:space="preserve">.”</w:t>
-      </w:r>
-      <w:r>
-        <w:t xml:space="preserve"> </w:t>
-      </w:r>
-      <w:r>
-        <w:t xml:space="preserve">In</w:t>
-      </w:r>
-      <w:r>
-        <w:t xml:space="preserve"> </w:t>
-      </w:r>
-      <w:r>
-        <w:rPr>
-          <w:iCs/>
-          <w:i/>
-        </w:rPr>
-        <w:t xml:space="preserve">Encyclopedia of</w:t>
-      </w:r>
-      <w:r>
-        <w:rPr>
-          <w:iCs/>
-          <w:i/>
-        </w:rPr>
-        <w:t xml:space="preserve"> </w:t>
-      </w:r>
-      <w:r>
-        <w:rPr>
-          <w:iCs/>
-          <w:i/>
-        </w:rPr>
-        <w:t xml:space="preserve">Marine Mammals</w:t>
-      </w:r>
-      <w:r>
-        <w:rPr>
-          <w:iCs/>
-          <w:i/>
-        </w:rPr>
-        <w:t xml:space="preserve"> </w:t>
-      </w:r>
-      <w:r>
-        <w:rPr>
-          <w:iCs/>
-          <w:i/>
-        </w:rPr>
-        <w:t xml:space="preserve">(</w:t>
-      </w:r>
-      <w:r>
-        <w:rPr>
-          <w:iCs/>
-          <w:i/>
-        </w:rPr>
-        <w:t xml:space="preserve">Third Edition</w:t>
-      </w:r>
-      <w:r>
-        <w:rPr>
-          <w:iCs/>
-          <w:i/>
-        </w:rPr>
-        <w:t xml:space="preserve">)</w:t>
-      </w:r>
-      <w:r>
-        <w:t xml:space="preserve">, edited by Bernd Würsig, J. G. M. Thewissen, and Kit M. Kovacs, 354–63. Academic Press.</w:t>
-      </w:r>
-      <w:r>
-        <w:t xml:space="preserve"> </w:t>
-      </w:r>
-      <w:hyperlink r:id="rId64">
-        <w:r>
-          <w:rPr>
-            <w:rStyle w:val="Hyperlink"/>
-          </w:rPr>
-          <w:t xml:space="preserve">https://doi.org/10.1016/B978-0-12-804327-1.00126-6</w:t>
-        </w:r>
-      </w:hyperlink>
-      <w:r>
-        <w:t xml:space="preserve">.</w:t>
-      </w:r>
-    </w:p>
-    <w:bookmarkEnd w:id="65"/>
-    <w:bookmarkStart w:id="67" w:name="ref-herbert-read.etal2017"/>
+    <w:bookmarkEnd w:id="72"/>
+    <w:bookmarkStart w:id="74" w:name="ref-herbert-read.etal2017"/>
     <w:p>
       <w:pPr>
         <w:pStyle w:val="Bibliography"/>
@@ -4728,7 +4842,7 @@
       <w:r>
         <w:t xml:space="preserve"> </w:t>
       </w:r>
-      <w:hyperlink r:id="rId66">
+      <w:hyperlink r:id="rId73">
         <w:r>
           <w:rPr>
             <w:rStyle w:val="Hyperlink"/>
@@ -4740,8 +4854,8 @@
         <w:t xml:space="preserve">.</w:t>
       </w:r>
     </w:p>
-    <w:bookmarkEnd w:id="67"/>
-    <w:bookmarkStart w:id="69" w:name="ref-hughes.etal1992"/>
+    <w:bookmarkEnd w:id="74"/>
+    <w:bookmarkStart w:id="76" w:name="ref-hughes.etal1992"/>
     <w:p>
       <w:pPr>
         <w:pStyle w:val="Bibliography"/>
@@ -4783,7 +4897,7 @@
       <w:r>
         <w:t xml:space="preserve"> </w:t>
       </w:r>
-      <w:hyperlink r:id="rId68">
+      <w:hyperlink r:id="rId75">
         <w:r>
           <w:rPr>
             <w:rStyle w:val="Hyperlink"/>
@@ -4795,8 +4909,54 @@
         <w:t xml:space="preserve">.</w:t>
       </w:r>
     </w:p>
-    <w:bookmarkEnd w:id="69"/>
-    <w:bookmarkStart w:id="71" w:name="ref-kelley.magurran2011"/>
+    <w:bookmarkEnd w:id="76"/>
+    <w:bookmarkStart w:id="78" w:name="ref-kasumovic.etal2017"/>
+    <w:p>
+      <w:pPr>
+        <w:pStyle w:val="Bibliography"/>
+      </w:pPr>
+      <w:r>
+        <w:t xml:space="preserve">Kasumovic, Michael M., Khandis Blake, and Thomas F. Denson. 2017.</w:t>
+      </w:r>
+      <w:r>
+        <w:t xml:space="preserve"> </w:t>
+      </w:r>
+      <w:r>
+        <w:t xml:space="preserve">“Using Knowledge from Human Research to Improve Understanding of Contest Theory and Contest Dynamics.”</w:t>
+      </w:r>
+      <w:r>
+        <w:t xml:space="preserve"> </w:t>
+      </w:r>
+      <w:r>
+        <w:rPr>
+          <w:iCs/>
+          <w:i/>
+        </w:rPr>
+        <w:t xml:space="preserve">Proceedings of the Royal Society B: Biological Sciences</w:t>
+      </w:r>
+      <w:r>
+        <w:t xml:space="preserve"> </w:t>
+      </w:r>
+      <w:r>
+        <w:t xml:space="preserve">284 (1869): 20172182.</w:t>
+      </w:r>
+      <w:r>
+        <w:t xml:space="preserve"> </w:t>
+      </w:r>
+      <w:hyperlink r:id="rId77">
+        <w:r>
+          <w:rPr>
+            <w:rStyle w:val="Hyperlink"/>
+          </w:rPr>
+          <w:t xml:space="preserve">https://doi.org/10.1098/rspb.2017.2182</w:t>
+        </w:r>
+      </w:hyperlink>
+      <w:r>
+        <w:t xml:space="preserve">.</w:t>
+      </w:r>
+    </w:p>
+    <w:bookmarkEnd w:id="78"/>
+    <w:bookmarkStart w:id="80" w:name="ref-kelley.magurran2011"/>
     <w:p>
       <w:pPr>
         <w:pStyle w:val="Bibliography"/>
@@ -4916,7 +5076,7 @@
       <w:r>
         <w:t xml:space="preserve"> </w:t>
       </w:r>
-      <w:hyperlink r:id="rId70">
+      <w:hyperlink r:id="rId79">
         <w:r>
           <w:rPr>
             <w:rStyle w:val="Hyperlink"/>
@@ -4928,8 +5088,8 @@
         <w:t xml:space="preserve">.</w:t>
       </w:r>
     </w:p>
-    <w:bookmarkEnd w:id="71"/>
-    <w:bookmarkStart w:id="73" w:name="ref-lymbery.etal2023"/>
+    <w:bookmarkEnd w:id="80"/>
+    <w:bookmarkStart w:id="82" w:name="ref-lymbery.etal2023"/>
     <w:p>
       <w:pPr>
         <w:pStyle w:val="Bibliography"/>
@@ -4962,7 +5122,7 @@
       <w:r>
         <w:t xml:space="preserve"> </w:t>
       </w:r>
-      <w:hyperlink r:id="rId72">
+      <w:hyperlink r:id="rId81">
         <w:r>
           <w:rPr>
             <w:rStyle w:val="Hyperlink"/>
@@ -4974,8 +5134,8 @@
         <w:t xml:space="preserve">.</w:t>
       </w:r>
     </w:p>
-    <w:bookmarkEnd w:id="73"/>
-    <w:bookmarkStart w:id="75" w:name="ref-macdonald2007"/>
+    <w:bookmarkEnd w:id="82"/>
+    <w:bookmarkStart w:id="84" w:name="ref-macdonald2007"/>
     <w:p>
       <w:pPr>
         <w:pStyle w:val="Bibliography"/>
@@ -5038,7 +5198,7 @@
       <w:r>
         <w:t xml:space="preserve"> </w:t>
       </w:r>
-      <w:hyperlink r:id="rId74">
+      <w:hyperlink r:id="rId83">
         <w:r>
           <w:rPr>
             <w:rStyle w:val="Hyperlink"/>
@@ -5050,8 +5210,8 @@
         <w:t xml:space="preserve">.</w:t>
       </w:r>
     </w:p>
-    <w:bookmarkEnd w:id="75"/>
-    <w:bookmarkStart w:id="77" w:name="ref-martin.etal2022"/>
+    <w:bookmarkEnd w:id="84"/>
+    <w:bookmarkStart w:id="86" w:name="ref-martin.etal2022"/>
     <w:p>
       <w:pPr>
         <w:pStyle w:val="Bibliography"/>
@@ -5105,7 +5265,7 @@
       <w:r>
         <w:t xml:space="preserve"> </w:t>
       </w:r>
-      <w:hyperlink r:id="rId76">
+      <w:hyperlink r:id="rId85">
         <w:r>
           <w:rPr>
             <w:rStyle w:val="Hyperlink"/>
@@ -5117,8 +5277,8 @@
         <w:t xml:space="preserve">.</w:t>
       </w:r>
     </w:p>
-    <w:bookmarkEnd w:id="77"/>
-    <w:bookmarkStart w:id="79" w:name="ref-morse2000"/>
+    <w:bookmarkEnd w:id="86"/>
+    <w:bookmarkStart w:id="88" w:name="ref-morse2000"/>
     <w:p>
       <w:pPr>
         <w:pStyle w:val="Bibliography"/>
@@ -5196,7 +5356,7 @@
       <w:r>
         <w:t xml:space="preserve"> </w:t>
       </w:r>
-      <w:hyperlink r:id="rId78">
+      <w:hyperlink r:id="rId87">
         <w:r>
           <w:rPr>
             <w:rStyle w:val="Hyperlink"/>
@@ -5208,8 +5368,51 @@
         <w:t xml:space="preserve">.</w:t>
       </w:r>
     </w:p>
-    <w:bookmarkEnd w:id="79"/>
-    <w:bookmarkStart w:id="81" w:name="ref-pedersen.etal2019"/>
+    <w:bookmarkEnd w:id="88"/>
+    <w:bookmarkStart w:id="90" w:name="ref-Peckarsky.etal2008"/>
+    <w:p>
+      <w:pPr>
+        <w:pStyle w:val="Bibliography"/>
+      </w:pPr>
+      <w:r>
+        <w:t xml:space="preserve">Peckarsky, Barbara L., Peter A. Abrams, Daniel I. Bolnick, Lawrence M. Dill, Jonathan H. Grabowski, Barney Luttbeg, John L. Orrock, et al. 2008.</w:t>
+      </w:r>
+      <w:r>
+        <w:t xml:space="preserve"> </w:t>
+      </w:r>
+      <w:r>
+        <w:t xml:space="preserve">“Revisiting the Classics: Considering Nonconsumptive Effects in Textbook Examples of Predator-Prey Interactions.”</w:t>
+      </w:r>
+      <w:r>
+        <w:t xml:space="preserve"> </w:t>
+      </w:r>
+      <w:r>
+        <w:rPr>
+          <w:iCs/>
+          <w:i/>
+        </w:rPr>
+        <w:t xml:space="preserve">Ecology</w:t>
+      </w:r>
+      <w:r>
+        <w:t xml:space="preserve"> </w:t>
+      </w:r>
+      <w:r>
+        <w:t xml:space="preserve">89 (9): 2416–25. https://doi.org/</w:t>
+      </w:r>
+      <w:hyperlink r:id="rId89">
+        <w:r>
+          <w:rPr>
+            <w:rStyle w:val="Hyperlink"/>
+          </w:rPr>
+          <w:t xml:space="preserve">https://doi.org/10.1890/07-1131.1</w:t>
+        </w:r>
+      </w:hyperlink>
+      <w:r>
+        <w:t xml:space="preserve">.</w:t>
+      </w:r>
+    </w:p>
+    <w:bookmarkEnd w:id="90"/>
+    <w:bookmarkStart w:id="92" w:name="ref-pedersen.etal2019"/>
     <w:p>
       <w:pPr>
         <w:pStyle w:val="Bibliography"/>
@@ -5275,7 +5478,7 @@
       <w:r>
         <w:t xml:space="preserve"> </w:t>
       </w:r>
-      <w:hyperlink r:id="rId80">
+      <w:hyperlink r:id="rId91">
         <w:r>
           <w:rPr>
             <w:rStyle w:val="Hyperlink"/>
@@ -5287,8 +5490,8 @@
         <w:t xml:space="preserve">.</w:t>
       </w:r>
     </w:p>
-    <w:bookmarkEnd w:id="81"/>
-    <w:bookmarkStart w:id="83" w:name="ref-piironen.vehtari2017"/>
+    <w:bookmarkEnd w:id="92"/>
+    <w:bookmarkStart w:id="94" w:name="ref-piironen.vehtari2017"/>
     <w:p>
       <w:pPr>
         <w:pStyle w:val="Bibliography"/>
@@ -5342,7 +5545,7 @@
       <w:r>
         <w:t xml:space="preserve"> </w:t>
       </w:r>
-      <w:hyperlink r:id="rId82">
+      <w:hyperlink r:id="rId93">
         <w:r>
           <w:rPr>
             <w:rStyle w:val="Hyperlink"/>
@@ -5354,8 +5557,8 @@
         <w:t xml:space="preserve">.</w:t>
       </w:r>
     </w:p>
-    <w:bookmarkEnd w:id="83"/>
-    <w:bookmarkStart w:id="85" w:name="ref-preisser2007"/>
+    <w:bookmarkEnd w:id="94"/>
+    <w:bookmarkStart w:id="96" w:name="ref-preisser2007"/>
     <w:p>
       <w:pPr>
         <w:pStyle w:val="Bibliography"/>
@@ -5388,7 +5591,7 @@
       <w:r>
         <w:t xml:space="preserve"> </w:t>
       </w:r>
-      <w:hyperlink r:id="rId84">
+      <w:hyperlink r:id="rId95">
         <w:r>
           <w:rPr>
             <w:rStyle w:val="Hyperlink"/>
@@ -5400,8 +5603,8 @@
         <w:t xml:space="preserve">.</w:t>
       </w:r>
     </w:p>
-    <w:bookmarkEnd w:id="85"/>
-    <w:bookmarkStart w:id="87" w:name="ref-reid.etal2010"/>
+    <w:bookmarkEnd w:id="96"/>
+    <w:bookmarkStart w:id="98" w:name="ref-reid.etal2010"/>
     <w:p>
       <w:pPr>
         <w:pStyle w:val="Bibliography"/>
@@ -5476,7 +5679,7 @@
       <w:r>
         <w:t xml:space="preserve"> </w:t>
       </w:r>
-      <w:hyperlink r:id="rId86">
+      <w:hyperlink r:id="rId97">
         <w:r>
           <w:rPr>
             <w:rStyle w:val="Hyperlink"/>
@@ -5488,8 +5691,8 @@
         <w:t xml:space="preserve">.</w:t>
       </w:r>
     </w:p>
-    <w:bookmarkEnd w:id="87"/>
-    <w:bookmarkStart w:id="89" w:name="ref-santostefano.etal2024"/>
+    <w:bookmarkEnd w:id="98"/>
+    <w:bookmarkStart w:id="100" w:name="ref-santostefano.etal2024"/>
     <w:p>
       <w:pPr>
         <w:pStyle w:val="Bibliography"/>
@@ -5525,7 +5728,7 @@
       <w:r>
         <w:t xml:space="preserve"> </w:t>
       </w:r>
-      <w:hyperlink r:id="rId88">
+      <w:hyperlink r:id="rId99">
         <w:r>
           <w:rPr>
             <w:rStyle w:val="Hyperlink"/>
@@ -5537,8 +5740,60 @@
         <w:t xml:space="preserve">.</w:t>
       </w:r>
     </w:p>
-    <w:bookmarkEnd w:id="89"/>
-    <w:bookmarkStart w:id="91" w:name="ref-szopa-comley.etal2020"/>
+    <w:bookmarkEnd w:id="100"/>
+    <w:bookmarkStart w:id="102" w:name="ref-martin.etal2012"/>
+    <w:p>
+      <w:pPr>
+        <w:pStyle w:val="Bibliography"/>
+      </w:pPr>
+      <w:r>
+        <w:t xml:space="preserve">Stevens, Martin, Kate L. A. Marshall, Jolyon Troscianko, Sive Finlay, Dan Burnand, and Sarah L. Chadwick. 2012.</w:t>
+      </w:r>
+      <w:r>
+        <w:t xml:space="preserve"> </w:t>
+      </w:r>
+      <w:r>
+        <w:t xml:space="preserve">“</w:t>
+      </w:r>
+      <w:r>
+        <w:t xml:space="preserve">Revealed by conspicuousness: distractive markings reduce camouflage</w:t>
+      </w:r>
+      <w:r>
+        <w:t xml:space="preserve">.”</w:t>
+      </w:r>
+      <w:r>
+        <w:t xml:space="preserve"> </w:t>
+      </w:r>
+      <w:r>
+        <w:rPr>
+          <w:iCs/>
+          <w:i/>
+        </w:rPr>
+        <w:t xml:space="preserve">Behavioral Ecology</w:t>
+      </w:r>
+      <w:r>
+        <w:t xml:space="preserve"> </w:t>
+      </w:r>
+      <w:r>
+        <w:t xml:space="preserve">24 (1): 213–22.</w:t>
+      </w:r>
+      <w:r>
+        <w:t xml:space="preserve"> </w:t>
+      </w:r>
+      <w:hyperlink r:id="rId101">
+        <w:r>
+          <w:rPr>
+            <w:rStyle w:val="Hyperlink"/>
+          </w:rPr>
+          <w:t xml:space="preserve">https://doi.org/10.1093/beheco/ars156</w:t>
+        </w:r>
+      </w:hyperlink>
+      <w:r>
+        <w:t xml:space="preserve">.</w:t>
+      </w:r>
+    </w:p>
+    <w:bookmarkEnd w:id="102"/>
+    <w:bookmarkStart w:id="104" w:name="ref-szopa-comley.etal2020"/>
     <w:p>
       <w:pPr>
         <w:pStyle w:val="Bibliography"/>
@@ -5637,7 +5892,7 @@
       <w:r>
         <w:t xml:space="preserve"> </w:t>
       </w:r>
-      <w:hyperlink r:id="rId90">
+      <w:hyperlink r:id="rId103">
         <w:r>
           <w:rPr>
             <w:rStyle w:val="Hyperlink"/>
@@ -5649,87 +5904,8 @@
         <w:t xml:space="preserve">.</w:t>
       </w:r>
     </w:p>
-    <w:bookmarkEnd w:id="91"/>
-    <w:bookmarkStart w:id="93" w:name="ref-szopa-comley.ioannou2022"/>
-    <w:p>
-      <w:pPr>
-        <w:pStyle w:val="Bibliography"/>
-      </w:pPr>
-      <w:r>
-        <w:t xml:space="preserve">Szopa-Comley, Andrew W., and Christos C. Ioannou. 2022.</w:t>
-      </w:r>
-      <w:r>
-        <w:t xml:space="preserve"> </w:t>
-      </w:r>
-      <w:r>
-        <w:t xml:space="preserve">“Responsive</w:t>
-      </w:r>
-      <w:r>
-        <w:t xml:space="preserve"> </w:t>
-      </w:r>
-      <w:r>
-        <w:t xml:space="preserve">Robotic Prey Reveal How Predators Adapt</w:t>
-      </w:r>
-      <w:r>
-        <w:t xml:space="preserve"> </w:t>
-      </w:r>
-      <w:r>
-        <w:t xml:space="preserve">to</w:t>
-      </w:r>
-      <w:r>
-        <w:t xml:space="preserve"> </w:t>
-      </w:r>
-      <w:r>
-        <w:t xml:space="preserve">Predictability</w:t>
-      </w:r>
-      <w:r>
-        <w:t xml:space="preserve"> </w:t>
-      </w:r>
-      <w:r>
-        <w:t xml:space="preserve">in</w:t>
-      </w:r>
-      <w:r>
-        <w:t xml:space="preserve"> </w:t>
-      </w:r>
-      <w:r>
-        <w:t xml:space="preserve">Escape Tactics</w:t>
-      </w:r>
-      <w:r>
-        <w:t xml:space="preserve">.”</w:t>
-      </w:r>
-      <w:r>
-        <w:t xml:space="preserve"> </w:t>
-      </w:r>
-      <w:r>
-        <w:rPr>
-          <w:iCs/>
-          <w:i/>
-        </w:rPr>
-        <w:t xml:space="preserve">Proceedings of the National Academy of Sciences</w:t>
-      </w:r>
-      <w:r>
-        <w:t xml:space="preserve"> </w:t>
-      </w:r>
-      <w:r>
-        <w:t xml:space="preserve">119 (23): e2117858119.</w:t>
-      </w:r>
-      <w:r>
-        <w:t xml:space="preserve"> </w:t>
-      </w:r>
-      <w:hyperlink r:id="rId92">
-        <w:r>
-          <w:rPr>
-            <w:rStyle w:val="Hyperlink"/>
-          </w:rPr>
-          <w:t xml:space="preserve">https://doi.org/10.1073/pnas.2117858119</w:t>
-        </w:r>
-      </w:hyperlink>
-      <w:r>
-        <w:t xml:space="preserve">.</w:t>
-      </w:r>
-    </w:p>
-    <w:bookmarkEnd w:id="93"/>
-    <w:bookmarkStart w:id="94" w:name="ref-StanDevelopmentTeam2023"/>
+    <w:bookmarkEnd w:id="104"/>
+    <w:bookmarkStart w:id="105" w:name="ref-StanDevelopmentTeam2023"/>
     <w:p>
       <w:pPr>
         <w:pStyle w:val="Bibliography"/>
@@ -5793,8 +5969,100 @@
         <w:t xml:space="preserve">. 2.31 ed.</w:t>
       </w:r>
     </w:p>
-    <w:bookmarkEnd w:id="94"/>
-    <w:bookmarkStart w:id="96" w:name="ref-vehtari.etal2017"/>
+    <w:bookmarkEnd w:id="105"/>
+    <w:bookmarkStart w:id="107" w:name="ref-troscianko.etal2013"/>
+    <w:p>
+      <w:pPr>
+        <w:pStyle w:val="Bibliography"/>
+      </w:pPr>
+      <w:r>
+        <w:t xml:space="preserve">Troscianko, Jolyon, Alice E. Lown, Anna E. Hughes, and Martin Stevens. 2013.</w:t>
+      </w:r>
+      <w:r>
+        <w:t xml:space="preserve"> </w:t>
+      </w:r>
+      <w:r>
+        <w:t xml:space="preserve">“Defeating Crypsis: Detection and Learning of Camouflage Strategies.”</w:t>
+      </w:r>
+      <w:r>
+        <w:t xml:space="preserve"> </w:t>
+      </w:r>
+      <w:r>
+        <w:rPr>
+          <w:iCs/>
+          <w:i/>
+        </w:rPr>
+        <w:t xml:space="preserve">PLOS ONE</w:t>
+      </w:r>
+      <w:r>
+        <w:t xml:space="preserve"> </w:t>
+      </w:r>
+      <w:r>
+        <w:t xml:space="preserve">8 (9): 1–8.</w:t>
+      </w:r>
+      <w:r>
+        <w:t xml:space="preserve"> </w:t>
+      </w:r>
+      <w:hyperlink r:id="rId106">
+        <w:r>
+          <w:rPr>
+            <w:rStyle w:val="Hyperlink"/>
+          </w:rPr>
+          <w:t xml:space="preserve">https://doi.org/10.1371/journal.pone.0073733</w:t>
+        </w:r>
+      </w:hyperlink>
+      <w:r>
+        <w:t xml:space="preserve">.</w:t>
+      </w:r>
+    </w:p>
+    <w:bookmarkEnd w:id="107"/>
+    <w:bookmarkStart w:id="109" w:name="ref-troscianko.etal2018"/>
+    <w:p>
+      <w:pPr>
+        <w:pStyle w:val="Bibliography"/>
+      </w:pPr>
+      <w:r>
+        <w:t xml:space="preserve">Troscianko, Jolyon, John Skelhorn, and Martin Stevens. 2018.</w:t>
+      </w:r>
+      <w:r>
+        <w:t xml:space="preserve"> </w:t>
+      </w:r>
+      <w:r>
+        <w:t xml:space="preserve">“Camouflage Strategies Interfere Differently with Observer Search Images.”</w:t>
+      </w:r>
+      <w:r>
+        <w:t xml:space="preserve"> </w:t>
+      </w:r>
+      <w:r>
+        <w:rPr>
+          <w:iCs/>
+          <w:i/>
+        </w:rPr>
+        <w:t xml:space="preserve">Proceedings of the Royal Society B: Biological Sciences</w:t>
+      </w:r>
+      <w:r>
+        <w:t xml:space="preserve"> </w:t>
+      </w:r>
+      <w:r>
+        <w:t xml:space="preserve">285 (1886): 20181386.</w:t>
+      </w:r>
+      <w:r>
+        <w:t xml:space="preserve"> </w:t>
+      </w:r>
+      <w:hyperlink r:id="rId108">
+        <w:r>
+          <w:rPr>
+            <w:rStyle w:val="Hyperlink"/>
+          </w:rPr>
+          <w:t xml:space="preserve">https://doi.org/10.1098/rspb.2018.1386</w:t>
+        </w:r>
+      </w:hyperlink>
+      <w:r>
+        <w:t xml:space="preserve">.</w:t>
+      </w:r>
+    </w:p>
+    <w:bookmarkEnd w:id="109"/>
+    <w:bookmarkStart w:id="111" w:name="ref-vehtari.etal2017"/>
     <w:p>
       <w:pPr>
         <w:pStyle w:val="Bibliography"/>
@@ -5848,7 +6116,7 @@
       <w:r>
         <w:t xml:space="preserve"> </w:t>
       </w:r>
-      <w:hyperlink r:id="rId95">
+      <w:hyperlink r:id="rId110">
         <w:r>
           <w:rPr>
             <w:rStyle w:val="Hyperlink"/>
@@ -5860,8 +6128,8 @@
         <w:t xml:space="preserve">.</w:t>
       </w:r>
     </w:p>
-    <w:bookmarkEnd w:id="96"/>
-    <w:bookmarkStart w:id="98" w:name="ref-vehtari.etal2021"/>
+    <w:bookmarkEnd w:id="111"/>
+    <w:bookmarkStart w:id="113" w:name="ref-vehtari.etal2021"/>
     <w:p>
       <w:pPr>
         <w:pStyle w:val="Bibliography"/>
@@ -5972,7 +6240,7 @@
       <w:r>
         <w:t xml:space="preserve"> </w:t>
       </w:r>
-      <w:hyperlink r:id="rId97">
+      <w:hyperlink r:id="rId112">
         <w:r>
           <w:rPr>
             <w:rStyle w:val="Hyperlink"/>
@@ -5984,8 +6252,8 @@
         <w:t xml:space="preserve">.</w:t>
       </w:r>
     </w:p>
-    <w:bookmarkEnd w:id="98"/>
-    <w:bookmarkStart w:id="100" w:name="ref-vehtari.etal2022"/>
+    <w:bookmarkEnd w:id="113"/>
+    <w:bookmarkStart w:id="115" w:name="ref-vehtari.etal2022"/>
     <w:p>
       <w:pPr>
         <w:pStyle w:val="Bibliography"/>
@@ -6020,7 +6288,7 @@
       <w:r>
         <w:t xml:space="preserve"> </w:t>
       </w:r>
-      <w:hyperlink r:id="rId99">
+      <w:hyperlink r:id="rId114">
         <w:r>
           <w:rPr>
             <w:rStyle w:val="Hyperlink"/>
@@ -6032,8 +6300,8 @@
         <w:t xml:space="preserve">.</w:t>
       </w:r>
     </w:p>
-    <w:bookmarkEnd w:id="100"/>
-    <w:bookmarkStart w:id="102" w:name="ref-walker.etal2005"/>
+    <w:bookmarkEnd w:id="115"/>
+    <w:bookmarkStart w:id="117" w:name="ref-walker.etal2005"/>
     <w:p>
       <w:pPr>
         <w:pStyle w:val="Bibliography"/>
@@ -6099,7 +6367,7 @@
       <w:r>
         <w:t xml:space="preserve"> </w:t>
       </w:r>
-      <w:hyperlink r:id="rId101">
+      <w:hyperlink r:id="rId116">
         <w:r>
           <w:rPr>
             <w:rStyle w:val="Hyperlink"/>
@@ -6111,8 +6379,8 @@
         <w:t xml:space="preserve">.</w:t>
       </w:r>
     </w:p>
-    <w:bookmarkEnd w:id="102"/>
-    <w:bookmarkStart w:id="104" w:name="ref-warburton2003"/>
+    <w:bookmarkEnd w:id="117"/>
+    <w:bookmarkStart w:id="119" w:name="ref-warburton2003"/>
     <w:p>
       <w:pPr>
         <w:pStyle w:val="Bibliography"/>
@@ -6166,7 +6434,7 @@
       <w:r>
         <w:t xml:space="preserve"> </w:t>
       </w:r>
-      <w:hyperlink r:id="rId103">
+      <w:hyperlink r:id="rId118">
         <w:r>
           <w:rPr>
             <w:rStyle w:val="Hyperlink"/>
@@ -6178,8 +6446,8 @@
         <w:t xml:space="preserve">.</w:t>
       </w:r>
     </w:p>
-    <w:bookmarkEnd w:id="104"/>
-    <w:bookmarkStart w:id="106" w:name="ref-wilson-rankin2015"/>
+    <w:bookmarkEnd w:id="119"/>
+    <w:bookmarkStart w:id="121" w:name="ref-wilson-rankin2015"/>
     <w:p>
       <w:pPr>
         <w:pStyle w:val="Bibliography"/>
@@ -6233,7 +6501,7 @@
       <w:r>
         <w:t xml:space="preserve"> </w:t>
       </w:r>
-      <w:hyperlink r:id="rId105">
+      <w:hyperlink r:id="rId120">
         <w:r>
           <w:rPr>
             <w:rStyle w:val="Hyperlink"/>
@@ -6245,8 +6513,8 @@
         <w:t xml:space="preserve">.</w:t>
       </w:r>
     </w:p>
-    <w:bookmarkEnd w:id="106"/>
-    <w:bookmarkStart w:id="108" w:name="ref-wirsing.etal2021"/>
+    <w:bookmarkEnd w:id="121"/>
+    <w:bookmarkStart w:id="123" w:name="ref-wirsing.etal2021"/>
     <w:p>
       <w:pPr>
         <w:pStyle w:val="Bibliography"/>
@@ -6276,7 +6544,7 @@
       <w:r>
         <w:t xml:space="preserve">24 (1): 113–29. https://doi.org/</w:t>
       </w:r>
-      <w:hyperlink r:id="rId107">
+      <w:hyperlink r:id="rId122">
         <w:r>
           <w:rPr>
             <w:rStyle w:val="Hyperlink"/>
@@ -6288,8 +6556,8 @@
         <w:t xml:space="preserve">.</w:t>
       </w:r>
     </w:p>
-    <w:bookmarkEnd w:id="108"/>
-    <w:bookmarkStart w:id="110" w:name="ref-wooster.etal2023"/>
+    <w:bookmarkEnd w:id="123"/>
+    <w:bookmarkStart w:id="125" w:name="ref-wooster.etal2023"/>
     <w:p>
       <w:pPr>
         <w:pStyle w:val="Bibliography"/>
@@ -6322,7 +6590,7 @@
       <w:r>
         <w:t xml:space="preserve"> </w:t>
       </w:r>
-      <w:hyperlink r:id="rId109">
+      <w:hyperlink r:id="rId124">
         <w:r>
           <w:rPr>
             <w:rStyle w:val="Hyperlink"/>
@@ -6334,8 +6602,8 @@
         <w:t xml:space="preserve">.</w:t>
       </w:r>
     </w:p>
-    <w:bookmarkEnd w:id="110"/>
-    <w:bookmarkStart w:id="112" w:name="ref-wright.etal2022"/>
+    <w:bookmarkEnd w:id="125"/>
+    <w:bookmarkStart w:id="127" w:name="ref-wright.etal2022"/>
     <w:p>
       <w:pPr>
         <w:pStyle w:val="Bibliography"/>
@@ -6410,7 +6678,7 @@
       <w:r>
         <w:t xml:space="preserve"> </w:t>
       </w:r>
-      <w:hyperlink r:id="rId111">
+      <w:hyperlink r:id="rId126">
         <w:r>
           <w:rPr>
             <w:rStyle w:val="Hyperlink"/>
@@ -6422,9 +6690,9 @@
         <w:t xml:space="preserve">.</w:t>
       </w:r>
     </w:p>
-    <w:bookmarkEnd w:id="112"/>
-    <w:bookmarkEnd w:id="113"/>
-    <w:bookmarkEnd w:id="114"/>
+    <w:bookmarkEnd w:id="127"/>
+    <w:bookmarkEnd w:id="128"/>
+    <w:bookmarkEnd w:id="129"/>
     <w:sectPr>
       <w:footerReference r:id="rId9" w:type="default"/>
       <w:pgSz w:h="15840" w:w="12240"/>

</xml_diff>

<commit_message>
minor corrections to text
</commit_message>
<xml_diff>
--- a/manuscript/manuscript.docx
+++ b/manuscript/manuscript.docx
@@ -120,6 +120,30 @@
         <w:pStyle w:val="BodyText"/>
       </w:pPr>
       <w:r>
+        <w:rPr>
+          <w:bCs/>
+          <w:b/>
+        </w:rPr>
+        <w:t xml:space="preserve">arranger les appendices pour inclure la table qui ne montre que le succès</w:t>
+      </w:r>
+    </w:p>
+    <w:p>
+      <w:pPr>
+        <w:pStyle w:val="BodyText"/>
+      </w:pPr>
+      <w:r>
+        <w:rPr>
+          <w:bCs/>
+          <w:b/>
+        </w:rPr>
+        <w:t xml:space="preserve">il n’y aurait qu’un seul appendice</w:t>
+      </w:r>
+    </w:p>
+    <w:p>
+      <w:pPr>
+        <w:pStyle w:val="BodyText"/>
+      </w:pPr>
+      <w:r>
         <w:t xml:space="preserve">The acquisition of expertise is crucial for predators to be successful hunters. To do so, predators need to hone their skills and acquire knowledge through repeated and extensive practice. Yet, there are limited empirical assessments showing how predators acquire expertise through repeated encounters with their prey due to the challenges of monitoring direct interactions in the wild. Here, we use a virtual predator-prey system (the game</w:t>
       </w:r>
       <w:r>
@@ -371,7 +395,7 @@
         <w:t xml:space="preserve">Dead by Daylight</w:t>
       </w:r>
       <w:r>
-        <w:t xml:space="preserve">. First, we investigate how individual hunting success changes with repeated encounters (i.e. how individuals develop their hunting expertise). At the population level, we hypothesize that the predators’ success will increase with experience up to a certain level where it will stabilize</w:t>
+        <w:t xml:space="preserve">. First, we investigate the development of expertise at the population level. We hypothesize that the predator population’s success will increase with experience up to a certain level where it will stabilize</w:t>
       </w:r>
       <w:r>
         <w:t xml:space="preserve"> </w:t>
@@ -380,7 +404,7 @@
         <w:t xml:space="preserve">(Dukas 2019)</w:t>
       </w:r>
       <w:r>
-        <w:t xml:space="preserve">. However, we expect this pattern to vary among individuals due to differences in the movement of prey encountered. Therefore, we then investigate how prey movement influences the development of expertise. If predators encounter groups of prey with similar speeds, we predict that the gain in expertise will be similar among individuals. Alternatively, if predators encounter groups of prey with varying speeds, then the acquisition of expertise will vary among individuals. We predict that faster prey will impair expertise acquisition, such that predators that encountered faster prey will have lower success throughout experience.</w:t>
+        <w:t xml:space="preserve">. However, we expect this pattern to change depending on the movement of the prey encountered. We hypothesize that prey will influence the development of expertise, and predict that faster prey will reduce the gain in expertise. Therefore, we then investigate how prey movement influences the development of expertise at the individual level. If prey speed does not influence hunting success, we predict that the gain in expertise will be similar among individuals. Alternatively, if prey speed influences hunting success, then the acquisition of expertise will vary among individuals.</w:t>
       </w:r>
     </w:p>
     <w:bookmarkEnd w:id="21"/>
@@ -1319,7 +1343,7 @@
         <w:pStyle w:val="FirstParagraph"/>
       </w:pPr>
       <w:r>
-        <w:t xml:space="preserve">We parametrized the GAMMs and the MDHGLM to run four MCMC chains with 1000 posterior samples for each parameter. We ran 2500 iterations with a thinning set to eight for the additive model with a global smoother only (see Table 1), and 1500 iterations with a thinning set to four for the other additive models. We set the first 500 iterations in each model as warm ups. We parametrized the MDHGLM to run 2500 iterations with a thinning set to eight, with the first 500 iterations used as warm ups. We assessed the convergence of the MCMC chains using trace plots, R-hat diagnostics with a threshold of &lt;1.01, and effective sample sizes (ESS) with a threshold of &gt;100</w:t>
+        <w:t xml:space="preserve">We parametrized the GAMMs to run four MCMC chains with 1000 posterior samples for each parameter. We ran 2500 iterations with a thinning set to eight for the additive model with a global smoother only (see Table 1), and 1500 iterations with a thinning set to four for the remaining additive models. We set the first 500 iterations of each model as warm ups. We assessed the convergence of the MCMC chains using trace plots, R-hat diagnostics with a threshold of &lt;1.01, and effective sample sizes (ESS) with a threshold of &gt;100</w:t>
       </w:r>
       <w:r>
         <w:t xml:space="preserve"> </w:t>
@@ -1328,7 +1352,7 @@
         <w:t xml:space="preserve">(Vehtari et al. 2021)</w:t>
       </w:r>
       <w:r>
-        <w:t xml:space="preserve">. We also performed posterior predictive checks which showed an adequate fit of the models. We report all the posterior parameter estimates using the median of the posterior distribution with the highest posterior density (HPD) intervals at 50%, 80%, and 95%.</w:t>
+        <w:t xml:space="preserve">. We also performed posterior predictive checks which showed an adequate fit of the models.</w:t>
       </w:r>
     </w:p>
     <w:bookmarkEnd w:id="29"/>
@@ -1440,7 +1464,7 @@
     <w:bookmarkEnd w:id="32"/>
     <w:bookmarkEnd w:id="33"/>
     <w:bookmarkEnd w:id="34"/>
-    <w:bookmarkStart w:id="42" w:name="results"/>
+    <w:bookmarkStart w:id="43" w:name="results"/>
     <w:p>
       <w:pPr>
         <w:pStyle w:val="Heading1"/>
@@ -1449,13 +1473,13 @@
         <w:t xml:space="preserve">RESULTS</w:t>
       </w:r>
     </w:p>
-    <w:bookmarkStart w:id="41" w:name="development-of-expertise"/>
+    <w:bookmarkStart w:id="35" w:name="Xf22078a131b724a80386af25115d73ed6414a02"/>
     <w:p>
       <w:pPr>
         <w:pStyle w:val="Heading2"/>
       </w:pPr>
       <w:r>
-        <w:t xml:space="preserve">Development of expertise</w:t>
+        <w:t xml:space="preserve">Development of expertise at the population level</w:t>
       </w:r>
     </w:p>
     <w:p>
@@ -1463,17 +1487,7 @@
         <w:pStyle w:val="FirstParagraph"/>
       </w:pPr>
       <w:r>
-        <w:t xml:space="preserve">Out of all five GAMM models, the two that accounted for the prey group’s rank and speed were the best at predicting the data, achieving similar expected log pointwise densities (Table 1). Models in which prey effects were not accounted for resulted in no change in hunting success with experience (i.e. expertise) for the average individual (</w:t>
-      </w:r>
-      <w:r>
-        <w:rPr>
-          <w:bCs/>
-          <w:b/>
-        </w:rPr>
-        <w:t xml:space="preserve">Appendix XX</w:t>
-      </w:r>
-      <w:r>
-        <w:t xml:space="preserve">). Accounting for the prey rank resulted in a concave-shaped relationship, with the highest success ranging between 100 and 400 matches (Figure 1A). In the model where we additionally included the prey’s speed, the effect of experience on hunting success for the average individual followed a diminishing returns curve as we predicted, with predators optimizing their success after playing ~300 matches (Figure 1C). The curve shows there was a 38% increase in the probability of consuming all prey for the average individual between the first and the ~330</w:t>
+        <w:t xml:space="preserve">Out of all five GAMM models, the two that accounted for the prey group’s rank and speed were the best at predicting the data, achieving similar expected log pointwise densities (Table 1). Models in which prey effects were not accounted for resulted in no change in hunting success with experience (i.e. expertise) for the average individual. Accounting for the prey rank resulted in a concave-shaped relationship, with the highest success ranging between 100 and 400 matches (Figure 1A). In the model where we included the prey’s speed, the effect of experience on hunting success for the average individual followed a diminishing returns curve as we predicted, with predators optimizing their success after playing ~300 matches (Figure 1C). The curve shows there was a 38% increase in the probability of consuming all prey for the average individual between the first and the ~330</w:t>
       </w:r>
       <m:oMath>
         <m:sSup>
@@ -1497,6 +1511,11 @@
       </w:r>
       <w:r>
         <w:t xml:space="preserve">match where success reached a plateau (Figure 1C).</w:t>
+      </w:r>
+    </w:p>
+    <w:p>
+      <w:r>
+        <w:br w:type="page"/>
       </w:r>
     </w:p>
     <w:p xmlns:w="http://schemas.openxmlformats.org/wordprocessingml/2006/main" xmlns:wp="http://schemas.openxmlformats.org/drawingml/2006/wordprocessingDrawing" xmlns:r="http://schemas.openxmlformats.org/officeDocument/2006/relationships" xmlns:w14="http://schemas.microsoft.com/office/word/2010/wordml">
@@ -3106,64 +3125,22 @@
         </w:tc>
       </w:tr>
     </w:tbl>
-    <w:p>
-      <w:pPr>
-        <w:pStyle w:val="BodyText"/>
-      </w:pPr>
-      <w:r>
-        <w:t xml:space="preserve">The relationship between hunting success and cumulative experience differed among predators (Figure 1B-D). Only 28.5% of the population had an increase in success from the first match to the last in the model where we did not account for the prey’s speed and rank (Appendix S1: Figure S1A). In contrast, accounting for both effects resulted in 90.1% of the population increasing its success with experience from the first match to the last. The prey speed mediated individual differences in the relationship between success and experience. The standard deviation of the individual slopes component of the model accounting only for prey rank was equal to 9.72 (9.30, 10.15</w:t>
-      </w:r>
-      <w:r>
-        <w:t xml:space="preserve"> </w:t>
-      </w:r>
-      <m:oMath>
-        <m:r>
-          <m:t>95</m:t>
-        </m:r>
-        <m:r>
-          <m:rPr>
-            <m:sty m:val="p"/>
-          </m:rPr>
-          <m:t>%</m:t>
-        </m:r>
-        <m:r>
-          <m:t> </m:t>
-        </m:r>
-        <m:r>
-          <m:t>C</m:t>
-        </m:r>
-        <m:r>
-          <m:t>I</m:t>
-        </m:r>
-      </m:oMath>
-      <w:r>
-        <w:t xml:space="preserve">), while the one for the model accounting for prey rank and speed was equal to 3.36 (3.04, 3.71</w:t>
-      </w:r>
-      <w:r>
-        <w:t xml:space="preserve"> </w:t>
-      </w:r>
-      <m:oMath>
-        <m:r>
-          <m:t>95</m:t>
-        </m:r>
-        <m:r>
-          <m:rPr>
-            <m:sty m:val="p"/>
-          </m:rPr>
-          <m:t>%</m:t>
-        </m:r>
-        <m:r>
-          <m:t> </m:t>
-        </m:r>
-        <m:r>
-          <m:t>C</m:t>
-        </m:r>
-        <m:r>
-          <m:t>I</m:t>
-        </m:r>
-      </m:oMath>
-      <w:r>
-        <w:t xml:space="preserve">), indicating that individual differences in the development of expertise decreased when accounting for prey speed.</w:t>
+    <w:bookmarkEnd w:id="35"/>
+    <w:bookmarkStart w:id="42" w:name="X7e7aca6158a8793b5cbb39b371e35a3f4e83fee"/>
+    <w:p>
+      <w:pPr>
+        <w:pStyle w:val="Heading2"/>
+      </w:pPr>
+      <w:r>
+        <w:t xml:space="preserve">Development of expertise at the individual level</w:t>
+      </w:r>
+    </w:p>
+    <w:p>
+      <w:pPr>
+        <w:pStyle w:val="FirstParagraph"/>
+      </w:pPr>
+      <w:r>
+        <w:t xml:space="preserve">Prey speed did not influence among individual differences in average hunting success as the posterior distributions of the standard deviations of individual intercepts were almost completely overlapping (Figure 2, median = 2.21 vs median = 2.19). However, individuals differed in the development of their hunting expertise (Figure 1B-D). We found strong evidence that the speed of the prey mediated among individual differences in the linear relationship between success and experience, as there were substantial differences in the standard deviations of the individual slopes between the two models (Figure 2, median = 9.72 vs median = 3.35). Differences among individuals in the direction of the linear relationship between success and experience were 2.9 times lower when we removed the effect of prey speed (i.e. accounting for it in the model).</w:t>
       </w:r>
     </w:p>
     <w:p>
@@ -3175,18 +3152,18 @@
           <wp:inline>
             <wp:extent cx="5943600" cy="4842933"/>
             <wp:effectExtent b="0" l="0" r="0" t="0"/>
-            <wp:docPr descr="Figure 1. Median posterior predictions of the development of predator hunting expertise. The predators’ hunting success (i.e. the probability of consuming the four prey) is on the y axis, and the predators’ cumulative experience (i.e. the number of matches played prior to each observation) is on the x axis. Panels A and C show the development of expertise for the average individual with the vertical dashed lines on the left representing the lowest predicted values. For panel A, the right-side vertical dashed line shows the highest predicted success. For panel C, the right-side dashed line represents the point on the curve where success was optimized, which we calculated using the finite differences method to obtain the first derivative of the predicted values. Panels B and D show among individual differences in the development of expertise, with each curve representing an individual predator. (A-B) GAMM where we control for the prey rank (C-D) GAMM where we control for the prey rank and the speed of the prey group." title="" id="36" name="Picture"/>
+            <wp:docPr descr="Figure 1. Median posterior predictions of the development of predator hunting expertise. The predators’ hunting success (i.e. the probability of consuming the four prey) is on the y axis, and the predators’ cumulative experience (i.e. the number of matches played prior to each observation) is on the x axis. Panels A and C show the development of expertise for the average individual with the vertical dashed lines on the left representing the lowest predicted values. For panel A, the right-side vertical dashed line shows the highest predicted success. For panel C, the right-side dashed line represents the point on the curve where success was optimized, which we calculated using the finite differences method to obtain the first derivative of the predicted values. Panels B and D show among individual differences in the development of expertise, with each curve representing an individual predator. (A-B) GAMM where we control for the prey rank (C-D) GAMM where we control for the prey rank and the speed of the prey group." title="" id="37" name="Picture"/>
             <a:graphic>
               <a:graphicData uri="http://schemas.openxmlformats.org/drawingml/2006/picture">
                 <pic:pic>
                   <pic:nvPicPr>
-                    <pic:cNvPr descr="../outputs/outputs_figures/figure1.png" id="37" name="Picture"/>
+                    <pic:cNvPr descr="../outputs/outputs_figures/figure1.png" id="38" name="Picture"/>
                     <pic:cNvPicPr>
                       <a:picLocks noChangeArrowheads="1" noChangeAspect="1"/>
                     </pic:cNvPicPr>
                   </pic:nvPicPr>
                   <pic:blipFill>
-                    <a:blip r:embed="rId35"/>
+                    <a:blip r:embed="rId36"/>
                     <a:stretch>
                       <a:fillRect/>
                     </a:stretch>
@@ -3230,25 +3207,33 @@
     </w:p>
     <w:p>
       <w:pPr>
+        <w:pStyle w:val="BodyText"/>
+      </w:pPr>
+      <w:r>
+        <w:t xml:space="preserve">We also found strong evidence that the speed of the prey mediated the form of the relationship between hunting success and experience at the individual level. We detected large differences in the standard deviations of the wiggliness (Figure 2, median = 3.24 vs median = 9.59). The lower standard deviation for the model were we accounted for prey speed suggests that the form of the relationship between success and experience was more similar among individuals.</w:t>
+      </w:r>
+    </w:p>
+    <w:p>
+      <w:pPr>
         <w:pStyle w:val="CaptionedFigure"/>
       </w:pPr>
       <w:r>
         <w:drawing>
           <wp:inline>
-            <wp:extent cx="5943600" cy="2311400"/>
+            <wp:extent cx="5943600" cy="2658978"/>
             <wp:effectExtent b="0" l="0" r="0" t="0"/>
-            <wp:docPr descr="Figure 2. Posterior distributions of the individual-level standard deviation parameters. The first two panels represent the intercept and slope standard deviations of the linear components relating hunting success to cumulative experience, and the third panel represents the standard deviation of the wiggliness component of the curves. The light coloured distributions are for the model with a shared trend where we did not account for prey speed, and the darker coloured distributions are for the model with a shared trend where we accounted for prey speed (i.e. the model with the highest predictive power)" title="" id="39" name="Picture"/>
+            <wp:docPr descr="Figure 2. Posterior distributions of the individual-level standard deviation parameters. The first two panels represent the intercept and slope standard deviations of the linear components relating hunting success to cumulative experience, and the third panel represents the standard deviation of the wiggliness component of the curves. The vertical dashed lines are the medians of the posterior distributions. The light coloured distributions are for the model with a shared trend where we did not account for prey speed, and the darker coloured distributions are for the model with a shared trend where we accounted for prey speed (i.e. the model with the highest predictive accuracy)" title="" id="40" name="Picture"/>
             <a:graphic>
               <a:graphicData uri="http://schemas.openxmlformats.org/drawingml/2006/picture">
                 <pic:pic>
                   <pic:nvPicPr>
-                    <pic:cNvPr descr="../outputs/outputs_figures/figure2.png" id="40" name="Picture"/>
+                    <pic:cNvPr descr="../outputs/outputs_figures/figure2.png" id="41" name="Picture"/>
                     <pic:cNvPicPr>
                       <a:picLocks noChangeArrowheads="1" noChangeAspect="1"/>
                     </pic:cNvPicPr>
                   </pic:nvPicPr>
                   <pic:blipFill>
-                    <a:blip r:embed="rId38"/>
+                    <a:blip r:embed="rId39"/>
                     <a:stretch>
                       <a:fillRect/>
                     </a:stretch>
@@ -3256,7 +3241,7 @@
                   <pic:spPr bwMode="auto">
                     <a:xfrm>
                       <a:off x="0" y="0"/>
-                      <a:ext cx="5943600" cy="2311400"/>
+                      <a:ext cx="5943600" cy="2658978"/>
                     </a:xfrm>
                     <a:prstGeom prst="rect">
                       <a:avLst/>
@@ -3287,12 +3272,12 @@
         <w:t xml:space="preserve">Figure 2</w:t>
       </w:r>
       <w:r>
-        <w:t xml:space="preserve">. Posterior distributions of the individual-level standard deviation parameters. The first two panels represent the intercept and slope standard deviations of the linear components relating hunting success to cumulative experience, and the third panel represents the standard deviation of the wiggliness component of the curves. The light coloured distributions are for the model with a shared trend where we did not account for prey speed, and the darker coloured distributions are for the model with a shared trend where we accounted for prey speed (i.e. the model with the highest predictive power)</w:t>
-      </w:r>
-    </w:p>
-    <w:bookmarkEnd w:id="41"/>
+        <w:t xml:space="preserve">. Posterior distributions of the individual-level standard deviation parameters. The first two panels represent the intercept and slope standard deviations of the linear components relating hunting success to cumulative experience, and the third panel represents the standard deviation of the wiggliness component of the curves. The vertical dashed lines are the medians of the posterior distributions. The light coloured distributions are for the model with a shared trend where we did not account for prey speed, and the darker coloured distributions are for the model with a shared trend where we accounted for prey speed (i.e. the model with the highest predictive accuracy)</w:t>
+      </w:r>
+    </w:p>
     <w:bookmarkEnd w:id="42"/>
-    <w:bookmarkStart w:id="44" w:name="discussion"/>
+    <w:bookmarkEnd w:id="43"/>
+    <w:bookmarkStart w:id="45" w:name="discussion"/>
     <w:p>
       <w:pPr>
         <w:pStyle w:val="Heading1"/>
@@ -3306,6 +3291,18 @@
         <w:pStyle w:val="FirstParagraph"/>
       </w:pPr>
       <w:r>
+        <w:rPr>
+          <w:iCs/>
+          <w:i/>
+        </w:rPr>
+        <w:t xml:space="preserve">revoir la première phrase, devrait intégrer les proies</w:t>
+      </w:r>
+    </w:p>
+    <w:p>
+      <w:pPr>
+        <w:pStyle w:val="BodyText"/>
+      </w:pPr>
+      <w:r>
         <w:t xml:space="preserve">It is generally assumed that predators increase prey consumption through time by acquiring hunting expertise</w:t>
       </w:r>
       <w:r>
@@ -3315,7 +3312,7 @@
         <w:t xml:space="preserve">(Dukas 2019; Wooster et al. 2023)</w:t>
       </w:r>
       <w:r>
-        <w:t xml:space="preserve">. Yet, few studies have empirically tested this hypothesis in part because of the challenges of investigating direct predator-prey interactions in the wild. By capitalizing on a virtual predator-prey system where interactions were directly monitored, we found that a predator-player population in</w:t>
+        <w:t xml:space="preserve">. Yet, few studies have empirically tested how prey antipredator strategies mediate the acquisitio of hunting expertise because of the challenges of investigating direct predator-prey interactions in the wild. By capitalizing on a virtual predator-prey system where interactions were directly monitored, we found that a predator-player population in</w:t>
       </w:r>
       <w:r>
         <w:t xml:space="preserve"> </w:t>
@@ -3331,7 +3328,7 @@
         <w:t xml:space="preserve"> </w:t>
       </w:r>
       <w:r>
-        <w:t xml:space="preserve">increased their hunting success with experience, suggesting that predator expertise was honed through extensive practice. Yet, there were important differences among individuals in the development of expertise, which was in part due to differences among individuals in the movement of the prey encountered.</w:t>
+        <w:t xml:space="preserve">increased their hunting success with experience. Yet, there were important differences among individuals in the development of said expertise, which we found to be in part due to the movement of the prey encountered.</w:t>
       </w:r>
     </w:p>
     <w:p>
@@ -3339,7 +3336,7 @@
         <w:pStyle w:val="BodyText"/>
       </w:pPr>
       <w:r>
-        <w:t xml:space="preserve">Our results suggest that predator expertise is honed through extensive practice. The predator population displayed an asymptotic relationship between experience and success, wherein initial gains in success were significant but gradually stabilized as experience accumulated, consistent empirical observations of expertise in both humans and nonhuman animals</w:t>
+        <w:t xml:space="preserve">Our results suggest that the acquisition of hunting expertise was honed through extensive practice. The predator population displayed an asymptotic relationship between experience and success, wherein initial gains in success were significant but gradually stabilized as experience accumulated. Our observations are consistent with empirical studies of expertise in both humans and nonhuman animals</w:t>
       </w:r>
       <w:r>
         <w:t xml:space="preserve"> </w:t>
@@ -3348,10 +3345,7 @@
         <w:t xml:space="preserve">(reviewed in Dukas 2019)</w:t>
       </w:r>
       <w:r>
-        <w:t xml:space="preserve"> </w:t>
-      </w:r>
-      <w:r>
-        <w:t xml:space="preserve">The prey’s speed was important in mediating this pattern at the population level, probably because they also increased their speed as predators gained experience. We previously showed in</w:t>
+        <w:t xml:space="preserve">. However, the prey’s speed was important in mediating this pattern at the population level, probably because prey also increased their speed as predators gained experience. We previously showed in</w:t>
       </w:r>
       <w:r>
         <w:t xml:space="preserve"> </w:t>
@@ -3385,7 +3379,7 @@
         <w:t xml:space="preserve">(Walker et al. 2005; Kelley and Magurran 2011; Martin et al. 2022)</w:t>
       </w:r>
       <w:r>
-        <w:t xml:space="preserve">. This would explain why the relationship was concave in the model where we did not account for prey speed, because adept predators were probably encountering prey with higher speeds. Thus, our results suggest that predators can gain expertise and maintain success when they encounter prey that move at speeds lower or close to the population-average.</w:t>
+        <w:t xml:space="preserve">. This would explain why the relationship was concave in the model where we did not account for prey speed, because adept predators were encountering prey with higher speeds. Thus, our results suggest that predators can gain expertise and maintain success when they encounter prey that move at speeds lower or close to the population-average.</w:t>
       </w:r>
     </w:p>
     <w:p>
@@ -3393,7 +3387,7 @@
         <w:pStyle w:val="BodyText"/>
       </w:pPr>
       <w:r>
-        <w:t xml:space="preserve">Prey speed also mediated a portion of the differences among predator players in the development of their expertise, implying that prey antipredator behaviour can impair the development of an individual predator’s expertise. Individual predator players probably differed in their capacity to adjust to difficult prey. For example, hunting faster prey requires specialized cognitive abilities and coordination that are energetically costly</w:t>
+        <w:t xml:space="preserve">Prey speed also mediated differences among predator players in the development of their expertise, implying that prey antipredator behaviour can impair the development of an individual predator’s expertise. Individual predator players probably differed in their capacity to adjust to difficult prey. For example, hunting faster prey requires specialized cognitive abilities and coordination that are energetically costly</w:t>
       </w:r>
       <w:r>
         <w:t xml:space="preserve"> </w:t>
@@ -3403,6 +3397,18 @@
       </w:r>
       <w:r>
         <w:t xml:space="preserve">. Thus, predators that couldn’t develop counter-strategies for faster prey were likely at a disadvantage.</w:t>
+      </w:r>
+    </w:p>
+    <w:p>
+      <w:pPr>
+        <w:pStyle w:val="BodyText"/>
+      </w:pPr>
+      <w:r>
+        <w:rPr>
+          <w:iCs/>
+          <w:i/>
+        </w:rPr>
+        <w:t xml:space="preserve">ici, répéter les études utilisant le camouflage, ensuite inclure la phrase des compromis, et conclure avec une avenue évolutive.</w:t>
       </w:r>
     </w:p>
     <w:p>
@@ -3610,7 +3616,7 @@
         <w:t xml:space="preserve">- Finally, it may be rather complicated to discern all of the rules of how the different virtual environments work and what all the aptitudes of all the different predators and prey are.</w:t>
       </w:r>
     </w:p>
-    <w:bookmarkStart w:id="43" w:name="conclusions"/>
+    <w:bookmarkStart w:id="44" w:name="conclusions"/>
     <w:p>
       <w:pPr>
         <w:pStyle w:val="Heading2"/>
@@ -3636,9 +3642,9 @@
         <w:t xml:space="preserve">. We therefore hope that our study will inspire more collaborations between scientists and the videogame industry to tackle fundamental questions in ecology.</w:t>
       </w:r>
     </w:p>
-    <w:bookmarkEnd w:id="43"/>
     <w:bookmarkEnd w:id="44"/>
-    <w:bookmarkStart w:id="129" w:name="references"/>
+    <w:bookmarkEnd w:id="45"/>
+    <w:bookmarkStart w:id="130" w:name="references"/>
     <w:p>
       <w:pPr>
         <w:pStyle w:val="Heading1"/>
@@ -3647,8 +3653,8 @@
         <w:t xml:space="preserve">REFERENCES</w:t>
       </w:r>
     </w:p>
-    <w:bookmarkStart w:id="128" w:name="refs"/>
-    <w:bookmarkStart w:id="46" w:name="ref-beauchamp2020"/>
+    <w:bookmarkStart w:id="129" w:name="refs"/>
+    <w:bookmarkStart w:id="47" w:name="ref-beauchamp2020"/>
     <w:p>
       <w:pPr>
         <w:pStyle w:val="Bibliography"/>
@@ -3702,7 +3708,7 @@
       <w:r>
         <w:t xml:space="preserve"> </w:t>
       </w:r>
-      <w:hyperlink r:id="rId45">
+      <w:hyperlink r:id="rId46">
         <w:r>
           <w:rPr>
             <w:rStyle w:val="Hyperlink"/>
@@ -3714,8 +3720,8 @@
         <w:t xml:space="preserve">.</w:t>
       </w:r>
     </w:p>
-    <w:bookmarkEnd w:id="46"/>
-    <w:bookmarkStart w:id="48" w:name="ref-belisle1997"/>
+    <w:bookmarkEnd w:id="47"/>
+    <w:bookmarkStart w:id="49" w:name="ref-belisle1997"/>
     <w:p>
       <w:pPr>
         <w:pStyle w:val="Bibliography"/>
@@ -3781,7 +3787,7 @@
       <w:r>
         <w:t xml:space="preserve"> </w:t>
       </w:r>
-      <w:hyperlink r:id="rId47">
+      <w:hyperlink r:id="rId48">
         <w:r>
           <w:rPr>
             <w:rStyle w:val="Hyperlink"/>
@@ -3793,8 +3799,8 @@
         <w:t xml:space="preserve">.</w:t>
       </w:r>
     </w:p>
-    <w:bookmarkEnd w:id="48"/>
-    <w:bookmarkStart w:id="50" w:name="ref-brosnan.etal2017"/>
+    <w:bookmarkEnd w:id="49"/>
+    <w:bookmarkStart w:id="51" w:name="ref-brosnan.etal2017"/>
     <w:p>
       <w:pPr>
         <w:pStyle w:val="Bibliography"/>
@@ -3827,7 +3833,7 @@
       <w:r>
         <w:t xml:space="preserve"> </w:t>
       </w:r>
-      <w:hyperlink r:id="rId49">
+      <w:hyperlink r:id="rId50">
         <w:r>
           <w:rPr>
             <w:rStyle w:val="Hyperlink"/>
@@ -3839,8 +3845,8 @@
         <w:t xml:space="preserve">.</w:t>
       </w:r>
     </w:p>
-    <w:bookmarkEnd w:id="50"/>
-    <w:bookmarkStart w:id="52" w:name="ref-burkner2017"/>
+    <w:bookmarkEnd w:id="51"/>
+    <w:bookmarkStart w:id="53" w:name="ref-burkner2017"/>
     <w:p>
       <w:pPr>
         <w:pStyle w:val="Bibliography"/>
@@ -3894,7 +3900,7 @@
       <w:r>
         <w:t xml:space="preserve"> </w:t>
       </w:r>
-      <w:hyperlink r:id="rId51">
+      <w:hyperlink r:id="rId52">
         <w:r>
           <w:rPr>
             <w:rStyle w:val="Hyperlink"/>
@@ -3906,8 +3912,8 @@
         <w:t xml:space="preserve">.</w:t>
       </w:r>
     </w:p>
-    <w:bookmarkEnd w:id="52"/>
-    <w:bookmarkStart w:id="54" w:name="ref-cere.etal2021"/>
+    <w:bookmarkEnd w:id="53"/>
+    <w:bookmarkStart w:id="55" w:name="ref-cere.etal2021"/>
     <w:p>
       <w:pPr>
         <w:pStyle w:val="Bibliography"/>
@@ -3994,7 +4000,7 @@
       <w:r>
         <w:t xml:space="preserve"> </w:t>
       </w:r>
-      <w:hyperlink r:id="rId53">
+      <w:hyperlink r:id="rId54">
         <w:r>
           <w:rPr>
             <w:rStyle w:val="Hyperlink"/>
@@ -4006,8 +4012,8 @@
         <w:t xml:space="preserve">.</w:t>
       </w:r>
     </w:p>
-    <w:bookmarkEnd w:id="54"/>
-    <w:bookmarkStart w:id="56" w:name="ref-crane.etal2024"/>
+    <w:bookmarkEnd w:id="55"/>
+    <w:bookmarkStart w:id="57" w:name="ref-crane.etal2024"/>
     <w:p>
       <w:pPr>
         <w:pStyle w:val="Bibliography"/>
@@ -4037,7 +4043,7 @@
       <w:r>
         <w:t xml:space="preserve">99 (1): 238–52. https://doi.org/</w:t>
       </w:r>
-      <w:hyperlink r:id="rId55">
+      <w:hyperlink r:id="rId56">
         <w:r>
           <w:rPr>
             <w:rStyle w:val="Hyperlink"/>
@@ -4049,8 +4055,8 @@
         <w:t xml:space="preserve">.</w:t>
       </w:r>
     </w:p>
-    <w:bookmarkEnd w:id="56"/>
-    <w:bookmarkStart w:id="58" w:name="ref-dukas2019"/>
+    <w:bookmarkEnd w:id="57"/>
+    <w:bookmarkStart w:id="59" w:name="ref-dukas2019"/>
     <w:p>
       <w:pPr>
         <w:pStyle w:val="Bibliography"/>
@@ -4122,7 +4128,7 @@
       <w:r>
         <w:t xml:space="preserve"> </w:t>
       </w:r>
-      <w:hyperlink r:id="rId57">
+      <w:hyperlink r:id="rId58">
         <w:r>
           <w:rPr>
             <w:rStyle w:val="Hyperlink"/>
@@ -4134,8 +4140,8 @@
         <w:t xml:space="preserve">.</w:t>
       </w:r>
     </w:p>
-    <w:bookmarkEnd w:id="58"/>
-    <w:bookmarkStart w:id="60" w:name="ref-edwards.jackson1994"/>
+    <w:bookmarkEnd w:id="59"/>
+    <w:bookmarkStart w:id="61" w:name="ref-edwards.jackson1994"/>
     <w:p>
       <w:pPr>
         <w:pStyle w:val="Bibliography"/>
@@ -4264,7 +4270,7 @@
       <w:r>
         <w:t xml:space="preserve"> </w:t>
       </w:r>
-      <w:hyperlink r:id="rId59">
+      <w:hyperlink r:id="rId60">
         <w:r>
           <w:rPr>
             <w:rStyle w:val="Hyperlink"/>
@@ -4276,8 +4282,8 @@
         <w:t xml:space="preserve">.</w:t>
       </w:r>
     </w:p>
-    <w:bookmarkEnd w:id="60"/>
-    <w:bookmarkStart w:id="62" w:name="ref-ehlinger1989"/>
+    <w:bookmarkEnd w:id="61"/>
+    <w:bookmarkStart w:id="63" w:name="ref-ehlinger1989"/>
     <w:p>
       <w:pPr>
         <w:pStyle w:val="Bibliography"/>
@@ -4340,7 +4346,7 @@
       <w:r>
         <w:t xml:space="preserve"> </w:t>
       </w:r>
-      <w:hyperlink r:id="rId61">
+      <w:hyperlink r:id="rId62">
         <w:r>
           <w:rPr>
             <w:rStyle w:val="Hyperlink"/>
@@ -4352,8 +4358,8 @@
         <w:t xml:space="preserve">.</w:t>
       </w:r>
     </w:p>
-    <w:bookmarkEnd w:id="62"/>
-    <w:bookmarkStart w:id="63" w:name="ref-endler1991"/>
+    <w:bookmarkEnd w:id="63"/>
+    <w:bookmarkStart w:id="64" w:name="ref-endler1991"/>
     <w:p>
       <w:pPr>
         <w:pStyle w:val="Bibliography"/>
@@ -4449,8 +4455,8 @@
         <w:t xml:space="preserve">.</w:t>
       </w:r>
     </w:p>
-    <w:bookmarkEnd w:id="63"/>
-    <w:bookmarkStart w:id="65" w:name="ref-fraserfranco.etal2022"/>
+    <w:bookmarkEnd w:id="64"/>
+    <w:bookmarkStart w:id="66" w:name="ref-fraserfranco.etal2022"/>
     <w:p>
       <w:pPr>
         <w:pStyle w:val="Bibliography"/>
@@ -4528,7 +4534,7 @@
       <w:r>
         <w:t xml:space="preserve"> </w:t>
       </w:r>
-      <w:hyperlink r:id="rId64">
+      <w:hyperlink r:id="rId65">
         <w:r>
           <w:rPr>
             <w:rStyle w:val="Hyperlink"/>
@@ -4540,8 +4546,8 @@
         <w:t xml:space="preserve">.</w:t>
       </w:r>
     </w:p>
-    <w:bookmarkEnd w:id="65"/>
-    <w:bookmarkStart w:id="66" w:name="ref-gabry.cesnovar2021"/>
+    <w:bookmarkEnd w:id="66"/>
+    <w:bookmarkStart w:id="67" w:name="ref-gabry.cesnovar2021"/>
     <w:p>
       <w:pPr>
         <w:pStyle w:val="Bibliography"/>
@@ -4574,8 +4580,8 @@
         <w:t xml:space="preserve">".”</w:t>
       </w:r>
     </w:p>
-    <w:bookmarkEnd w:id="66"/>
-    <w:bookmarkStart w:id="68" w:name="ref-glaudas2019"/>
+    <w:bookmarkEnd w:id="67"/>
+    <w:bookmarkStart w:id="69" w:name="ref-glaudas2019"/>
     <w:p>
       <w:pPr>
         <w:pStyle w:val="Bibliography"/>
@@ -4620,7 +4626,7 @@
       <w:r>
         <w:t xml:space="preserve"> </w:t>
       </w:r>
-      <w:hyperlink r:id="rId67">
+      <w:hyperlink r:id="rId68">
         <w:r>
           <w:rPr>
             <w:rStyle w:val="Hyperlink"/>
@@ -4632,8 +4638,8 @@
         <w:t xml:space="preserve">.</w:t>
       </w:r>
     </w:p>
-    <w:bookmarkEnd w:id="68"/>
-    <w:bookmarkStart w:id="70" w:name="ref-gravel.etal2013"/>
+    <w:bookmarkEnd w:id="69"/>
+    <w:bookmarkStart w:id="71" w:name="ref-gravel.etal2013"/>
     <w:p>
       <w:pPr>
         <w:pStyle w:val="Bibliography"/>
@@ -4663,7 +4669,7 @@
       <w:r>
         <w:t xml:space="preserve">4 (11): 1083–90. https://doi.org/</w:t>
       </w:r>
-      <w:hyperlink r:id="rId69">
+      <w:hyperlink r:id="rId70">
         <w:r>
           <w:rPr>
             <w:rStyle w:val="Hyperlink"/>
@@ -4675,8 +4681,8 @@
         <w:t xml:space="preserve">.</w:t>
       </w:r>
     </w:p>
-    <w:bookmarkEnd w:id="70"/>
-    <w:bookmarkStart w:id="72" w:name="ref-healy1992"/>
+    <w:bookmarkEnd w:id="71"/>
+    <w:bookmarkStart w:id="73" w:name="ref-healy1992"/>
     <w:p>
       <w:pPr>
         <w:pStyle w:val="Bibliography"/>
@@ -4751,7 +4757,7 @@
       <w:r>
         <w:t xml:space="preserve"> </w:t>
       </w:r>
-      <w:hyperlink r:id="rId71">
+      <w:hyperlink r:id="rId72">
         <w:r>
           <w:rPr>
             <w:rStyle w:val="Hyperlink"/>
@@ -4763,8 +4769,8 @@
         <w:t xml:space="preserve">.</w:t>
       </w:r>
     </w:p>
-    <w:bookmarkEnd w:id="72"/>
-    <w:bookmarkStart w:id="74" w:name="ref-herbert-read.etal2017"/>
+    <w:bookmarkEnd w:id="73"/>
+    <w:bookmarkStart w:id="75" w:name="ref-herbert-read.etal2017"/>
     <w:p>
       <w:pPr>
         <w:pStyle w:val="Bibliography"/>
@@ -4842,7 +4848,7 @@
       <w:r>
         <w:t xml:space="preserve"> </w:t>
       </w:r>
-      <w:hyperlink r:id="rId73">
+      <w:hyperlink r:id="rId74">
         <w:r>
           <w:rPr>
             <w:rStyle w:val="Hyperlink"/>
@@ -4854,8 +4860,8 @@
         <w:t xml:space="preserve">.</w:t>
       </w:r>
     </w:p>
-    <w:bookmarkEnd w:id="74"/>
-    <w:bookmarkStart w:id="76" w:name="ref-hughes.etal1992"/>
+    <w:bookmarkEnd w:id="75"/>
+    <w:bookmarkStart w:id="77" w:name="ref-hughes.etal1992"/>
     <w:p>
       <w:pPr>
         <w:pStyle w:val="Bibliography"/>
@@ -4897,7 +4903,7 @@
       <w:r>
         <w:t xml:space="preserve"> </w:t>
       </w:r>
-      <w:hyperlink r:id="rId75">
+      <w:hyperlink r:id="rId76">
         <w:r>
           <w:rPr>
             <w:rStyle w:val="Hyperlink"/>
@@ -4909,8 +4915,8 @@
         <w:t xml:space="preserve">.</w:t>
       </w:r>
     </w:p>
-    <w:bookmarkEnd w:id="76"/>
-    <w:bookmarkStart w:id="78" w:name="ref-kasumovic.etal2017"/>
+    <w:bookmarkEnd w:id="77"/>
+    <w:bookmarkStart w:id="79" w:name="ref-kasumovic.etal2017"/>
     <w:p>
       <w:pPr>
         <w:pStyle w:val="Bibliography"/>
@@ -4943,7 +4949,7 @@
       <w:r>
         <w:t xml:space="preserve"> </w:t>
       </w:r>
-      <w:hyperlink r:id="rId77">
+      <w:hyperlink r:id="rId78">
         <w:r>
           <w:rPr>
             <w:rStyle w:val="Hyperlink"/>
@@ -4955,8 +4961,8 @@
         <w:t xml:space="preserve">.</w:t>
       </w:r>
     </w:p>
-    <w:bookmarkEnd w:id="78"/>
-    <w:bookmarkStart w:id="80" w:name="ref-kelley.magurran2011"/>
+    <w:bookmarkEnd w:id="79"/>
+    <w:bookmarkStart w:id="81" w:name="ref-kelley.magurran2011"/>
     <w:p>
       <w:pPr>
         <w:pStyle w:val="Bibliography"/>
@@ -5076,7 +5082,7 @@
       <w:r>
         <w:t xml:space="preserve"> </w:t>
       </w:r>
-      <w:hyperlink r:id="rId79">
+      <w:hyperlink r:id="rId80">
         <w:r>
           <w:rPr>
             <w:rStyle w:val="Hyperlink"/>
@@ -5088,8 +5094,8 @@
         <w:t xml:space="preserve">.</w:t>
       </w:r>
     </w:p>
-    <w:bookmarkEnd w:id="80"/>
-    <w:bookmarkStart w:id="82" w:name="ref-lymbery.etal2023"/>
+    <w:bookmarkEnd w:id="81"/>
+    <w:bookmarkStart w:id="83" w:name="ref-lymbery.etal2023"/>
     <w:p>
       <w:pPr>
         <w:pStyle w:val="Bibliography"/>
@@ -5122,7 +5128,7 @@
       <w:r>
         <w:t xml:space="preserve"> </w:t>
       </w:r>
-      <w:hyperlink r:id="rId81">
+      <w:hyperlink r:id="rId82">
         <w:r>
           <w:rPr>
             <w:rStyle w:val="Hyperlink"/>
@@ -5134,8 +5140,8 @@
         <w:t xml:space="preserve">.</w:t>
       </w:r>
     </w:p>
-    <w:bookmarkEnd w:id="82"/>
-    <w:bookmarkStart w:id="84" w:name="ref-macdonald2007"/>
+    <w:bookmarkEnd w:id="83"/>
+    <w:bookmarkStart w:id="85" w:name="ref-macdonald2007"/>
     <w:p>
       <w:pPr>
         <w:pStyle w:val="Bibliography"/>
@@ -5198,7 +5204,7 @@
       <w:r>
         <w:t xml:space="preserve"> </w:t>
       </w:r>
-      <w:hyperlink r:id="rId83">
+      <w:hyperlink r:id="rId84">
         <w:r>
           <w:rPr>
             <w:rStyle w:val="Hyperlink"/>
@@ -5210,8 +5216,8 @@
         <w:t xml:space="preserve">.</w:t>
       </w:r>
     </w:p>
-    <w:bookmarkEnd w:id="84"/>
-    <w:bookmarkStart w:id="86" w:name="ref-martin.etal2022"/>
+    <w:bookmarkEnd w:id="85"/>
+    <w:bookmarkStart w:id="87" w:name="ref-martin.etal2022"/>
     <w:p>
       <w:pPr>
         <w:pStyle w:val="Bibliography"/>
@@ -5265,7 +5271,7 @@
       <w:r>
         <w:t xml:space="preserve"> </w:t>
       </w:r>
-      <w:hyperlink r:id="rId85">
+      <w:hyperlink r:id="rId86">
         <w:r>
           <w:rPr>
             <w:rStyle w:val="Hyperlink"/>
@@ -5277,8 +5283,8 @@
         <w:t xml:space="preserve">.</w:t>
       </w:r>
     </w:p>
-    <w:bookmarkEnd w:id="86"/>
-    <w:bookmarkStart w:id="88" w:name="ref-morse2000"/>
+    <w:bookmarkEnd w:id="87"/>
+    <w:bookmarkStart w:id="89" w:name="ref-morse2000"/>
     <w:p>
       <w:pPr>
         <w:pStyle w:val="Bibliography"/>
@@ -5356,7 +5362,7 @@
       <w:r>
         <w:t xml:space="preserve"> </w:t>
       </w:r>
-      <w:hyperlink r:id="rId87">
+      <w:hyperlink r:id="rId88">
         <w:r>
           <w:rPr>
             <w:rStyle w:val="Hyperlink"/>
@@ -5368,8 +5374,8 @@
         <w:t xml:space="preserve">.</w:t>
       </w:r>
     </w:p>
-    <w:bookmarkEnd w:id="88"/>
-    <w:bookmarkStart w:id="90" w:name="ref-Peckarsky.etal2008"/>
+    <w:bookmarkEnd w:id="89"/>
+    <w:bookmarkStart w:id="91" w:name="ref-Peckarsky.etal2008"/>
     <w:p>
       <w:pPr>
         <w:pStyle w:val="Bibliography"/>
@@ -5399,7 +5405,7 @@
       <w:r>
         <w:t xml:space="preserve">89 (9): 2416–25. https://doi.org/</w:t>
       </w:r>
-      <w:hyperlink r:id="rId89">
+      <w:hyperlink r:id="rId90">
         <w:r>
           <w:rPr>
             <w:rStyle w:val="Hyperlink"/>
@@ -5411,8 +5417,8 @@
         <w:t xml:space="preserve">.</w:t>
       </w:r>
     </w:p>
-    <w:bookmarkEnd w:id="90"/>
-    <w:bookmarkStart w:id="92" w:name="ref-pedersen.etal2019"/>
+    <w:bookmarkEnd w:id="91"/>
+    <w:bookmarkStart w:id="93" w:name="ref-pedersen.etal2019"/>
     <w:p>
       <w:pPr>
         <w:pStyle w:val="Bibliography"/>
@@ -5478,7 +5484,7 @@
       <w:r>
         <w:t xml:space="preserve"> </w:t>
       </w:r>
-      <w:hyperlink r:id="rId91">
+      <w:hyperlink r:id="rId92">
         <w:r>
           <w:rPr>
             <w:rStyle w:val="Hyperlink"/>
@@ -5490,8 +5496,8 @@
         <w:t xml:space="preserve">.</w:t>
       </w:r>
     </w:p>
-    <w:bookmarkEnd w:id="92"/>
-    <w:bookmarkStart w:id="94" w:name="ref-piironen.vehtari2017"/>
+    <w:bookmarkEnd w:id="93"/>
+    <w:bookmarkStart w:id="95" w:name="ref-piironen.vehtari2017"/>
     <w:p>
       <w:pPr>
         <w:pStyle w:val="Bibliography"/>
@@ -5545,7 +5551,7 @@
       <w:r>
         <w:t xml:space="preserve"> </w:t>
       </w:r>
-      <w:hyperlink r:id="rId93">
+      <w:hyperlink r:id="rId94">
         <w:r>
           <w:rPr>
             <w:rStyle w:val="Hyperlink"/>
@@ -5557,8 +5563,8 @@
         <w:t xml:space="preserve">.</w:t>
       </w:r>
     </w:p>
-    <w:bookmarkEnd w:id="94"/>
-    <w:bookmarkStart w:id="96" w:name="ref-preisser2007"/>
+    <w:bookmarkEnd w:id="95"/>
+    <w:bookmarkStart w:id="97" w:name="ref-preisser2007"/>
     <w:p>
       <w:pPr>
         <w:pStyle w:val="Bibliography"/>
@@ -5591,7 +5597,7 @@
       <w:r>
         <w:t xml:space="preserve"> </w:t>
       </w:r>
-      <w:hyperlink r:id="rId95">
+      <w:hyperlink r:id="rId96">
         <w:r>
           <w:rPr>
             <w:rStyle w:val="Hyperlink"/>
@@ -5603,8 +5609,8 @@
         <w:t xml:space="preserve">.</w:t>
       </w:r>
     </w:p>
-    <w:bookmarkEnd w:id="96"/>
-    <w:bookmarkStart w:id="98" w:name="ref-reid.etal2010"/>
+    <w:bookmarkEnd w:id="97"/>
+    <w:bookmarkStart w:id="99" w:name="ref-reid.etal2010"/>
     <w:p>
       <w:pPr>
         <w:pStyle w:val="Bibliography"/>
@@ -5679,7 +5685,7 @@
       <w:r>
         <w:t xml:space="preserve"> </w:t>
       </w:r>
-      <w:hyperlink r:id="rId97">
+      <w:hyperlink r:id="rId98">
         <w:r>
           <w:rPr>
             <w:rStyle w:val="Hyperlink"/>
@@ -5691,8 +5697,8 @@
         <w:t xml:space="preserve">.</w:t>
       </w:r>
     </w:p>
-    <w:bookmarkEnd w:id="98"/>
-    <w:bookmarkStart w:id="100" w:name="ref-santostefano.etal2024"/>
+    <w:bookmarkEnd w:id="99"/>
+    <w:bookmarkStart w:id="101" w:name="ref-santostefano.etal2024"/>
     <w:p>
       <w:pPr>
         <w:pStyle w:val="Bibliography"/>
@@ -5728,7 +5734,7 @@
       <w:r>
         <w:t xml:space="preserve"> </w:t>
       </w:r>
-      <w:hyperlink r:id="rId99">
+      <w:hyperlink r:id="rId100">
         <w:r>
           <w:rPr>
             <w:rStyle w:val="Hyperlink"/>
@@ -5740,8 +5746,8 @@
         <w:t xml:space="preserve">.</w:t>
       </w:r>
     </w:p>
-    <w:bookmarkEnd w:id="100"/>
-    <w:bookmarkStart w:id="102" w:name="ref-martin.etal2012"/>
+    <w:bookmarkEnd w:id="101"/>
+    <w:bookmarkStart w:id="103" w:name="ref-martin.etal2012"/>
     <w:p>
       <w:pPr>
         <w:pStyle w:val="Bibliography"/>
@@ -5780,7 +5786,7 @@
       <w:r>
         <w:t xml:space="preserve"> </w:t>
       </w:r>
-      <w:hyperlink r:id="rId101">
+      <w:hyperlink r:id="rId102">
         <w:r>
           <w:rPr>
             <w:rStyle w:val="Hyperlink"/>
@@ -5792,8 +5798,8 @@
         <w:t xml:space="preserve">.</w:t>
       </w:r>
     </w:p>
-    <w:bookmarkEnd w:id="102"/>
-    <w:bookmarkStart w:id="104" w:name="ref-szopa-comley.etal2020"/>
+    <w:bookmarkEnd w:id="103"/>
+    <w:bookmarkStart w:id="105" w:name="ref-szopa-comley.etal2020"/>
     <w:p>
       <w:pPr>
         <w:pStyle w:val="Bibliography"/>
@@ -5892,7 +5898,7 @@
       <w:r>
         <w:t xml:space="preserve"> </w:t>
       </w:r>
-      <w:hyperlink r:id="rId103">
+      <w:hyperlink r:id="rId104">
         <w:r>
           <w:rPr>
             <w:rStyle w:val="Hyperlink"/>
@@ -5904,8 +5910,8 @@
         <w:t xml:space="preserve">.</w:t>
       </w:r>
     </w:p>
-    <w:bookmarkEnd w:id="104"/>
-    <w:bookmarkStart w:id="105" w:name="ref-StanDevelopmentTeam2023"/>
+    <w:bookmarkEnd w:id="105"/>
+    <w:bookmarkStart w:id="106" w:name="ref-StanDevelopmentTeam2023"/>
     <w:p>
       <w:pPr>
         <w:pStyle w:val="Bibliography"/>
@@ -5969,8 +5975,8 @@
         <w:t xml:space="preserve">. 2.31 ed.</w:t>
       </w:r>
     </w:p>
-    <w:bookmarkEnd w:id="105"/>
-    <w:bookmarkStart w:id="107" w:name="ref-troscianko.etal2013"/>
+    <w:bookmarkEnd w:id="106"/>
+    <w:bookmarkStart w:id="108" w:name="ref-troscianko.etal2013"/>
     <w:p>
       <w:pPr>
         <w:pStyle w:val="Bibliography"/>
@@ -6003,7 +6009,7 @@
       <w:r>
         <w:t xml:space="preserve"> </w:t>
       </w:r>
-      <w:hyperlink r:id="rId106">
+      <w:hyperlink r:id="rId107">
         <w:r>
           <w:rPr>
             <w:rStyle w:val="Hyperlink"/>
@@ -6015,8 +6021,8 @@
         <w:t xml:space="preserve">.</w:t>
       </w:r>
     </w:p>
-    <w:bookmarkEnd w:id="107"/>
-    <w:bookmarkStart w:id="109" w:name="ref-troscianko.etal2018"/>
+    <w:bookmarkEnd w:id="108"/>
+    <w:bookmarkStart w:id="110" w:name="ref-troscianko.etal2018"/>
     <w:p>
       <w:pPr>
         <w:pStyle w:val="Bibliography"/>
@@ -6049,7 +6055,7 @@
       <w:r>
         <w:t xml:space="preserve"> </w:t>
       </w:r>
-      <w:hyperlink r:id="rId108">
+      <w:hyperlink r:id="rId109">
         <w:r>
           <w:rPr>
             <w:rStyle w:val="Hyperlink"/>
@@ -6061,8 +6067,8 @@
         <w:t xml:space="preserve">.</w:t>
       </w:r>
     </w:p>
-    <w:bookmarkEnd w:id="109"/>
-    <w:bookmarkStart w:id="111" w:name="ref-vehtari.etal2017"/>
+    <w:bookmarkEnd w:id="110"/>
+    <w:bookmarkStart w:id="112" w:name="ref-vehtari.etal2017"/>
     <w:p>
       <w:pPr>
         <w:pStyle w:val="Bibliography"/>
@@ -6116,7 +6122,7 @@
       <w:r>
         <w:t xml:space="preserve"> </w:t>
       </w:r>
-      <w:hyperlink r:id="rId110">
+      <w:hyperlink r:id="rId111">
         <w:r>
           <w:rPr>
             <w:rStyle w:val="Hyperlink"/>
@@ -6128,8 +6134,8 @@
         <w:t xml:space="preserve">.</w:t>
       </w:r>
     </w:p>
-    <w:bookmarkEnd w:id="111"/>
-    <w:bookmarkStart w:id="113" w:name="ref-vehtari.etal2021"/>
+    <w:bookmarkEnd w:id="112"/>
+    <w:bookmarkStart w:id="114" w:name="ref-vehtari.etal2021"/>
     <w:p>
       <w:pPr>
         <w:pStyle w:val="Bibliography"/>
@@ -6240,7 +6246,7 @@
       <w:r>
         <w:t xml:space="preserve"> </w:t>
       </w:r>
-      <w:hyperlink r:id="rId112">
+      <w:hyperlink r:id="rId113">
         <w:r>
           <w:rPr>
             <w:rStyle w:val="Hyperlink"/>
@@ -6252,8 +6258,8 @@
         <w:t xml:space="preserve">.</w:t>
       </w:r>
     </w:p>
-    <w:bookmarkEnd w:id="113"/>
-    <w:bookmarkStart w:id="115" w:name="ref-vehtari.etal2022"/>
+    <w:bookmarkEnd w:id="114"/>
+    <w:bookmarkStart w:id="116" w:name="ref-vehtari.etal2022"/>
     <w:p>
       <w:pPr>
         <w:pStyle w:val="Bibliography"/>
@@ -6288,7 +6294,7 @@
       <w:r>
         <w:t xml:space="preserve"> </w:t>
       </w:r>
-      <w:hyperlink r:id="rId114">
+      <w:hyperlink r:id="rId115">
         <w:r>
           <w:rPr>
             <w:rStyle w:val="Hyperlink"/>
@@ -6300,8 +6306,8 @@
         <w:t xml:space="preserve">.</w:t>
       </w:r>
     </w:p>
-    <w:bookmarkEnd w:id="115"/>
-    <w:bookmarkStart w:id="117" w:name="ref-walker.etal2005"/>
+    <w:bookmarkEnd w:id="116"/>
+    <w:bookmarkStart w:id="118" w:name="ref-walker.etal2005"/>
     <w:p>
       <w:pPr>
         <w:pStyle w:val="Bibliography"/>
@@ -6367,7 +6373,7 @@
       <w:r>
         <w:t xml:space="preserve"> </w:t>
       </w:r>
-      <w:hyperlink r:id="rId116">
+      <w:hyperlink r:id="rId117">
         <w:r>
           <w:rPr>
             <w:rStyle w:val="Hyperlink"/>
@@ -6379,8 +6385,8 @@
         <w:t xml:space="preserve">.</w:t>
       </w:r>
     </w:p>
-    <w:bookmarkEnd w:id="117"/>
-    <w:bookmarkStart w:id="119" w:name="ref-warburton2003"/>
+    <w:bookmarkEnd w:id="118"/>
+    <w:bookmarkStart w:id="120" w:name="ref-warburton2003"/>
     <w:p>
       <w:pPr>
         <w:pStyle w:val="Bibliography"/>
@@ -6434,7 +6440,7 @@
       <w:r>
         <w:t xml:space="preserve"> </w:t>
       </w:r>
-      <w:hyperlink r:id="rId118">
+      <w:hyperlink r:id="rId119">
         <w:r>
           <w:rPr>
             <w:rStyle w:val="Hyperlink"/>
@@ -6446,8 +6452,8 @@
         <w:t xml:space="preserve">.</w:t>
       </w:r>
     </w:p>
-    <w:bookmarkEnd w:id="119"/>
-    <w:bookmarkStart w:id="121" w:name="ref-wilson-rankin2015"/>
+    <w:bookmarkEnd w:id="120"/>
+    <w:bookmarkStart w:id="122" w:name="ref-wilson-rankin2015"/>
     <w:p>
       <w:pPr>
         <w:pStyle w:val="Bibliography"/>
@@ -6501,7 +6507,7 @@
       <w:r>
         <w:t xml:space="preserve"> </w:t>
       </w:r>
-      <w:hyperlink r:id="rId120">
+      <w:hyperlink r:id="rId121">
         <w:r>
           <w:rPr>
             <w:rStyle w:val="Hyperlink"/>
@@ -6513,8 +6519,8 @@
         <w:t xml:space="preserve">.</w:t>
       </w:r>
     </w:p>
-    <w:bookmarkEnd w:id="121"/>
-    <w:bookmarkStart w:id="123" w:name="ref-wirsing.etal2021"/>
+    <w:bookmarkEnd w:id="122"/>
+    <w:bookmarkStart w:id="124" w:name="ref-wirsing.etal2021"/>
     <w:p>
       <w:pPr>
         <w:pStyle w:val="Bibliography"/>
@@ -6544,7 +6550,7 @@
       <w:r>
         <w:t xml:space="preserve">24 (1): 113–29. https://doi.org/</w:t>
       </w:r>
-      <w:hyperlink r:id="rId122">
+      <w:hyperlink r:id="rId123">
         <w:r>
           <w:rPr>
             <w:rStyle w:val="Hyperlink"/>
@@ -6556,8 +6562,8 @@
         <w:t xml:space="preserve">.</w:t>
       </w:r>
     </w:p>
-    <w:bookmarkEnd w:id="123"/>
-    <w:bookmarkStart w:id="125" w:name="ref-wooster.etal2023"/>
+    <w:bookmarkEnd w:id="124"/>
+    <w:bookmarkStart w:id="126" w:name="ref-wooster.etal2023"/>
     <w:p>
       <w:pPr>
         <w:pStyle w:val="Bibliography"/>
@@ -6590,7 +6596,7 @@
       <w:r>
         <w:t xml:space="preserve"> </w:t>
       </w:r>
-      <w:hyperlink r:id="rId124">
+      <w:hyperlink r:id="rId125">
         <w:r>
           <w:rPr>
             <w:rStyle w:val="Hyperlink"/>
@@ -6602,8 +6608,8 @@
         <w:t xml:space="preserve">.</w:t>
       </w:r>
     </w:p>
-    <w:bookmarkEnd w:id="125"/>
-    <w:bookmarkStart w:id="127" w:name="ref-wright.etal2022"/>
+    <w:bookmarkEnd w:id="126"/>
+    <w:bookmarkStart w:id="128" w:name="ref-wright.etal2022"/>
     <w:p>
       <w:pPr>
         <w:pStyle w:val="Bibliography"/>
@@ -6678,7 +6684,7 @@
       <w:r>
         <w:t xml:space="preserve"> </w:t>
       </w:r>
-      <w:hyperlink r:id="rId126">
+      <w:hyperlink r:id="rId127">
         <w:r>
           <w:rPr>
             <w:rStyle w:val="Hyperlink"/>
@@ -6690,9 +6696,9 @@
         <w:t xml:space="preserve">.</w:t>
       </w:r>
     </w:p>
-    <w:bookmarkEnd w:id="127"/>
     <w:bookmarkEnd w:id="128"/>
     <w:bookmarkEnd w:id="129"/>
+    <w:bookmarkEnd w:id="130"/>
     <w:sectPr>
       <w:footerReference r:id="rId9" w:type="default"/>
       <w:pgSz w:h="15840" w:w="12240"/>

</xml_diff>

<commit_message>
results section up to date
</commit_message>
<xml_diff>
--- a/manuscript/manuscript.docx
+++ b/manuscript/manuscript.docx
@@ -113,30 +113,6 @@
           <w:b/>
         </w:rPr>
         <w:t xml:space="preserve">revoir la phrase sur ce qu’on fait dans l’étude. Intégrer l’aspect des proies</w:t>
-      </w:r>
-    </w:p>
-    <w:p>
-      <w:pPr>
-        <w:pStyle w:val="BodyText"/>
-      </w:pPr>
-      <w:r>
-        <w:rPr>
-          <w:bCs/>
-          <w:b/>
-        </w:rPr>
-        <w:t xml:space="preserve">arranger les appendices pour inclure la table qui ne montre que le succès</w:t>
-      </w:r>
-    </w:p>
-    <w:p>
-      <w:pPr>
-        <w:pStyle w:val="BodyText"/>
-      </w:pPr>
-      <w:r>
-        <w:rPr>
-          <w:bCs/>
-          <w:b/>
-        </w:rPr>
-        <w:t xml:space="preserve">il n’y aurait qu’un seul appendice</w:t>
       </w:r>
     </w:p>
     <w:p>
@@ -600,7 +576,7 @@
         <w:t xml:space="preserve">DBD</w:t>
       </w:r>
       <w:r>
-        <w:t xml:space="preserve">. To verify that our sample was not biased, we compared a random sample of players that played either 20 to 50 matches, 51 to 100 matches, or 101 to 300 matches during the same timeframe as our sampled population. We then took the first 20 matches played by these players, including those from our sampled population, and compared their mean hunting success using a Bayesian hierarchical linear model. We found that all four groups had similar successes as predators (Appendix 2: Table S1-S2), which suggests an absence of bias due to data sampling.</w:t>
+        <w:t xml:space="preserve">. To verify that our sample was not biased, we compared a random sample of players that played either 20 to 50 matches, 51 to 100 matches, or 101 to 300 matches during the same timeframe as our sampled population. We then took the first 20 matches played by these players, including those from our sampled population, and compared their median hunting success using a Bayesian hierarchical linear model. We found that all four groups had similar success as predators (Appendix 1: Table S1 and Figure S1), suggesting an absence of bias due to data sampling.</w:t>
       </w:r>
     </w:p>
     <w:bookmarkEnd w:id="27"/>
@@ -1343,7 +1319,7 @@
         <w:pStyle w:val="FirstParagraph"/>
       </w:pPr>
       <w:r>
-        <w:t xml:space="preserve">We parametrized the GAMMs to run four MCMC chains with 1000 posterior samples for each parameter. We ran 2500 iterations with a thinning set to eight for the additive model with a global smoother only (see Table 1), and 1500 iterations with a thinning set to four for the remaining additive models. We set the first 500 iterations of each model as warm ups. We assessed the convergence of the MCMC chains using trace plots, R-hat diagnostics with a threshold of &lt;1.01, and effective sample sizes (ESS) with a threshold of &gt;100</w:t>
+        <w:t xml:space="preserve">We parametrized the GAMMs to run four MCMC chains. We ran 2500 iterations with a thinning set to eight for the additive model with a global smoother only (see Table 1), and 1500 iterations with a thinning set to four for the remaining additive models. We set the first 500 iterations of each model as warm ups. For each model, we obtained 1000 posterior samples per parameter. We assessed the convergence of the MCMC chains using trace plots, R-hat diagnostics with a threshold of &lt;1.01, and effective sample sizes (ESS) with a threshold of &gt;100</w:t>
       </w:r>
       <w:r>
         <w:t xml:space="preserve"> </w:t>
@@ -1487,7 +1463,15 @@
         <w:pStyle w:val="FirstParagraph"/>
       </w:pPr>
       <w:r>
-        <w:t xml:space="preserve">Out of all five GAMM models, the two that accounted for the prey group’s rank and speed were the best at predicting the data, achieving similar expected log pointwise densities (Table 1). Models in which prey effects were not accounted for resulted in no change in hunting success with experience (i.e. expertise) for the average individual. Accounting for the prey rank resulted in a concave-shaped relationship, with the highest success ranging between 100 and 400 matches (Figure 1A). In the model where we included the prey’s speed, the effect of experience on hunting success for the average individual followed a diminishing returns curve as we predicted, with predators optimizing their success after playing ~300 matches (Figure 1C). The curve shows there was a 38% increase in the probability of consuming all prey for the average individual between the first and the ~330</w:t>
+        <w:t xml:space="preserve">Out of all five GAMM models, the two that accounted for the prey group’s rank and speed were the best at predicting the data, achieving similar expected log pointwise densities (Table 1). Models in which prey effects were not accounted for resulted in no change in hunting success with experience for the average individual (i.e. no gain in expertise). Accounting for the prey rank resulted in a concave-shaped relationship, with the highest success ranging between ~200 and ~300 matches (Figure 1A).</w:t>
+      </w:r>
+    </w:p>
+    <w:p>
+      <w:pPr>
+        <w:pStyle w:val="BodyText"/>
+      </w:pPr>
+      <w:r>
+        <w:t xml:space="preserve">We found strong evidence of a negative relationship between hunting success and prey speed (Figure S2). In the model where we included the prey’s speed, the effect of experience on hunting success for the average individual followed a diminishing returns curve as we predicted, with predators optimizing their success after playing ~300 matches (Figure 1C). The curve shows there was a 38% increase in the probability of consuming all prey for the average individual between the first and the ~330</w:t>
       </w:r>
       <m:oMath>
         <m:sSup>
@@ -1510,7 +1494,7 @@
         <w:t xml:space="preserve"> </w:t>
       </w:r>
       <w:r>
-        <w:t xml:space="preserve">match where success reached a plateau (Figure 1C).</w:t>
+        <w:t xml:space="preserve">match, where success reached a plateau (Figure 1C).</w:t>
       </w:r>
     </w:p>
     <w:p>
@@ -3210,7 +3194,7 @@
         <w:pStyle w:val="BodyText"/>
       </w:pPr>
       <w:r>
-        <w:t xml:space="preserve">We also found strong evidence that the speed of the prey mediated the form of the relationship between hunting success and experience at the individual level. We detected large differences in the standard deviations of the wiggliness (Figure 2, median = 3.24 vs median = 9.59). The lower standard deviation for the model were we accounted for prey speed suggests that the form of the relationship between success and experience was more similar among individuals.</w:t>
+        <w:t xml:space="preserve">We also found strong evidence that the speed of the prey mediated the form of the relationship between hunting success and experience at the individual level. We detected large differences in the standard deviations of the wiggliness (Figure 2, median = 3.24 vs median = 9.59). The lower standard deviation for the model where we accounted for prey speed suggests that the form of the relationship between success and experience was more similar among individuals.</w:t>
       </w:r>
     </w:p>
     <w:p>
@@ -3303,7 +3287,7 @@
         <w:pStyle w:val="BodyText"/>
       </w:pPr>
       <w:r>
-        <w:t xml:space="preserve">It is generally assumed that predators increase prey consumption through time by acquiring hunting expertise</w:t>
+        <w:t xml:space="preserve">Predators usually increase prey consumption through time by acquiring hunting expertise</w:t>
       </w:r>
       <w:r>
         <w:t xml:space="preserve"> </w:t>
@@ -3312,7 +3296,7 @@
         <w:t xml:space="preserve">(Dukas 2019; Wooster et al. 2023)</w:t>
       </w:r>
       <w:r>
-        <w:t xml:space="preserve">. Yet, few studies have empirically tested how prey antipredator strategies mediate the acquisitio of hunting expertise because of the challenges of investigating direct predator-prey interactions in the wild. By capitalizing on a virtual predator-prey system where interactions were directly monitored, we found that a predator-player population in</w:t>
+        <w:t xml:space="preserve">. Yet, few studies have empirically tested how prey antipredator strategies mediate the acquisition of hunting expertise because of the challenges of investigating direct predator-prey interactions in the wild. By capitalizing on a virtual predator-prey system where interactions were directly monitored, we found that a predator-player population in</w:t>
       </w:r>
       <w:r>
         <w:t xml:space="preserve"> </w:t>

</xml_diff>

<commit_message>
manuscript truly finished (forgot abstract)
</commit_message>
<xml_diff>
--- a/manuscript/manuscript.docx
+++ b/manuscript/manuscript.docx
@@ -96,31 +96,7 @@
         <w:pStyle w:val="FirstParagraph"/>
       </w:pPr>
       <w:r>
-        <w:rPr>
-          <w:bCs/>
-          <w:b/>
-        </w:rPr>
-        <w:t xml:space="preserve">revoir abstract pour être moins centré sur la tactique</w:t>
-      </w:r>
-    </w:p>
-    <w:p>
-      <w:pPr>
-        <w:pStyle w:val="BodyText"/>
-      </w:pPr>
-      <w:r>
-        <w:rPr>
-          <w:bCs/>
-          <w:b/>
-        </w:rPr>
-        <w:t xml:space="preserve">revoir la phrase sur ce qu’on fait dans l’étude. Intégrer l’aspect des proies</w:t>
-      </w:r>
-    </w:p>
-    <w:p>
-      <w:pPr>
-        <w:pStyle w:val="BodyText"/>
-      </w:pPr>
-      <w:r>
-        <w:t xml:space="preserve">The acquisition of expertise is crucial for predators to be successful hunters. To do so, predators need to hone their skills and acquire knowledge through repeated and extensive practice. Yet, there are limited empirical assessments showing how predators acquire expertise through repeated encounters with their prey due to the challenges of monitoring direct interactions in the wild. Here, we use a virtual predator-prey system (the game</w:t>
+        <w:t xml:space="preserve">The acquisition of expertise is crucial for predators to be successful hunters. To do so, predators need to hone their skills and acquire knowledge through repeated and extensive practice. Recent studies suggest that such acquisition of expertise may not follow expected patterns when prey use antipredator tactics to evade detection and pursuit. Such tactics may even impair the acquisition of predator expertise. Yet, there are limited empirical assessments showing how predators acquire expertise through repeated encounters with their prey due to the challenges of monitoring direct interactions in the wild. Here, we use a virtual predator-prey system (the game</w:t>
       </w:r>
       <w:r>
         <w:t xml:space="preserve"> </w:t>
@@ -133,7 +109,7 @@
         <w:t xml:space="preserve">Dead by Daylight</w:t>
       </w:r>
       <w:r>
-        <w:t xml:space="preserve">) to investigate how experience shapes individual and population hunting success in human predators across repeated interactions with their prey. We show that predators optimized prey consumption as they gained experience, indicating that they acquired expertise with extensive practice. Prey speed was an important mediator of this relationship, driving differences among predators in the development of expertise. At the population-level, we found that faster prey could impair the acquisition of expertise by reducing hunting success. At the individual-level, our results show that prey speed shapes how individual predators acquire expertise. Therefore, our study outlines how prey antipredator behaviour can mediate the acquisition of expertise in predator populations.</w:t>
+        <w:t xml:space="preserve">) to investigate how experience shapes individual and population hunting success in human predators across repeated interactions with their prey. We show that predators optimized prey consumption as they gained experience, indicating that they acquired expertise through extensive practice. Prey speed was an important mediator of this relationship, driving differences among predators in the development of expertise. At the population-level, we found that faster prey could impair the acquisition of expertise by reducing hunting success. At the individual-level, our results show that prey speed shapes how individual predators acquire expertise. Therefore, our study outlines how prey antipredator behaviour can mediate the acquisition of expertise in predator populations.</w:t>
       </w:r>
     </w:p>
     <w:p>

</xml_diff>

<commit_message>
separated a paragraph to ease reading
</commit_message>
<xml_diff>
--- a/manuscript/manuscript.docx
+++ b/manuscript/manuscript.docx
@@ -989,7 +989,15 @@
         </m:d>
       </m:oMath>
       <w:r>
-        <w:t xml:space="preserve">). We used weakly informative Gaussian priors for the intercept (</w:t>
+        <w:t xml:space="preserve">).</w:t>
+      </w:r>
+    </w:p>
+    <w:p>
+      <w:pPr>
+        <w:pStyle w:val="BodyText"/>
+      </w:pPr>
+      <w:r>
+        <w:t xml:space="preserve">We used weakly informative Gaussian priors for the intercept (</w:t>
       </w:r>
       <m:oMath>
         <m:r>

</xml_diff>

<commit_message>
aranged intro and updated refs. discussion left to polish.
</commit_message>
<xml_diff>
--- a/manuscript/manuscript.docx
+++ b/manuscript/manuscript.docx
@@ -135,7 +135,16 @@
         <w:pStyle w:val="FirstParagraph"/>
       </w:pPr>
       <w:r>
-        <w:t xml:space="preserve">The ecological consequences of predation accrue to the sum of consumptive and nonconsumptive effects (CEs and NCEs) during predator-prey interactions</w:t>
+        <w:t xml:space="preserve">Predation is a fundamental biological process driving ecosystem functioning. Recent advances in our understanding of the mechanisms (e.g. foraging mode, reciprocal plasticity, size-dependent foraging) driving predator foraging success at the individual and population level have allowed ecologists to predict their consequences on prey behaviour and population dynamics</w:t>
+      </w:r>
+      <w:r>
+        <w:t xml:space="preserve"> </w:t>
+      </w:r>
+      <w:r>
+        <w:t xml:space="preserve">(Peckarsky et al. 2008; Gravel et al. 2013; Wirsing et al. 2021)</w:t>
+      </w:r>
+      <w:r>
+        <w:t xml:space="preserve">. Prey typically respond to predation by managing tradeoffs between vigilance and foraging depending on the type of predation regime</w:t>
       </w:r>
       <w:r>
         <w:t xml:space="preserve"> </w:t>
@@ -144,31 +153,22 @@
         <w:t xml:space="preserve">(Preisser, Orrock, and Schmitz 2007)</w:t>
       </w:r>
       <w:r>
-        <w:t xml:space="preserve">. Recent advances in our understanding of the mechanisms (e.g. foraging mode, reciprocal plasticity, size-dependent foraging) driving (N)CEs at the individual and population level have allowed ecologists to predict their outcome as well as their effect on prey population dynamics</w:t>
-      </w:r>
-      <w:r>
-        <w:t xml:space="preserve"> </w:t>
-      </w:r>
-      <w:r>
-        <w:t xml:space="preserve">(Peckarsky et al. 2008; Gravel et al. 2013; Wirsing et al. 2021)</w:t>
-      </w:r>
-      <w:r>
-        <w:t xml:space="preserve">. For example, empirical studies show that prey tend to increase vigilance at the expense of foraging in the presence of ambush predators (NCEs)</w:t>
-      </w:r>
-      <w:r>
-        <w:t xml:space="preserve"> </w:t>
-      </w:r>
-      <w:r>
-        <w:t xml:space="preserve">(Preisser, Orrock, and Schmitz 2007)</w:t>
-      </w:r>
-      <w:r>
-        <w:t xml:space="preserve">, with such hunters consuming a greater range of prey types (CEs) compared to cursorial hunters</w:t>
-      </w:r>
-      <w:r>
-        <w:t xml:space="preserve"> </w:t>
-      </w:r>
-      <w:r>
-        <w:t xml:space="preserve">(Glaudas et al. 2019)</w:t>
+        <w:t xml:space="preserve">. Such prey antipredator resonses are hypothesized to drive differences among predators in their hunting success by disrupting the acquisition of hunting expertise</w:t>
+      </w:r>
+      <w:r>
+        <w:t xml:space="preserve"> </w:t>
+      </w:r>
+      <w:r>
+        <w:t xml:space="preserve">(Wooster et al. 2023)</w:t>
+      </w:r>
+      <w:r>
+        <w:t xml:space="preserve">, which is deemed essential for many predators to reach adulthood and survive</w:t>
+      </w:r>
+      <w:r>
+        <w:t xml:space="preserve"> </w:t>
+      </w:r>
+      <w:r>
+        <w:t xml:space="preserve">(Woo et al. 2008; Wooster et al. 2023)</w:t>
       </w:r>
       <w:r>
         <w:t xml:space="preserve">.</w:t>
@@ -179,7 +179,34 @@
         <w:pStyle w:val="BodyText"/>
       </w:pPr>
       <w:r>
-        <w:t xml:space="preserve">There are, however, internal mechanisms contributing to predator foraging success that are often overlooked when studying (N)CEs in predator-prey interactions</w:t>
+        <w:t xml:space="preserve">Expertise can be defined as the characteristics, skills, and knowledge allowing individuals with extensive practice to outperform novices on complex tasks</w:t>
+      </w:r>
+      <w:r>
+        <w:t xml:space="preserve"> </w:t>
+      </w:r>
+      <w:r>
+        <w:t xml:space="preserve">(Dukas 2017)</w:t>
+      </w:r>
+      <w:r>
+        <w:t xml:space="preserve">. In the context of hunting, predators need to acquire expertise by practicing and learning the proper skills to successfully locate, select, and capture their prey. Empirical studies on human and non-human hunters show that individuals optimize foraging efficiency (e.g. search and handling times, return rates) by associative learning, by developing search images, or by exploiting cues from their prey and their environment</w:t>
+      </w:r>
+      <w:r>
+        <w:t xml:space="preserve"> </w:t>
+      </w:r>
+      <w:r>
+        <w:t xml:space="preserve">(Edwards and Jackson 1994; Morse 2000; MacDonald 2007; Reid, Seebacher, and Ward 2010; Wilson-Rankin 2015)</w:t>
+      </w:r>
+      <w:r>
+        <w:t xml:space="preserve">. Through these processes, expert predators should have greater knowledge, better energy management, and accute motor skills to increase their chances of locating and capturing prey</w:t>
+      </w:r>
+      <w:r>
+        <w:t xml:space="preserve"> </w:t>
+      </w:r>
+      <w:r>
+        <w:t xml:space="preserve">(Dukas 2019)</w:t>
+      </w:r>
+      <w:r>
+        <w:t xml:space="preserve">. Therefore, differences among predators in their capacity to acquire expertise throughout their lifetime may underlie differences in hunting success, with potential consequences for predator-prey dynamics</w:t>
       </w:r>
       <w:r>
         <w:t xml:space="preserve"> </w:t>
@@ -188,25 +215,7 @@
         <w:t xml:space="preserve">(Wooster et al. 2023)</w:t>
       </w:r>
       <w:r>
-        <w:t xml:space="preserve">. For instance, predators need to acquire expertise by practicing and learning the proper skills to successfully locate, select, and capture their prey</w:t>
-      </w:r>
-      <w:r>
-        <w:t xml:space="preserve"> </w:t>
-      </w:r>
-      <w:r>
-        <w:t xml:space="preserve">(Dukas 2019; Wooster et al. 2023)</w:t>
-      </w:r>
-      <w:r>
-        <w:t xml:space="preserve">. Empirical studies on human and non-human hunters show that individuals optimize foraging efficiency (e.g. search and handling times, return rates) by learning associative images, or by using cues from their prey and their environment</w:t>
-      </w:r>
-      <w:r>
-        <w:t xml:space="preserve"> </w:t>
-      </w:r>
-      <w:r>
-        <w:t xml:space="preserve">(Edwards and Jackson 1994; Morse 2000; MacDonald 2007; Reid, Seebacher, and Ward 2010; Wilson-Rankin 2015)</w:t>
-      </w:r>
-      <w:r>
-        <w:t xml:space="preserve">. Thus, predators can integrate this information to increase their chances of locating prey, or to use the attack tactic most suited for a given context.</w:t>
+        <w:t xml:space="preserve">.</w:t>
       </w:r>
     </w:p>
     <w:p>
@@ -214,7 +223,7 @@
         <w:pStyle w:val="BodyText"/>
       </w:pPr>
       <w:r>
-        <w:t xml:space="preserve">On the other hand, prey use antipredator tactics such as rapid escapes to evade predators</w:t>
+        <w:t xml:space="preserve">Prey are known to use evasive tactics such as rapid escapes and movements to avoid being captured</w:t>
       </w:r>
       <w:r>
         <w:t xml:space="preserve"> </w:t>
@@ -223,25 +232,28 @@
         <w:t xml:space="preserve">(Walker et al. 2005; Kelley and Magurran 2011; Herbert-Read et al. 2017)</w:t>
       </w:r>
       <w:r>
-        <w:t xml:space="preserve">. This compels predators to develop swift motor skills to succesfully capture such prey. However, predators may be limited in their capacity to develop the necessary attributes (e.g. physical, physiological, neurological) for fast-paced hunting, which may impair the development of their hunting expertise. For example, experimental studies have shown that certain camouflage strategies, such as disruptive coloration, can impair expertise acquisition in humans and birds</w:t>
-      </w:r>
-      <w:r>
-        <w:t xml:space="preserve"> </w:t>
-      </w:r>
-      <w:r>
-        <w:t xml:space="preserve">(Stevens et al. 2012; Troscianko et al. 2013; Troscianko, Skelhorn, and Stevens 2018)</w:t>
-      </w:r>
-      <w:r>
-        <w:t xml:space="preserve">. Unfortunately, while our understanding of how predation risk influences information acquisition in prey has increased over the years</w:t>
-      </w:r>
-      <w:r>
-        <w:t xml:space="preserve"> </w:t>
-      </w:r>
-      <w:r>
-        <w:t xml:space="preserve">(reviewed in Crane et al. 2024)</w:t>
-      </w:r>
-      <w:r>
-        <w:t xml:space="preserve">, there is only scarce evidence showing links between prey antipredator strategies and the development of expertise in human and nonhuman predators. Therefore, our ability to accurately predict the (N)CEs of predation on prey populations remain limited.</w:t>
+        <w:t xml:space="preserve">, compelling predators to develop swift motor skills to succesfully capture such prey. However, predators may be limited in their capacity to develop the necessary attributes (e.g. physical, physiological, neurological) for fast-paced hunting, which may impair the development of their hunting expertise. There is only scarce evidence showing links between prey antipredator strategies and the development of expertise in human and nonhuman predators. Experimental studies have shown that certain camouflage strategies in prey can impair expertise acquisition in humans and birds</w:t>
+      </w:r>
+      <w:r>
+        <w:t xml:space="preserve"> </w:t>
+      </w:r>
+      <w:r>
+        <w:t xml:space="preserve">(Stevens et al. 2012; Troscianko et al. 2013)</w:t>
+      </w:r>
+      <w:r>
+        <w:t xml:space="preserve">. For instance,</w:t>
+      </w:r>
+      <w:r>
+        <w:t xml:space="preserve"> </w:t>
+      </w:r>
+      <w:r>
+        <w:t xml:space="preserve">Troscianko, Skelhorn, and Stevens (2018)</w:t>
+      </w:r>
+      <w:r>
+        <w:t xml:space="preserve"> </w:t>
+      </w:r>
+      <w:r>
+        <w:t xml:space="preserve">found that disruptive coloration interfered with the formation of search images in human subjects, hindering improvement in detection times after repeated attempts. Given these examples, antipredator behaviour may also hold the potential to hinder the development of predator expertise.</w:t>
       </w:r>
     </w:p>
     <w:p>
@@ -249,19 +261,7 @@
         <w:pStyle w:val="BodyText"/>
       </w:pPr>
       <w:r>
-        <w:t xml:space="preserve">A recurring challenge impeding research on predator-prey behavioural interactions is the need to collect data simultaneously on both the predator and the prey. Similar to agent-based simulations, online videogames can be useful systems to mitigate these challenges and test specific ecological hypotheses. They provide controlled virtual environments to test ecological hypotheses</w:t>
-      </w:r>
-      <w:r>
-        <w:t xml:space="preserve"> </w:t>
-      </w:r>
-      <w:r>
-        <w:t xml:space="preserve">(see Lymbery, Webber, and Didham 2023)</w:t>
-      </w:r>
-      <w:r>
-        <w:t xml:space="preserve"> </w:t>
-      </w:r>
-      <w:r>
-        <w:t xml:space="preserve">with the advantage of having real players that interact in the virtual space. For example, in the predator-prey videogame</w:t>
+        <w:t xml:space="preserve">A recurring challenge impeding research on predator-prey behavioural interactions is the need to collect data simultaneously on both the predator and the prey. Here we mitigate these challenges by using</w:t>
       </w:r>
       <w:r>
         <w:t xml:space="preserve"> </w:t>
@@ -274,43 +274,10 @@
         <w:t xml:space="preserve">Dead by Daylight</w:t>
       </w:r>
       <w:r>
-        <w:t xml:space="preserve">, four prey players need to forage for resources while avoiding predation by a fifth player. In this virtual system, the predator population is composed of individuals that either ambush or hunt at high speeds (i.e. mean movement speed along a slow-fast continuum), and their success is driven by the movement of the prey</w:t>
-      </w:r>
-      <w:r>
-        <w:t xml:space="preserve"> </w:t>
-      </w:r>
-      <w:r>
-        <w:t xml:space="preserve">(Fraser Franco et al. 2022)</w:t>
-      </w:r>
-      <w:r>
-        <w:t xml:space="preserve">. The prey can increase their chances of survival by cooperating and moving fast to escape the predator</w:t>
-      </w:r>
-      <w:r>
-        <w:t xml:space="preserve"> </w:t>
-      </w:r>
-      <w:r>
-        <w:t xml:space="preserve">(Céré, Montiglio, and Kelly 2021; Fraser Franco et al. 2022; Santostefano, Fraser Franco, and Montiglio 2024)</w:t>
-      </w:r>
-      <w:r>
-        <w:t xml:space="preserve">. The game also ellicits natural reactions in players such as freezing when predation is imminent (personal observations), which corroborates with another virtual ecological study showing that predation drives individual variation in risk perception</w:t>
-      </w:r>
-      <w:r>
-        <w:t xml:space="preserve"> </w:t>
-      </w:r>
-      <w:r>
-        <w:t xml:space="preserve">(Beauchamp 2020)</w:t>
-      </w:r>
-      <w:r>
-        <w:t xml:space="preserve">. These observations outline how fundamental ecological patterns can emerge from human interactions in virtual systems with fixed rules</w:t>
-      </w:r>
-      <w:r>
-        <w:t xml:space="preserve"> </w:t>
-      </w:r>
-      <w:r>
-        <w:t xml:space="preserve">(Brosnan and Postma 2017; Kasumovic, Blake, and Denson 2017)</w:t>
-      </w:r>
-      <w:r>
-        <w:t xml:space="preserve">. Videogames also generate large volumes of data on interacting players throughout their lifetime in the game under realistic, controlled, and repeatable ecological scenarios. Hence, virtual systems such as</w:t>
+        <w:t xml:space="preserve"> </w:t>
+      </w:r>
+      <w:r>
+        <w:t xml:space="preserve">as our study system, a videogame where four prey players need to forage for resources while avoiding predation by a fifth player. Similar to agent-based simulations,</w:t>
       </w:r>
       <w:r>
         <w:t xml:space="preserve"> </w:t>
@@ -326,7 +293,81 @@
         <w:t xml:space="preserve"> </w:t>
       </w:r>
       <w:r>
-        <w:t xml:space="preserve">offer the opportunity to tackle fundamental questions about the role of experience on predator-prey interactions.</w:t>
+        <w:t xml:space="preserve">provides controlled virtual environments to test ecological hypotheses</w:t>
+      </w:r>
+      <w:r>
+        <w:t xml:space="preserve"> </w:t>
+      </w:r>
+      <w:r>
+        <w:t xml:space="preserve">(see Lymbery, Webber, and Didham 2023 for an example with</w:t>
+      </w:r>
+      <w:r>
+        <w:t xml:space="preserve"> </w:t>
+      </w:r>
+      <w:r>
+        <w:rPr>
+          <w:iCs/>
+          <w:i/>
+        </w:rPr>
+        <w:t xml:space="preserve">Age of Empires II</w:t>
+      </w:r>
+      <w:r>
+        <w:t xml:space="preserve">)</w:t>
+      </w:r>
+      <w:r>
+        <w:t xml:space="preserve">, but with the advantage of having real players that interact in the virtual space. In this game, the predator population is composed of individuals that either ambush or hunt at high speeds (i.e. mean movement speed along a slow-fast continuum), and their success is driven by the movement of the prey</w:t>
+      </w:r>
+      <w:r>
+        <w:t xml:space="preserve"> </w:t>
+      </w:r>
+      <w:r>
+        <w:t xml:space="preserve">(Fraser Franco et al. 2022)</w:t>
+      </w:r>
+      <w:r>
+        <w:t xml:space="preserve">. The prey can increase their chances of survival by cooperating and moving fast to escape the predator</w:t>
+      </w:r>
+      <w:r>
+        <w:t xml:space="preserve"> </w:t>
+      </w:r>
+      <w:r>
+        <w:t xml:space="preserve">(Céré, Montiglio, and Kelly 2021; Fraser Franco et al. 2022; Santostefano, Fraser Franco, and Montiglio 2024)</w:t>
+      </w:r>
+      <w:r>
+        <w:t xml:space="preserve">. The game also ellicits natural reactions in players such as freezing when predation is imminent (personal observations), which corroborates with another virtual ecological study showing that predation drives individual variation in risk perception</w:t>
+      </w:r>
+      <w:r>
+        <w:t xml:space="preserve"> </w:t>
+      </w:r>
+      <w:r>
+        <w:t xml:space="preserve">(Beauchamp 2020)</w:t>
+      </w:r>
+      <w:r>
+        <w:t xml:space="preserve">. These observations outline how ecological phenomena can emerge from human interactions in virtual systems with fixed rules</w:t>
+      </w:r>
+      <w:r>
+        <w:t xml:space="preserve"> </w:t>
+      </w:r>
+      <w:r>
+        <w:t xml:space="preserve">(Brosnan and Postma 2017; Kasumovic, Blake, and Denson 2017)</w:t>
+      </w:r>
+      <w:r>
+        <w:t xml:space="preserve">. Videogames also generate large volumes of data on thousands of interacting players throughout their lifetime in the game under realistic, controlled, and repeatable ecological scenarios. Hence,</w:t>
+      </w:r>
+      <w:r>
+        <w:t xml:space="preserve"> </w:t>
+      </w:r>
+      <w:r>
+        <w:rPr>
+          <w:iCs/>
+          <w:i/>
+        </w:rPr>
+        <w:t xml:space="preserve">Dead by Daylight</w:t>
+      </w:r>
+      <w:r>
+        <w:t xml:space="preserve"> </w:t>
+      </w:r>
+      <w:r>
+        <w:t xml:space="preserve">allows us to tackle fundamental questions about the role of antipredator behaviour and experience on predator-prey interactions.</w:t>
       </w:r>
     </w:p>
     <w:p>
@@ -3335,7 +3376,7 @@
         <w:t xml:space="preserve">(Walker et al. 2005; Kelley and Magurran 2011; Martin et al. 2022)</w:t>
       </w:r>
       <w:r>
-        <w:t xml:space="preserve">. This could explain why the relationship was concave in the model where we did not account for prey speed, because the prey were probably increasing their speed as they gained experience. Because the matchmaking algorithm pairs players based on their skill, adept predators were probably encountering prey moving at higher speeds. Thus, our results suggest that predators can gain expertise and maintain success when they encounter prey that move at speeds lower or close to the population-average.</w:t>
+        <w:t xml:space="preserve">. This could explain why the relationship was concave in the model where we did not account for prey speed, because the prey were probably increasing their speed as they gained experience. Because the matchmaking algorithm pairs players based on their skill, experienced predators were probably encountering prey moving at higher speeds. Thus, our results suggest that predators can gain expertise and maintain success when they encounter prey that move at speeds lower or close to the population-average.</w:t>
       </w:r>
     </w:p>
     <w:p>
@@ -3403,7 +3444,7 @@
         <w:t xml:space="preserve">DBD</w:t>
       </w:r>
       <w:r>
-        <w:t xml:space="preserve">, a predator that played 300 matches in the span of six months might forget more critical information related to prey detection or escape patterns than one that played 300 matches in the span of six days. Investigating the impact of such time lags in future analyses may reveal important insights on the outcome of predator-prey interactions. Another limitation of our study is that the life of neither the predator nor the prey players are at stake in</w:t>
+        <w:t xml:space="preserve">, a predator that played 300 matches in the span of six months might forget more critical information related to prey detection or escape patterns than one that played 300 matches in the span of six days. Investigating the impact of such time lags in future analyses may reveal important insights on the outcome of predator-prey interactions. Another potential reason why differences among individuals persisted is that the life of neither the predator nor the prey players are at stake in</w:t>
       </w:r>
       <w:r>
         <w:t xml:space="preserve"> </w:t>
@@ -3435,6 +3476,16 @@
       </w:r>
       <w:r>
         <w:t xml:space="preserve">survival. For example, some players could experiment with the game out of boredom, which could impede ecologically realistic interpretations of our data. Lastly, the prey can be consumed in a match but carry that experience on to the next round without any penalty. Thus, interpretations of our results must be made with these caveats in mind.</w:t>
+      </w:r>
+      <w:r>
+        <w:t xml:space="preserve"> </w:t>
+      </w:r>
+      <w:r>
+        <w:rPr>
+          <w:bCs/>
+          <w:b/>
+        </w:rPr>
+        <w:t xml:space="preserve">inclure l’idée du prédateur qui peut aussi driver ça</w:t>
       </w:r>
     </w:p>
     <w:bookmarkStart w:id="44" w:name="conclusions"/>
@@ -3755,19 +3806,19 @@
       </w:r>
     </w:p>
     <w:bookmarkEnd w:id="53"/>
-    <w:bookmarkStart w:id="55" w:name="ref-crane.etal2024"/>
+    <w:bookmarkStart w:id="55" w:name="ref-dukas2017"/>
     <w:p>
       <w:pPr>
         <w:pStyle w:val="Bibliography"/>
       </w:pPr>
       <w:r>
-        <w:t xml:space="preserve">Crane, Adam L., Laurence E. A. Feyten, Alexyz A. Preagola, Maud C. O. Ferrari, and Grant E. Brown. 2024.</w:t>
-      </w:r>
-      <w:r>
-        <w:t xml:space="preserve"> </w:t>
-      </w:r>
-      <w:r>
-        <w:t xml:space="preserve">“Uncertainty about Predation Risk: A Conceptual Review.”</w:t>
+        <w:t xml:space="preserve">Dukas, Reuven. 2017.</w:t>
+      </w:r>
+      <w:r>
+        <w:t xml:space="preserve"> </w:t>
+      </w:r>
+      <w:r>
+        <w:t xml:space="preserve">“Cognitive Innovations and the Evolutionary Biology of Expertise.”</w:t>
       </w:r>
       <w:r>
         <w:t xml:space="preserve"> </w:t>
@@ -3777,20 +3828,23 @@
           <w:iCs/>
           <w:i/>
         </w:rPr>
-        <w:t xml:space="preserve">Biological Reviews</w:t>
-      </w:r>
-      <w:r>
-        <w:t xml:space="preserve"> </w:t>
-      </w:r>
-      <w:r>
-        <w:t xml:space="preserve">99 (1): 238–52. https://doi.org/</w:t>
+        <w:t xml:space="preserve">Philosophical Transactions of the Royal Society B: Biological Sciences</w:t>
+      </w:r>
+      <w:r>
+        <w:t xml:space="preserve"> </w:t>
+      </w:r>
+      <w:r>
+        <w:t xml:space="preserve">372 (1735): 20160427.</w:t>
+      </w:r>
+      <w:r>
+        <w:t xml:space="preserve"> </w:t>
       </w:r>
       <w:hyperlink r:id="rId54">
         <w:r>
           <w:rPr>
             <w:rStyle w:val="Hyperlink"/>
           </w:rPr>
-          <w:t xml:space="preserve">https://doi.org/10.1111/brv.13019</w:t>
+          <w:t xml:space="preserve">https://doi.org/10.1098/rstb.2016.0427</w:t>
         </w:r>
       </w:hyperlink>
       <w:r>
@@ -3804,7 +3858,7 @@
         <w:pStyle w:val="Bibliography"/>
       </w:pPr>
       <w:r>
-        <w:t xml:space="preserve">Dukas, Reuven. 2019.</w:t>
+        <w:t xml:space="preserve">———. 2019.</w:t>
       </w:r>
       <w:r>
         <w:t xml:space="preserve"> </w:t>
@@ -4299,65 +4353,7 @@
       </w:r>
     </w:p>
     <w:bookmarkEnd w:id="65"/>
-    <w:bookmarkStart w:id="67" w:name="ref-glaudas2019"/>
-    <w:p>
-      <w:pPr>
-        <w:pStyle w:val="Bibliography"/>
-      </w:pPr>
-      <w:r>
-        <w:t xml:space="preserve">Glaudas, Xavier, Kelsey L. Glennon, Marcio Martins, Luca Luiselli, Simon Fearn, Dane F. Trembath, Dušan Jelić, and Graham J. Alexander. 2019.</w:t>
-      </w:r>
-      <w:r>
-        <w:t xml:space="preserve"> </w:t>
-      </w:r>
-      <w:r>
-        <w:t xml:space="preserve">“Foraging Mode, Relative Prey Size and Diet Breadth:</w:t>
-      </w:r>
-      <w:r>
-        <w:t xml:space="preserve"> </w:t>
-      </w:r>
-      <w:r>
-        <w:t xml:space="preserve">A</w:t>
-      </w:r>
-      <w:r>
-        <w:t xml:space="preserve"> </w:t>
-      </w:r>
-      <w:r>
-        <w:t xml:space="preserve">Phylogenetically Explicit Analysis of Snake Feeding Ecology.”</w:t>
-      </w:r>
-      <w:r>
-        <w:t xml:space="preserve"> </w:t>
-      </w:r>
-      <w:r>
-        <w:rPr>
-          <w:iCs/>
-          <w:i/>
-        </w:rPr>
-        <w:t xml:space="preserve">Journal of Animal Ecology</w:t>
-      </w:r>
-      <w:r>
-        <w:t xml:space="preserve"> </w:t>
-      </w:r>
-      <w:r>
-        <w:t xml:space="preserve">88 (5): 757–67.</w:t>
-      </w:r>
-      <w:r>
-        <w:t xml:space="preserve"> </w:t>
-      </w:r>
-      <w:hyperlink r:id="rId66">
-        <w:r>
-          <w:rPr>
-            <w:rStyle w:val="Hyperlink"/>
-          </w:rPr>
-          <w:t xml:space="preserve">https://doi.org/10.1111/1365-2656.12972</w:t>
-        </w:r>
-      </w:hyperlink>
-      <w:r>
-        <w:t xml:space="preserve">.</w:t>
-      </w:r>
-    </w:p>
-    <w:bookmarkEnd w:id="67"/>
-    <w:bookmarkStart w:id="69" w:name="ref-gravel.etal2013"/>
+    <w:bookmarkStart w:id="67" w:name="ref-gravel.etal2013"/>
     <w:p>
       <w:pPr>
         <w:pStyle w:val="Bibliography"/>
@@ -4387,7 +4383,7 @@
       <w:r>
         <w:t xml:space="preserve">4 (11): 1083–90. https://doi.org/</w:t>
       </w:r>
-      <w:hyperlink r:id="rId68">
+      <w:hyperlink r:id="rId66">
         <w:r>
           <w:rPr>
             <w:rStyle w:val="Hyperlink"/>
@@ -4399,8 +4395,8 @@
         <w:t xml:space="preserve">.</w:t>
       </w:r>
     </w:p>
-    <w:bookmarkEnd w:id="69"/>
-    <w:bookmarkStart w:id="71" w:name="ref-herbert-read.etal2017"/>
+    <w:bookmarkEnd w:id="67"/>
+    <w:bookmarkStart w:id="69" w:name="ref-herbert-read.etal2017"/>
     <w:p>
       <w:pPr>
         <w:pStyle w:val="Bibliography"/>
@@ -4478,7 +4474,7 @@
       <w:r>
         <w:t xml:space="preserve"> </w:t>
       </w:r>
-      <w:hyperlink r:id="rId70">
+      <w:hyperlink r:id="rId68">
         <w:r>
           <w:rPr>
             <w:rStyle w:val="Hyperlink"/>
@@ -4490,8 +4486,8 @@
         <w:t xml:space="preserve">.</w:t>
       </w:r>
     </w:p>
-    <w:bookmarkEnd w:id="71"/>
-    <w:bookmarkStart w:id="73" w:name="ref-kasumovic.etal2017"/>
+    <w:bookmarkEnd w:id="69"/>
+    <w:bookmarkStart w:id="71" w:name="ref-kasumovic.etal2017"/>
     <w:p>
       <w:pPr>
         <w:pStyle w:val="Bibliography"/>
@@ -4524,7 +4520,7 @@
       <w:r>
         <w:t xml:space="preserve"> </w:t>
       </w:r>
-      <w:hyperlink r:id="rId72">
+      <w:hyperlink r:id="rId70">
         <w:r>
           <w:rPr>
             <w:rStyle w:val="Hyperlink"/>
@@ -4536,8 +4532,8 @@
         <w:t xml:space="preserve">.</w:t>
       </w:r>
     </w:p>
-    <w:bookmarkEnd w:id="73"/>
-    <w:bookmarkStart w:id="75" w:name="ref-kelley.magurran2011"/>
+    <w:bookmarkEnd w:id="71"/>
+    <w:bookmarkStart w:id="73" w:name="ref-kelley.magurran2011"/>
     <w:p>
       <w:pPr>
         <w:pStyle w:val="Bibliography"/>
@@ -4657,7 +4653,7 @@
       <w:r>
         <w:t xml:space="preserve"> </w:t>
       </w:r>
-      <w:hyperlink r:id="rId74">
+      <w:hyperlink r:id="rId72">
         <w:r>
           <w:rPr>
             <w:rStyle w:val="Hyperlink"/>
@@ -4669,8 +4665,8 @@
         <w:t xml:space="preserve">.</w:t>
       </w:r>
     </w:p>
-    <w:bookmarkEnd w:id="75"/>
-    <w:bookmarkStart w:id="77" w:name="ref-lymbery.etal2023"/>
+    <w:bookmarkEnd w:id="73"/>
+    <w:bookmarkStart w:id="75" w:name="ref-lymbery.etal2023"/>
     <w:p>
       <w:pPr>
         <w:pStyle w:val="Bibliography"/>
@@ -4703,7 +4699,7 @@
       <w:r>
         <w:t xml:space="preserve"> </w:t>
       </w:r>
-      <w:hyperlink r:id="rId76">
+      <w:hyperlink r:id="rId74">
         <w:r>
           <w:rPr>
             <w:rStyle w:val="Hyperlink"/>
@@ -4715,8 +4711,8 @@
         <w:t xml:space="preserve">.</w:t>
       </w:r>
     </w:p>
-    <w:bookmarkEnd w:id="77"/>
-    <w:bookmarkStart w:id="79" w:name="ref-macdonald2007"/>
+    <w:bookmarkEnd w:id="75"/>
+    <w:bookmarkStart w:id="77" w:name="ref-macdonald2007"/>
     <w:p>
       <w:pPr>
         <w:pStyle w:val="Bibliography"/>
@@ -4779,7 +4775,7 @@
       <w:r>
         <w:t xml:space="preserve"> </w:t>
       </w:r>
-      <w:hyperlink r:id="rId78">
+      <w:hyperlink r:id="rId76">
         <w:r>
           <w:rPr>
             <w:rStyle w:val="Hyperlink"/>
@@ -4791,8 +4787,8 @@
         <w:t xml:space="preserve">.</w:t>
       </w:r>
     </w:p>
-    <w:bookmarkEnd w:id="79"/>
-    <w:bookmarkStart w:id="81" w:name="ref-martin.etal2022"/>
+    <w:bookmarkEnd w:id="77"/>
+    <w:bookmarkStart w:id="79" w:name="ref-martin.etal2022"/>
     <w:p>
       <w:pPr>
         <w:pStyle w:val="Bibliography"/>
@@ -4846,7 +4842,7 @@
       <w:r>
         <w:t xml:space="preserve"> </w:t>
       </w:r>
-      <w:hyperlink r:id="rId80">
+      <w:hyperlink r:id="rId78">
         <w:r>
           <w:rPr>
             <w:rStyle w:val="Hyperlink"/>
@@ -4858,8 +4854,8 @@
         <w:t xml:space="preserve">.</w:t>
       </w:r>
     </w:p>
-    <w:bookmarkEnd w:id="81"/>
-    <w:bookmarkStart w:id="83" w:name="ref-morse2000"/>
+    <w:bookmarkEnd w:id="79"/>
+    <w:bookmarkStart w:id="81" w:name="ref-morse2000"/>
     <w:p>
       <w:pPr>
         <w:pStyle w:val="Bibliography"/>
@@ -4937,7 +4933,7 @@
       <w:r>
         <w:t xml:space="preserve"> </w:t>
       </w:r>
-      <w:hyperlink r:id="rId82">
+      <w:hyperlink r:id="rId80">
         <w:r>
           <w:rPr>
             <w:rStyle w:val="Hyperlink"/>
@@ -4949,8 +4945,8 @@
         <w:t xml:space="preserve">.</w:t>
       </w:r>
     </w:p>
-    <w:bookmarkEnd w:id="83"/>
-    <w:bookmarkStart w:id="85" w:name="ref-Peckarsky.etal2008"/>
+    <w:bookmarkEnd w:id="81"/>
+    <w:bookmarkStart w:id="83" w:name="ref-Peckarsky.etal2008"/>
     <w:p>
       <w:pPr>
         <w:pStyle w:val="Bibliography"/>
@@ -4980,7 +4976,7 @@
       <w:r>
         <w:t xml:space="preserve">89 (9): 2416–25. https://doi.org/</w:t>
       </w:r>
-      <w:hyperlink r:id="rId84">
+      <w:hyperlink r:id="rId82">
         <w:r>
           <w:rPr>
             <w:rStyle w:val="Hyperlink"/>
@@ -4992,8 +4988,8 @@
         <w:t xml:space="preserve">.</w:t>
       </w:r>
     </w:p>
-    <w:bookmarkEnd w:id="85"/>
-    <w:bookmarkStart w:id="87" w:name="ref-pedersen.etal2019"/>
+    <w:bookmarkEnd w:id="83"/>
+    <w:bookmarkStart w:id="85" w:name="ref-pedersen.etal2019"/>
     <w:p>
       <w:pPr>
         <w:pStyle w:val="Bibliography"/>
@@ -5059,7 +5055,7 @@
       <w:r>
         <w:t xml:space="preserve"> </w:t>
       </w:r>
-      <w:hyperlink r:id="rId86">
+      <w:hyperlink r:id="rId84">
         <w:r>
           <w:rPr>
             <w:rStyle w:val="Hyperlink"/>
@@ -5071,8 +5067,8 @@
         <w:t xml:space="preserve">.</w:t>
       </w:r>
     </w:p>
-    <w:bookmarkEnd w:id="87"/>
-    <w:bookmarkStart w:id="89" w:name="ref-piironen.vehtari2017"/>
+    <w:bookmarkEnd w:id="85"/>
+    <w:bookmarkStart w:id="87" w:name="ref-piironen.vehtari2017"/>
     <w:p>
       <w:pPr>
         <w:pStyle w:val="Bibliography"/>
@@ -5126,7 +5122,7 @@
       <w:r>
         <w:t xml:space="preserve"> </w:t>
       </w:r>
-      <w:hyperlink r:id="rId88">
+      <w:hyperlink r:id="rId86">
         <w:r>
           <w:rPr>
             <w:rStyle w:val="Hyperlink"/>
@@ -5138,8 +5134,8 @@
         <w:t xml:space="preserve">.</w:t>
       </w:r>
     </w:p>
-    <w:bookmarkEnd w:id="89"/>
-    <w:bookmarkStart w:id="91" w:name="ref-preisser2007"/>
+    <w:bookmarkEnd w:id="87"/>
+    <w:bookmarkStart w:id="89" w:name="ref-preisser2007"/>
     <w:p>
       <w:pPr>
         <w:pStyle w:val="Bibliography"/>
@@ -5172,7 +5168,7 @@
       <w:r>
         <w:t xml:space="preserve"> </w:t>
       </w:r>
-      <w:hyperlink r:id="rId90">
+      <w:hyperlink r:id="rId88">
         <w:r>
           <w:rPr>
             <w:rStyle w:val="Hyperlink"/>
@@ -5184,8 +5180,8 @@
         <w:t xml:space="preserve">.</w:t>
       </w:r>
     </w:p>
-    <w:bookmarkEnd w:id="91"/>
-    <w:bookmarkStart w:id="93" w:name="ref-reid.etal2010"/>
+    <w:bookmarkEnd w:id="89"/>
+    <w:bookmarkStart w:id="91" w:name="ref-reid.etal2010"/>
     <w:p>
       <w:pPr>
         <w:pStyle w:val="Bibliography"/>
@@ -5260,7 +5256,7 @@
       <w:r>
         <w:t xml:space="preserve"> </w:t>
       </w:r>
-      <w:hyperlink r:id="rId92">
+      <w:hyperlink r:id="rId90">
         <w:r>
           <w:rPr>
             <w:rStyle w:val="Hyperlink"/>
@@ -5272,8 +5268,8 @@
         <w:t xml:space="preserve">.</w:t>
       </w:r>
     </w:p>
-    <w:bookmarkEnd w:id="93"/>
-    <w:bookmarkStart w:id="95" w:name="ref-santostefano.etal2024"/>
+    <w:bookmarkEnd w:id="91"/>
+    <w:bookmarkStart w:id="93" w:name="ref-santostefano.etal2024"/>
     <w:p>
       <w:pPr>
         <w:pStyle w:val="Bibliography"/>
@@ -5312,7 +5308,7 @@
       <w:r>
         <w:t xml:space="preserve"> </w:t>
       </w:r>
-      <w:hyperlink r:id="rId94">
+      <w:hyperlink r:id="rId92">
         <w:r>
           <w:rPr>
             <w:rStyle w:val="Hyperlink"/>
@@ -5324,8 +5320,8 @@
         <w:t xml:space="preserve">.</w:t>
       </w:r>
     </w:p>
-    <w:bookmarkEnd w:id="95"/>
-    <w:bookmarkStart w:id="97" w:name="ref-martin.etal2012"/>
+    <w:bookmarkEnd w:id="93"/>
+    <w:bookmarkStart w:id="95" w:name="ref-martin.etal2012"/>
     <w:p>
       <w:pPr>
         <w:pStyle w:val="Bibliography"/>
@@ -5364,7 +5360,7 @@
       <w:r>
         <w:t xml:space="preserve"> </w:t>
       </w:r>
-      <w:hyperlink r:id="rId96">
+      <w:hyperlink r:id="rId94">
         <w:r>
           <w:rPr>
             <w:rStyle w:val="Hyperlink"/>
@@ -5376,8 +5372,8 @@
         <w:t xml:space="preserve">.</w:t>
       </w:r>
     </w:p>
-    <w:bookmarkEnd w:id="97"/>
-    <w:bookmarkStart w:id="98" w:name="ref-StanDevelopmentTeam2023"/>
+    <w:bookmarkEnd w:id="95"/>
+    <w:bookmarkStart w:id="96" w:name="ref-StanDevelopmentTeam2023"/>
     <w:p>
       <w:pPr>
         <w:pStyle w:val="Bibliography"/>
@@ -5441,8 +5437,8 @@
         <w:t xml:space="preserve">. 2.31 ed.</w:t>
       </w:r>
     </w:p>
-    <w:bookmarkEnd w:id="98"/>
-    <w:bookmarkStart w:id="100" w:name="ref-troscianko.etal2013"/>
+    <w:bookmarkEnd w:id="96"/>
+    <w:bookmarkStart w:id="98" w:name="ref-troscianko.etal2013"/>
     <w:p>
       <w:pPr>
         <w:pStyle w:val="Bibliography"/>
@@ -5475,7 +5471,7 @@
       <w:r>
         <w:t xml:space="preserve"> </w:t>
       </w:r>
-      <w:hyperlink r:id="rId99">
+      <w:hyperlink r:id="rId97">
         <w:r>
           <w:rPr>
             <w:rStyle w:val="Hyperlink"/>
@@ -5487,8 +5483,8 @@
         <w:t xml:space="preserve">.</w:t>
       </w:r>
     </w:p>
-    <w:bookmarkEnd w:id="100"/>
-    <w:bookmarkStart w:id="102" w:name="ref-troscianko.etal2018"/>
+    <w:bookmarkEnd w:id="98"/>
+    <w:bookmarkStart w:id="100" w:name="ref-troscianko.etal2018"/>
     <w:p>
       <w:pPr>
         <w:pStyle w:val="Bibliography"/>
@@ -5521,7 +5517,7 @@
       <w:r>
         <w:t xml:space="preserve"> </w:t>
       </w:r>
-      <w:hyperlink r:id="rId101">
+      <w:hyperlink r:id="rId99">
         <w:r>
           <w:rPr>
             <w:rStyle w:val="Hyperlink"/>
@@ -5533,8 +5529,8 @@
         <w:t xml:space="preserve">.</w:t>
       </w:r>
     </w:p>
-    <w:bookmarkEnd w:id="102"/>
-    <w:bookmarkStart w:id="104" w:name="ref-vehtari.etal2017"/>
+    <w:bookmarkEnd w:id="100"/>
+    <w:bookmarkStart w:id="102" w:name="ref-vehtari.etal2017"/>
     <w:p>
       <w:pPr>
         <w:pStyle w:val="Bibliography"/>
@@ -5588,7 +5584,7 @@
       <w:r>
         <w:t xml:space="preserve"> </w:t>
       </w:r>
-      <w:hyperlink r:id="rId103">
+      <w:hyperlink r:id="rId101">
         <w:r>
           <w:rPr>
             <w:rStyle w:val="Hyperlink"/>
@@ -5600,8 +5596,8 @@
         <w:t xml:space="preserve">.</w:t>
       </w:r>
     </w:p>
-    <w:bookmarkEnd w:id="104"/>
-    <w:bookmarkStart w:id="106" w:name="ref-vehtari.etal2021"/>
+    <w:bookmarkEnd w:id="102"/>
+    <w:bookmarkStart w:id="104" w:name="ref-vehtari.etal2021"/>
     <w:p>
       <w:pPr>
         <w:pStyle w:val="Bibliography"/>
@@ -5712,7 +5708,7 @@
       <w:r>
         <w:t xml:space="preserve"> </w:t>
       </w:r>
-      <w:hyperlink r:id="rId105">
+      <w:hyperlink r:id="rId103">
         <w:r>
           <w:rPr>
             <w:rStyle w:val="Hyperlink"/>
@@ -5724,8 +5720,8 @@
         <w:t xml:space="preserve">.</w:t>
       </w:r>
     </w:p>
-    <w:bookmarkEnd w:id="106"/>
-    <w:bookmarkStart w:id="108" w:name="ref-vehtari.etal2022"/>
+    <w:bookmarkEnd w:id="104"/>
+    <w:bookmarkStart w:id="106" w:name="ref-vehtari.etal2022"/>
     <w:p>
       <w:pPr>
         <w:pStyle w:val="Bibliography"/>
@@ -5760,7 +5756,7 @@
       <w:r>
         <w:t xml:space="preserve"> </w:t>
       </w:r>
-      <w:hyperlink r:id="rId107">
+      <w:hyperlink r:id="rId105">
         <w:r>
           <w:rPr>
             <w:rStyle w:val="Hyperlink"/>
@@ -5772,8 +5768,8 @@
         <w:t xml:space="preserve">.</w:t>
       </w:r>
     </w:p>
-    <w:bookmarkEnd w:id="108"/>
-    <w:bookmarkStart w:id="110" w:name="ref-walker.etal2005"/>
+    <w:bookmarkEnd w:id="106"/>
+    <w:bookmarkStart w:id="108" w:name="ref-walker.etal2005"/>
     <w:p>
       <w:pPr>
         <w:pStyle w:val="Bibliography"/>
@@ -5839,7 +5835,7 @@
       <w:r>
         <w:t xml:space="preserve"> </w:t>
       </w:r>
-      <w:hyperlink r:id="rId109">
+      <w:hyperlink r:id="rId107">
         <w:r>
           <w:rPr>
             <w:rStyle w:val="Hyperlink"/>
@@ -5851,8 +5847,8 @@
         <w:t xml:space="preserve">.</w:t>
       </w:r>
     </w:p>
-    <w:bookmarkEnd w:id="110"/>
-    <w:bookmarkStart w:id="112" w:name="ref-wilson-rankin2015"/>
+    <w:bookmarkEnd w:id="108"/>
+    <w:bookmarkStart w:id="110" w:name="ref-wilson-rankin2015"/>
     <w:p>
       <w:pPr>
         <w:pStyle w:val="Bibliography"/>
@@ -5906,7 +5902,7 @@
       <w:r>
         <w:t xml:space="preserve"> </w:t>
       </w:r>
-      <w:hyperlink r:id="rId111">
+      <w:hyperlink r:id="rId109">
         <w:r>
           <w:rPr>
             <w:rStyle w:val="Hyperlink"/>
@@ -5918,8 +5914,8 @@
         <w:t xml:space="preserve">.</w:t>
       </w:r>
     </w:p>
-    <w:bookmarkEnd w:id="112"/>
-    <w:bookmarkStart w:id="114" w:name="ref-wirsing.etal2021"/>
+    <w:bookmarkEnd w:id="110"/>
+    <w:bookmarkStart w:id="112" w:name="ref-wirsing.etal2021"/>
     <w:p>
       <w:pPr>
         <w:pStyle w:val="Bibliography"/>
@@ -5949,12 +5945,103 @@
       <w:r>
         <w:t xml:space="preserve">24 (1): 113–29. https://doi.org/</w:t>
       </w:r>
+      <w:hyperlink r:id="rId111">
+        <w:r>
+          <w:rPr>
+            <w:rStyle w:val="Hyperlink"/>
+          </w:rPr>
+          <w:t xml:space="preserve">https://doi.org/10.1111/ele.13614</w:t>
+        </w:r>
+      </w:hyperlink>
+      <w:r>
+        <w:t xml:space="preserve">.</w:t>
+      </w:r>
+    </w:p>
+    <w:bookmarkEnd w:id="112"/>
+    <w:bookmarkStart w:id="114" w:name="ref-woo.etal2008"/>
+    <w:p>
+      <w:pPr>
+        <w:pStyle w:val="Bibliography"/>
+      </w:pPr>
+      <w:r>
+        <w:t xml:space="preserve">Woo, Kerry J., Kyle Hamish Elliott, Melissa Davidson, Anthony J. Gaston, and Gail K. Davoren. 2008.</w:t>
+      </w:r>
+      <w:r>
+        <w:t xml:space="preserve"> </w:t>
+      </w:r>
+      <w:r>
+        <w:t xml:space="preserve">“Individual</w:t>
+      </w:r>
+      <w:r>
+        <w:t xml:space="preserve"> </w:t>
+      </w:r>
+      <w:r>
+        <w:t xml:space="preserve">Specialization</w:t>
+      </w:r>
+      <w:r>
+        <w:t xml:space="preserve"> </w:t>
+      </w:r>
+      <w:r>
+        <w:t xml:space="preserve">in</w:t>
+      </w:r>
+      <w:r>
+        <w:t xml:space="preserve"> </w:t>
+      </w:r>
+      <w:r>
+        <w:t xml:space="preserve">Diet</w:t>
+      </w:r>
+      <w:r>
+        <w:t xml:space="preserve"> </w:t>
+      </w:r>
+      <w:r>
+        <w:t xml:space="preserve">by a</w:t>
+      </w:r>
+      <w:r>
+        <w:t xml:space="preserve"> </w:t>
+      </w:r>
+      <w:r>
+        <w:t xml:space="preserve">Generalist Marine Predator Reflects Specialization</w:t>
+      </w:r>
+      <w:r>
+        <w:t xml:space="preserve"> </w:t>
+      </w:r>
+      <w:r>
+        <w:t xml:space="preserve">in</w:t>
+      </w:r>
+      <w:r>
+        <w:t xml:space="preserve"> </w:t>
+      </w:r>
+      <w:r>
+        <w:t xml:space="preserve">Foraging Behaviour</w:t>
+      </w:r>
+      <w:r>
+        <w:t xml:space="preserve">.”</w:t>
+      </w:r>
+      <w:r>
+        <w:t xml:space="preserve"> </w:t>
+      </w:r>
+      <w:r>
+        <w:rPr>
+          <w:iCs/>
+          <w:i/>
+        </w:rPr>
+        <w:t xml:space="preserve">Journal of Animal Ecology</w:t>
+      </w:r>
+      <w:r>
+        <w:t xml:space="preserve"> </w:t>
+      </w:r>
+      <w:r>
+        <w:t xml:space="preserve">77 (6): 1082–91.</w:t>
+      </w:r>
+      <w:r>
+        <w:t xml:space="preserve"> </w:t>
+      </w:r>
       <w:hyperlink r:id="rId113">
         <w:r>
           <w:rPr>
             <w:rStyle w:val="Hyperlink"/>
           </w:rPr>
-          <w:t xml:space="preserve">https://doi.org/10.1111/ele.13614</w:t>
+          <w:t xml:space="preserve">https://doi.org/10.1111/j.1365-2656.2008.01429.x</w:t>
         </w:r>
       </w:hyperlink>
       <w:r>

</xml_diff>

<commit_message>
minor edit to a discussion sentence and knit doc
</commit_message>
<xml_diff>
--- a/manuscript/manuscript.docx
+++ b/manuscript/manuscript.docx
@@ -96,7 +96,7 @@
         <w:pStyle w:val="FirstParagraph"/>
       </w:pPr>
       <w:r>
-        <w:t xml:space="preserve">The acquisition of expertise is crucial for predators to be successful hunters. To do so, predators need to hone their skills and acquire knowledge through repeated and extensive practice. Recent studies suggest that such acquisition of expertise may not follow expected patterns when prey use antipredator tactics to evade detection and pursuit. Such tactics may even impair the acquisition of predator expertise. Yet, there are limited empirical assessments showing how predators acquire expertise through repeated encounters with their prey due to the challenges of monitoring direct interactions in the wild. Here, we use a virtual predator-prey system (the game</w:t>
+        <w:t xml:space="preserve">The acquisition of expertise is crucial for predators to be successful hunters. To do so, predators need to hone their skills and acquire knowledge through repeated and extensive practice. However, recent studies suggest that predators may not necessarily increase their success with expertise when prey use antipredator tactics to evade detection and pursuit. Therefore, antipredator tactics may impair the acquisition of predator expertise, but there are limited empirical assessments showing how predators acquire expertise through repeated encounters with their prey due to the challenges of monitoring direct interactions in the wild. Here, we use a virtual predator-prey system (the game</w:t>
       </w:r>
       <w:r>
         <w:t xml:space="preserve"> </w:t>
@@ -109,7 +109,7 @@
         <w:t xml:space="preserve">Dead by Daylight</w:t>
       </w:r>
       <w:r>
-        <w:t xml:space="preserve">) to investigate how experience shapes individual and population hunting success in human predators across repeated interactions with their prey. We show that predators optimized prey consumption as they gained experience, indicating that they acquired expertise through extensive practice. Prey speed was an important mediator of this relationship, driving differences among predators in the development of expertise. At the population-level, we found that faster prey could impair the acquisition of expertise by reducing hunting success. At the individual-level, our results show that prey speed shapes how individual predators acquire expertise. Therefore, our study outlines how prey antipredator behaviour can mediate the acquisition of expertise in predator populations.</w:t>
+        <w:t xml:space="preserve">) to investigate how experience shapes individual and population hunting success in human predators across repeated interactions with their prey. We show that predators optimized prey consumption as they gained experience, indicating that they acquired expertise through extensive practice. At the population-level, we found that faster prey impair the acquisition of expertise by reducing hunting success. Prey speed was also an important mediator of this relationship at the individual level, driving differences among predators in the development of expertise. Our study outlines how prey antipredator behaviour can mediate the acquisition of expertise in predator populations.</w:t>
       </w:r>
     </w:p>
     <w:p>
@@ -135,7 +135,7 @@
         <w:pStyle w:val="FirstParagraph"/>
       </w:pPr>
       <w:r>
-        <w:t xml:space="preserve">Predation is a fundamental biological process driving ecosystem functioning. Recent advances in our understanding of the mechanisms (e.g. foraging mode, reciprocal plasticity, size-dependent foraging) driving predator foraging success at the individual and population level have allowed ecologists to predict their consequences on prey behaviour and population dynamics</w:t>
+        <w:t xml:space="preserve">Predation is a fundamental biological process involved in ecosystem functioning. Recent advances in our understanding of the mechanisms (e.g. foraging mode, reciprocal plasticity, size-dependent foraging) driving predator foraging success at the individual and population level have allowed ecologists to predict their consequences on prey behaviour and population dynamics</w:t>
       </w:r>
       <w:r>
         <w:t xml:space="preserve"> </w:t>
@@ -232,7 +232,7 @@
         <w:t xml:space="preserve">(Walker et al. 2005; Kelley and Magurran 2011; Herbert-Read et al. 2017)</w:t>
       </w:r>
       <w:r>
-        <w:t xml:space="preserve">, compelling predators to develop swift motor skills to succesfully capture such prey. However, predators may be limited in their capacity to develop the necessary attributes (e.g. physical, physiological, neurological) for fast-paced hunting, which may impair the development of their hunting expertise. There is only scarce evidence showing links between prey antipredator strategies and the development of expertise in human and nonhuman predators. Experimental studies have shown that certain camouflage strategies in prey can impair expertise acquisition in humans and birds</w:t>
+        <w:t xml:space="preserve">, compelling predators to develop swift motor skills to succesfully capture such prey. However, predators may be limited in their capacity to develop the necessary attributes (e.g. physical, physiological, neurological) for fast-paced hunting, which may impair the development of their hunting expertise. There is only scarce evidence showing links between prey antipredator strategies and the development of expertise in human and nonhuman predators. Experimental studies have shown that certain prey camouflage strategies can impair expertise acquisition in humans and birds</w:t>
       </w:r>
       <w:r>
         <w:t xml:space="preserve"> </w:t>
@@ -3325,7 +3325,7 @@
         <w:t xml:space="preserve"> </w:t>
       </w:r>
       <w:r>
-        <w:t xml:space="preserve">increased their hunting success with experience. Yet, there were important differences among individuals in the development of said expertise, which we found to be in part due to the movement of the prey encountered.</w:t>
+        <w:t xml:space="preserve">increased their hunting success with experience. Yet, there were important differences among individuals in the development of said expertise, which we found to be in part due to the speed of the prey encountered. Hence, our study provides empirical evidence that prey antipredator behaviour can impair the development of hunting expertise.</w:t>
       </w:r>
     </w:p>
     <w:p>
@@ -3333,7 +3333,7 @@
         <w:pStyle w:val="BodyText"/>
       </w:pPr>
       <w:r>
-        <w:t xml:space="preserve">Our results suggest that the acquisition of hunting expertise was honed through extensive practice. The predator population displayed an asymptotic relationship between experience and success, wherein initial gains in success were significant but gradually stabilized as experience accumulated. Our observations are consistent with empirical studies of expertise in both humans and nonhuman animals</w:t>
+        <w:t xml:space="preserve">Our results suggest that the acquisition of hunting expertise was honed through extensive practice. The predator population displayed an asymptotic relationship between experience and success, wherein initial gains in success were significant but gradually stabilized as experience accumulated. These observations are consistent with empirical studies of expertise in both humans and nonhuman animals</w:t>
       </w:r>
       <w:r>
         <w:t xml:space="preserve"> </w:t>
@@ -3376,7 +3376,7 @@
         <w:t xml:space="preserve">(Walker et al. 2005; Kelley and Magurran 2011; Martin et al. 2022)</w:t>
       </w:r>
       <w:r>
-        <w:t xml:space="preserve">. This could explain why the relationship was concave in the model where we did not account for prey speed, because the prey were probably increasing their speed as they gained experience. Because the matchmaking algorithm pairs players based on their skill, experienced predators were probably encountering prey moving at higher speeds. Thus, our results suggest that predators can gain expertise and maintain success when they encounter prey that move at speeds lower or close to the population-average.</w:t>
+        <w:t xml:space="preserve">. This could explain why the relationship was concave in the model where we did not account for prey speed, because the prey were probably increasing their speed as they gained experience. Because the matchmaking algorithm pairs players based on their skill, experienced predators were probably encountering prey moving at higher speeds. Thus, our results suggest that predators can gain expertise and maintain success when they encounter prey that move at speeds lower than or closer to the population-average.</w:t>
       </w:r>
     </w:p>
     <w:p>
@@ -3384,22 +3384,13 @@
         <w:pStyle w:val="BodyText"/>
       </w:pPr>
       <w:r>
-        <w:t xml:space="preserve">Prey speed also mediated differences among predator players in the development of their expertise. Individual predator players probably differed in their capacity to adjust to difficult prey. Animals are expected to have limited attention that constrain diet choice and image search formation</w:t>
-      </w:r>
-      <w:r>
-        <w:t xml:space="preserve"> </w:t>
-      </w:r>
-      <w:r>
-        <w:t xml:space="preserve">(Dukas and Kamil 2001)</w:t>
-      </w:r>
-      <w:r>
-        <w:t xml:space="preserve">. Moreover, hunting faster prey requires specialized cognitive abilities and coordination that are energetically costly</w:t>
-      </w:r>
-      <w:r>
-        <w:t xml:space="preserve"> </w:t>
-      </w:r>
-      <w:r>
-        <w:t xml:space="preserve">(Kelley and Magurran 2011)</w:t>
+        <w:t xml:space="preserve">Prey speed also mediated differences among predator players in the development of their expertise, suggesting that individual predator players differed in their capacity to adjust to difficult prey. Animals are expected to have limited attention that constrain diet choice and image search formation, and hunting faster prey requires specialized cognitive abilities and coordination that are energetically costly</w:t>
+      </w:r>
+      <w:r>
+        <w:t xml:space="preserve"> </w:t>
+      </w:r>
+      <w:r>
+        <w:t xml:space="preserve">(Dukas and Kamil 2001; Kelley and Magurran 2011)</w:t>
       </w:r>
       <w:r>
         <w:t xml:space="preserve">. Thus, predators that couldn’t develop counter-strategies to detect or chase faster prey were likely at a disadvantage. Parallel observations have been outlined in studies of prey camouflage strategies. For example,</w:t>
@@ -3422,16 +3413,24 @@
         <w:pStyle w:val="BodyText"/>
       </w:pPr>
       <w:r>
-        <w:t xml:space="preserve">Despite adjusting for the prey’s speed, discernible variations in expertise acquisition among predator players persisted, indicating the possible influence of other factors. It is hypothesized that longer time intervals between hunting events can hinder or delay the acquisition of expertise because individuals may forget information when delays are longer</w:t>
-      </w:r>
-      <w:r>
-        <w:t xml:space="preserve"> </w:t>
-      </w:r>
-      <w:r>
-        <w:t xml:space="preserve">(Endler 1991; Wright et al. 2022)</w:t>
-      </w:r>
-      <w:r>
-        <w:t xml:space="preserve">. In</w:t>
+        <w:t xml:space="preserve">Despite adjusting for the prey’s speed, discernible variations in expertise acquisition among predator players persisted. A potential explanation is that the predators’ hunting tactic may drive the antripredator tactic of the prey. We know from a previous study that predators specialize as cursorial or ambush hunters</w:t>
+      </w:r>
+      <w:r>
+        <w:t xml:space="preserve"> </w:t>
+      </w:r>
+      <w:r>
+        <w:t xml:space="preserve">(Fraser Franco et al. 2022)</w:t>
+      </w:r>
+      <w:r>
+        <w:t xml:space="preserve">. Therefore, predators using a cursorial tactic may drive prey to move faster at the cost of having a slower acquisition of expertise.</w:t>
+      </w:r>
+    </w:p>
+    <w:p>
+      <w:pPr>
+        <w:pStyle w:val="BodyText"/>
+      </w:pPr>
+      <w:r>
+        <w:t xml:space="preserve">Despite adjusting for the prey’s speed, noticeable differences in the predators’ expertise acquisition still emerged. One possible explanation is that the predators’ hunting tactics may indirectly shape their own expertise through changes in prey behaviour. Previous research indicates that predators tend to specialize as either cursorial or ambush hunters in</w:t>
       </w:r>
       <w:r>
         <w:t xml:space="preserve"> </w:t>
@@ -3444,7 +3443,22 @@
         <w:t xml:space="preserve">DBD</w:t>
       </w:r>
       <w:r>
-        <w:t xml:space="preserve">, a predator that played 300 matches in the span of six months might forget more critical information related to prey detection or escape patterns than one that played 300 matches in the span of six days. Investigating the impact of such time lags in future analyses may reveal important insights on the outcome of predator-prey interactions. Another potential reason why differences among individuals persisted is that the life of neither the predator nor the prey players are at stake in</w:t>
+        <w:t xml:space="preserve"> </w:t>
+      </w:r>
+      <w:r>
+        <w:t xml:space="preserve">(Fraser Franco et al. 2022)</w:t>
+      </w:r>
+      <w:r>
+        <w:t xml:space="preserve">. Consequently, predators employing a cursorial tactic may push prey to move faster, which, in turn, may hinder their own expertise acquisition due to the increased difficulty of hunting such prey. An alternative explanation is that longer time intervals between hunting events are hypothesized to hinder or delay the acquisition of expertise because individuals may forget information when delays are longer</w:t>
+      </w:r>
+      <w:r>
+        <w:t xml:space="preserve"> </w:t>
+      </w:r>
+      <w:r>
+        <w:t xml:space="preserve">(Endler 1991; Wright et al. 2022)</w:t>
+      </w:r>
+      <w:r>
+        <w:t xml:space="preserve">. In</w:t>
       </w:r>
       <w:r>
         <w:t xml:space="preserve"> </w:t>
@@ -3457,7 +3471,20 @@
         <w:t xml:space="preserve">DBD</w:t>
       </w:r>
       <w:r>
-        <w:t xml:space="preserve">, such that emerging patterns could be driven by their motivation to win and not</w:t>
+        <w:t xml:space="preserve">, a predator that played 300 matches in the span of six months might forget more critical information related to prey detection or escape patterns than one that played 300 matches in the span of six days. Investigating the impact of such time lags in future analyses may reveal important insights on the outcome of predator-prey interactions. Another potential reason for the persistent differences among individuals is that neither the predator nor prey players’ lives are at stake in</w:t>
+      </w:r>
+      <w:r>
+        <w:t xml:space="preserve"> </w:t>
+      </w:r>
+      <w:r>
+        <w:rPr>
+          <w:iCs/>
+          <w:i/>
+        </w:rPr>
+        <w:t xml:space="preserve">DBD</w:t>
+      </w:r>
+      <w:r>
+        <w:t xml:space="preserve">. As a result, emerging patterns may be driven more by the players’ motivation to win rather than</w:t>
       </w:r>
       <w:r>
         <w:t xml:space="preserve"> </w:t>
@@ -3475,17 +3502,7 @@
         <w:t xml:space="preserve"> </w:t>
       </w:r>
       <w:r>
-        <w:t xml:space="preserve">survival. For example, some players could experiment with the game out of boredom, which could impede ecologically realistic interpretations of our data. Lastly, the prey can be consumed in a match but carry that experience on to the next round without any penalty. Thus, interpretations of our results must be made with these caveats in mind.</w:t>
-      </w:r>
-      <w:r>
-        <w:t xml:space="preserve"> </w:t>
-      </w:r>
-      <w:r>
-        <w:rPr>
-          <w:bCs/>
-          <w:b/>
-        </w:rPr>
-        <w:t xml:space="preserve">inclure l’idée du prédateur qui peut aussi driver ça</w:t>
+        <w:t xml:space="preserve">survival. For example, some players could experiment with the game out of boredom, which could shape how expertise is honed and impede ecologically realistic interpretations of our data.</w:t>
       </w:r>
     </w:p>
     <w:bookmarkStart w:id="44" w:name="conclusions"/>
@@ -3502,7 +3519,20 @@
         <w:pStyle w:val="FirstParagraph"/>
       </w:pPr>
       <w:r>
-        <w:t xml:space="preserve">We found support of our hypothesis that prey antipredator behaviour was driving individual differences in expertise in a predator population. Our results suggest that predators gained expertise, as their success increased wit extensive practice, but that prey speed impaired expertise acquisition. Future analyses should investigate how efficient antipredator tactics are associated with prey experience, as this may reveal important insights on the eco-evolutionary dynamics of predator prey interactions. Lastly, virtual systems are increasingly used as systems to test hypotheses on ecological interactions</w:t>
+        <w:t xml:space="preserve">We found support of our hypothesis that prey antipredator behaviour was driving individual differences in expertise acquisition in a human predator population in the game</w:t>
+      </w:r>
+      <w:r>
+        <w:t xml:space="preserve"> </w:t>
+      </w:r>
+      <w:r>
+        <w:rPr>
+          <w:iCs/>
+          <w:i/>
+        </w:rPr>
+        <w:t xml:space="preserve">Dead by Daylight</w:t>
+      </w:r>
+      <w:r>
+        <w:t xml:space="preserve">. As we did here with predators, future analyses should investigate how antipredator tactics are developped with experience, as it may reveal important insights on the eco-evolutionary dynamics of predator prey interactions. Using a video game system, our study demonstrates that prey antipredator behavior can impair the acquisition of hunting expertise. This adds to a growing body of research showing how virtual systems can be used to test hypotheses on ecological interactions</w:t>
       </w:r>
       <w:r>
         <w:t xml:space="preserve"> </w:t>

</xml_diff>

<commit_message>
integrated all of Clint and Fran's comments
</commit_message>
<xml_diff>
--- a/manuscript/manuscript.docx
+++ b/manuscript/manuscript.docx
@@ -31,7 +31,7 @@
         <w:t xml:space="preserve"> </w:t>
       </w:r>
       <w:r>
-        <w:t xml:space="preserve">development</w:t>
+        <w:t xml:space="preserve">acquisition</w:t>
       </w:r>
       <w:r>
         <w:t xml:space="preserve"> </w:t>
@@ -96,7 +96,7 @@
         <w:pStyle w:val="FirstParagraph"/>
       </w:pPr>
       <w:r>
-        <w:t xml:space="preserve">The acquisition of expertise is crucial for predators to be successful hunters. To do so, predators need to hone their skills and acquire knowledge through repeated and extensive practice. However, recent studies suggest that predators may not necessarily increase their success with expertise when prey use antipredator tactics to evade detection and pursuit. Therefore, antipredator tactics may impair the acquisition of predator expertise, but there are limited empirical assessments showing how predators acquire expertise through repeated encounters with their prey due to the challenges of monitoring direct interactions in the wild. Here, we use a virtual predator-prey system (the game</w:t>
+        <w:t xml:space="preserve">The acquisition of expertise is crucial for predators to be successful hunters. To achieve this, predators must hone their skills and gain knowledge through repeated and extensive practice. On the other hand, prey may hinder the acquisition of predator expertise by employing antipredator tactics to evade detection and pursuit. However, empirical evidence on how predators acquire expertise through repeated encounters with their prey remains limited, largely due to the challenges of monitoring direct interactions in the wild. Here, we use a virtual predator-prey system (the game</w:t>
       </w:r>
       <w:r>
         <w:t xml:space="preserve"> </w:t>
@@ -109,7 +109,7 @@
         <w:t xml:space="preserve">Dead by Daylight</w:t>
       </w:r>
       <w:r>
-        <w:t xml:space="preserve">) to investigate how experience shapes individual and population hunting success in human predators across repeated interactions with their prey. We show that predators optimized prey consumption as they gained experience, indicating that they acquired expertise through extensive practice. At the population-level, we found that faster prey impair the acquisition of expertise by reducing hunting success. Prey speed was also an important mediator of this relationship at the individual level, driving differences among predators in the development of expertise. Our study outlines how prey antipredator behaviour can mediate the acquisition of expertise in predator populations.</w:t>
+        <w:t xml:space="preserve">) to investigate how experience shapes individual and population hunting success in human predators across repeated interactions with their prey. We show that predators optimized prey consumption as they gained experience, indicating that they acquired expertise through extensive practice. At the population-level, we found that faster prey impaired the acquisition of expertise by reducing hunting success. Prey speed was also an important mediator of this relationship at the individual level, driving differences among predators in the acquisition of expertise. Our study outlines how prey antipredator behaviour can mediate the acquisition of expertise in predator populations.</w:t>
       </w:r>
     </w:p>
     <w:p>
@@ -135,25 +135,7 @@
         <w:pStyle w:val="FirstParagraph"/>
       </w:pPr>
       <w:r>
-        <w:t xml:space="preserve">Predation is a fundamental biological process involved in ecosystem functioning. Recent advances in our understanding of the mechanisms (e.g. foraging mode, reciprocal plasticity, size-dependent foraging) driving predator foraging success at the individual and population level have allowed ecologists to predict their consequences on prey behaviour and population dynamics</w:t>
-      </w:r>
-      <w:r>
-        <w:t xml:space="preserve"> </w:t>
-      </w:r>
-      <w:r>
-        <w:t xml:space="preserve">(Peckarsky et al. 2008; Gravel et al. 2013; Wirsing et al. 2021)</w:t>
-      </w:r>
-      <w:r>
-        <w:t xml:space="preserve">. Prey typically respond to predation by managing tradeoffs between vigilance and foraging depending on the type of predation regime</w:t>
-      </w:r>
-      <w:r>
-        <w:t xml:space="preserve"> </w:t>
-      </w:r>
-      <w:r>
-        <w:t xml:space="preserve">(Preisser, Orrock, and Schmitz 2007)</w:t>
-      </w:r>
-      <w:r>
-        <w:t xml:space="preserve">. Such prey antipredator resonses are hypothesized to drive differences among predators in their hunting success by disrupting the acquisition of hunting expertise</w:t>
+        <w:t xml:space="preserve">Antipredation responses by prey are hypothesized to drive differences among predators in their hunting success by disrupting the acquisition of hunting expertise</w:t>
       </w:r>
       <w:r>
         <w:t xml:space="preserve"> </w:t>
@@ -162,13 +144,49 @@
         <w:t xml:space="preserve">(Wooster et al. 2023)</w:t>
       </w:r>
       <w:r>
-        <w:t xml:space="preserve">, which is deemed essential for many predators to reach adulthood and survive</w:t>
+        <w:t xml:space="preserve">. Expertise can be defined as the characteristics, skills, and knowledge that provide individuals with the ability to outperform novices on complex tasks</w:t>
+      </w:r>
+      <w:r>
+        <w:t xml:space="preserve"> </w:t>
+      </w:r>
+      <w:r>
+        <w:t xml:space="preserve">(Dukas 2017)</w:t>
+      </w:r>
+      <w:r>
+        <w:t xml:space="preserve">. In the context of hunting, predators need to acquire expertise by practising and learning the proper skills to successfully locate, select, and capture their prey, a process deemed essential for many predators to reach adulthood and survive</w:t>
       </w:r>
       <w:r>
         <w:t xml:space="preserve"> </w:t>
       </w:r>
       <w:r>
         <w:t xml:space="preserve">(Woo et al. 2008; Wooster et al. 2023)</w:t>
+      </w:r>
+      <w:r>
+        <w:t xml:space="preserve">. Empirical studies on human and non-human hunters show that individuals optimize foraging efficiency (e.g. search and handling times, return rates) by associative learning, by developing search images, or by exploiting cues from their prey and their environment</w:t>
+      </w:r>
+      <w:r>
+        <w:t xml:space="preserve"> </w:t>
+      </w:r>
+      <w:r>
+        <w:t xml:space="preserve">(Edwards and Jackson 1994; Morse 2000; MacDonald 2007; Reid, Seebacher, and Ward 2010; Wilson-Rankin 2015)</w:t>
+      </w:r>
+      <w:r>
+        <w:t xml:space="preserve">. Through these processes, expert predators should have greater knowledge, better energy management, and acute motor skills to increase their chances of locating and capturing prey</w:t>
+      </w:r>
+      <w:r>
+        <w:t xml:space="preserve"> </w:t>
+      </w:r>
+      <w:r>
+        <w:t xml:space="preserve">(Dukas 2019)</w:t>
+      </w:r>
+      <w:r>
+        <w:t xml:space="preserve">. Therefore, differences among predators in their capacity to acquire expertise throughout their lifetime may underlie differences in hunting success. This is an important topic of study since predator cognition can maintain behavioural variation, shape prey phenotypic composition, and destabilize predator-prey systems</w:t>
+      </w:r>
+      <w:r>
+        <w:t xml:space="preserve"> </w:t>
+      </w:r>
+      <w:r>
+        <w:t xml:space="preserve">(Kondoh 2010; Skelhorn and Rowe 2016; Kikuchi and Simon 2023)</w:t>
       </w:r>
       <w:r>
         <w:t xml:space="preserve">.</w:t>
@@ -179,81 +197,46 @@
         <w:pStyle w:val="BodyText"/>
       </w:pPr>
       <w:r>
-        <w:t xml:space="preserve">Expertise can be defined as the characteristics, skills, and knowledge allowing individuals with extensive practice to outperform novices on complex tasks</w:t>
-      </w:r>
-      <w:r>
-        <w:t xml:space="preserve"> </w:t>
-      </w:r>
-      <w:r>
-        <w:t xml:space="preserve">(Dukas 2017)</w:t>
-      </w:r>
-      <w:r>
-        <w:t xml:space="preserve">. In the context of hunting, predators need to acquire expertise by practicing and learning the proper skills to successfully locate, select, and capture their prey. Empirical studies on human and non-human hunters show that individuals optimize foraging efficiency (e.g. search and handling times, return rates) by associative learning, by developing search images, or by exploiting cues from their prey and their environment</w:t>
-      </w:r>
-      <w:r>
-        <w:t xml:space="preserve"> </w:t>
-      </w:r>
-      <w:r>
-        <w:t xml:space="preserve">(Edwards and Jackson 1994; Morse 2000; MacDonald 2007; Reid, Seebacher, and Ward 2010; Wilson-Rankin 2015)</w:t>
-      </w:r>
-      <w:r>
-        <w:t xml:space="preserve">. Through these processes, expert predators should have greater knowledge, better energy management, and accute motor skills to increase their chances of locating and capturing prey</w:t>
-      </w:r>
-      <w:r>
-        <w:t xml:space="preserve"> </w:t>
-      </w:r>
-      <w:r>
-        <w:t xml:space="preserve">(Dukas 2019)</w:t>
-      </w:r>
-      <w:r>
-        <w:t xml:space="preserve">. Therefore, differences among predators in their capacity to acquire expertise throughout their lifetime may underlie differences in hunting success, with potential consequences for predator-prey dynamics</w:t>
-      </w:r>
-      <w:r>
-        <w:t xml:space="preserve"> </w:t>
-      </w:r>
-      <w:r>
-        <w:t xml:space="preserve">(Wooster et al. 2023)</w:t>
+        <w:t xml:space="preserve">Prey are known to use evasive tactics such as rapid escapes to avoid being captured</w:t>
+      </w:r>
+      <w:r>
+        <w:t xml:space="preserve"> </w:t>
+      </w:r>
+      <w:r>
+        <w:t xml:space="preserve">(Walker et al. 2005; Kelley and Magurran 2011; Herbert-Read et al. 2017)</w:t>
+      </w:r>
+      <w:r>
+        <w:t xml:space="preserve">, driving predators to develop the motor skills required to capture such prey succesfully. Yet, predators may be limited in their capacity to develop the necessary attributes (e.g. physical, physiological, neurological) for fast-paced hunting, which may impair their acquisition of hunting expertise. To our knowledge, there is no empirical evidence showing links between prey antipredator behaviour and the acquisition of expertise in human and nonhuman predators. However, experimental studies show that certain camouflage strategies of prey can impair expertise acquisition in humans and birds</w:t>
+      </w:r>
+      <w:r>
+        <w:t xml:space="preserve"> </w:t>
+      </w:r>
+      <w:r>
+        <w:t xml:space="preserve">(Stevens et al. 2012; Troscianko et al. 2013)</w:t>
+      </w:r>
+      <w:r>
+        <w:t xml:space="preserve">. For instance,</w:t>
+      </w:r>
+      <w:r>
+        <w:t xml:space="preserve"> </w:t>
+      </w:r>
+      <w:r>
+        <w:t xml:space="preserve">Troscianko, Skelhorn, and Stevens (2018)</w:t>
+      </w:r>
+      <w:r>
+        <w:t xml:space="preserve"> </w:t>
+      </w:r>
+      <w:r>
+        <w:t xml:space="preserve">found that disruptive colouration interfered with the formation of search images in human subjects, hindering improvement in detection times after repeated attempts. Given these examples, antipredator behaviour may also hold the potential to hinder the acquisition of predator expertise. This represents a significant gap in our understanding of predator-prey interactions, as individual differences in predator expertise may structure food webs via changes in foraging behaviour and frequency- or trait-dependent prey selection</w:t>
+      </w:r>
+      <w:r>
+        <w:t xml:space="preserve"> </w:t>
+      </w:r>
+      <w:r>
+        <w:t xml:space="preserve">(Allen et al. 1988; Ishii and Shimada 2012; Wooster et al. 2023)</w:t>
       </w:r>
       <w:r>
         <w:t xml:space="preserve">.</w:t>
-      </w:r>
-    </w:p>
-    <w:p>
-      <w:pPr>
-        <w:pStyle w:val="BodyText"/>
-      </w:pPr>
-      <w:r>
-        <w:t xml:space="preserve">Prey are known to use evasive tactics such as rapid escapes and movements to avoid being captured</w:t>
-      </w:r>
-      <w:r>
-        <w:t xml:space="preserve"> </w:t>
-      </w:r>
-      <w:r>
-        <w:t xml:space="preserve">(Walker et al. 2005; Kelley and Magurran 2011; Herbert-Read et al. 2017)</w:t>
-      </w:r>
-      <w:r>
-        <w:t xml:space="preserve">, compelling predators to develop swift motor skills to succesfully capture such prey. However, predators may be limited in their capacity to develop the necessary attributes (e.g. physical, physiological, neurological) for fast-paced hunting, which may impair the development of their hunting expertise. There is only scarce evidence showing links between prey antipredator strategies and the development of expertise in human and nonhuman predators. Experimental studies have shown that certain prey camouflage strategies can impair expertise acquisition in humans and birds</w:t>
-      </w:r>
-      <w:r>
-        <w:t xml:space="preserve"> </w:t>
-      </w:r>
-      <w:r>
-        <w:t xml:space="preserve">(Stevens et al. 2012; Troscianko et al. 2013)</w:t>
-      </w:r>
-      <w:r>
-        <w:t xml:space="preserve">. For instance,</w:t>
-      </w:r>
-      <w:r>
-        <w:t xml:space="preserve"> </w:t>
-      </w:r>
-      <w:r>
-        <w:t xml:space="preserve">Troscianko, Skelhorn, and Stevens (2018)</w:t>
-      </w:r>
-      <w:r>
-        <w:t xml:space="preserve"> </w:t>
-      </w:r>
-      <w:r>
-        <w:t xml:space="preserve">found that disruptive coloration interfered with the formation of search images in human subjects, hindering improvement in detection times after repeated attempts. Given these examples, antipredator behaviour may also hold the potential to hinder the development of predator expertise.</w:t>
       </w:r>
     </w:p>
     <w:p>
@@ -277,7 +260,7 @@
         <w:t xml:space="preserve"> </w:t>
       </w:r>
       <w:r>
-        <w:t xml:space="preserve">as our study system, a videogame where four prey players need to forage for resources while avoiding predation by a fifth player. Similar to agent-based simulations,</w:t>
+        <w:t xml:space="preserve">as our study system, a videogame where four prey players must forage for resources while avoiding predation by a fifth player. Similar to agent-based simulations,</w:t>
       </w:r>
       <w:r>
         <w:t xml:space="preserve"> </w:t>
@@ -315,7 +298,7 @@
         <w:t xml:space="preserve">)</w:t>
       </w:r>
       <w:r>
-        <w:t xml:space="preserve">, but with the advantage of having real players that interact in the virtual space. In this game, the predator population is composed of individuals that either ambush or hunt at high speeds (i.e. mean movement speed along a slow-fast continuum), and their success is driven by the movement of the prey</w:t>
+        <w:t xml:space="preserve">, but with the advantage of having real players that interact in the virtual space. In this game, the predator population comprises individuals that either ambush or hunt at high speeds (i.e. mean movement speed along a slow-fast continuum), and their success is driven by the movement of the prey</w:t>
       </w:r>
       <w:r>
         <w:t xml:space="preserve"> </w:t>
@@ -333,7 +316,7 @@
         <w:t xml:space="preserve">(Céré, Montiglio, and Kelly 2021; Fraser Franco et al. 2022; Santostefano, Fraser Franco, and Montiglio 2024)</w:t>
       </w:r>
       <w:r>
-        <w:t xml:space="preserve">. The game also ellicits natural reactions in players such as freezing when predation is imminent (personal observations), which corroborates with another virtual ecological study showing that predation drives individual variation in risk perception</w:t>
+        <w:t xml:space="preserve">. The game also elicits natural reactions in players such as freezing when predation is imminent (personal observations), corroborating another virtual ecological study showing that predation drives individual variation in risk perception</w:t>
       </w:r>
       <w:r>
         <w:t xml:space="preserve"> </w:t>
@@ -367,7 +350,7 @@
         <w:t xml:space="preserve"> </w:t>
       </w:r>
       <w:r>
-        <w:t xml:space="preserve">allows us to tackle fundamental questions about the role of antipredator behaviour and experience on predator-prey interactions.</w:t>
+        <w:t xml:space="preserve">allows us to tackle fundamental questions about the role of antipredator behaviour and experience in predator-prey interactions.</w:t>
       </w:r>
     </w:p>
     <w:p>
@@ -388,7 +371,7 @@
         <w:t xml:space="preserve">Dead by Daylight</w:t>
       </w:r>
       <w:r>
-        <w:t xml:space="preserve">. First, we investigate how the predator population develops its hunting expertise. We hypothesize that the predator population’s success will increase with experience up to a certain level where it will stabilize</w:t>
+        <w:t xml:space="preserve">. We quantify expertise acquisition as the relationship between hunting success (i.e. the probability of capturing all prey) and repeated experience (i.e. cumulated atempts). First, we test the hypothesis that predator success will increase with experience up to some point at which it will stabilize</w:t>
       </w:r>
       <w:r>
         <w:t xml:space="preserve"> </w:t>
@@ -397,11 +380,11 @@
         <w:t xml:space="preserve">(Dukas 2019)</w:t>
       </w:r>
       <w:r>
-        <w:t xml:space="preserve">. However, we expect this pattern to change depending on the movement of the prey encountered. We hypothesize that prey will influence the development of expertise, and predict that faster prey will reduce the gain in expertise. Therefore, we then investigate how prey movement influences the development of expertise at the individual level. If prey speed does not influence hunting success, we predict that the gain in expertise will be similar among individuals. Alternatively, if prey speed influences hunting success, then the acquisition of expertise will vary among individuals.</w:t>
+        <w:t xml:space="preserve">. However, we expect this pattern to change depending on the movement of the prey encountered. We hypothesize that prey will influence expertise acquisition, and predict that faster prey will reduce the gain in expertise. Therefore, we also investigate how prey movement influences expertise acquisition at the individual level. If prey speed does not influence hunting success, we predict that the gain in expertise will be similar among individuals. Alternatively, if prey speed influences hunting success, then the acquisition of expertise will vary among individuals.</w:t>
       </w:r>
     </w:p>
     <w:bookmarkEnd w:id="21"/>
-    <w:bookmarkStart w:id="34" w:name="materials-and-methods"/>
+    <w:bookmarkStart w:id="33" w:name="materials-and-methods"/>
     <w:p>
       <w:pPr>
         <w:pStyle w:val="Heading1"/>
@@ -428,13 +411,13 @@
           <w:iCs/>
           <w:i/>
         </w:rPr>
-        <w:t xml:space="preserve">DBD</w:t>
-      </w:r>
-      <w:r>
-        <w:t xml:space="preserve"> </w:t>
-      </w:r>
-      <w:r>
-        <w:t xml:space="preserve">is a survival asymmetric multiplayer online game (i.e. a game where the gameplay mechanics differ between two groups) developed by Behaviour Interactive Inc, in which players can play either as a predator or a prey. Every match includes only one predator and four prey. The objective of the predator is to hunt and capture the prey, and the objective of the prey is to search for resources while avoiding the predator. The resources are in the form of power generators that, once all activated, will enable the prey to escape through one of two exit doors. The composition of the predator and prey group in a match is determined by a skill-based matchmaking algorithm. A match ends when the predator kills all the prey available (i.e. that have not escaped), or when the last remaining prey escapes the virtual environment.</w:t>
+        <w:t xml:space="preserve">Dead by Daylight</w:t>
+      </w:r>
+      <w:r>
+        <w:t xml:space="preserve"> </w:t>
+      </w:r>
+      <w:r>
+        <w:t xml:space="preserve">is a survival asymmetric (i.e. gameplay mechanics differ between two groups) multiplayer online game developed by Behaviour Interactive Inc., in which players can play either as predators or prey. Every match includes only one predator and four prey. The objective of the predator is to hunt and capture the prey, and the objective of the prey is to search for resources while avoiding the predator. The resources are in the form of power generators that, once all activated, will enable the prey to escape through one of two exit doors. A skill-based matchmaking algorithm determines the composition of the predator and prey group in a match. A match ends when the predator kills all the prey available (i.e. that have not escaped), or when the last remaining prey escapes the virtual environment.</w:t>
       </w:r>
     </w:p>
     <w:p>
@@ -442,7 +425,7 @@
         <w:pStyle w:val="BodyText"/>
       </w:pPr>
       <w:r>
-        <w:t xml:space="preserve">Before the start of a match, players (predator or prey) can choose an avatar with unique abilities that encourage specific play styles (e.g. bold vs cautious prey, or ambush vs roaming predator). During our study period, the game offered 23 predator avatars. The virtual environments are composed of fixed and procedurally generated habitat components, such as vegetation, mazes, and buildings. Some of these environments are larger than others, with varying structural complexity. However, predators display only minimal changes in behaviour and hunting success across these environments, probably due to a game feature enabling them to have visual cues on the resources</w:t>
+        <w:t xml:space="preserve">Before the start of a match, players (predator or prey) can choose an avatar with unique abilities that encourage specific play styles (e.g. bold vs cautious prey, or ambush vs roaming predator). During our study period, the game offered 23 predator avatars. The virtual environments comprise fixed and procedurally generated habitat components, such as vegetation, mazes, and buildings. Some of these environments are larger than others, with varying structural complexity. However, predators display only minimal changes in behaviour and hunting success across these environments</w:t>
       </w:r>
       <w:r>
         <w:t xml:space="preserve"> </w:t>
@@ -514,22 +497,7 @@
         <w:pStyle w:val="FirstParagraph"/>
       </w:pPr>
       <w:r>
-        <w:t xml:space="preserve">The videogame company provided data that spanned a period of 6 months of gameplay recorded for every player from 2020-12-01 to 2021-06-01. We only analyzed matches where players did not know each other (i.e. </w:t>
-      </w:r>
-      <w:r>
-        <w:t xml:space="preserve">“</w:t>
-      </w:r>
-      <w:r>
-        <w:t xml:space="preserve">Online</w:t>
-      </w:r>
-      <w:r>
-        <w:t xml:space="preserve">”</w:t>
-      </w:r>
-      <w:r>
-        <w:t xml:space="preserve"> </w:t>
-      </w:r>
-      <w:r>
-        <w:t xml:space="preserve">mode). We filtered any matches where players were inactive, such as when mean distances traveled per second (i.e. speed) were equal to, or very close to, zero. Moreover, we used our knowledge of the game to remove any matches where players were potentially hacking, or not playing the game as intended. We then sampled players that played 300 matches or more, and monitored all their matches from the first to a maximum of 500 matches.</w:t>
+        <w:t xml:space="preserve">Behaviour Interactive Inc. provided data that spanned six months of gameplay recorded for every player from 2020-12-01 to 2021-06-01. We analyzed only matches where players did not know each other. We filtered any matches where players were inactive, such as when mean distances travelled per second (i.e. speed) were equal to, or very close to, zero. Moreover, we used our knowledge of the game to remove any matches where players were potentially hacking, or not playing the game as intended.</w:t>
       </w:r>
     </w:p>
     <w:p>
@@ -537,7 +505,7 @@
         <w:pStyle w:val="BodyText"/>
       </w:pPr>
       <w:r>
-        <w:t xml:space="preserve">Our population consists of 253 players that played strictly as the predator, with a total record of 100 412 matches. The predator-players’ experience varied between 301 and 500 matches played. These matches lasted between 3 and 70 min (mean = 11 min). The following information is collected and reported for every match : the player’s anonymous ID, its avatar (i.e. the predator character chosen with its specific skill-gameplay mechanics), the game environment, the predator-player’s experience, the mean speed of the groups of prey that the predator player encountered, and the mean rank of the prey encountered (a proxy for prey skill). The ranking system in</w:t>
+        <w:t xml:space="preserve">We sampled players that played 300 matches or more and monitored all their matches from the first to a maximum of 500 matches. We recognize that we could have introduced a bias by retaining only those individuals, as they might already be seasoned video game enthusiasts and exhibit expert-level performance in their early matches in</w:t>
       </w:r>
       <w:r>
         <w:t xml:space="preserve"> </w:t>
@@ -547,7 +515,28 @@
           <w:iCs/>
           <w:i/>
         </w:rPr>
-        <w:t xml:space="preserve">DBD</w:t>
+        <w:t xml:space="preserve">Dead by Daylight</w:t>
+      </w:r>
+      <w:r>
+        <w:t xml:space="preserve">. Thus, we verified that our sample was not biased by comparing a random sample of players that played either 20 to 50 matches, 51 to 100 matches, or 101 to 300 matches during the same timeframe as our sampled population. We then took the first 20 matches played by these players, including those from our sampled population, and compared their median hunting success using a Bayesian hierarchical linear model. We found that all four groups had similar success as predators (Appendix 1: Table S1 and Figure S1), suggesting an absence of bias due to data sampling.</w:t>
+      </w:r>
+    </w:p>
+    <w:p>
+      <w:pPr>
+        <w:pStyle w:val="BodyText"/>
+      </w:pPr>
+      <w:r>
+        <w:t xml:space="preserve">Our population consists of 253 players who played as the predator, with a total record of 100 412 matches. The predator-players’ experience varied between 301 and 500 matches played. These matches lasted between 3 and 70 min (mean = 11 min). The following information is collected and reported for every match : the player’s anonymous ID, its avatar (i.e. the predator character chosen with its specific skill-gameplay mechanics), the game environment, the predator-player’s experience, the mean speed of the groups of prey that the predator player encountered, and the mean rank of the prey encountered (a proxy for prey skill). The ranking system in</w:t>
+      </w:r>
+      <w:r>
+        <w:t xml:space="preserve"> </w:t>
+      </w:r>
+      <w:r>
+        <w:rPr>
+          <w:iCs/>
+          <w:i/>
+        </w:rPr>
+        <w:t xml:space="preserve">Dead by Daylight</w:t>
       </w:r>
       <w:r>
         <w:t xml:space="preserve"> </w:t>
@@ -572,87 +561,51 @@
         <w:pStyle w:val="BodyText"/>
       </w:pPr>
       <w:r>
-        <w:t xml:space="preserve">We analyzed the mean speed of the prey group encountered by the predator. We measured the preys’ speed as the mean travel speed of the four individual prey in a match (mean = 2.40 ± 0.32 m/s). We defined hunting success as the number of prey consumed during the match (min = 0, max = 4). Lastly, we defined the predator’s cumulative experience as the number of matches played as the predator prior to the match being monitored. For example, the first match of a player would have a cumulative experience value of 0, while the tenth match would have a value of 9. We did not account for matches where predators played as the prey.</w:t>
+        <w:t xml:space="preserve">We analyzed the mean speed of the prey group encountered by the predator. We measured the prey’s speed as the mean travel speed of the four individual prey in a match (mean = 2.40 ± 0.32 m/s). We defined hunting success as the number of prey consumed during the match (min = 0, max = 4). Lastly, we defined the predator’s cumulative experience as the number of matches played as the predator prior to the match being monitored. For example, the first match of a player would have a cumulative experience value of 0, while the tenth match would have a value of 9. We did not account for matches where predators played as the prey.</w:t>
+      </w:r>
+    </w:p>
+    <w:bookmarkEnd w:id="27"/>
+    <w:bookmarkStart w:id="32" w:name="statistical-analyses"/>
+    <w:p>
+      <w:pPr>
+        <w:pStyle w:val="Heading2"/>
+      </w:pPr>
+      <w:r>
+        <w:t xml:space="preserve">Statistical analyses</w:t>
+      </w:r>
+    </w:p>
+    <w:bookmarkStart w:id="29" w:name="model-specification"/>
+    <w:p>
+      <w:pPr>
+        <w:pStyle w:val="Heading3"/>
+      </w:pPr>
+      <w:r>
+        <w:t xml:space="preserve">Model specification</w:t>
       </w:r>
     </w:p>
     <w:p>
       <w:pPr>
-        <w:pStyle w:val="BodyText"/>
-      </w:pPr>
-      <w:r>
-        <w:t xml:space="preserve">We recognize that we could have introduced a bias in our analyses by retaining only individuals who played for at least 300 matches. For example, these individuals might be experienced videogame players and could thus already be playing like experts in their first matches in</w:t>
-      </w:r>
-      <w:r>
-        <w:t xml:space="preserve"> </w:t>
-      </w:r>
-      <w:r>
-        <w:rPr>
-          <w:iCs/>
-          <w:i/>
-        </w:rPr>
-        <w:t xml:space="preserve">DBD</w:t>
-      </w:r>
-      <w:r>
-        <w:t xml:space="preserve">. To verify that our sample was not biased, we compared a random sample of players that played either 20 to 50 matches, 51 to 100 matches, or 101 to 300 matches during the same timeframe as our sampled population. We then took the first 20 matches played by these players, including those from our sampled population, and compared their median hunting success using a Bayesian hierarchical linear model. We found that all four groups had similar success as predators (Appendix 1: Table S1 and Figure S1), suggesting an absence of bias due to data sampling.</w:t>
-      </w:r>
-    </w:p>
-    <w:bookmarkEnd w:id="27"/>
-    <w:bookmarkStart w:id="33" w:name="statistical-analyses"/>
-    <w:p>
-      <w:pPr>
-        <w:pStyle w:val="Heading2"/>
-      </w:pPr>
-      <w:r>
-        <w:t xml:space="preserve">Statistical analyses</w:t>
-      </w:r>
-    </w:p>
-    <w:bookmarkStart w:id="28" w:name="model-specification"/>
-    <w:p>
-      <w:pPr>
-        <w:pStyle w:val="Heading3"/>
-      </w:pPr>
-      <w:r>
-        <w:t xml:space="preserve">Model specification</w:t>
+        <w:pStyle w:val="FirstParagraph"/>
+      </w:pPr>
+      <w:r>
+        <w:t xml:space="preserve">We tested how predators developed their expertise by computing five Bayesian generalized additive mixed models (GAMM) with thin-plate regression splines, all of which estimated the relationship between hunting success (i.e. number of prey consumed) and the predators’ cumulative experience (i.e. number of matches played before the current match). We parametrized the models following the method of</w:t>
+      </w:r>
+      <w:r>
+        <w:t xml:space="preserve"> </w:t>
+      </w:r>
+      <w:r>
+        <w:t xml:space="preserve">Pedersen et al. (2019)</w:t>
+      </w:r>
+      <w:r>
+        <w:t xml:space="preserve">. The first model (I) was the simplest, with a common global smoothing function and random intercepts for the predator ID. In this model, we assume that predators have the same acquisition of expertise, with the model estimating a trend for the average individual (i.e. global smoother). The second model (II) included varying individual smoothers for the predator ID. Here, we assume that individual predators share a similar relationship between success and experience, but that this relationship can vary among them (e.g. predator 1 has a steeper curve than predator 2). This enabled us to test whether predators differed in the development of their expertise. In the third model (III), we kept the individual smoothers for the predators, but removed the global smoother. This model assumes that predators do not share a common relationship between success and experience. The fourth (IV) and fifth (V) models were expansions of the third and second models respectively, where we included the prey speed to assess its effect on the relationship between success and experience. We included the standardized match duration and prey rank as covariates in all five models.</w:t>
       </w:r>
     </w:p>
     <w:p>
       <w:pPr>
-        <w:pStyle w:val="FirstParagraph"/>
-      </w:pPr>
-      <w:r>
-        <w:t xml:space="preserve">We tested how predators developed their expertise by computing five Bayesian generalized additive mixed models (GAMM) with thin-plate regression splines, all of which estimated the relationship between hunting success (i.e. number of prey consumed) and the predators’ cumulative experience (i.e. number of matches played before the current match). We parametrized the models following the method of</w:t>
-      </w:r>
-      <w:r>
-        <w:t xml:space="preserve"> </w:t>
-      </w:r>
-      <w:r>
-        <w:t xml:space="preserve">Pedersen et al. (2019)</w:t>
-      </w:r>
-      <w:r>
-        <w:t xml:space="preserve">. The first model was the simplest, with a common global smoothing function and random intercepts for the predator ID. In this model, we assume that predators have the same development of expertise, with the model estimating a trend for the average individual (i.e. global smoother). For the second model, we included varying individual smoothers for the predator ID. Here, we assume that individual predators share a similar relationship between success and experience, but that this relationship can vary among them (e.g. predator 1 has a steeper curve than predator 2). This enabled us to test whether predators differed in the development of their expertise. In the third model, we kept the individual smoothers for the predators, but removed the global smoother. This model assumes that predators do not share a common relationship between success and experience. The fourth and fifth models were reproductions of the second and third models respectively, where we included the prey speed to assess its effect on the relationship between success and experience. We included the standardized match duration and prey rank as covariates in all five models.</w:t>
-      </w:r>
-    </w:p>
-    <w:p>
-      <w:pPr>
         <w:pStyle w:val="BodyText"/>
       </w:pPr>
       <w:r>
-        <w:t xml:space="preserve">We computed the five models using a modified version of the beta-binomial distribution implemented in</w:t>
-      </w:r>
-      <w:r>
-        <w:t xml:space="preserve"> </w:t>
-      </w:r>
-      <w:r>
-        <w:t xml:space="preserve">“</w:t>
-      </w:r>
-      <w:r>
-        <w:t xml:space="preserve">brms</w:t>
-      </w:r>
-      <w:r>
-        <w:t xml:space="preserve">”</w:t>
-      </w:r>
-      <w:r>
-        <w:t xml:space="preserve">. Hunting success was estimated as the probability of consuming the four prey (</w:t>
+        <w:t xml:space="preserve">We computed the five models using a modified version of the beta-binomial distribution. Hunting success was estimated as the probability of consuming the four prey (</w:t>
       </w:r>
       <m:oMath>
         <m:sSub>
@@ -933,25 +886,7 @@
         </m:r>
       </m:oMath>
       <w:r>
-        <w:t xml:space="preserve">) was estimated with an identity link. We used the default number of basis functions (K) in</w:t>
-      </w:r>
-      <w:r>
-        <w:t xml:space="preserve"> </w:t>
-      </w:r>
-      <w:r>
-        <w:t xml:space="preserve">“</w:t>
-      </w:r>
-      <w:r>
-        <w:t xml:space="preserve">brms</w:t>
-      </w:r>
-      <w:r>
-        <w:t xml:space="preserve">”</w:t>
-      </w:r>
-      <w:r>
-        <w:t xml:space="preserve"> </w:t>
-      </w:r>
-      <w:r>
-        <w:t xml:space="preserve">for the models to estimate the relationship between hunting success and experience. We assumed that the random intercepts for the predator ID (</w:t>
+        <w:t xml:space="preserve">) was estimated with an identity link. We used ten basis functions (K = 10) for the models to estimate the relationship between hunting success and experience. We assumed that the random intercepts for the predator ID (</w:t>
       </w:r>
       <m:oMath>
         <m:r>
@@ -1030,6 +965,83 @@
         </m:d>
       </m:oMath>
       <w:r>
+        <w:t xml:space="preserve">). We fitted all models in R (version 4.1.2) using Markov chain Monte Carlo (MCMC) sampling with the package</w:t>
+      </w:r>
+      <w:r>
+        <w:t xml:space="preserve"> </w:t>
+      </w:r>
+      <w:r>
+        <w:t xml:space="preserve">“</w:t>
+      </w:r>
+      <w:r>
+        <w:t xml:space="preserve">brms</w:t>
+      </w:r>
+      <w:r>
+        <w:t xml:space="preserve">”</w:t>
+      </w:r>
+      <w:r>
+        <w:t xml:space="preserve"> </w:t>
+      </w:r>
+      <w:r>
+        <w:t xml:space="preserve">version 2.16.3</w:t>
+      </w:r>
+      <w:r>
+        <w:t xml:space="preserve"> </w:t>
+      </w:r>
+      <w:r>
+        <w:t xml:space="preserve">(Bürkner 2017)</w:t>
+      </w:r>
+      <w:r>
+        <w:t xml:space="preserve">, an R front-end for the STAN software</w:t>
+      </w:r>
+      <w:r>
+        <w:t xml:space="preserve"> </w:t>
+      </w:r>
+      <w:r>
+        <w:t xml:space="preserve">(Stan Development Team 2023)</w:t>
+      </w:r>
+      <w:r>
+        <w:t xml:space="preserve">, and</w:t>
+      </w:r>
+      <w:r>
+        <w:t xml:space="preserve"> </w:t>
+      </w:r>
+      <w:r>
+        <w:t xml:space="preserve">“</w:t>
+      </w:r>
+      <w:r>
+        <w:t xml:space="preserve">cmdstanr</w:t>
+      </w:r>
+      <w:r>
+        <w:t xml:space="preserve">”</w:t>
+      </w:r>
+      <w:r>
+        <w:t xml:space="preserve"> </w:t>
+      </w:r>
+      <w:r>
+        <w:t xml:space="preserve">version 0.4.0</w:t>
+      </w:r>
+      <w:r>
+        <w:t xml:space="preserve"> </w:t>
+      </w:r>
+      <w:r>
+        <w:t xml:space="preserve">(Gabry and Češnovar 2021)</w:t>
+      </w:r>
+      <w:r>
+        <w:t xml:space="preserve"> </w:t>
+      </w:r>
+      <w:r>
+        <w:t xml:space="preserve">as the back-end for parameter estimation (cmdstan installation version 2.28.2). For further details, please consult the GitHub repository of this project (</w:t>
+      </w:r>
+      <w:hyperlink r:id="rId28">
+        <w:r>
+          <w:rPr>
+            <w:rStyle w:val="Hyperlink"/>
+          </w:rPr>
+          <w:t xml:space="preserve">https://github.com/quantitative-ecologist/predator-expertise</w:t>
+        </w:r>
+      </w:hyperlink>
+      <w:r>
         <w:t xml:space="preserve">).</w:t>
       </w:r>
     </w:p>
@@ -1329,8 +1341,8 @@
         <w:t xml:space="preserve">.</w:t>
       </w:r>
     </w:p>
-    <w:bookmarkEnd w:id="28"/>
-    <w:bookmarkStart w:id="29" w:name="markov-chain-monte-carlo-settings"/>
+    <w:bookmarkEnd w:id="29"/>
+    <w:bookmarkStart w:id="30" w:name="markov-chain-monte-carlo-settings"/>
     <w:p>
       <w:pPr>
         <w:pStyle w:val="Heading3"/>
@@ -1344,7 +1356,7 @@
         <w:pStyle w:val="FirstParagraph"/>
       </w:pPr>
       <w:r>
-        <w:t xml:space="preserve">We parametrized the GAMMs to run four MCMC chains. We ran 2500 iterations with a thinning set to eight for the additive model with a global smoother only (see Table 1), and 1500 iterations with a thinning set to four for the remaining additive models. We set the first 500 iterations of each model as warm ups. For each model, we obtained 1000 posterior samples per parameter. We assessed the convergence of the MCMC chains using trace plots, R-hat diagnostics with a threshold of &lt;1.01, and effective sample sizes (ESS) with a threshold of &gt;100</w:t>
+        <w:t xml:space="preserve">We parametrized the GAMMs to run four MCMC chains. We ran 2500 iterations with a thinning set to eight for model I (see Table 1), and 1500 iterations with a thinning set to four for the remaining additive models (models II to V). We set the first 500 iterations of each model as warm-ups. For each model, we obtained 1000 posterior samples per parameter. We assessed the convergence of the MCMC chains using trace plots, R-hat diagnostics with a threshold of &lt;1.01, and effective sample sizes (ESS) with a threshold of &gt;100</w:t>
       </w:r>
       <w:r>
         <w:t xml:space="preserve"> </w:t>
@@ -1356,14 +1368,14 @@
         <w:t xml:space="preserve">. We also performed posterior predictive checks which showed an adequate fit of the models.</w:t>
       </w:r>
     </w:p>
-    <w:bookmarkEnd w:id="29"/>
-    <w:bookmarkStart w:id="32" w:name="software-and-computer-specifications"/>
+    <w:bookmarkEnd w:id="30"/>
+    <w:bookmarkStart w:id="31" w:name="hypothesis-testing"/>
     <w:p>
       <w:pPr>
         <w:pStyle w:val="Heading3"/>
       </w:pPr>
       <w:r>
-        <w:t xml:space="preserve">Software and computer specifications</w:t>
+        <w:t xml:space="preserve">Hypothesis testing</w:t>
       </w:r>
     </w:p>
     <w:p>
@@ -1371,101 +1383,13 @@
         <w:pStyle w:val="FirstParagraph"/>
       </w:pPr>
       <w:r>
-        <w:t xml:space="preserve">All models were fitted in R (version 4.1.2) using Markov chain Monte Carlo (MCMC) sampling with the package</w:t>
-      </w:r>
-      <w:r>
-        <w:t xml:space="preserve"> </w:t>
-      </w:r>
-      <w:r>
-        <w:t xml:space="preserve">“</w:t>
-      </w:r>
-      <w:r>
-        <w:t xml:space="preserve">brms</w:t>
-      </w:r>
-      <w:r>
-        <w:t xml:space="preserve">”</w:t>
-      </w:r>
-      <w:r>
-        <w:t xml:space="preserve"> </w:t>
-      </w:r>
-      <w:r>
-        <w:t xml:space="preserve">version 2.16.3</w:t>
-      </w:r>
-      <w:r>
-        <w:t xml:space="preserve"> </w:t>
-      </w:r>
-      <w:r>
-        <w:t xml:space="preserve">(Bürkner 2017)</w:t>
-      </w:r>
-      <w:r>
-        <w:t xml:space="preserve">, an R front-end for the STAN software</w:t>
-      </w:r>
-      <w:r>
-        <w:t xml:space="preserve"> </w:t>
-      </w:r>
-      <w:r>
-        <w:t xml:space="preserve">(Team 2023)</w:t>
-      </w:r>
-      <w:r>
-        <w:t xml:space="preserve">, and</w:t>
-      </w:r>
-      <w:r>
-        <w:t xml:space="preserve"> </w:t>
-      </w:r>
-      <w:r>
-        <w:t xml:space="preserve">“</w:t>
-      </w:r>
-      <w:r>
-        <w:t xml:space="preserve">cmdstanr</w:t>
-      </w:r>
-      <w:r>
-        <w:t xml:space="preserve">”</w:t>
-      </w:r>
-      <w:r>
-        <w:t xml:space="preserve"> </w:t>
-      </w:r>
-      <w:r>
-        <w:t xml:space="preserve">version 0.4.0</w:t>
-      </w:r>
-      <w:r>
-        <w:t xml:space="preserve"> </w:t>
-      </w:r>
-      <w:r>
-        <w:t xml:space="preserve">(Gabry and Češnovar 2021)</w:t>
-      </w:r>
-      <w:r>
-        <w:t xml:space="preserve"> </w:t>
-      </w:r>
-      <w:r>
-        <w:t xml:space="preserve">as the back-end for parameter estimation (cmdstan installation version 2.28.2). The models were run on Cedar (Operating system: CentOS Linux 7), a computer cluster maintained by the Digital Research Alliance of Canada (</w:t>
-      </w:r>
-      <w:hyperlink r:id="rId30">
-        <w:r>
-          <w:rPr>
-            <w:rStyle w:val="Hyperlink"/>
-          </w:rPr>
-          <w:t xml:space="preserve">https://docs.alliancecan.ca/wiki/Cedar</w:t>
-        </w:r>
-      </w:hyperlink>
-      <w:r>
-        <w:t xml:space="preserve">). Each required 64GB of RAM with 48 cores to compile within 5 days. For details on how to reproduce our analyses, please consult the GitHub repository of this project (</w:t>
-      </w:r>
-      <w:hyperlink r:id="rId31">
-        <w:r>
-          <w:rPr>
-            <w:rStyle w:val="Hyperlink"/>
-          </w:rPr>
-          <w:t xml:space="preserve">https://github.com/quantitative-ecologist/predator-expertise</w:t>
-        </w:r>
-      </w:hyperlink>
-      <w:r>
-        <w:t xml:space="preserve">).</w:t>
+        <w:t xml:space="preserve">We tested the hypothesis that antipredator behaviour impairs the acquisition of expertise at the population level by visually comparing the global trends of model II (not controlling for prey speed) and model V (controlling for prey speed) relating hunting success to cumulated experience (Figure 1). At the individual level, we tested our hypothesis that antipredator behaviour generates differences among predators in expertise acquisition by comparing the standard deviation of individual-level parameters relating experience to hunting success. Using model II and model V, we compared the standard deviations of 1) the random intercepts (i.e. mean differences in hunting success), 2) the random slopes (i.e. linear component relating hunting success with experience), and 3) the curve wiggliness (i.e. nonlinear component relating hunting success with experience).</w:t>
       </w:r>
     </w:p>
+    <w:bookmarkEnd w:id="31"/>
     <w:bookmarkEnd w:id="32"/>
     <w:bookmarkEnd w:id="33"/>
-    <w:bookmarkEnd w:id="34"/>
-    <w:bookmarkStart w:id="43" w:name="results"/>
+    <w:bookmarkStart w:id="42" w:name="results"/>
     <w:p>
       <w:pPr>
         <w:pStyle w:val="Heading1"/>
@@ -1474,13 +1398,13 @@
         <w:t xml:space="preserve">RESULTS</w:t>
       </w:r>
     </w:p>
-    <w:bookmarkStart w:id="35" w:name="Xf22078a131b724a80386af25115d73ed6414a02"/>
+    <w:bookmarkStart w:id="34" w:name="X9edc74d60a01534674be9630f403e134646a8ce"/>
     <w:p>
       <w:pPr>
         <w:pStyle w:val="Heading2"/>
       </w:pPr>
       <w:r>
-        <w:t xml:space="preserve">Development of expertise at the population level</w:t>
+        <w:t xml:space="preserve">Acquisition of expertise at the population level</w:t>
       </w:r>
     </w:p>
     <w:p>
@@ -1488,7 +1412,7 @@
         <w:pStyle w:val="FirstParagraph"/>
       </w:pPr>
       <w:r>
-        <w:t xml:space="preserve">Out of all five GAMM models, the two that accounted for the prey group’s rank and speed were the best at predicting the data, achieving similar expected log pointwise densities (Table 1). Models in which prey effects were not accounted for resulted in no change in hunting success with experience for the average individual (i.e. no gain in expertise). Accounting for the prey rank resulted in a concave-shaped relationship, with the highest success ranging between ~200 and ~300 matches (Figure 1A).</w:t>
+        <w:t xml:space="preserve">Out of all five GAMM models, the two that accounted for the prey group’s rank and speed were the best at predicting the data with similar predictive accuracies (Table 1). Models in which prey rank was not accounted for resulted in no change in hunting success with experience for the average individual (i.e. no gain in expertise, results not shown). Accounting for the prey rank resulted in a concave-shaped relationship (model II), with the highest success ranging between ~200 and ~300 matches (Figure 1A).</w:t>
       </w:r>
     </w:p>
     <w:p>
@@ -1496,7 +1420,7 @@
         <w:pStyle w:val="BodyText"/>
       </w:pPr>
       <w:r>
-        <w:t xml:space="preserve">We found strong evidence of a negative relationship between hunting success and prey speed (Figure S2). In the model where we included the prey’s speed, the effect of experience on hunting success for the average individual followed a diminishing returns curve as we predicted, with predators optimizing their success after playing ~300 matches (Figure 1C). The curve shows there was a 38% increase in the probability of consuming all prey for the average individual between the first and the ~330</w:t>
+        <w:t xml:space="preserve">We found strong evidence of a negative relationship between hunting success and prey speed (Figure S2). As predicted, the effect of experience on hunting success for the average individual followed a diminishing returns curve when controlling for prey speed (model V), with predators optimizing their success after playing ~300 matches (Figure 1C). The curve shows a 38% increase in the probability of consuming all prey for the average individual between the first and the ~330</w:t>
       </w:r>
       <m:oMath>
         <m:sSup>
@@ -1933,7 +1857,7 @@
                 <w:szCs w:val="20"/>
                 <w:color w:val="000000"/>
               </w:rPr>
-              <w:t xml:space="preserve">predator xp + ID smoothers + prey rank + prey speed</w:t>
+              <w:t xml:space="preserve">(V) predator xp + ID smoothers + prey rank + prey speed</w:t>
             </w:r>
           </w:p>
         </w:tc>
@@ -2159,7 +2083,7 @@
                 <w:szCs w:val="20"/>
                 <w:color w:val="000000"/>
               </w:rPr>
-              <w:t xml:space="preserve">ID smoothers + prey rank + prey speed</w:t>
+              <w:t xml:space="preserve">(IV) ID smoothers + prey rank + prey speed</w:t>
             </w:r>
           </w:p>
         </w:tc>
@@ -2385,7 +2309,7 @@
                 <w:szCs w:val="20"/>
                 <w:color w:val="000000"/>
               </w:rPr>
-              <w:t xml:space="preserve">ID smoothers + prey rank</w:t>
+              <w:t xml:space="preserve">(III) ID smoothers + prey rank</w:t>
             </w:r>
           </w:p>
         </w:tc>
@@ -2611,7 +2535,7 @@
                 <w:szCs w:val="20"/>
                 <w:color w:val="000000"/>
               </w:rPr>
-              <w:t xml:space="preserve">predator xp + ID smoothers + prey rank</w:t>
+              <w:t xml:space="preserve">(II) predator xp + ID smoothers + prey rank</w:t>
             </w:r>
           </w:p>
         </w:tc>
@@ -2837,7 +2761,7 @@
                 <w:szCs w:val="20"/>
                 <w:color w:val="000000"/>
               </w:rPr>
-              <w:t xml:space="preserve">predator xp + prey rank</w:t>
+              <w:t xml:space="preserve">(I) predator xp + ID intercepts + prey rank</w:t>
             </w:r>
           </w:p>
         </w:tc>
@@ -3134,14 +3058,14 @@
         </w:tc>
       </w:tr>
     </w:tbl>
-    <w:bookmarkEnd w:id="35"/>
-    <w:bookmarkStart w:id="42" w:name="X7e7aca6158a8793b5cbb39b371e35a3f4e83fee"/>
+    <w:bookmarkEnd w:id="34"/>
+    <w:bookmarkStart w:id="41" w:name="X08fec88f09976b421e81698691671b5a076e106"/>
     <w:p>
       <w:pPr>
         <w:pStyle w:val="Heading2"/>
       </w:pPr>
       <w:r>
-        <w:t xml:space="preserve">Development of expertise at the individual level</w:t>
+        <w:t xml:space="preserve">Acquisition of expertise at the individual level</w:t>
       </w:r>
     </w:p>
     <w:p>
@@ -3149,7 +3073,7 @@
         <w:pStyle w:val="FirstParagraph"/>
       </w:pPr>
       <w:r>
-        <w:t xml:space="preserve">Prey speed did not influence among individual differences in average hunting success as the posterior distributions of the standard deviations of individual intercepts were almost completely overlapping (Figure 2, median = 2.21 vs median = 2.19). However, individuals differed in the development of their hunting expertise (Figure 1B-D). We found strong evidence that the speed of the prey mediated among individual differences in the linear relationship between success and experience, as there were substantial differences in the standard deviations of the individual slopes between the two models (Figure 2, median = 9.72 vs median = 3.35). Differences among individuals in the direction of the linear relationship between success and experience were 2.9 times lower when we removed the effect of prey speed (i.e. accounting for it in the model).</w:t>
+        <w:t xml:space="preserve">Prey speed did not influence among-individual differences in average hunting success as the posterior distributions of the standard deviations of individual intercepts were almost completely overlapping (Figure 2, median = 2.21 vs median = 2.19). However, individuals differed in the acquisition of their hunting expertise (Figure 1B-D). We found strong evidence that the speed of the prey mediated among-individual differences in the linear relationship between success and experience, as there were substantial differences in the standard deviations of the individual slopes between the two models (Figure 2, median = 9.72 vs median = 3.35). Differences among individuals in the direction of the linear relationship between success and experience were 2.9 times lower when we removed the effect of prey speed (i.e. accounting for it in the model).</w:t>
       </w:r>
     </w:p>
     <w:p>
@@ -3161,18 +3085,18 @@
           <wp:inline>
             <wp:extent cx="5943600" cy="4842933"/>
             <wp:effectExtent b="0" l="0" r="0" t="0"/>
-            <wp:docPr descr="Figure 1. Median posterior predictions of the development of predator hunting expertise. The predators’ hunting success (i.e. the probability of consuming the four prey) is on the y axis, and the predators’ cumulative experience (i.e. the number of matches played prior to each observation) is on the x axis. Panels A and C show the development of expertise for the average individual with the vertical dashed lines on the left representing the lowest predicted values. For panel A, the right-side vertical dashed line shows the highest predicted success. For panel C, the right-side dashed line represents the point on the curve where success was optimized, which we calculated using the finite differences method to obtain the first derivative of the predicted values. Panels B and D show among individual differences in the development of expertise, with each curve representing an individual predator. (A-B) GAMM where we control for the prey rank (C-D) GAMM where we control for the prey rank and the speed of the prey group." title="" id="37" name="Picture"/>
+            <wp:docPr descr="Figure 1. Median posterior predictions of the acquisition of predator hunting expertise. The predators’ hunting success (i.e. the probability of consuming the four prey) is on the y-axis, and the predators’ cumulative experience (i.e. the number of matches played before each observation) is on the x-axis. Panels A and C show the acquisition of expertise for the average individual with the vertical dashed lines on the left representing the lowest predicted values. For panel A, the right-side vertical dashed line shows the highest predicted success. For panel C, the right-side dashed line represents the point on the curve where success was optimized, which we calculated using the finite differences method to obtain the first derivative of the predicted values. Panels B and D show among individual differences in the acquisition of expertise, with each curve representing an individual predator. (A-B) model II where we control for the prey rank (C-D) model V where we control for the prey rank and the speed of the prey group." title="" id="36" name="Picture"/>
             <a:graphic>
               <a:graphicData uri="http://schemas.openxmlformats.org/drawingml/2006/picture">
                 <pic:pic>
                   <pic:nvPicPr>
-                    <pic:cNvPr descr="../outputs/outputs_figures/figure1.png" id="38" name="Picture"/>
+                    <pic:cNvPr descr="../outputs/outputs_figures/figure1.png" id="37" name="Picture"/>
                     <pic:cNvPicPr>
                       <a:picLocks noChangeArrowheads="1" noChangeAspect="1"/>
                     </pic:cNvPicPr>
                   </pic:nvPicPr>
                   <pic:blipFill>
-                    <a:blip r:embed="rId36"/>
+                    <a:blip r:embed="rId35"/>
                     <a:stretch>
                       <a:fillRect/>
                     </a:stretch>
@@ -3211,7 +3135,7 @@
         <w:t xml:space="preserve">Figure 1</w:t>
       </w:r>
       <w:r>
-        <w:t xml:space="preserve">. Median posterior predictions of the development of predator hunting expertise. The predators’ hunting success (i.e. the probability of consuming the four prey) is on the y axis, and the predators’ cumulative experience (i.e. the number of matches played prior to each observation) is on the x axis. Panels A and C show the development of expertise for the average individual with the vertical dashed lines on the left representing the lowest predicted values. For panel A, the right-side vertical dashed line shows the highest predicted success. For panel C, the right-side dashed line represents the point on the curve where success was optimized, which we calculated using the finite differences method to obtain the first derivative of the predicted values. Panels B and D show among individual differences in the development of expertise, with each curve representing an individual predator. (A-B) GAMM where we control for the prey rank (C-D) GAMM where we control for the prey rank and the speed of the prey group.</w:t>
+        <w:t xml:space="preserve">. Median posterior predictions of the acquisition of predator hunting expertise. The predators’ hunting success (i.e. the probability of consuming the four prey) is on the y-axis, and the predators’ cumulative experience (i.e. the number of matches played before each observation) is on the x-axis. Panels A and C show the acquisition of expertise for the average individual with the vertical dashed lines on the left representing the lowest predicted values. For panel A, the right-side vertical dashed line shows the highest predicted success. For panel C, the right-side dashed line represents the point on the curve where success was optimized, which we calculated using the finite differences method to obtain the first derivative of the predicted values. Panels B and D show among individual differences in the acquisition of expertise, with each curve representing an individual predator. (A-B) model II where we control for the prey rank (C-D) model V where we control for the prey rank and the speed of the prey group.</w:t>
       </w:r>
     </w:p>
     <w:p>
@@ -3219,7 +3143,7 @@
         <w:pStyle w:val="BodyText"/>
       </w:pPr>
       <w:r>
-        <w:t xml:space="preserve">We also found strong evidence that the speed of the prey mediated the form of the relationship between hunting success and experience at the individual level. We detected large differences in the standard deviations of the wiggliness (Figure 2, median = 3.24 vs median = 9.59). The lower standard deviation for the model where we accounted for prey speed suggests that the form of the relationship between success and experience was more similar among individuals.</w:t>
+        <w:t xml:space="preserve">We also found strong evidence that the speed of the prey mediated the form of the relationship between hunting success and experience at the individual level. We detected large differences in the standard deviations of the wiggliness (Figure 2, median = 3.24 vs median = 9.59). The lower standard deviation for the model where we accounted for prey speed (model V) suggests that the form of the relationship between success and experience was more similar among individuals.</w:t>
       </w:r>
     </w:p>
     <w:p>
@@ -3231,18 +3155,18 @@
           <wp:inline>
             <wp:extent cx="5943600" cy="2658978"/>
             <wp:effectExtent b="0" l="0" r="0" t="0"/>
-            <wp:docPr descr="Figure 2. Posterior distributions of the individual-level standard deviation parameters. The first two panels represent the intercept and slope standard deviations of the linear components relating hunting success to cumulative experience, and the third panel represents the standard deviation of the wiggliness component of the curves. The vertical dashed lines are the medians of the posterior distributions. The light coloured distributions are for the model with a shared trend where we did not account for prey speed, and the darker coloured distributions are for the model with a shared trend where we accounted for prey speed (i.e. the model with the highest predictive accuracy)" title="" id="40" name="Picture"/>
+            <wp:docPr descr="Figure 2. Posterior distributions of the individual-level standard deviation parameters. The first two panels represent the intercept and slope standard deviations of the linear components relating hunting success to cumulative experience, and the third panel represents the standard deviation of the wiggliness component of the curves. The vertical dashed lines are the medians of the posterior distributions. For each panel, the light-coloured distributions (i.e. green) are for the model with a shared trend where we did not account for prey speed (model II), and the darker-coloured distributions (i.e. purple) are for the model with a shared trend where we accounted for prey speed (model IV)." title="" id="39" name="Picture"/>
             <a:graphic>
               <a:graphicData uri="http://schemas.openxmlformats.org/drawingml/2006/picture">
                 <pic:pic>
                   <pic:nvPicPr>
-                    <pic:cNvPr descr="../outputs/outputs_figures/figure2.png" id="41" name="Picture"/>
+                    <pic:cNvPr descr="../outputs/outputs_figures/figure2.png" id="40" name="Picture"/>
                     <pic:cNvPicPr>
                       <a:picLocks noChangeArrowheads="1" noChangeAspect="1"/>
                     </pic:cNvPicPr>
                   </pic:nvPicPr>
                   <pic:blipFill>
-                    <a:blip r:embed="rId39"/>
+                    <a:blip r:embed="rId38"/>
                     <a:stretch>
                       <a:fillRect/>
                     </a:stretch>
@@ -3281,12 +3205,12 @@
         <w:t xml:space="preserve">Figure 2</w:t>
       </w:r>
       <w:r>
-        <w:t xml:space="preserve">. Posterior distributions of the individual-level standard deviation parameters. The first two panels represent the intercept and slope standard deviations of the linear components relating hunting success to cumulative experience, and the third panel represents the standard deviation of the wiggliness component of the curves. The vertical dashed lines are the medians of the posterior distributions. The light coloured distributions are for the model with a shared trend where we did not account for prey speed, and the darker coloured distributions are for the model with a shared trend where we accounted for prey speed (i.e. the model with the highest predictive accuracy)</w:t>
+        <w:t xml:space="preserve">. Posterior distributions of the individual-level standard deviation parameters. The first two panels represent the intercept and slope standard deviations of the linear components relating hunting success to cumulative experience, and the third panel represents the standard deviation of the wiggliness component of the curves. The vertical dashed lines are the medians of the posterior distributions. For each panel, the light-coloured distributions (i.e. green) are for the model with a shared trend where we did not account for prey speed (model II), and the darker-coloured distributions (i.e. purple) are for the model with a shared trend where we accounted for prey speed (model IV).</w:t>
       </w:r>
     </w:p>
+    <w:bookmarkEnd w:id="41"/>
     <w:bookmarkEnd w:id="42"/>
-    <w:bookmarkEnd w:id="43"/>
-    <w:bookmarkStart w:id="45" w:name="discussion"/>
+    <w:bookmarkStart w:id="44" w:name="discussion"/>
     <w:p>
       <w:pPr>
         <w:pStyle w:val="Heading1"/>
@@ -3300,16 +3224,24 @@
         <w:pStyle w:val="FirstParagraph"/>
       </w:pPr>
       <w:r>
-        <w:t xml:space="preserve">Predators usually optimize prey consumption through time by acquiring hunting expertise</w:t>
-      </w:r>
-      <w:r>
-        <w:t xml:space="preserve"> </w:t>
-      </w:r>
-      <w:r>
-        <w:t xml:space="preserve">(Dukas 2019; Wooster et al. 2023)</w:t>
-      </w:r>
-      <w:r>
-        <w:t xml:space="preserve">. Yet, few studies have empirically tested how prey antipredator strategies mediate the acquisition of hunting expertise due to the challenges of investigating direct predator-prey interactions in the wild. By capitalizing on a virtual predator-prey system where interactions were directly monitored, we found that a predator-player population in</w:t>
+        <w:t xml:space="preserve">Using a virtual predator-prey system where we monitored hunting success across experience, we provide rare empirical support for the hypothesis that prey antipredator behaviour can impair the acquisition of hunting expertise. Our observations show that the predator population increased their hunting success with experience. We found, however, important differences among individuals in expertise acquisition that were related to the speed of the prey encountered.</w:t>
+      </w:r>
+    </w:p>
+    <w:p>
+      <w:pPr>
+        <w:pStyle w:val="BodyText"/>
+      </w:pPr>
+      <w:r>
+        <w:t xml:space="preserve">Our results suggest that predators hone their hunting expertise through extensive practice. The predator population displayed an asymptotic relationship between experience and success, wherein initial gains in success were significant but gradually stabilized as experience accumulated. These observations are consistent with empirical studies of expertise in both humans and nonhuman animals</w:t>
+      </w:r>
+      <w:r>
+        <w:t xml:space="preserve"> </w:t>
+      </w:r>
+      <w:r>
+        <w:t xml:space="preserve">(reviewed in Dukas 2019)</w:t>
+      </w:r>
+      <w:r>
+        <w:t xml:space="preserve">. However, prey speed played a crucial role in shaping this pattern at the population level as encounters with faster prey resulted in lower hunting success (Figure S2). We previously showed in</w:t>
       </w:r>
       <w:r>
         <w:t xml:space="preserve"> </w:t>
@@ -3325,7 +3257,25 @@
         <w:t xml:space="preserve"> </w:t>
       </w:r>
       <w:r>
-        <w:t xml:space="preserve">increased their hunting success with experience. Yet, there were important differences among individuals in the development of said expertise, which we found to be in part due to the speed of the prey encountered. Hence, our study provides empirical evidence that prey antipredator behaviour can impair the development of hunting expertise.</w:t>
+        <w:t xml:space="preserve">that faster movement is effective for prey to evade predation</w:t>
+      </w:r>
+      <w:r>
+        <w:t xml:space="preserve"> </w:t>
+      </w:r>
+      <w:r>
+        <w:t xml:space="preserve">(Fraser Franco et al. 2022)</w:t>
+      </w:r>
+      <w:r>
+        <w:t xml:space="preserve">, a finding consistent with studies using other systems</w:t>
+      </w:r>
+      <w:r>
+        <w:t xml:space="preserve"> </w:t>
+      </w:r>
+      <w:r>
+        <w:t xml:space="preserve">(Walker et al. 2005; Kelley and Magurran 2011; Martin et al. 2022)</w:t>
+      </w:r>
+      <w:r>
+        <w:t xml:space="preserve">. We suspect that experienced prey may increasingly rely on this strategy, which could explain why the relationship between hunting success and experience was concave when we did not control for prey speed (model II, Figure 1A). Thus, our results suggest that predators can gain expertise and maintain success when they encounter prey that move at speeds lower than or closer to the population-average.</w:t>
       </w:r>
     </w:p>
     <w:p>
@@ -3333,50 +3283,47 @@
         <w:pStyle w:val="BodyText"/>
       </w:pPr>
       <w:r>
-        <w:t xml:space="preserve">Our results suggest that the acquisition of hunting expertise was honed through extensive practice. The predator population displayed an asymptotic relationship between experience and success, wherein initial gains in success were significant but gradually stabilized as experience accumulated. These observations are consistent with empirical studies of expertise in both humans and nonhuman animals</w:t>
-      </w:r>
-      <w:r>
-        <w:t xml:space="preserve"> </w:t>
-      </w:r>
-      <w:r>
-        <w:t xml:space="preserve">(reviewed in Dukas 2019)</w:t>
-      </w:r>
-      <w:r>
-        <w:t xml:space="preserve">. However, the prey’s speed was important in mediating this pattern at the population level. Encountering faster prey led to more difficult encounters for predators. We previously showed in</w:t>
-      </w:r>
-      <w:r>
-        <w:t xml:space="preserve"> </w:t>
+        <w:t xml:space="preserve">Prey speed also mediated differences among predator players in the acquisition of expertise, suggesting that individual predators varied in their capacity to adjust to challenging prey. Animals are expected to have limited attention spans, which restricts diet choice and the formation of search images</w:t>
+      </w:r>
+      <w:r>
+        <w:t xml:space="preserve"> </w:t>
+      </w:r>
+      <w:r>
+        <w:t xml:space="preserve">(</w:t>
       </w:r>
       <w:r>
         <w:rPr>
-          <w:iCs/>
-          <w:i/>
+          <w:bCs/>
+          <w:b/>
         </w:rPr>
-        <w:t xml:space="preserve">DBD</w:t>
-      </w:r>
-      <w:r>
-        <w:t xml:space="preserve"> </w:t>
-      </w:r>
-      <w:r>
-        <w:t xml:space="preserve">that faster movement is an effective strategy used by the prey to avoid predation</w:t>
-      </w:r>
-      <w:r>
-        <w:t xml:space="preserve"> </w:t>
-      </w:r>
-      <w:r>
-        <w:t xml:space="preserve">(Fraser Franco et al. 2022)</w:t>
-      </w:r>
-      <w:r>
-        <w:t xml:space="preserve">, and other studies have found that as well</w:t>
-      </w:r>
-      <w:r>
-        <w:t xml:space="preserve"> </w:t>
-      </w:r>
-      <w:r>
-        <w:t xml:space="preserve">(Walker et al. 2005; Kelley and Magurran 2011; Martin et al. 2022)</w:t>
-      </w:r>
-      <w:r>
-        <w:t xml:space="preserve">. This could explain why the relationship was concave in the model where we did not account for prey speed, because the prey were probably increasing their speed as they gained experience. Because the matchmaking algorithm pairs players based on their skill, experienced predators were probably encountering prey moving at higher speeds. Thus, our results suggest that predators can gain expertise and maintain success when they encounter prey that move at speeds lower than or closer to the population-average.</w:t>
+        <w:t xml:space="preserve">dukars.etal2001?</w:t>
+      </w:r>
+      <w:r>
+        <w:t xml:space="preserve">)</w:t>
+      </w:r>
+      <w:r>
+        <w:t xml:space="preserve">. Hunting faster prey demands specialized cognitive abilities and coordination that are energetically costly</w:t>
+      </w:r>
+      <w:r>
+        <w:t xml:space="preserve"> </w:t>
+      </w:r>
+      <w:r>
+        <w:t xml:space="preserve">(Kelley and Magurran 2011)</w:t>
+      </w:r>
+      <w:r>
+        <w:t xml:space="preserve">. Thus, predators that failed to develop counter-strategies for detecting or chasing faster prey were likely at a disadvantage. Parallel observations have been outlined in studies of prey camouflage strategies. For example,</w:t>
+      </w:r>
+      <w:r>
+        <w:t xml:space="preserve"> </w:t>
+      </w:r>
+      <w:r>
+        <w:t xml:space="preserve">Troscianko, Skelhorn, and Stevens (2018)</w:t>
+      </w:r>
+      <w:r>
+        <w:t xml:space="preserve"> </w:t>
+      </w:r>
+      <w:r>
+        <w:t xml:space="preserve">showed in a computer experiment involving humans that disruptive camouflage was efficient at preventing the acquisition of expertise during search image formation. Human subjects exposed to a restricted set of strategies were also less efficient compared to those exposed to a variety of strategies. Therefore, our observations show that prey antipredator behaviour can also impair predator expertise acquisition.</w:t>
       </w:r>
     </w:p>
     <w:p>
@@ -3384,142 +3331,7 @@
         <w:pStyle w:val="BodyText"/>
       </w:pPr>
       <w:r>
-        <w:t xml:space="preserve">Prey speed also mediated differences among predator players in the development of their expertise, suggesting that individual predator players differed in their capacity to adjust to difficult prey. Animals are expected to have limited attention that constrain diet choice and image search formation, and hunting faster prey requires specialized cognitive abilities and coordination that are energetically costly</w:t>
-      </w:r>
-      <w:r>
-        <w:t xml:space="preserve"> </w:t>
-      </w:r>
-      <w:r>
-        <w:t xml:space="preserve">(Dukas and Kamil 2001; Kelley and Magurran 2011)</w:t>
-      </w:r>
-      <w:r>
-        <w:t xml:space="preserve">. Thus, predators that couldn’t develop counter-strategies to detect or chase faster prey were likely at a disadvantage. Parallel observations have been outlined in studies of prey camouflage strategies. For example,</w:t>
-      </w:r>
-      <w:r>
-        <w:t xml:space="preserve"> </w:t>
-      </w:r>
-      <w:r>
-        <w:t xml:space="preserve">Troscianko, Skelhorn, and Stevens (2018)</w:t>
-      </w:r>
-      <w:r>
-        <w:t xml:space="preserve"> </w:t>
-      </w:r>
-      <w:r>
-        <w:t xml:space="preserve">showed in a computer experiment involving humans that disruptive camouflage was efficient at preventing the acquisition of expertise during search image formation. Human subjects exposed to a restricted set of strategies were also less efficient compared to those exposed to a variety of strategies. Therefore, our observations suggest that prey antipredator behaviour can also impair predator expertise acquisition, with potential implications for predator-prey dynamics.</w:t>
-      </w:r>
-    </w:p>
-    <w:p>
-      <w:pPr>
-        <w:pStyle w:val="BodyText"/>
-      </w:pPr>
-      <w:r>
-        <w:t xml:space="preserve">Despite adjusting for the prey’s speed, discernible variations in expertise acquisition among predator players persisted. A potential explanation is that the predators’ hunting tactic may drive the antripredator tactic of the prey. We know from a previous study that predators specialize as cursorial or ambush hunters</w:t>
-      </w:r>
-      <w:r>
-        <w:t xml:space="preserve"> </w:t>
-      </w:r>
-      <w:r>
-        <w:t xml:space="preserve">(Fraser Franco et al. 2022)</w:t>
-      </w:r>
-      <w:r>
-        <w:t xml:space="preserve">. Therefore, predators using a cursorial tactic may drive prey to move faster at the cost of having a slower acquisition of expertise.</w:t>
-      </w:r>
-    </w:p>
-    <w:p>
-      <w:pPr>
-        <w:pStyle w:val="BodyText"/>
-      </w:pPr>
-      <w:r>
-        <w:t xml:space="preserve">Despite adjusting for the prey’s speed, noticeable differences in the predators’ expertise acquisition still emerged. One possible explanation is that the predators’ hunting tactics may indirectly shape their own expertise through changes in prey behaviour. Previous research indicates that predators tend to specialize as either cursorial or ambush hunters in</w:t>
-      </w:r>
-      <w:r>
-        <w:t xml:space="preserve"> </w:t>
-      </w:r>
-      <w:r>
-        <w:rPr>
-          <w:iCs/>
-          <w:i/>
-        </w:rPr>
-        <w:t xml:space="preserve">DBD</w:t>
-      </w:r>
-      <w:r>
-        <w:t xml:space="preserve"> </w:t>
-      </w:r>
-      <w:r>
-        <w:t xml:space="preserve">(Fraser Franco et al. 2022)</w:t>
-      </w:r>
-      <w:r>
-        <w:t xml:space="preserve">. Consequently, predators employing a cursorial tactic may push prey to move faster, which, in turn, may hinder their own expertise acquisition due to the increased difficulty of hunting such prey. An alternative explanation is that longer time intervals between hunting events are hypothesized to hinder or delay the acquisition of expertise because individuals may forget information when delays are longer</w:t>
-      </w:r>
-      <w:r>
-        <w:t xml:space="preserve"> </w:t>
-      </w:r>
-      <w:r>
-        <w:t xml:space="preserve">(Endler 1991; Wright et al. 2022)</w:t>
-      </w:r>
-      <w:r>
-        <w:t xml:space="preserve">. In</w:t>
-      </w:r>
-      <w:r>
-        <w:t xml:space="preserve"> </w:t>
-      </w:r>
-      <w:r>
-        <w:rPr>
-          <w:iCs/>
-          <w:i/>
-        </w:rPr>
-        <w:t xml:space="preserve">DBD</w:t>
-      </w:r>
-      <w:r>
-        <w:t xml:space="preserve">, a predator that played 300 matches in the span of six months might forget more critical information related to prey detection or escape patterns than one that played 300 matches in the span of six days. Investigating the impact of such time lags in future analyses may reveal important insights on the outcome of predator-prey interactions. Another potential reason for the persistent differences among individuals is that neither the predator nor prey players’ lives are at stake in</w:t>
-      </w:r>
-      <w:r>
-        <w:t xml:space="preserve"> </w:t>
-      </w:r>
-      <w:r>
-        <w:rPr>
-          <w:iCs/>
-          <w:i/>
-        </w:rPr>
-        <w:t xml:space="preserve">DBD</w:t>
-      </w:r>
-      <w:r>
-        <w:t xml:space="preserve">. As a result, emerging patterns may be driven more by the players’ motivation to win rather than</w:t>
-      </w:r>
-      <w:r>
-        <w:t xml:space="preserve"> </w:t>
-      </w:r>
-      <w:r>
-        <w:t xml:space="preserve">“</w:t>
-      </w:r>
-      <w:r>
-        <w:t xml:space="preserve">true</w:t>
-      </w:r>
-      <w:r>
-        <w:t xml:space="preserve">”</w:t>
-      </w:r>
-      <w:r>
-        <w:t xml:space="preserve"> </w:t>
-      </w:r>
-      <w:r>
-        <w:t xml:space="preserve">survival. For example, some players could experiment with the game out of boredom, which could shape how expertise is honed and impede ecologically realistic interpretations of our data.</w:t>
-      </w:r>
-    </w:p>
-    <w:bookmarkStart w:id="44" w:name="conclusions"/>
-    <w:p>
-      <w:pPr>
-        <w:pStyle w:val="Heading2"/>
-      </w:pPr>
-      <w:r>
-        <w:t xml:space="preserve">Conclusions</w:t>
-      </w:r>
-    </w:p>
-    <w:p>
-      <w:pPr>
-        <w:pStyle w:val="FirstParagraph"/>
-      </w:pPr>
-      <w:r>
-        <w:t xml:space="preserve">We found support of our hypothesis that prey antipredator behaviour was driving individual differences in expertise acquisition in a human predator population in the game</w:t>
+        <w:t xml:space="preserve">Despite adjusting for the prey’s speed (i.e. model V), noticeable differences in expertise acquisition among predators persited. One possible explanation is that the predators’ hunting tactics may indirectly shape their own expertise through changes in prey behaviour. Predators tend to specialize as cursorial or ambush hunters in</w:t>
       </w:r>
       <w:r>
         <w:t xml:space="preserve"> </w:t>
@@ -3532,7 +3344,70 @@
         <w:t xml:space="preserve">Dead by Daylight</w:t>
       </w:r>
       <w:r>
-        <w:t xml:space="preserve">. As we did here with predators, future analyses should investigate how antipredator tactics are developped with experience, as it may reveal important insights on the eco-evolutionary dynamics of predator prey interactions. Using a video game system, our study demonstrates that prey antipredator behavior can impair the acquisition of hunting expertise. This adds to a growing body of research showing how virtual systems can be used to test hypotheses on ecological interactions</w:t>
+        <w:t xml:space="preserve"> </w:t>
+      </w:r>
+      <w:r>
+        <w:t xml:space="preserve">(Fraser Franco et al. 2022)</w:t>
+      </w:r>
+      <w:r>
+        <w:t xml:space="preserve">. Consequently, those employing a cursorial tactic may push prey to move faster, which, in turn, may hinder their own expertise acquisition due to the increased difficulty of hunting such prey. An alternative explanation is that longer time intervals between hunting events are hypothesized to hinder or delay the acquisition of expertise because individuals may forget information when delays are longer</w:t>
+      </w:r>
+      <w:r>
+        <w:t xml:space="preserve"> </w:t>
+      </w:r>
+      <w:r>
+        <w:t xml:space="preserve">(Endler 1991; Wright et al. 2022)</w:t>
+      </w:r>
+      <w:r>
+        <w:t xml:space="preserve">. For example, a predator that played 300 matches in six months might forget critical information related to prey detection or escape patterns compared to one that played 300 matches in six days. Investigating the impact of such time lags in future analyses may reveal important insights into the outcome of predator-prey interactions. Another potential reason for the persistent differences among individuals is that neither the predator nor prey players’ lives are at stake in the game. As a result, emerging patterns may be driven more by the players’ motivation to win rather than</w:t>
+      </w:r>
+      <w:r>
+        <w:t xml:space="preserve"> </w:t>
+      </w:r>
+      <w:r>
+        <w:t xml:space="preserve">“</w:t>
+      </w:r>
+      <w:r>
+        <w:t xml:space="preserve">true</w:t>
+      </w:r>
+      <w:r>
+        <w:t xml:space="preserve">”</w:t>
+      </w:r>
+      <w:r>
+        <w:t xml:space="preserve"> </w:t>
+      </w:r>
+      <w:r>
+        <w:t xml:space="preserve">survival. For example, some players could experiment with the game out of boredom, which could shape how expertise is honed and impede ecologically realistic interpretations of our data.</w:t>
+      </w:r>
+    </w:p>
+    <w:bookmarkStart w:id="43" w:name="conclusions"/>
+    <w:p>
+      <w:pPr>
+        <w:pStyle w:val="Heading2"/>
+      </w:pPr>
+      <w:r>
+        <w:t xml:space="preserve">Conclusions</w:t>
+      </w:r>
+    </w:p>
+    <w:p>
+      <w:pPr>
+        <w:pStyle w:val="FirstParagraph"/>
+      </w:pPr>
+      <w:r>
+        <w:t xml:space="preserve">We found support of our hypothesis that prey antipredator behaviour drives individual differences in expertise acquisition in a human predator population in the game</w:t>
+      </w:r>
+      <w:r>
+        <w:t xml:space="preserve"> </w:t>
+      </w:r>
+      <w:r>
+        <w:rPr>
+          <w:iCs/>
+          <w:i/>
+        </w:rPr>
+        <w:t xml:space="preserve">Dead by Daylight</w:t>
+      </w:r>
+      <w:r>
+        <w:t xml:space="preserve">. Future analyses should investigate how antipredator tactics developp with experience, as it may reveal important insights on the eco-evolutionary dynamics of predator-prey interactions. Our study demonstrating that prey antipredator behaviour can impair the acquisition of hunting expertise adds to a growing body of research showing how virtual systems can be used to test hypotheses on ecological interactions</w:t>
       </w:r>
       <w:r>
         <w:t xml:space="preserve"> </w:t>
@@ -3544,9 +3419,9 @@
         <w:t xml:space="preserve">. We therefore hope that our study will inspire more collaborations between scientists and the videogame industry to tackle fundamental questions in ecology.</w:t>
       </w:r>
     </w:p>
+    <w:bookmarkEnd w:id="43"/>
     <w:bookmarkEnd w:id="44"/>
-    <w:bookmarkEnd w:id="45"/>
-    <w:bookmarkStart w:id="120" w:name="references"/>
+    <w:bookmarkStart w:id="119" w:name="references"/>
     <w:p>
       <w:pPr>
         <w:pStyle w:val="Heading1"/>
@@ -3555,8 +3430,54 @@
         <w:t xml:space="preserve">REFERENCES</w:t>
       </w:r>
     </w:p>
-    <w:bookmarkStart w:id="119" w:name="refs"/>
-    <w:bookmarkStart w:id="47" w:name="ref-beauchamp2020"/>
+    <w:bookmarkStart w:id="118" w:name="refs"/>
+    <w:bookmarkStart w:id="46" w:name="ref-allen.etal1988"/>
+    <w:p>
+      <w:pPr>
+        <w:pStyle w:val="Bibliography"/>
+      </w:pPr>
+      <w:r>
+        <w:t xml:space="preserve">Allen, J. A., J. J. D. Greenwood, Bryan Campbell Clarke, Linda Partridge, Alan Robertson, Bryan Campbell Clarke, and Linda Partridge. 1988.</w:t>
+      </w:r>
+      <w:r>
+        <w:t xml:space="preserve"> </w:t>
+      </w:r>
+      <w:r>
+        <w:t xml:space="preserve">“Frequency-Dependent Selection by Predators.”</w:t>
+      </w:r>
+      <w:r>
+        <w:t xml:space="preserve"> </w:t>
+      </w:r>
+      <w:r>
+        <w:rPr>
+          <w:iCs/>
+          <w:i/>
+        </w:rPr>
+        <w:t xml:space="preserve">Philosophical Transactions of the Royal Society of London. B, Biological Sciences</w:t>
+      </w:r>
+      <w:r>
+        <w:t xml:space="preserve"> </w:t>
+      </w:r>
+      <w:r>
+        <w:t xml:space="preserve">319 (1196): 485–503.</w:t>
+      </w:r>
+      <w:r>
+        <w:t xml:space="preserve"> </w:t>
+      </w:r>
+      <w:hyperlink r:id="rId45">
+        <w:r>
+          <w:rPr>
+            <w:rStyle w:val="Hyperlink"/>
+          </w:rPr>
+          <w:t xml:space="preserve">https://doi.org/10.1098/rstb.1988.0061</w:t>
+        </w:r>
+      </w:hyperlink>
+      <w:r>
+        <w:t xml:space="preserve">.</w:t>
+      </w:r>
+    </w:p>
+    <w:bookmarkEnd w:id="46"/>
+    <w:bookmarkStart w:id="48" w:name="ref-beauchamp2020"/>
     <w:p>
       <w:pPr>
         <w:pStyle w:val="Bibliography"/>
@@ -3610,7 +3531,7 @@
       <w:r>
         <w:t xml:space="preserve"> </w:t>
       </w:r>
-      <w:hyperlink r:id="rId46">
+      <w:hyperlink r:id="rId47">
         <w:r>
           <w:rPr>
             <w:rStyle w:val="Hyperlink"/>
@@ -3622,8 +3543,8 @@
         <w:t xml:space="preserve">.</w:t>
       </w:r>
     </w:p>
-    <w:bookmarkEnd w:id="47"/>
-    <w:bookmarkStart w:id="49" w:name="ref-brosnan.etal2017"/>
+    <w:bookmarkEnd w:id="48"/>
+    <w:bookmarkStart w:id="50" w:name="ref-brosnan.etal2017"/>
     <w:p>
       <w:pPr>
         <w:pStyle w:val="Bibliography"/>
@@ -3656,7 +3577,7 @@
       <w:r>
         <w:t xml:space="preserve"> </w:t>
       </w:r>
-      <w:hyperlink r:id="rId48">
+      <w:hyperlink r:id="rId49">
         <w:r>
           <w:rPr>
             <w:rStyle w:val="Hyperlink"/>
@@ -3668,8 +3589,8 @@
         <w:t xml:space="preserve">.</w:t>
       </w:r>
     </w:p>
-    <w:bookmarkEnd w:id="49"/>
-    <w:bookmarkStart w:id="51" w:name="ref-burkner2017"/>
+    <w:bookmarkEnd w:id="50"/>
+    <w:bookmarkStart w:id="52" w:name="ref-burkner2017"/>
     <w:p>
       <w:pPr>
         <w:pStyle w:val="Bibliography"/>
@@ -3723,7 +3644,7 @@
       <w:r>
         <w:t xml:space="preserve"> </w:t>
       </w:r>
-      <w:hyperlink r:id="rId50">
+      <w:hyperlink r:id="rId51">
         <w:r>
           <w:rPr>
             <w:rStyle w:val="Hyperlink"/>
@@ -3735,8 +3656,8 @@
         <w:t xml:space="preserve">.</w:t>
       </w:r>
     </w:p>
-    <w:bookmarkEnd w:id="51"/>
-    <w:bookmarkStart w:id="53" w:name="ref-cere.etal2021"/>
+    <w:bookmarkEnd w:id="52"/>
+    <w:bookmarkStart w:id="54" w:name="ref-cere.etal2021"/>
     <w:p>
       <w:pPr>
         <w:pStyle w:val="Bibliography"/>
@@ -3823,7 +3744,7 @@
       <w:r>
         <w:t xml:space="preserve"> </w:t>
       </w:r>
-      <w:hyperlink r:id="rId52">
+      <w:hyperlink r:id="rId53">
         <w:r>
           <w:rPr>
             <w:rStyle w:val="Hyperlink"/>
@@ -3835,8 +3756,8 @@
         <w:t xml:space="preserve">.</w:t>
       </w:r>
     </w:p>
-    <w:bookmarkEnd w:id="53"/>
-    <w:bookmarkStart w:id="55" w:name="ref-dukas2017"/>
+    <w:bookmarkEnd w:id="54"/>
+    <w:bookmarkStart w:id="56" w:name="ref-dukas2017"/>
     <w:p>
       <w:pPr>
         <w:pStyle w:val="Bibliography"/>
@@ -3869,7 +3790,7 @@
       <w:r>
         <w:t xml:space="preserve"> </w:t>
       </w:r>
-      <w:hyperlink r:id="rId54">
+      <w:hyperlink r:id="rId55">
         <w:r>
           <w:rPr>
             <w:rStyle w:val="Hyperlink"/>
@@ -3881,8 +3802,8 @@
         <w:t xml:space="preserve">.</w:t>
       </w:r>
     </w:p>
-    <w:bookmarkEnd w:id="55"/>
-    <w:bookmarkStart w:id="57" w:name="ref-dukas2019"/>
+    <w:bookmarkEnd w:id="56"/>
+    <w:bookmarkStart w:id="58" w:name="ref-dukas2019"/>
     <w:p>
       <w:pPr>
         <w:pStyle w:val="Bibliography"/>
@@ -3954,7 +3875,7 @@
       <w:r>
         <w:t xml:space="preserve"> </w:t>
       </w:r>
-      <w:hyperlink r:id="rId56">
+      <w:hyperlink r:id="rId57">
         <w:r>
           <w:rPr>
             <w:rStyle w:val="Hyperlink"/>
@@ -3966,60 +3887,8 @@
         <w:t xml:space="preserve">.</w:t>
       </w:r>
     </w:p>
-    <w:bookmarkEnd w:id="57"/>
-    <w:bookmarkStart w:id="59" w:name="ref-dukas.etal2001"/>
-    <w:p>
-      <w:pPr>
-        <w:pStyle w:val="Bibliography"/>
-      </w:pPr>
-      <w:r>
-        <w:t xml:space="preserve">Dukas, Reuven, and Alan C. Kamil. 2001.</w:t>
-      </w:r>
-      <w:r>
-        <w:t xml:space="preserve"> </w:t>
-      </w:r>
-      <w:r>
-        <w:t xml:space="preserve">“</w:t>
-      </w:r>
-      <w:r>
-        <w:t xml:space="preserve">Limited attention: the constraint underlying search image</w:t>
-      </w:r>
-      <w:r>
-        <w:t xml:space="preserve">.”</w:t>
-      </w:r>
-      <w:r>
-        <w:t xml:space="preserve"> </w:t>
-      </w:r>
-      <w:r>
-        <w:rPr>
-          <w:iCs/>
-          <w:i/>
-        </w:rPr>
-        <w:t xml:space="preserve">Behavioral Ecology</w:t>
-      </w:r>
-      <w:r>
-        <w:t xml:space="preserve"> </w:t>
-      </w:r>
-      <w:r>
-        <w:t xml:space="preserve">12 (2): 192–99.</w:t>
-      </w:r>
-      <w:r>
-        <w:t xml:space="preserve"> </w:t>
-      </w:r>
-      <w:hyperlink r:id="rId58">
-        <w:r>
-          <w:rPr>
-            <w:rStyle w:val="Hyperlink"/>
-          </w:rPr>
-          <w:t xml:space="preserve">https://doi.org/10.1093/beheco/12.2.192</w:t>
-        </w:r>
-      </w:hyperlink>
-      <w:r>
-        <w:t xml:space="preserve">.</w:t>
-      </w:r>
-    </w:p>
-    <w:bookmarkEnd w:id="59"/>
-    <w:bookmarkStart w:id="61" w:name="ref-edwards.jackson1994"/>
+    <w:bookmarkEnd w:id="58"/>
+    <w:bookmarkStart w:id="60" w:name="ref-edwards.jackson1994"/>
     <w:p>
       <w:pPr>
         <w:pStyle w:val="Bibliography"/>
@@ -4148,7 +4017,7 @@
       <w:r>
         <w:t xml:space="preserve"> </w:t>
       </w:r>
-      <w:hyperlink r:id="rId60">
+      <w:hyperlink r:id="rId59">
         <w:r>
           <w:rPr>
             <w:rStyle w:val="Hyperlink"/>
@@ -4160,8 +4029,8 @@
         <w:t xml:space="preserve">.</w:t>
       </w:r>
     </w:p>
-    <w:bookmarkEnd w:id="61"/>
-    <w:bookmarkStart w:id="62" w:name="ref-endler1991"/>
+    <w:bookmarkEnd w:id="60"/>
+    <w:bookmarkStart w:id="61" w:name="ref-endler1991"/>
     <w:p>
       <w:pPr>
         <w:pStyle w:val="Bibliography"/>
@@ -4257,8 +4126,8 @@
         <w:t xml:space="preserve">.</w:t>
       </w:r>
     </w:p>
-    <w:bookmarkEnd w:id="62"/>
-    <w:bookmarkStart w:id="64" w:name="ref-fraserfranco.etal2022"/>
+    <w:bookmarkEnd w:id="61"/>
+    <w:bookmarkStart w:id="63" w:name="ref-fraserfranco.etal2022"/>
     <w:p>
       <w:pPr>
         <w:pStyle w:val="Bibliography"/>
@@ -4336,7 +4205,7 @@
       <w:r>
         <w:t xml:space="preserve"> </w:t>
       </w:r>
-      <w:hyperlink r:id="rId63">
+      <w:hyperlink r:id="rId62">
         <w:r>
           <w:rPr>
             <w:rStyle w:val="Hyperlink"/>
@@ -4348,85 +4217,42 @@
         <w:t xml:space="preserve">.</w:t>
       </w:r>
     </w:p>
+    <w:bookmarkEnd w:id="63"/>
+    <w:bookmarkStart w:id="64" w:name="ref-gabry.cesnovar2021"/>
+    <w:p>
+      <w:pPr>
+        <w:pStyle w:val="Bibliography"/>
+      </w:pPr>
+      <w:r>
+        <w:t xml:space="preserve">Gabry, Jonah, and Rok Češnovar. 2021.</w:t>
+      </w:r>
+      <w:r>
+        <w:t xml:space="preserve"> </w:t>
+      </w:r>
+      <w:r>
+        <w:t xml:space="preserve">“Cmdstanr:</w:t>
+      </w:r>
+      <w:r>
+        <w:t xml:space="preserve"> </w:t>
+      </w:r>
+      <w:r>
+        <w:t xml:space="preserve">R Interface</w:t>
+      </w:r>
+      <w:r>
+        <w:t xml:space="preserve"> </w:t>
+      </w:r>
+      <w:r>
+        <w:t xml:space="preserve">to "</w:t>
+      </w:r>
+      <w:r>
+        <w:t xml:space="preserve">CmdStan</w:t>
+      </w:r>
+      <w:r>
+        <w:t xml:space="preserve">".”</w:t>
+      </w:r>
+    </w:p>
     <w:bookmarkEnd w:id="64"/>
-    <w:bookmarkStart w:id="65" w:name="ref-gabry.cesnovar2021"/>
-    <w:p>
-      <w:pPr>
-        <w:pStyle w:val="Bibliography"/>
-      </w:pPr>
-      <w:r>
-        <w:t xml:space="preserve">Gabry, Jonah, and Rok Češnovar. 2021.</w:t>
-      </w:r>
-      <w:r>
-        <w:t xml:space="preserve"> </w:t>
-      </w:r>
-      <w:r>
-        <w:t xml:space="preserve">“Cmdstanr:</w:t>
-      </w:r>
-      <w:r>
-        <w:t xml:space="preserve"> </w:t>
-      </w:r>
-      <w:r>
-        <w:t xml:space="preserve">R Interface</w:t>
-      </w:r>
-      <w:r>
-        <w:t xml:space="preserve"> </w:t>
-      </w:r>
-      <w:r>
-        <w:t xml:space="preserve">to "</w:t>
-      </w:r>
-      <w:r>
-        <w:t xml:space="preserve">CmdStan</w:t>
-      </w:r>
-      <w:r>
-        <w:t xml:space="preserve">".”</w:t>
-      </w:r>
-    </w:p>
-    <w:bookmarkEnd w:id="65"/>
-    <w:bookmarkStart w:id="67" w:name="ref-gravel.etal2013"/>
-    <w:p>
-      <w:pPr>
-        <w:pStyle w:val="Bibliography"/>
-      </w:pPr>
-      <w:r>
-        <w:t xml:space="preserve">Gravel, Dominique, Timothée Poisot, Camille Albouy, Laure Velez, and David Mouillot. 2013.</w:t>
-      </w:r>
-      <w:r>
-        <w:t xml:space="preserve"> </w:t>
-      </w:r>
-      <w:r>
-        <w:t xml:space="preserve">“Inferring Food Web Structure from Predator-Prey Body Size Relationships.”</w:t>
-      </w:r>
-      <w:r>
-        <w:t xml:space="preserve"> </w:t>
-      </w:r>
-      <w:r>
-        <w:rPr>
-          <w:iCs/>
-          <w:i/>
-        </w:rPr>
-        <w:t xml:space="preserve">Methods in Ecology and Evolution</w:t>
-      </w:r>
-      <w:r>
-        <w:t xml:space="preserve"> </w:t>
-      </w:r>
-      <w:r>
-        <w:t xml:space="preserve">4 (11): 1083–90. https://doi.org/</w:t>
-      </w:r>
-      <w:hyperlink r:id="rId66">
-        <w:r>
-          <w:rPr>
-            <w:rStyle w:val="Hyperlink"/>
-          </w:rPr>
-          <w:t xml:space="preserve">https://doi.org/10.1111/2041-210X.12103</w:t>
-        </w:r>
-      </w:hyperlink>
-      <w:r>
-        <w:t xml:space="preserve">.</w:t>
-      </w:r>
-    </w:p>
-    <w:bookmarkEnd w:id="67"/>
-    <w:bookmarkStart w:id="69" w:name="ref-herbert-read.etal2017"/>
+    <w:bookmarkStart w:id="66" w:name="ref-herbert-read.etal2017"/>
     <w:p>
       <w:pPr>
         <w:pStyle w:val="Bibliography"/>
@@ -4504,7 +4330,7 @@
       <w:r>
         <w:t xml:space="preserve"> </w:t>
       </w:r>
-      <w:hyperlink r:id="rId68">
+      <w:hyperlink r:id="rId65">
         <w:r>
           <w:rPr>
             <w:rStyle w:val="Hyperlink"/>
@@ -4516,8 +4342,54 @@
         <w:t xml:space="preserve">.</w:t>
       </w:r>
     </w:p>
-    <w:bookmarkEnd w:id="69"/>
-    <w:bookmarkStart w:id="71" w:name="ref-kasumovic.etal2017"/>
+    <w:bookmarkEnd w:id="66"/>
+    <w:bookmarkStart w:id="68" w:name="ref-ishii.shimada2012"/>
+    <w:p>
+      <w:pPr>
+        <w:pStyle w:val="Bibliography"/>
+      </w:pPr>
+      <w:r>
+        <w:t xml:space="preserve">Ishii, Yumiko, and Masakazu Shimada. 2012.</w:t>
+      </w:r>
+      <w:r>
+        <w:t xml:space="preserve"> </w:t>
+      </w:r>
+      <w:r>
+        <w:t xml:space="preserve">“Learning Predator Promotes Coexistence of Prey Species in Host–Parasitoid Systems.”</w:t>
+      </w:r>
+      <w:r>
+        <w:t xml:space="preserve"> </w:t>
+      </w:r>
+      <w:r>
+        <w:rPr>
+          <w:iCs/>
+          <w:i/>
+        </w:rPr>
+        <w:t xml:space="preserve">Proceedings of the National Academy of Sciences</w:t>
+      </w:r>
+      <w:r>
+        <w:t xml:space="preserve"> </w:t>
+      </w:r>
+      <w:r>
+        <w:t xml:space="preserve">109 (13): 5116–20.</w:t>
+      </w:r>
+      <w:r>
+        <w:t xml:space="preserve"> </w:t>
+      </w:r>
+      <w:hyperlink r:id="rId67">
+        <w:r>
+          <w:rPr>
+            <w:rStyle w:val="Hyperlink"/>
+          </w:rPr>
+          <w:t xml:space="preserve">https://doi.org/10.1073/pnas.1115133109</w:t>
+        </w:r>
+      </w:hyperlink>
+      <w:r>
+        <w:t xml:space="preserve">.</w:t>
+      </w:r>
+    </w:p>
+    <w:bookmarkEnd w:id="68"/>
+    <w:bookmarkStart w:id="70" w:name="ref-kasumovic.etal2017"/>
     <w:p>
       <w:pPr>
         <w:pStyle w:val="Bibliography"/>
@@ -4550,7 +4422,7 @@
       <w:r>
         <w:t xml:space="preserve"> </w:t>
       </w:r>
-      <w:hyperlink r:id="rId70">
+      <w:hyperlink r:id="rId69">
         <w:r>
           <w:rPr>
             <w:rStyle w:val="Hyperlink"/>
@@ -4562,8 +4434,8 @@
         <w:t xml:space="preserve">.</w:t>
       </w:r>
     </w:p>
-    <w:bookmarkEnd w:id="71"/>
-    <w:bookmarkStart w:id="73" w:name="ref-kelley.magurran2011"/>
+    <w:bookmarkEnd w:id="70"/>
+    <w:bookmarkStart w:id="72" w:name="ref-kelley.magurran2011"/>
     <w:p>
       <w:pPr>
         <w:pStyle w:val="Bibliography"/>
@@ -4683,7 +4555,7 @@
       <w:r>
         <w:t xml:space="preserve"> </w:t>
       </w:r>
-      <w:hyperlink r:id="rId72">
+      <w:hyperlink r:id="rId71">
         <w:r>
           <w:rPr>
             <w:rStyle w:val="Hyperlink"/>
@@ -4695,8 +4567,97 @@
         <w:t xml:space="preserve">.</w:t>
       </w:r>
     </w:p>
-    <w:bookmarkEnd w:id="73"/>
-    <w:bookmarkStart w:id="75" w:name="ref-lymbery.etal2023"/>
+    <w:bookmarkEnd w:id="72"/>
+    <w:bookmarkStart w:id="74" w:name="ref-kikuchi.etal2023"/>
+    <w:p>
+      <w:pPr>
+        <w:pStyle w:val="Bibliography"/>
+      </w:pPr>
+      <w:r>
+        <w:t xml:space="preserve">Kikuchi, David W., and Margaret W. Simon. 2023.</w:t>
+      </w:r>
+      <w:r>
+        <w:t xml:space="preserve"> </w:t>
+      </w:r>
+      <w:r>
+        <w:t xml:space="preserve">“Social Learning of Innovations in Dynamic Predator-Prey Systems.”</w:t>
+      </w:r>
+      <w:r>
+        <w:t xml:space="preserve"> </w:t>
+      </w:r>
+      <w:r>
+        <w:rPr>
+          <w:iCs/>
+          <w:i/>
+        </w:rPr>
+        <w:t xml:space="preserve">The American Naturalist</w:t>
+      </w:r>
+      <w:r>
+        <w:t xml:space="preserve"> </w:t>
+      </w:r>
+      <w:r>
+        <w:t xml:space="preserve">201 (6): 895–907.</w:t>
+      </w:r>
+      <w:r>
+        <w:t xml:space="preserve"> </w:t>
+      </w:r>
+      <w:hyperlink r:id="rId73">
+        <w:r>
+          <w:rPr>
+            <w:rStyle w:val="Hyperlink"/>
+          </w:rPr>
+          <w:t xml:space="preserve">https://doi.org/10.1086/724491</w:t>
+        </w:r>
+      </w:hyperlink>
+      <w:r>
+        <w:t xml:space="preserve">.</w:t>
+      </w:r>
+    </w:p>
+    <w:bookmarkEnd w:id="74"/>
+    <w:bookmarkStart w:id="76" w:name="ref-kondoh2010"/>
+    <w:p>
+      <w:pPr>
+        <w:pStyle w:val="Bibliography"/>
+      </w:pPr>
+      <w:r>
+        <w:t xml:space="preserve">Kondoh, Michio. 2010.</w:t>
+      </w:r>
+      <w:r>
+        <w:t xml:space="preserve"> </w:t>
+      </w:r>
+      <w:r>
+        <w:t xml:space="preserve">“Linking Learning Adaptation to Trophic Interactions: A Brain Size-Based Approach.”</w:t>
+      </w:r>
+      <w:r>
+        <w:t xml:space="preserve"> </w:t>
+      </w:r>
+      <w:r>
+        <w:rPr>
+          <w:iCs/>
+          <w:i/>
+        </w:rPr>
+        <w:t xml:space="preserve">Functional Ecology</w:t>
+      </w:r>
+      <w:r>
+        <w:t xml:space="preserve"> </w:t>
+      </w:r>
+      <w:r>
+        <w:t xml:space="preserve">24 (1): 35–43. https://doi.org/</w:t>
+      </w:r>
+      <w:hyperlink r:id="rId75">
+        <w:r>
+          <w:rPr>
+            <w:rStyle w:val="Hyperlink"/>
+          </w:rPr>
+          <w:t xml:space="preserve">https://doi.org/10.1111/j.1365-2435.2009.01631.x</w:t>
+        </w:r>
+      </w:hyperlink>
+      <w:r>
+        <w:t xml:space="preserve">.</w:t>
+      </w:r>
+    </w:p>
+    <w:bookmarkEnd w:id="76"/>
+    <w:bookmarkStart w:id="78" w:name="ref-lymbery.etal2023"/>
     <w:p>
       <w:pPr>
         <w:pStyle w:val="Bibliography"/>
@@ -4729,7 +4690,7 @@
       <w:r>
         <w:t xml:space="preserve"> </w:t>
       </w:r>
-      <w:hyperlink r:id="rId74">
+      <w:hyperlink r:id="rId77">
         <w:r>
           <w:rPr>
             <w:rStyle w:val="Hyperlink"/>
@@ -4741,8 +4702,8 @@
         <w:t xml:space="preserve">.</w:t>
       </w:r>
     </w:p>
-    <w:bookmarkEnd w:id="75"/>
-    <w:bookmarkStart w:id="77" w:name="ref-macdonald2007"/>
+    <w:bookmarkEnd w:id="78"/>
+    <w:bookmarkStart w:id="80" w:name="ref-macdonald2007"/>
     <w:p>
       <w:pPr>
         <w:pStyle w:val="Bibliography"/>
@@ -4805,7 +4766,7 @@
       <w:r>
         <w:t xml:space="preserve"> </w:t>
       </w:r>
-      <w:hyperlink r:id="rId76">
+      <w:hyperlink r:id="rId79">
         <w:r>
           <w:rPr>
             <w:rStyle w:val="Hyperlink"/>
@@ -4817,8 +4778,8 @@
         <w:t xml:space="preserve">.</w:t>
       </w:r>
     </w:p>
-    <w:bookmarkEnd w:id="77"/>
-    <w:bookmarkStart w:id="79" w:name="ref-martin.etal2022"/>
+    <w:bookmarkEnd w:id="80"/>
+    <w:bookmarkStart w:id="82" w:name="ref-martin.etal2022"/>
     <w:p>
       <w:pPr>
         <w:pStyle w:val="Bibliography"/>
@@ -4872,7 +4833,7 @@
       <w:r>
         <w:t xml:space="preserve"> </w:t>
       </w:r>
-      <w:hyperlink r:id="rId78">
+      <w:hyperlink r:id="rId81">
         <w:r>
           <w:rPr>
             <w:rStyle w:val="Hyperlink"/>
@@ -4884,8 +4845,8 @@
         <w:t xml:space="preserve">.</w:t>
       </w:r>
     </w:p>
-    <w:bookmarkEnd w:id="79"/>
-    <w:bookmarkStart w:id="81" w:name="ref-morse2000"/>
+    <w:bookmarkEnd w:id="82"/>
+    <w:bookmarkStart w:id="84" w:name="ref-morse2000"/>
     <w:p>
       <w:pPr>
         <w:pStyle w:val="Bibliography"/>
@@ -4963,7 +4924,7 @@
       <w:r>
         <w:t xml:space="preserve"> </w:t>
       </w:r>
-      <w:hyperlink r:id="rId80">
+      <w:hyperlink r:id="rId83">
         <w:r>
           <w:rPr>
             <w:rStyle w:val="Hyperlink"/>
@@ -4975,51 +4936,8 @@
         <w:t xml:space="preserve">.</w:t>
       </w:r>
     </w:p>
-    <w:bookmarkEnd w:id="81"/>
-    <w:bookmarkStart w:id="83" w:name="ref-Peckarsky.etal2008"/>
-    <w:p>
-      <w:pPr>
-        <w:pStyle w:val="Bibliography"/>
-      </w:pPr>
-      <w:r>
-        <w:t xml:space="preserve">Peckarsky, Barbara L., Peter A. Abrams, Daniel I. Bolnick, Lawrence M. Dill, Jonathan H. Grabowski, Barney Luttbeg, John L. Orrock, et al. 2008.</w:t>
-      </w:r>
-      <w:r>
-        <w:t xml:space="preserve"> </w:t>
-      </w:r>
-      <w:r>
-        <w:t xml:space="preserve">“Revisiting the Classics: Considering Nonconsumptive Effects in Textbook Examples of Predator-Prey Interactions.”</w:t>
-      </w:r>
-      <w:r>
-        <w:t xml:space="preserve"> </w:t>
-      </w:r>
-      <w:r>
-        <w:rPr>
-          <w:iCs/>
-          <w:i/>
-        </w:rPr>
-        <w:t xml:space="preserve">Ecology</w:t>
-      </w:r>
-      <w:r>
-        <w:t xml:space="preserve"> </w:t>
-      </w:r>
-      <w:r>
-        <w:t xml:space="preserve">89 (9): 2416–25. https://doi.org/</w:t>
-      </w:r>
-      <w:hyperlink r:id="rId82">
-        <w:r>
-          <w:rPr>
-            <w:rStyle w:val="Hyperlink"/>
-          </w:rPr>
-          <w:t xml:space="preserve">https://doi.org/10.1890/07-1131.1</w:t>
-        </w:r>
-      </w:hyperlink>
-      <w:r>
-        <w:t xml:space="preserve">.</w:t>
-      </w:r>
-    </w:p>
-    <w:bookmarkEnd w:id="83"/>
-    <w:bookmarkStart w:id="85" w:name="ref-pedersen.etal2019"/>
+    <w:bookmarkEnd w:id="84"/>
+    <w:bookmarkStart w:id="86" w:name="ref-pedersen.etal2019"/>
     <w:p>
       <w:pPr>
         <w:pStyle w:val="Bibliography"/>
@@ -5085,7 +5003,7 @@
       <w:r>
         <w:t xml:space="preserve"> </w:t>
       </w:r>
-      <w:hyperlink r:id="rId84">
+      <w:hyperlink r:id="rId85">
         <w:r>
           <w:rPr>
             <w:rStyle w:val="Hyperlink"/>
@@ -5097,8 +5015,8 @@
         <w:t xml:space="preserve">.</w:t>
       </w:r>
     </w:p>
-    <w:bookmarkEnd w:id="85"/>
-    <w:bookmarkStart w:id="87" w:name="ref-piironen.vehtari2017"/>
+    <w:bookmarkEnd w:id="86"/>
+    <w:bookmarkStart w:id="88" w:name="ref-piironen.vehtari2017"/>
     <w:p>
       <w:pPr>
         <w:pStyle w:val="Bibliography"/>
@@ -5152,7 +5070,7 @@
       <w:r>
         <w:t xml:space="preserve"> </w:t>
       </w:r>
-      <w:hyperlink r:id="rId86">
+      <w:hyperlink r:id="rId87">
         <w:r>
           <w:rPr>
             <w:rStyle w:val="Hyperlink"/>
@@ -5164,54 +5082,8 @@
         <w:t xml:space="preserve">.</w:t>
       </w:r>
     </w:p>
-    <w:bookmarkEnd w:id="87"/>
-    <w:bookmarkStart w:id="89" w:name="ref-preisser2007"/>
-    <w:p>
-      <w:pPr>
-        <w:pStyle w:val="Bibliography"/>
-      </w:pPr>
-      <w:r>
-        <w:t xml:space="preserve">Preisser, Evan L., John L. Orrock, and Oswald J. Schmitz. 2007.</w:t>
-      </w:r>
-      <w:r>
-        <w:t xml:space="preserve"> </w:t>
-      </w:r>
-      <w:r>
-        <w:t xml:space="preserve">“Predator Hunting Mode and Habitat Domain Alter Nonconsumptive Effects in Predator–Prey Interactions.”</w:t>
-      </w:r>
-      <w:r>
-        <w:t xml:space="preserve"> </w:t>
-      </w:r>
-      <w:r>
-        <w:rPr>
-          <w:iCs/>
-          <w:i/>
-        </w:rPr>
-        <w:t xml:space="preserve">Ecology</w:t>
-      </w:r>
-      <w:r>
-        <w:t xml:space="preserve"> </w:t>
-      </w:r>
-      <w:r>
-        <w:t xml:space="preserve">88 (11): 2744–51.</w:t>
-      </w:r>
-      <w:r>
-        <w:t xml:space="preserve"> </w:t>
-      </w:r>
-      <w:hyperlink r:id="rId88">
-        <w:r>
-          <w:rPr>
-            <w:rStyle w:val="Hyperlink"/>
-          </w:rPr>
-          <w:t xml:space="preserve">https://doi.org/10.1890/07-0260.1</w:t>
-        </w:r>
-      </w:hyperlink>
-      <w:r>
-        <w:t xml:space="preserve">.</w:t>
-      </w:r>
-    </w:p>
-    <w:bookmarkEnd w:id="89"/>
-    <w:bookmarkStart w:id="91" w:name="ref-reid.etal2010"/>
+    <w:bookmarkEnd w:id="88"/>
+    <w:bookmarkStart w:id="90" w:name="ref-reid.etal2010"/>
     <w:p>
       <w:pPr>
         <w:pStyle w:val="Bibliography"/>
@@ -5286,7 +5158,7 @@
       <w:r>
         <w:t xml:space="preserve"> </w:t>
       </w:r>
-      <w:hyperlink r:id="rId90">
+      <w:hyperlink r:id="rId89">
         <w:r>
           <w:rPr>
             <w:rStyle w:val="Hyperlink"/>
@@ -5298,8 +5170,8 @@
         <w:t xml:space="preserve">.</w:t>
       </w:r>
     </w:p>
-    <w:bookmarkEnd w:id="91"/>
-    <w:bookmarkStart w:id="93" w:name="ref-santostefano.etal2024"/>
+    <w:bookmarkEnd w:id="90"/>
+    <w:bookmarkStart w:id="92" w:name="ref-santostefano.etal2024"/>
     <w:p>
       <w:pPr>
         <w:pStyle w:val="Bibliography"/>
@@ -5338,7 +5210,7 @@
       <w:r>
         <w:t xml:space="preserve"> </w:t>
       </w:r>
-      <w:hyperlink r:id="rId92">
+      <w:hyperlink r:id="rId91">
         <w:r>
           <w:rPr>
             <w:rStyle w:val="Hyperlink"/>
@@ -5350,8 +5222,119 @@
         <w:t xml:space="preserve">.</w:t>
       </w:r>
     </w:p>
-    <w:bookmarkEnd w:id="93"/>
-    <w:bookmarkStart w:id="95" w:name="ref-martin.etal2012"/>
+    <w:bookmarkEnd w:id="92"/>
+    <w:bookmarkStart w:id="94" w:name="ref-skelhornandcandy2016"/>
+    <w:p>
+      <w:pPr>
+        <w:pStyle w:val="Bibliography"/>
+      </w:pPr>
+      <w:r>
+        <w:t xml:space="preserve">Skelhorn, John, and Candy Rowe. 2016.</w:t>
+      </w:r>
+      <w:r>
+        <w:t xml:space="preserve"> </w:t>
+      </w:r>
+      <w:r>
+        <w:t xml:space="preserve">“Cognition and the Evolution of Camouflage.”</w:t>
+      </w:r>
+      <w:r>
+        <w:t xml:space="preserve"> </w:t>
+      </w:r>
+      <w:r>
+        <w:rPr>
+          <w:iCs/>
+          <w:i/>
+        </w:rPr>
+        <w:t xml:space="preserve">Proceedings of the Royal Society B: Biological Sciences</w:t>
+      </w:r>
+      <w:r>
+        <w:t xml:space="preserve"> </w:t>
+      </w:r>
+      <w:r>
+        <w:t xml:space="preserve">283 (1825): 20152890.</w:t>
+      </w:r>
+      <w:r>
+        <w:t xml:space="preserve"> </w:t>
+      </w:r>
+      <w:hyperlink r:id="rId93">
+        <w:r>
+          <w:rPr>
+            <w:rStyle w:val="Hyperlink"/>
+          </w:rPr>
+          <w:t xml:space="preserve">https://doi.org/10.1098/rspb.2015.2890</w:t>
+        </w:r>
+      </w:hyperlink>
+      <w:r>
+        <w:t xml:space="preserve">.</w:t>
+      </w:r>
+    </w:p>
+    <w:bookmarkEnd w:id="94"/>
+    <w:bookmarkStart w:id="95" w:name="ref-StanDevelopmentTeam2023"/>
+    <w:p>
+      <w:pPr>
+        <w:pStyle w:val="Bibliography"/>
+      </w:pPr>
+      <w:r>
+        <w:t xml:space="preserve">Stan Development Team. 2023.</w:t>
+      </w:r>
+      <w:r>
+        <w:t xml:space="preserve"> </w:t>
+      </w:r>
+      <w:r>
+        <w:rPr>
+          <w:iCs/>
+          <w:i/>
+        </w:rPr>
+        <w:t xml:space="preserve">Stan</w:t>
+      </w:r>
+      <w:r>
+        <w:rPr>
+          <w:iCs/>
+          <w:i/>
+        </w:rPr>
+        <w:t xml:space="preserve"> </w:t>
+      </w:r>
+      <w:r>
+        <w:rPr>
+          <w:iCs/>
+          <w:i/>
+        </w:rPr>
+        <w:t xml:space="preserve">Modeling Language Users Guide</w:t>
+      </w:r>
+      <w:r>
+        <w:rPr>
+          <w:iCs/>
+          <w:i/>
+        </w:rPr>
+        <w:t xml:space="preserve"> </w:t>
+      </w:r>
+      <w:r>
+        <w:rPr>
+          <w:iCs/>
+          <w:i/>
+        </w:rPr>
+        <w:t xml:space="preserve">and</w:t>
+      </w:r>
+      <w:r>
+        <w:rPr>
+          <w:iCs/>
+          <w:i/>
+        </w:rPr>
+        <w:t xml:space="preserve"> </w:t>
+      </w:r>
+      <w:r>
+        <w:rPr>
+          <w:iCs/>
+          <w:i/>
+        </w:rPr>
+        <w:t xml:space="preserve">Reference Manual</w:t>
+      </w:r>
+      <w:r>
+        <w:t xml:space="preserve">. 2.31 ed.</w:t>
+      </w:r>
+    </w:p>
+    <w:bookmarkEnd w:id="95"/>
+    <w:bookmarkStart w:id="97" w:name="ref-martin.etal2012"/>
     <w:p>
       <w:pPr>
         <w:pStyle w:val="Bibliography"/>
@@ -5390,7 +5373,7 @@
       <w:r>
         <w:t xml:space="preserve"> </w:t>
       </w:r>
-      <w:hyperlink r:id="rId94">
+      <w:hyperlink r:id="rId96">
         <w:r>
           <w:rPr>
             <w:rStyle w:val="Hyperlink"/>
@@ -5402,73 +5385,8 @@
         <w:t xml:space="preserve">.</w:t>
       </w:r>
     </w:p>
-    <w:bookmarkEnd w:id="95"/>
-    <w:bookmarkStart w:id="96" w:name="ref-StanDevelopmentTeam2023"/>
-    <w:p>
-      <w:pPr>
-        <w:pStyle w:val="Bibliography"/>
-      </w:pPr>
-      <w:r>
-        <w:t xml:space="preserve">Team, Stan Development. 2023.</w:t>
-      </w:r>
-      <w:r>
-        <w:t xml:space="preserve"> </w:t>
-      </w:r>
-      <w:r>
-        <w:rPr>
-          <w:iCs/>
-          <w:i/>
-        </w:rPr>
-        <w:t xml:space="preserve">Stan</w:t>
-      </w:r>
-      <w:r>
-        <w:rPr>
-          <w:iCs/>
-          <w:i/>
-        </w:rPr>
-        <w:t xml:space="preserve"> </w:t>
-      </w:r>
-      <w:r>
-        <w:rPr>
-          <w:iCs/>
-          <w:i/>
-        </w:rPr>
-        <w:t xml:space="preserve">Modeling Language Users Guide</w:t>
-      </w:r>
-      <w:r>
-        <w:rPr>
-          <w:iCs/>
-          <w:i/>
-        </w:rPr>
-        <w:t xml:space="preserve"> </w:t>
-      </w:r>
-      <w:r>
-        <w:rPr>
-          <w:iCs/>
-          <w:i/>
-        </w:rPr>
-        <w:t xml:space="preserve">and</w:t>
-      </w:r>
-      <w:r>
-        <w:rPr>
-          <w:iCs/>
-          <w:i/>
-        </w:rPr>
-        <w:t xml:space="preserve"> </w:t>
-      </w:r>
-      <w:r>
-        <w:rPr>
-          <w:iCs/>
-          <w:i/>
-        </w:rPr>
-        <w:t xml:space="preserve">Reference Manual</w:t>
-      </w:r>
-      <w:r>
-        <w:t xml:space="preserve">. 2.31 ed.</w:t>
-      </w:r>
-    </w:p>
-    <w:bookmarkEnd w:id="96"/>
-    <w:bookmarkStart w:id="98" w:name="ref-troscianko.etal2013"/>
+    <w:bookmarkEnd w:id="97"/>
+    <w:bookmarkStart w:id="99" w:name="ref-troscianko.etal2013"/>
     <w:p>
       <w:pPr>
         <w:pStyle w:val="Bibliography"/>
@@ -5501,7 +5419,7 @@
       <w:r>
         <w:t xml:space="preserve"> </w:t>
       </w:r>
-      <w:hyperlink r:id="rId97">
+      <w:hyperlink r:id="rId98">
         <w:r>
           <w:rPr>
             <w:rStyle w:val="Hyperlink"/>
@@ -5513,8 +5431,8 @@
         <w:t xml:space="preserve">.</w:t>
       </w:r>
     </w:p>
-    <w:bookmarkEnd w:id="98"/>
-    <w:bookmarkStart w:id="100" w:name="ref-troscianko.etal2018"/>
+    <w:bookmarkEnd w:id="99"/>
+    <w:bookmarkStart w:id="101" w:name="ref-troscianko.etal2018"/>
     <w:p>
       <w:pPr>
         <w:pStyle w:val="Bibliography"/>
@@ -5547,7 +5465,7 @@
       <w:r>
         <w:t xml:space="preserve"> </w:t>
       </w:r>
-      <w:hyperlink r:id="rId99">
+      <w:hyperlink r:id="rId100">
         <w:r>
           <w:rPr>
             <w:rStyle w:val="Hyperlink"/>
@@ -5559,8 +5477,8 @@
         <w:t xml:space="preserve">.</w:t>
       </w:r>
     </w:p>
-    <w:bookmarkEnd w:id="100"/>
-    <w:bookmarkStart w:id="102" w:name="ref-vehtari.etal2017"/>
+    <w:bookmarkEnd w:id="101"/>
+    <w:bookmarkStart w:id="103" w:name="ref-vehtari.etal2017"/>
     <w:p>
       <w:pPr>
         <w:pStyle w:val="Bibliography"/>
@@ -5614,7 +5532,7 @@
       <w:r>
         <w:t xml:space="preserve"> </w:t>
       </w:r>
-      <w:hyperlink r:id="rId101">
+      <w:hyperlink r:id="rId102">
         <w:r>
           <w:rPr>
             <w:rStyle w:val="Hyperlink"/>
@@ -5626,8 +5544,8 @@
         <w:t xml:space="preserve">.</w:t>
       </w:r>
     </w:p>
-    <w:bookmarkEnd w:id="102"/>
-    <w:bookmarkStart w:id="104" w:name="ref-vehtari.etal2021"/>
+    <w:bookmarkEnd w:id="103"/>
+    <w:bookmarkStart w:id="105" w:name="ref-vehtari.etal2021"/>
     <w:p>
       <w:pPr>
         <w:pStyle w:val="Bibliography"/>
@@ -5738,7 +5656,7 @@
       <w:r>
         <w:t xml:space="preserve"> </w:t>
       </w:r>
-      <w:hyperlink r:id="rId103">
+      <w:hyperlink r:id="rId104">
         <w:r>
           <w:rPr>
             <w:rStyle w:val="Hyperlink"/>
@@ -5750,8 +5668,8 @@
         <w:t xml:space="preserve">.</w:t>
       </w:r>
     </w:p>
-    <w:bookmarkEnd w:id="104"/>
-    <w:bookmarkStart w:id="106" w:name="ref-vehtari.etal2022"/>
+    <w:bookmarkEnd w:id="105"/>
+    <w:bookmarkStart w:id="107" w:name="ref-vehtari.etal2022"/>
     <w:p>
       <w:pPr>
         <w:pStyle w:val="Bibliography"/>
@@ -5786,7 +5704,7 @@
       <w:r>
         <w:t xml:space="preserve"> </w:t>
       </w:r>
-      <w:hyperlink r:id="rId105">
+      <w:hyperlink r:id="rId106">
         <w:r>
           <w:rPr>
             <w:rStyle w:val="Hyperlink"/>
@@ -5798,8 +5716,8 @@
         <w:t xml:space="preserve">.</w:t>
       </w:r>
     </w:p>
-    <w:bookmarkEnd w:id="106"/>
-    <w:bookmarkStart w:id="108" w:name="ref-walker.etal2005"/>
+    <w:bookmarkEnd w:id="107"/>
+    <w:bookmarkStart w:id="109" w:name="ref-walker.etal2005"/>
     <w:p>
       <w:pPr>
         <w:pStyle w:val="Bibliography"/>
@@ -5865,7 +5783,7 @@
       <w:r>
         <w:t xml:space="preserve"> </w:t>
       </w:r>
-      <w:hyperlink r:id="rId107">
+      <w:hyperlink r:id="rId108">
         <w:r>
           <w:rPr>
             <w:rStyle w:val="Hyperlink"/>
@@ -5877,8 +5795,8 @@
         <w:t xml:space="preserve">.</w:t>
       </w:r>
     </w:p>
-    <w:bookmarkEnd w:id="108"/>
-    <w:bookmarkStart w:id="110" w:name="ref-wilson-rankin2015"/>
+    <w:bookmarkEnd w:id="109"/>
+    <w:bookmarkStart w:id="111" w:name="ref-wilson-rankin2015"/>
     <w:p>
       <w:pPr>
         <w:pStyle w:val="Bibliography"/>
@@ -5932,7 +5850,7 @@
       <w:r>
         <w:t xml:space="preserve"> </w:t>
       </w:r>
-      <w:hyperlink r:id="rId109">
+      <w:hyperlink r:id="rId110">
         <w:r>
           <w:rPr>
             <w:rStyle w:val="Hyperlink"/>
@@ -5944,51 +5862,8 @@
         <w:t xml:space="preserve">.</w:t>
       </w:r>
     </w:p>
-    <w:bookmarkEnd w:id="110"/>
-    <w:bookmarkStart w:id="112" w:name="ref-wirsing.etal2021"/>
-    <w:p>
-      <w:pPr>
-        <w:pStyle w:val="Bibliography"/>
-      </w:pPr>
-      <w:r>
-        <w:t xml:space="preserve">Wirsing, Aaron J., Michael R. Heithaus, Joel S. Brown, Burt P. Kotler, and Oswald J. Schmitz. 2021.</w:t>
-      </w:r>
-      <w:r>
-        <w:t xml:space="preserve"> </w:t>
-      </w:r>
-      <w:r>
-        <w:t xml:space="preserve">“The Context Dependence of Non-Consumptive Predator Effects.”</w:t>
-      </w:r>
-      <w:r>
-        <w:t xml:space="preserve"> </w:t>
-      </w:r>
-      <w:r>
-        <w:rPr>
-          <w:iCs/>
-          <w:i/>
-        </w:rPr>
-        <w:t xml:space="preserve">Ecology Letters</w:t>
-      </w:r>
-      <w:r>
-        <w:t xml:space="preserve"> </w:t>
-      </w:r>
-      <w:r>
-        <w:t xml:space="preserve">24 (1): 113–29. https://doi.org/</w:t>
-      </w:r>
-      <w:hyperlink r:id="rId111">
-        <w:r>
-          <w:rPr>
-            <w:rStyle w:val="Hyperlink"/>
-          </w:rPr>
-          <w:t xml:space="preserve">https://doi.org/10.1111/ele.13614</w:t>
-        </w:r>
-      </w:hyperlink>
-      <w:r>
-        <w:t xml:space="preserve">.</w:t>
-      </w:r>
-    </w:p>
-    <w:bookmarkEnd w:id="112"/>
-    <w:bookmarkStart w:id="114" w:name="ref-woo.etal2008"/>
+    <w:bookmarkEnd w:id="111"/>
+    <w:bookmarkStart w:id="113" w:name="ref-woo.etal2008"/>
     <w:p>
       <w:pPr>
         <w:pStyle w:val="Bibliography"/>
@@ -6066,7 +5941,7 @@
       <w:r>
         <w:t xml:space="preserve"> </w:t>
       </w:r>
-      <w:hyperlink r:id="rId113">
+      <w:hyperlink r:id="rId112">
         <w:r>
           <w:rPr>
             <w:rStyle w:val="Hyperlink"/>
@@ -6078,8 +5953,8 @@
         <w:t xml:space="preserve">.</w:t>
       </w:r>
     </w:p>
-    <w:bookmarkEnd w:id="114"/>
-    <w:bookmarkStart w:id="116" w:name="ref-wooster.etal2023"/>
+    <w:bookmarkEnd w:id="113"/>
+    <w:bookmarkStart w:id="115" w:name="ref-wooster.etal2023"/>
     <w:p>
       <w:pPr>
         <w:pStyle w:val="Bibliography"/>
@@ -6112,7 +5987,7 @@
       <w:r>
         <w:t xml:space="preserve"> </w:t>
       </w:r>
-      <w:hyperlink r:id="rId115">
+      <w:hyperlink r:id="rId114">
         <w:r>
           <w:rPr>
             <w:rStyle w:val="Hyperlink"/>
@@ -6124,8 +5999,8 @@
         <w:t xml:space="preserve">.</w:t>
       </w:r>
     </w:p>
-    <w:bookmarkEnd w:id="116"/>
-    <w:bookmarkStart w:id="118" w:name="ref-wright.etal2022"/>
+    <w:bookmarkEnd w:id="115"/>
+    <w:bookmarkStart w:id="117" w:name="ref-wright.etal2022"/>
     <w:p>
       <w:pPr>
         <w:pStyle w:val="Bibliography"/>
@@ -6200,7 +6075,7 @@
       <w:r>
         <w:t xml:space="preserve"> </w:t>
       </w:r>
-      <w:hyperlink r:id="rId117">
+      <w:hyperlink r:id="rId116">
         <w:r>
           <w:rPr>
             <w:rStyle w:val="Hyperlink"/>
@@ -6212,9 +6087,9 @@
         <w:t xml:space="preserve">.</w:t>
       </w:r>
     </w:p>
+    <w:bookmarkEnd w:id="117"/>
     <w:bookmarkEnd w:id="118"/>
     <w:bookmarkEnd w:id="119"/>
-    <w:bookmarkEnd w:id="120"/>
     <w:sectPr>
       <w:footerReference r:id="rId9" w:type="default"/>
       <w:pgSz w:h="15840" w:w="12240"/>

</xml_diff>

<commit_message>
MS up to date (corrected ref typo)
</commit_message>
<xml_diff>
--- a/manuscript/manuscript.docx
+++ b/manuscript/manuscript.docx
@@ -3289,17 +3289,7 @@
         <w:t xml:space="preserve"> </w:t>
       </w:r>
       <w:r>
-        <w:t xml:space="preserve">(</w:t>
-      </w:r>
-      <w:r>
-        <w:rPr>
-          <w:bCs/>
-          <w:b/>
-        </w:rPr>
-        <w:t xml:space="preserve">dukars.etal2001?</w:t>
-      </w:r>
-      <w:r>
-        <w:t xml:space="preserve">)</w:t>
+        <w:t xml:space="preserve">(Dukas and Kamil 2001)</w:t>
       </w:r>
       <w:r>
         <w:t xml:space="preserve">. Hunting faster prey demands specialized cognitive abilities and coordination that are energetically costly</w:t>
@@ -3421,7 +3411,7 @@
     </w:p>
     <w:bookmarkEnd w:id="43"/>
     <w:bookmarkEnd w:id="44"/>
-    <w:bookmarkStart w:id="119" w:name="references"/>
+    <w:bookmarkStart w:id="121" w:name="references"/>
     <w:p>
       <w:pPr>
         <w:pStyle w:val="Heading1"/>
@@ -3430,7 +3420,7 @@
         <w:t xml:space="preserve">REFERENCES</w:t>
       </w:r>
     </w:p>
-    <w:bookmarkStart w:id="118" w:name="refs"/>
+    <w:bookmarkStart w:id="120" w:name="refs"/>
     <w:bookmarkStart w:id="46" w:name="ref-allen.etal1988"/>
     <w:p>
       <w:pPr>
@@ -3888,7 +3878,59 @@
       </w:r>
     </w:p>
     <w:bookmarkEnd w:id="58"/>
-    <w:bookmarkStart w:id="60" w:name="ref-edwards.jackson1994"/>
+    <w:bookmarkStart w:id="60" w:name="ref-dukas.etal2001"/>
+    <w:p>
+      <w:pPr>
+        <w:pStyle w:val="Bibliography"/>
+      </w:pPr>
+      <w:r>
+        <w:t xml:space="preserve">Dukas, Reuven, and Alan C. Kamil. 2001.</w:t>
+      </w:r>
+      <w:r>
+        <w:t xml:space="preserve"> </w:t>
+      </w:r>
+      <w:r>
+        <w:t xml:space="preserve">“</w:t>
+      </w:r>
+      <w:r>
+        <w:t xml:space="preserve">Limited attention: the constraint underlying search image</w:t>
+      </w:r>
+      <w:r>
+        <w:t xml:space="preserve">.”</w:t>
+      </w:r>
+      <w:r>
+        <w:t xml:space="preserve"> </w:t>
+      </w:r>
+      <w:r>
+        <w:rPr>
+          <w:iCs/>
+          <w:i/>
+        </w:rPr>
+        <w:t xml:space="preserve">Behavioral Ecology</w:t>
+      </w:r>
+      <w:r>
+        <w:t xml:space="preserve"> </w:t>
+      </w:r>
+      <w:r>
+        <w:t xml:space="preserve">12 (2): 192–99.</w:t>
+      </w:r>
+      <w:r>
+        <w:t xml:space="preserve"> </w:t>
+      </w:r>
+      <w:hyperlink r:id="rId59">
+        <w:r>
+          <w:rPr>
+            <w:rStyle w:val="Hyperlink"/>
+          </w:rPr>
+          <w:t xml:space="preserve">https://doi.org/10.1093/beheco/12.2.192</w:t>
+        </w:r>
+      </w:hyperlink>
+      <w:r>
+        <w:t xml:space="preserve">.</w:t>
+      </w:r>
+    </w:p>
+    <w:bookmarkEnd w:id="60"/>
+    <w:bookmarkStart w:id="62" w:name="ref-edwards.jackson1994"/>
     <w:p>
       <w:pPr>
         <w:pStyle w:val="Bibliography"/>
@@ -4017,7 +4059,7 @@
       <w:r>
         <w:t xml:space="preserve"> </w:t>
       </w:r>
-      <w:hyperlink r:id="rId59">
+      <w:hyperlink r:id="rId61">
         <w:r>
           <w:rPr>
             <w:rStyle w:val="Hyperlink"/>
@@ -4029,8 +4071,8 @@
         <w:t xml:space="preserve">.</w:t>
       </w:r>
     </w:p>
-    <w:bookmarkEnd w:id="60"/>
-    <w:bookmarkStart w:id="61" w:name="ref-endler1991"/>
+    <w:bookmarkEnd w:id="62"/>
+    <w:bookmarkStart w:id="63" w:name="ref-endler1991"/>
     <w:p>
       <w:pPr>
         <w:pStyle w:val="Bibliography"/>
@@ -4126,8 +4168,8 @@
         <w:t xml:space="preserve">.</w:t>
       </w:r>
     </w:p>
-    <w:bookmarkEnd w:id="61"/>
-    <w:bookmarkStart w:id="63" w:name="ref-fraserfranco.etal2022"/>
+    <w:bookmarkEnd w:id="63"/>
+    <w:bookmarkStart w:id="65" w:name="ref-fraserfranco.etal2022"/>
     <w:p>
       <w:pPr>
         <w:pStyle w:val="Bibliography"/>
@@ -4205,7 +4247,7 @@
       <w:r>
         <w:t xml:space="preserve"> </w:t>
       </w:r>
-      <w:hyperlink r:id="rId62">
+      <w:hyperlink r:id="rId64">
         <w:r>
           <w:rPr>
             <w:rStyle w:val="Hyperlink"/>
@@ -4217,8 +4259,8 @@
         <w:t xml:space="preserve">.</w:t>
       </w:r>
     </w:p>
-    <w:bookmarkEnd w:id="63"/>
-    <w:bookmarkStart w:id="64" w:name="ref-gabry.cesnovar2021"/>
+    <w:bookmarkEnd w:id="65"/>
+    <w:bookmarkStart w:id="66" w:name="ref-gabry.cesnovar2021"/>
     <w:p>
       <w:pPr>
         <w:pStyle w:val="Bibliography"/>
@@ -4251,8 +4293,8 @@
         <w:t xml:space="preserve">".”</w:t>
       </w:r>
     </w:p>
-    <w:bookmarkEnd w:id="64"/>
-    <w:bookmarkStart w:id="66" w:name="ref-herbert-read.etal2017"/>
+    <w:bookmarkEnd w:id="66"/>
+    <w:bookmarkStart w:id="68" w:name="ref-herbert-read.etal2017"/>
     <w:p>
       <w:pPr>
         <w:pStyle w:val="Bibliography"/>
@@ -4330,7 +4372,7 @@
       <w:r>
         <w:t xml:space="preserve"> </w:t>
       </w:r>
-      <w:hyperlink r:id="rId65">
+      <w:hyperlink r:id="rId67">
         <w:r>
           <w:rPr>
             <w:rStyle w:val="Hyperlink"/>
@@ -4342,8 +4384,8 @@
         <w:t xml:space="preserve">.</w:t>
       </w:r>
     </w:p>
-    <w:bookmarkEnd w:id="66"/>
-    <w:bookmarkStart w:id="68" w:name="ref-ishii.shimada2012"/>
+    <w:bookmarkEnd w:id="68"/>
+    <w:bookmarkStart w:id="70" w:name="ref-ishii.shimada2012"/>
     <w:p>
       <w:pPr>
         <w:pStyle w:val="Bibliography"/>
@@ -4376,7 +4418,7 @@
       <w:r>
         <w:t xml:space="preserve"> </w:t>
       </w:r>
-      <w:hyperlink r:id="rId67">
+      <w:hyperlink r:id="rId69">
         <w:r>
           <w:rPr>
             <w:rStyle w:val="Hyperlink"/>
@@ -4388,8 +4430,8 @@
         <w:t xml:space="preserve">.</w:t>
       </w:r>
     </w:p>
-    <w:bookmarkEnd w:id="68"/>
-    <w:bookmarkStart w:id="70" w:name="ref-kasumovic.etal2017"/>
+    <w:bookmarkEnd w:id="70"/>
+    <w:bookmarkStart w:id="72" w:name="ref-kasumovic.etal2017"/>
     <w:p>
       <w:pPr>
         <w:pStyle w:val="Bibliography"/>
@@ -4422,7 +4464,7 @@
       <w:r>
         <w:t xml:space="preserve"> </w:t>
       </w:r>
-      <w:hyperlink r:id="rId69">
+      <w:hyperlink r:id="rId71">
         <w:r>
           <w:rPr>
             <w:rStyle w:val="Hyperlink"/>
@@ -4434,8 +4476,8 @@
         <w:t xml:space="preserve">.</w:t>
       </w:r>
     </w:p>
-    <w:bookmarkEnd w:id="70"/>
-    <w:bookmarkStart w:id="72" w:name="ref-kelley.magurran2011"/>
+    <w:bookmarkEnd w:id="72"/>
+    <w:bookmarkStart w:id="74" w:name="ref-kelley.magurran2011"/>
     <w:p>
       <w:pPr>
         <w:pStyle w:val="Bibliography"/>
@@ -4555,7 +4597,7 @@
       <w:r>
         <w:t xml:space="preserve"> </w:t>
       </w:r>
-      <w:hyperlink r:id="rId71">
+      <w:hyperlink r:id="rId73">
         <w:r>
           <w:rPr>
             <w:rStyle w:val="Hyperlink"/>
@@ -4567,8 +4609,8 @@
         <w:t xml:space="preserve">.</w:t>
       </w:r>
     </w:p>
-    <w:bookmarkEnd w:id="72"/>
-    <w:bookmarkStart w:id="74" w:name="ref-kikuchi.etal2023"/>
+    <w:bookmarkEnd w:id="74"/>
+    <w:bookmarkStart w:id="76" w:name="ref-kikuchi.etal2023"/>
     <w:p>
       <w:pPr>
         <w:pStyle w:val="Bibliography"/>
@@ -4601,7 +4643,7 @@
       <w:r>
         <w:t xml:space="preserve"> </w:t>
       </w:r>
-      <w:hyperlink r:id="rId73">
+      <w:hyperlink r:id="rId75">
         <w:r>
           <w:rPr>
             <w:rStyle w:val="Hyperlink"/>
@@ -4613,8 +4655,8 @@
         <w:t xml:space="preserve">.</w:t>
       </w:r>
     </w:p>
-    <w:bookmarkEnd w:id="74"/>
-    <w:bookmarkStart w:id="76" w:name="ref-kondoh2010"/>
+    <w:bookmarkEnd w:id="76"/>
+    <w:bookmarkStart w:id="78" w:name="ref-kondoh2010"/>
     <w:p>
       <w:pPr>
         <w:pStyle w:val="Bibliography"/>
@@ -4644,7 +4686,7 @@
       <w:r>
         <w:t xml:space="preserve">24 (1): 35–43. https://doi.org/</w:t>
       </w:r>
-      <w:hyperlink r:id="rId75">
+      <w:hyperlink r:id="rId77">
         <w:r>
           <w:rPr>
             <w:rStyle w:val="Hyperlink"/>
@@ -4656,8 +4698,8 @@
         <w:t xml:space="preserve">.</w:t>
       </w:r>
     </w:p>
-    <w:bookmarkEnd w:id="76"/>
-    <w:bookmarkStart w:id="78" w:name="ref-lymbery.etal2023"/>
+    <w:bookmarkEnd w:id="78"/>
+    <w:bookmarkStart w:id="80" w:name="ref-lymbery.etal2023"/>
     <w:p>
       <w:pPr>
         <w:pStyle w:val="Bibliography"/>
@@ -4690,7 +4732,7 @@
       <w:r>
         <w:t xml:space="preserve"> </w:t>
       </w:r>
-      <w:hyperlink r:id="rId77">
+      <w:hyperlink r:id="rId79">
         <w:r>
           <w:rPr>
             <w:rStyle w:val="Hyperlink"/>
@@ -4702,8 +4744,8 @@
         <w:t xml:space="preserve">.</w:t>
       </w:r>
     </w:p>
-    <w:bookmarkEnd w:id="78"/>
-    <w:bookmarkStart w:id="80" w:name="ref-macdonald2007"/>
+    <w:bookmarkEnd w:id="80"/>
+    <w:bookmarkStart w:id="82" w:name="ref-macdonald2007"/>
     <w:p>
       <w:pPr>
         <w:pStyle w:val="Bibliography"/>
@@ -4766,7 +4808,7 @@
       <w:r>
         <w:t xml:space="preserve"> </w:t>
       </w:r>
-      <w:hyperlink r:id="rId79">
+      <w:hyperlink r:id="rId81">
         <w:r>
           <w:rPr>
             <w:rStyle w:val="Hyperlink"/>
@@ -4778,8 +4820,8 @@
         <w:t xml:space="preserve">.</w:t>
       </w:r>
     </w:p>
-    <w:bookmarkEnd w:id="80"/>
-    <w:bookmarkStart w:id="82" w:name="ref-martin.etal2022"/>
+    <w:bookmarkEnd w:id="82"/>
+    <w:bookmarkStart w:id="84" w:name="ref-martin.etal2022"/>
     <w:p>
       <w:pPr>
         <w:pStyle w:val="Bibliography"/>
@@ -4833,7 +4875,7 @@
       <w:r>
         <w:t xml:space="preserve"> </w:t>
       </w:r>
-      <w:hyperlink r:id="rId81">
+      <w:hyperlink r:id="rId83">
         <w:r>
           <w:rPr>
             <w:rStyle w:val="Hyperlink"/>
@@ -4845,8 +4887,8 @@
         <w:t xml:space="preserve">.</w:t>
       </w:r>
     </w:p>
-    <w:bookmarkEnd w:id="82"/>
-    <w:bookmarkStart w:id="84" w:name="ref-morse2000"/>
+    <w:bookmarkEnd w:id="84"/>
+    <w:bookmarkStart w:id="86" w:name="ref-morse2000"/>
     <w:p>
       <w:pPr>
         <w:pStyle w:val="Bibliography"/>
@@ -4924,7 +4966,7 @@
       <w:r>
         <w:t xml:space="preserve"> </w:t>
       </w:r>
-      <w:hyperlink r:id="rId83">
+      <w:hyperlink r:id="rId85">
         <w:r>
           <w:rPr>
             <w:rStyle w:val="Hyperlink"/>
@@ -4936,8 +4978,8 @@
         <w:t xml:space="preserve">.</w:t>
       </w:r>
     </w:p>
-    <w:bookmarkEnd w:id="84"/>
-    <w:bookmarkStart w:id="86" w:name="ref-pedersen.etal2019"/>
+    <w:bookmarkEnd w:id="86"/>
+    <w:bookmarkStart w:id="88" w:name="ref-pedersen.etal2019"/>
     <w:p>
       <w:pPr>
         <w:pStyle w:val="Bibliography"/>
@@ -5003,7 +5045,7 @@
       <w:r>
         <w:t xml:space="preserve"> </w:t>
       </w:r>
-      <w:hyperlink r:id="rId85">
+      <w:hyperlink r:id="rId87">
         <w:r>
           <w:rPr>
             <w:rStyle w:val="Hyperlink"/>
@@ -5015,8 +5057,8 @@
         <w:t xml:space="preserve">.</w:t>
       </w:r>
     </w:p>
-    <w:bookmarkEnd w:id="86"/>
-    <w:bookmarkStart w:id="88" w:name="ref-piironen.vehtari2017"/>
+    <w:bookmarkEnd w:id="88"/>
+    <w:bookmarkStart w:id="90" w:name="ref-piironen.vehtari2017"/>
     <w:p>
       <w:pPr>
         <w:pStyle w:val="Bibliography"/>
@@ -5070,7 +5112,7 @@
       <w:r>
         <w:t xml:space="preserve"> </w:t>
       </w:r>
-      <w:hyperlink r:id="rId87">
+      <w:hyperlink r:id="rId89">
         <w:r>
           <w:rPr>
             <w:rStyle w:val="Hyperlink"/>
@@ -5082,8 +5124,8 @@
         <w:t xml:space="preserve">.</w:t>
       </w:r>
     </w:p>
-    <w:bookmarkEnd w:id="88"/>
-    <w:bookmarkStart w:id="90" w:name="ref-reid.etal2010"/>
+    <w:bookmarkEnd w:id="90"/>
+    <w:bookmarkStart w:id="92" w:name="ref-reid.etal2010"/>
     <w:p>
       <w:pPr>
         <w:pStyle w:val="Bibliography"/>
@@ -5158,7 +5200,7 @@
       <w:r>
         <w:t xml:space="preserve"> </w:t>
       </w:r>
-      <w:hyperlink r:id="rId89">
+      <w:hyperlink r:id="rId91">
         <w:r>
           <w:rPr>
             <w:rStyle w:val="Hyperlink"/>
@@ -5170,8 +5212,8 @@
         <w:t xml:space="preserve">.</w:t>
       </w:r>
     </w:p>
-    <w:bookmarkEnd w:id="90"/>
-    <w:bookmarkStart w:id="92" w:name="ref-santostefano.etal2024"/>
+    <w:bookmarkEnd w:id="92"/>
+    <w:bookmarkStart w:id="94" w:name="ref-santostefano.etal2024"/>
     <w:p>
       <w:pPr>
         <w:pStyle w:val="Bibliography"/>
@@ -5210,7 +5252,7 @@
       <w:r>
         <w:t xml:space="preserve"> </w:t>
       </w:r>
-      <w:hyperlink r:id="rId91">
+      <w:hyperlink r:id="rId93">
         <w:r>
           <w:rPr>
             <w:rStyle w:val="Hyperlink"/>
@@ -5222,8 +5264,8 @@
         <w:t xml:space="preserve">.</w:t>
       </w:r>
     </w:p>
-    <w:bookmarkEnd w:id="92"/>
-    <w:bookmarkStart w:id="94" w:name="ref-skelhornandcandy2016"/>
+    <w:bookmarkEnd w:id="94"/>
+    <w:bookmarkStart w:id="96" w:name="ref-skelhornandcandy2016"/>
     <w:p>
       <w:pPr>
         <w:pStyle w:val="Bibliography"/>
@@ -5256,7 +5298,7 @@
       <w:r>
         <w:t xml:space="preserve"> </w:t>
       </w:r>
-      <w:hyperlink r:id="rId93">
+      <w:hyperlink r:id="rId95">
         <w:r>
           <w:rPr>
             <w:rStyle w:val="Hyperlink"/>
@@ -5268,8 +5310,8 @@
         <w:t xml:space="preserve">.</w:t>
       </w:r>
     </w:p>
-    <w:bookmarkEnd w:id="94"/>
-    <w:bookmarkStart w:id="95" w:name="ref-StanDevelopmentTeam2023"/>
+    <w:bookmarkEnd w:id="96"/>
+    <w:bookmarkStart w:id="97" w:name="ref-StanDevelopmentTeam2023"/>
     <w:p>
       <w:pPr>
         <w:pStyle w:val="Bibliography"/>
@@ -5333,8 +5375,8 @@
         <w:t xml:space="preserve">. 2.31 ed.</w:t>
       </w:r>
     </w:p>
-    <w:bookmarkEnd w:id="95"/>
-    <w:bookmarkStart w:id="97" w:name="ref-martin.etal2012"/>
+    <w:bookmarkEnd w:id="97"/>
+    <w:bookmarkStart w:id="99" w:name="ref-martin.etal2012"/>
     <w:p>
       <w:pPr>
         <w:pStyle w:val="Bibliography"/>
@@ -5373,7 +5415,7 @@
       <w:r>
         <w:t xml:space="preserve"> </w:t>
       </w:r>
-      <w:hyperlink r:id="rId96">
+      <w:hyperlink r:id="rId98">
         <w:r>
           <w:rPr>
             <w:rStyle w:val="Hyperlink"/>
@@ -5385,8 +5427,8 @@
         <w:t xml:space="preserve">.</w:t>
       </w:r>
     </w:p>
-    <w:bookmarkEnd w:id="97"/>
-    <w:bookmarkStart w:id="99" w:name="ref-troscianko.etal2013"/>
+    <w:bookmarkEnd w:id="99"/>
+    <w:bookmarkStart w:id="101" w:name="ref-troscianko.etal2013"/>
     <w:p>
       <w:pPr>
         <w:pStyle w:val="Bibliography"/>
@@ -5419,7 +5461,7 @@
       <w:r>
         <w:t xml:space="preserve"> </w:t>
       </w:r>
-      <w:hyperlink r:id="rId98">
+      <w:hyperlink r:id="rId100">
         <w:r>
           <w:rPr>
             <w:rStyle w:val="Hyperlink"/>
@@ -5431,8 +5473,8 @@
         <w:t xml:space="preserve">.</w:t>
       </w:r>
     </w:p>
-    <w:bookmarkEnd w:id="99"/>
-    <w:bookmarkStart w:id="101" w:name="ref-troscianko.etal2018"/>
+    <w:bookmarkEnd w:id="101"/>
+    <w:bookmarkStart w:id="103" w:name="ref-troscianko.etal2018"/>
     <w:p>
       <w:pPr>
         <w:pStyle w:val="Bibliography"/>
@@ -5465,7 +5507,7 @@
       <w:r>
         <w:t xml:space="preserve"> </w:t>
       </w:r>
-      <w:hyperlink r:id="rId100">
+      <w:hyperlink r:id="rId102">
         <w:r>
           <w:rPr>
             <w:rStyle w:val="Hyperlink"/>
@@ -5477,8 +5519,8 @@
         <w:t xml:space="preserve">.</w:t>
       </w:r>
     </w:p>
-    <w:bookmarkEnd w:id="101"/>
-    <w:bookmarkStart w:id="103" w:name="ref-vehtari.etal2017"/>
+    <w:bookmarkEnd w:id="103"/>
+    <w:bookmarkStart w:id="105" w:name="ref-vehtari.etal2017"/>
     <w:p>
       <w:pPr>
         <w:pStyle w:val="Bibliography"/>
@@ -5532,7 +5574,7 @@
       <w:r>
         <w:t xml:space="preserve"> </w:t>
       </w:r>
-      <w:hyperlink r:id="rId102">
+      <w:hyperlink r:id="rId104">
         <w:r>
           <w:rPr>
             <w:rStyle w:val="Hyperlink"/>
@@ -5544,8 +5586,8 @@
         <w:t xml:space="preserve">.</w:t>
       </w:r>
     </w:p>
-    <w:bookmarkEnd w:id="103"/>
-    <w:bookmarkStart w:id="105" w:name="ref-vehtari.etal2021"/>
+    <w:bookmarkEnd w:id="105"/>
+    <w:bookmarkStart w:id="107" w:name="ref-vehtari.etal2021"/>
     <w:p>
       <w:pPr>
         <w:pStyle w:val="Bibliography"/>
@@ -5656,7 +5698,7 @@
       <w:r>
         <w:t xml:space="preserve"> </w:t>
       </w:r>
-      <w:hyperlink r:id="rId104">
+      <w:hyperlink r:id="rId106">
         <w:r>
           <w:rPr>
             <w:rStyle w:val="Hyperlink"/>
@@ -5668,8 +5710,8 @@
         <w:t xml:space="preserve">.</w:t>
       </w:r>
     </w:p>
-    <w:bookmarkEnd w:id="105"/>
-    <w:bookmarkStart w:id="107" w:name="ref-vehtari.etal2022"/>
+    <w:bookmarkEnd w:id="107"/>
+    <w:bookmarkStart w:id="109" w:name="ref-vehtari.etal2022"/>
     <w:p>
       <w:pPr>
         <w:pStyle w:val="Bibliography"/>
@@ -5704,7 +5746,7 @@
       <w:r>
         <w:t xml:space="preserve"> </w:t>
       </w:r>
-      <w:hyperlink r:id="rId106">
+      <w:hyperlink r:id="rId108">
         <w:r>
           <w:rPr>
             <w:rStyle w:val="Hyperlink"/>
@@ -5716,8 +5758,8 @@
         <w:t xml:space="preserve">.</w:t>
       </w:r>
     </w:p>
-    <w:bookmarkEnd w:id="107"/>
-    <w:bookmarkStart w:id="109" w:name="ref-walker.etal2005"/>
+    <w:bookmarkEnd w:id="109"/>
+    <w:bookmarkStart w:id="111" w:name="ref-walker.etal2005"/>
     <w:p>
       <w:pPr>
         <w:pStyle w:val="Bibliography"/>
@@ -5783,7 +5825,7 @@
       <w:r>
         <w:t xml:space="preserve"> </w:t>
       </w:r>
-      <w:hyperlink r:id="rId108">
+      <w:hyperlink r:id="rId110">
         <w:r>
           <w:rPr>
             <w:rStyle w:val="Hyperlink"/>
@@ -5795,8 +5837,8 @@
         <w:t xml:space="preserve">.</w:t>
       </w:r>
     </w:p>
-    <w:bookmarkEnd w:id="109"/>
-    <w:bookmarkStart w:id="111" w:name="ref-wilson-rankin2015"/>
+    <w:bookmarkEnd w:id="111"/>
+    <w:bookmarkStart w:id="113" w:name="ref-wilson-rankin2015"/>
     <w:p>
       <w:pPr>
         <w:pStyle w:val="Bibliography"/>
@@ -5850,7 +5892,7 @@
       <w:r>
         <w:t xml:space="preserve"> </w:t>
       </w:r>
-      <w:hyperlink r:id="rId110">
+      <w:hyperlink r:id="rId112">
         <w:r>
           <w:rPr>
             <w:rStyle w:val="Hyperlink"/>
@@ -5862,8 +5904,8 @@
         <w:t xml:space="preserve">.</w:t>
       </w:r>
     </w:p>
-    <w:bookmarkEnd w:id="111"/>
-    <w:bookmarkStart w:id="113" w:name="ref-woo.etal2008"/>
+    <w:bookmarkEnd w:id="113"/>
+    <w:bookmarkStart w:id="115" w:name="ref-woo.etal2008"/>
     <w:p>
       <w:pPr>
         <w:pStyle w:val="Bibliography"/>
@@ -5941,7 +5983,7 @@
       <w:r>
         <w:t xml:space="preserve"> </w:t>
       </w:r>
-      <w:hyperlink r:id="rId112">
+      <w:hyperlink r:id="rId114">
         <w:r>
           <w:rPr>
             <w:rStyle w:val="Hyperlink"/>
@@ -5953,8 +5995,8 @@
         <w:t xml:space="preserve">.</w:t>
       </w:r>
     </w:p>
-    <w:bookmarkEnd w:id="113"/>
-    <w:bookmarkStart w:id="115" w:name="ref-wooster.etal2023"/>
+    <w:bookmarkEnd w:id="115"/>
+    <w:bookmarkStart w:id="117" w:name="ref-wooster.etal2023"/>
     <w:p>
       <w:pPr>
         <w:pStyle w:val="Bibliography"/>
@@ -5987,7 +6029,7 @@
       <w:r>
         <w:t xml:space="preserve"> </w:t>
       </w:r>
-      <w:hyperlink r:id="rId114">
+      <w:hyperlink r:id="rId116">
         <w:r>
           <w:rPr>
             <w:rStyle w:val="Hyperlink"/>
@@ -5999,8 +6041,8 @@
         <w:t xml:space="preserve">.</w:t>
       </w:r>
     </w:p>
-    <w:bookmarkEnd w:id="115"/>
-    <w:bookmarkStart w:id="117" w:name="ref-wright.etal2022"/>
+    <w:bookmarkEnd w:id="117"/>
+    <w:bookmarkStart w:id="119" w:name="ref-wright.etal2022"/>
     <w:p>
       <w:pPr>
         <w:pStyle w:val="Bibliography"/>
@@ -6075,7 +6117,7 @@
       <w:r>
         <w:t xml:space="preserve"> </w:t>
       </w:r>
-      <w:hyperlink r:id="rId116">
+      <w:hyperlink r:id="rId118">
         <w:r>
           <w:rPr>
             <w:rStyle w:val="Hyperlink"/>
@@ -6087,9 +6129,9 @@
         <w:t xml:space="preserve">.</w:t>
       </w:r>
     </w:p>
-    <w:bookmarkEnd w:id="117"/>
-    <w:bookmarkEnd w:id="118"/>
     <w:bookmarkEnd w:id="119"/>
+    <w:bookmarkEnd w:id="120"/>
+    <w:bookmarkEnd w:id="121"/>
     <w:sectPr>
       <w:footerReference r:id="rId9" w:type="default"/>
       <w:pgSz w:h="15840" w:w="12240"/>

</xml_diff>

<commit_message>
update MS with fig.2
</commit_message>
<xml_diff>
--- a/manuscript/manuscript.docx
+++ b/manuscript/manuscript.docx
@@ -956,7 +956,7 @@
         </m:r>
       </m:oMath>
       <w:r>
-        <w:t xml:space="preserve">). We fitted all models in R (version 4.1.2) using Markov chain Monte Carlo (MCMC) sampling with the package</w:t>
+        <w:t xml:space="preserve">). We fitted all models in R (version 4.1.2) using Hamiltonian Monte Carlo (HMC) sampling with the package</w:t>
       </w:r>
       <w:r>
         <w:t xml:space="preserve"> </w:t>
@@ -1285,9 +1285,9 @@
       <w:pPr>
         <w:pStyle w:val="Heading3"/>
       </w:pPr>
-      <w:bookmarkStart w:id="32" w:name="markov-chain-monte-carlo-settings"/>
-      <w:r>
-        <w:t xml:space="preserve">Markov Chain Monte Carlo settings</w:t>
+      <w:bookmarkStart w:id="32" w:name="parameter-sampling-settings"/>
+      <w:r>
+        <w:t xml:space="preserve">Parameter sampling settings</w:t>
       </w:r>
       <w:bookmarkEnd w:id="32"/>
     </w:p>
@@ -1296,7 +1296,7 @@
         <w:pStyle w:val="FirstParagraph"/>
       </w:pPr>
       <w:r>
-        <w:t xml:space="preserve">We parametrized the GAMMs to run four MCMC chains. We ran 2500 iterations with a thinning set to eight for model I (see Table 1), and 1500 iterations with a thinning set to four for the remaining additive models (models II to V). We set the first 500 iterations of each model as warm-ups. For each model, we obtained 1000 posterior samples per parameter. We assessed the convergence of the MCMC chains using trace plots, R-hat diagnostics with a threshold of &lt;1.01, and effective sample sizes (ESS) with a threshold of &gt;100</w:t>
+        <w:t xml:space="preserve">We parametrized the GAMMs to run four chains. We ran 2500 iterations with a thinning set to eight for model I (see Table 1), and 1500 iterations with a thinning set to four for the remaining additive models (models II to V). We set the first 500 iterations of each model as warm-ups. For each model, we obtained 1000 posterior samples per parameter. We assessed the convergence of the chains using trace plots, R-hat diagnostics with a threshold of &lt;1.01, and effective sample sizes (ESS) with a threshold of &gt;100</w:t>
       </w:r>
       <w:r>
         <w:t xml:space="preserve"> </w:t>
@@ -3091,9 +3091,9 @@
       <w:r>
         <w:drawing>
           <wp:inline>
-            <wp:extent cx="5943600" cy="2658978"/>
+            <wp:extent cx="5943600" cy="4195482"/>
             <wp:effectExtent b="0" l="0" r="0" t="0"/>
-            <wp:docPr descr="Figure 2. Posterior distributions of the individual-level standard deviation parameters. The first two panels represent the intercept and slope standard deviations of the linear components relating hunting success to cumulative experience, and the third panel represents the standard deviation of the wiggliness component of the curves. The vertical dashed lines are the medians of the posterior distributions. For each panel, the light-coloured distributions (i.e. green) are for the model with a shared trend where we did not account for prey speed (model II), and the darker-coloured distributions (i.e. purple) are for the model with a shared trend where we accounted for prey speed (model IV)." title="" id="1" name="Picture"/>
+            <wp:docPr descr="Figure 2. Posterior distributions of the standard deviation of individual-level parameters estimated by the GAMM. The parameters are displayed on the y axis, and their standard deviation are displayed on the x axis. The intercept and slope standard deviations refer to the linear components of the estimated relationship between hunting success and cumulative experience. The standard deviation of the wiggliness parameter refers to the shape of the curves (i.e. nonlinear component). The vertical lines are the medians of the posterior distributions. For each panel, the light-coloured distributions (i.e. green) are for the model with a shared trend where we did not account for prey speed (model II), and the darker-coloured distributions (i.e. purple) are for the model with a shared trend where we accounted for prey speed (model IV)." title="" id="1" name="Picture"/>
             <a:graphic>
               <a:graphicData uri="http://schemas.openxmlformats.org/drawingml/2006/picture">
                 <pic:pic>
@@ -3112,7 +3112,7 @@
                   <pic:spPr bwMode="auto">
                     <a:xfrm>
                       <a:off x="0" y="0"/>
-                      <a:ext cx="5943600" cy="2658978"/>
+                      <a:ext cx="5943600" cy="4195482"/>
                     </a:xfrm>
                     <a:prstGeom prst="rect">
                       <a:avLst/>
@@ -3142,7 +3142,7 @@
         <w:t xml:space="preserve">Figure 2</w:t>
       </w:r>
       <w:r>
-        <w:t xml:space="preserve">. Posterior distributions of the individual-level standard deviation parameters. The first two panels represent the intercept and slope standard deviations of the linear components relating hunting success to cumulative experience, and the third panel represents the standard deviation of the wiggliness component of the curves. The vertical dashed lines are the medians of the posterior distributions. For each panel, the light-coloured distributions (i.e. green) are for the model with a shared trend where we did not account for prey speed (model II), and the darker-coloured distributions (i.e. purple) are for the model with a shared trend where we accounted for prey speed (model IV).</w:t>
+        <w:t xml:space="preserve">. Posterior distributions of the standard deviation of individual-level parameters estimated by the GAMM. The parameters are displayed on the y axis, and their standard deviation are displayed on the x axis. The intercept and slope standard deviations refer to the linear components of the estimated relationship between hunting success and cumulative experience. The standard deviation of the wiggliness parameter refers to the shape of the curves (i.e. nonlinear component). The vertical lines are the medians of the posterior distributions. For each panel, the light-coloured distributions (i.e. green) are for the model with a shared trend where we did not account for prey speed (model II), and the darker-coloured distributions (i.e. purple) are for the model with a shared trend where we accounted for prey speed (model IV).</w:t>
       </w:r>
     </w:p>
     <w:p>

</xml_diff>

<commit_message>
Windows --·> finished results section
</commit_message>
<xml_diff>
--- a/manuscript/manuscript.docx
+++ b/manuscript/manuscript.docx
@@ -414,7 +414,7 @@
         <w:t xml:space="preserve">(Dukas 2019)</w:t>
       </w:r>
       <w:r>
-        <w:t xml:space="preserve">. However, we hypothesize that prey skill and speed will influence predator expertise acquisition, and predict that faster and more skillful prey will reduce the gain in expertise at the population level. Prey with greater skills should move at faster speeds. Moreover, if prey skill and speed influence hunting success at the population level, then the acquisition of predator expertise should vary among individuals given these two prey features. Alternatively, if prey characteristics do not influence predator hunting success at the population level, we predict that the gain in predator expertise will be similar among individuals.</w:t>
+        <w:t xml:space="preserve">. However, we hypothesize that prey skill and speed will influence predator expertise acquisition by modulating the rate of gain in expertise at the population level. Second, we test the hypothesis that prey with more skill should have improved antipredator behaviour, and predict that prey with greater skills will move at faster speeds. Third, if prey skill and speed influence hunting success at the population level, then we expect that the acquisition of predator expertise will vary among individuals given these two prey features.</w:t>
       </w:r>
     </w:p>
     <w:bookmarkEnd w:id="21"/>
@@ -631,7 +631,7 @@
         <w:t xml:space="preserve">Pedersen et al. (2019)</w:t>
       </w:r>
       <w:r>
-        <w:t xml:space="preserve">. For the first and second models (I and II), we assume that individual predators share a similar relationship between success and experience, but that this relationship can vary among them (e.g. predator 1 has a steeper curve than predator 2). This enabled us to test whether predators differed in the development of their expertise. Both models included a common global smoothing function (i.e., population effects) and random smooths for the predator ID (i.e., individual effects). Model I included the standardized match duration as a covariate, while model II included the standardized match duration and the average rank of the prey group, allowing us to test if the variation among predators in expertise acquisition was driven by prey skill. In the third model (III), we kept the individual smoothers for the predators, but removed the global smoother. This model assumes that predators do not share a common relationship between success and experience. In this model, we control for the standardized match duration and the average rank of the prey group. The fourth (IV) and fifth (V) models were expansions of the model III and model II respectively, where we included the standardized prey speed to assess its effect on the relationship between success and experience.</w:t>
+        <w:t xml:space="preserve">. For the first and second models (I and II), we assume that individual predators share a similar relationship between success and experience, but that this relationship can vary among them (e.g. predator 1 has a steeper curve than predator 2). This enabled us to test whether predators differed in the development of their expertise. Both models included a common global smoothing function (i.e., population effects) and random smooths for the predator ID (i.e., individual effects). Model I included the standardized match duration as a covariate, while model II included the standardized match duration and the average rank of the prey group, allowing us to test if the variation among predators in expertise acquisition was driven by prey skill. The third model had the same structure as model II but without a global smoother. This model assumes that predators do not share a common relationship between success and experience. In this model, we control for the standardized match duration and the average rank of the prey group. The fourth (IV) and fifth (V) models were expansions of model II, but included the standardized prey speed to assess its effect on the relationship between success and experience. Model IV does not have a standard global smoother, while mother V includes one.</w:t>
       </w:r>
     </w:p>
     <w:p>
@@ -903,7 +903,7 @@
         </m:r>
       </m:oMath>
       <w:r>
-        <w:t xml:space="preserve">) was estimated using a log-link function. We used ten basis functions (K = 10) for the models to estimate the relationship between hunting success and experience. We assumed that the random intercepts for the predator ID (</w:t>
+        <w:t xml:space="preserve">) was estimated using a log link function. We used ten basis functions (K = 10) for the models to estimate the relationship between hunting success and experience. We assumed that the random intercepts for the predator ID (</w:t>
       </w:r>
       <m:oMath>
         <m:r>
@@ -1535,7 +1535,7 @@
         <w:pStyle w:val="FirstParagraph"/>
       </w:pPr>
       <w:r>
-        <w:t xml:space="preserve">We parametrized the GAMMs to run four chains of 1500 iterations each, sampling one parameter value every four iterations. We set the first 500 iterations of each model as warm-ups. Similarly, the linear model ran four chains of 1500 iterations each, sampling a parameter value at every iteration, and discarding the first 500 iterations. For GAMM model, we obtained 1000 posterior samples per parameter, and 4000 values for the linear model. We assessed the convergence of the chains using trace plots, R-hat diagnostics with a threshold of &lt;1.01, and effective sample sizes (ESS) with a threshold of &gt;100</w:t>
+        <w:t xml:space="preserve">We parametrized the GAMMs to run four chains of 1500 iterations each, sampling one parameter value every four iterations. We set the first 500 iterations of each model as warm-ups. Similarly, the linear model ran four chains of 1500 iterations each, sampling a parameter value at every iteration, and discarding the first 500 iterations. For GAMM model, we obtained 1000 posterior samples per parameter, and 4000 values for the linear model. We assessed the convergence of the chains using trace plots, R-hat diagnostics with a threshold set between 1.00 and 1.02, and effective sample sizes (ESS) with a threshold of &gt;100</w:t>
       </w:r>
       <w:r>
         <w:t xml:space="preserve"> </w:t>
@@ -1552,7 +1552,7 @@
         <w:pStyle w:val="BodyText"/>
       </w:pPr>
       <w:r>
-        <w:t xml:space="preserve">We fitted all models in R (version 4.1.2) using Hamiltonian Monte Carlo (HMC) sampling with the package</w:t>
+        <w:t xml:space="preserve">We fitted all models in R (version 4.4.0) using Hamiltonian Monte Carlo (HMC) sampling with the package</w:t>
       </w:r>
       <w:r>
         <w:t xml:space="preserve"> </w:t>
@@ -1570,7 +1570,7 @@
         <w:t xml:space="preserve"> </w:t>
       </w:r>
       <w:r>
-        <w:t xml:space="preserve">version 2.22.0</w:t>
+        <w:t xml:space="preserve">version 2.22.12</w:t>
       </w:r>
       <w:r>
         <w:t xml:space="preserve"> </w:t>
@@ -1606,7 +1606,7 @@
         <w:t xml:space="preserve"> </w:t>
       </w:r>
       <w:r>
-        <w:t xml:space="preserve">version 0.8.0</w:t>
+        <w:t xml:space="preserve">version 0.9.0</w:t>
       </w:r>
       <w:r>
         <w:t xml:space="preserve"> </w:t>
@@ -1618,7 +1618,7 @@
         <w:t xml:space="preserve"> </w:t>
       </w:r>
       <w:r>
-        <w:t xml:space="preserve">as the back-end for parameter estimation (cmdstan installation version 2.35.0). For further details on how to reproduce the results, please consult the GitHub repository of this project (</w:t>
+        <w:t xml:space="preserve">as the back-end for parameter estimation (cmdstan installation version 2.36.0). For further details on how to reproduce our results, please consult the GitHub repository (</w:t>
       </w:r>
       <w:hyperlink r:id="rId29">
         <w:r>
@@ -1676,7 +1676,7 @@
         <w:pStyle w:val="FirstParagraph"/>
       </w:pPr>
       <w:r>
-        <w:t xml:space="preserve">Out of all five GAMM models, those that included a global smoother were better at predicting the data compared to those without a global smoother, indicating that predators shared a similar relationship between prey capture and experience (Table 1). Model V, which accounted for the prey group’s rank and speed was the best at predicting the data (Table 1).</w:t>
+        <w:t xml:space="preserve">Among models that shared the same covariate structure (i.e., model II and III; model IV and V), those that included a global smoother generally performed better at predicting hunting success compared than those without one (Table 1). While we detected differences among predators in the form and shape of the relationship between success and experience (Figure 1), this suggests that there is a common underlying structure in this relationship across the population. Overall, model V, which included all prey features, was the best at predicting predator hunting success (Table 1).</w:t>
       </w:r>
     </w:p>
     <w:p>
@@ -1699,7 +1699,7 @@
         <w:ind w:left="60" w:right="60" w:firstLine="0" w:firstLineChars="0"/>
       </w:pPr>
       <w:r>
-        <w:t xml:space="preserve">Table 1. Leave-one-out cross-validation table of the five GAMMs relating hunting success to predator experience.</w:t>
+        <w:t xml:space="preserve">Table 1. Leave-one-out cross-validation results comparing the predictive performance of the five GAMMs estimating the relationship between hunting success and predator experience. All models reported include the game duration as a control. Only differences in smoothing functions and prey covariates are reported.</w:t>
       </w:r>
     </w:p>
     <w:tbl xmlns:w="http://schemas.openxmlformats.org/wordprocessingml/2006/main" xmlns:r="http://schemas.openxmlformats.org/officeDocument/2006/relationships" xmlns:w14="http://schemas.microsoft.com/office/word/2010/wordml" xmlns:wp="http://schemas.openxmlformats.org/drawingml/2006/wordprocessingDrawing" xmlns:a="http://schemas.openxmlformats.org/drawingml/2006/main" xmlns:pic="http://schemas.openxmlformats.org/drawingml/2006/picture">
@@ -2542,7 +2542,7 @@
                 <w:szCs w:val="20"/>
                 <w:color w:val="000000"/>
               </w:rPr>
-              <w:t xml:space="preserve">(III) ID smoothers + prey rank</w:t>
+              <w:t xml:space="preserve">(II) predator xp + ID smoothers + prey rank</w:t>
             </w:r>
           </w:p>
         </w:tc>
@@ -2768,7 +2768,7 @@
                 <w:szCs w:val="20"/>
                 <w:color w:val="000000"/>
               </w:rPr>
-              <w:t xml:space="preserve">(II) predator xp + ID smoothers + prey rank</w:t>
+              <w:t xml:space="preserve">(III) ID smoothers + prey rank</w:t>
             </w:r>
           </w:p>
         </w:tc>
@@ -2994,7 +2994,7 @@
                 <w:szCs w:val="20"/>
                 <w:color w:val="000000"/>
               </w:rPr>
-              <w:t xml:space="preserve">(I) predator xp + ID intercepts + prey rank</w:t>
+              <w:t xml:space="preserve">(I) predator xp + ID smoothers</w:t>
             </w:r>
           </w:p>
         </w:tc>
@@ -3296,7 +3296,7 @@
         <w:pStyle w:val="BodyText"/>
       </w:pPr>
       <w:r>
-        <w:t xml:space="preserve">Models in which prey rank was not accounted for resulted in no change in hunting success with experience for the average individual (i.e. no gain in expertise, Figure 1A). As we predicted, accounting for the prey rank resulted in a diminishing returns curve (model II), with predators optimizing their success after playing ~400 matches (Figure 1B). The predictions indicate a 40% increase in the probability of consuming all prey for the average individual between the first and the ~400</w:t>
+        <w:t xml:space="preserve">Models in which we did not account for the prey rank resulted in almost no change in hunting success with experience for the average individual (i.e. no gain in expertise, Figure 1A). As we expected, accounting for the prey rank (model II) influenced the form of the relationship, resulting in a diminishing returns curve with predators optimizing their success after playing ~450 matches (Figure 1B). The predictions indicate that the population would improve their hunting success by ~40% from the first to the ~450</w:t>
       </w:r>
       <m:oMath>
         <m:sSup>
@@ -3319,7 +3319,15 @@
         <w:t xml:space="preserve"> </w:t>
       </w:r>
       <w:r>
-        <w:t xml:space="preserve">match, where success reached a plateau (Figure 1B). Controling for prey speed did not influence the results at the population level (Figure 1C). Yet, we found strong evidence of a negative relationship between hunting success and prey speed, indicating that hunting faster prey reduced the predator’s chances of capture (Figure S2). Moreover, prey with more expertise moved at higher speeds compared to less skilled prey (Figure 2).</w:t>
+        <w:t xml:space="preserve">match by hunting prey with average skill (Figure 1B).</w:t>
+      </w:r>
+    </w:p>
+    <w:p>
+      <w:pPr>
+        <w:pStyle w:val="BodyText"/>
+      </w:pPr>
+      <w:r>
+        <w:t xml:space="preserve">Controlling for prey speed did not alter the form of the relationship between success and experience at the population level. However, as predicted, the rate of expertise acquisition shifted slightly: the predator population optimized its hunting success earlier, shortly after 300 matches (Figure 1C). We also found strong evidence of a negative relationship between hunting success and prey speed, indicating that hunting faster prey reduced the predator’s chances of capture (Figure S2). Moreover, prey groups composed of individuals with greater skill moved faster than those composed of individuals with lower skill (Figure 2).</w:t>
       </w:r>
     </w:p>
     <w:p>
@@ -3331,7 +3339,7 @@
           <wp:inline>
             <wp:extent cx="5943600" cy="3268980"/>
             <wp:effectExtent b="0" l="0" r="0" t="0"/>
-            <wp:docPr descr="Figure 1. Median posterior predictions of the acquisition of predator hunting expertise. The predators’ hunting success (i.e. the probability of consuming the four prey) is on the y-axis, and the predators’ cumulative experience (i.e. the number of matches played before each observation) is on the x-axis. Panels A and C show the acquisition of expertise for the average individual with the vertical dashed lines on the left representing the lowest predicted values. For panel A, the right-side vertical dashed line shows the highest predicted success. For panel C, the right-side dashed line represents the point on the curve where success was optimized, which we calculated using the finite differences method to obtain the first derivative of the predicted values. Panels B and D show among individual differences in the acquisition of expertise, with each curve representing an individual predator. (A-B) model II where we control for the prey rank (C-D) model V where we control for the prey rank and the speed of the prey group." title="" id="35" name="Picture"/>
+            <wp:docPr descr="Figure 1. Median posterior predictions of the acquisition of predator hunting expertise. The predators’ hunting success (i.e. the probability of consuming the four prey) is on the y-axis, and the predators’ cumulative experience (i.e. the number of matches played before each observation) is on the x-axis. Panels A to C show the acquisition of expertise for the average individual with the vertical dashed lines on the left representing the lowest predicted values. For panel A, the right-side vertical dashed line shows the highest predicted success. For panels B and C, the right-side dashed line represents the point on the curve where success was optimized, which we calculated using the finite differences method to obtain the first derivative of the predicted values. Panels D to F show among individual differences in the acquisition of expertise, with each curve representing an individual predator. (A-D) Model I where we control for the game duration exclusively. (B-E) Model II where we control for the game duration and the prey rank exclusively. (C-F) Model V where we control for game duration as well as the rank and speed of the prey group." title="" id="35" name="Picture"/>
             <a:graphic>
               <a:graphicData uri="http://schemas.openxmlformats.org/drawingml/2006/picture">
                 <pic:pic>
@@ -3381,7 +3389,7 @@
         <w:t xml:space="preserve">Figure 1</w:t>
       </w:r>
       <w:r>
-        <w:t xml:space="preserve">. Median posterior predictions of the acquisition of predator hunting expertise. The predators’ hunting success (i.e. the probability of consuming the four prey) is on the y-axis, and the predators’ cumulative experience (i.e. the number of matches played before each observation) is on the x-axis. Panels A and C show the acquisition of expertise for the average individual with the vertical dashed lines on the left representing the lowest predicted values. For panel A, the right-side vertical dashed line shows the highest predicted success. For panel C, the right-side dashed line represents the point on the curve where success was optimized, which we calculated using the finite differences method to obtain the first derivative of the predicted values. Panels B and D show among individual differences in the acquisition of expertise, with each curve representing an individual predator. (A-B) model II where we control for the prey rank (C-D) model V where we control for the prey rank and the speed of the prey group.</w:t>
+        <w:t xml:space="preserve">. Median posterior predictions of the acquisition of predator hunting expertise. The predators’ hunting success (i.e. the probability of consuming the four prey) is on the y-axis, and the predators’ cumulative experience (i.e. the number of matches played before each observation) is on the x-axis. Panels A to C show the acquisition of expertise for the average individual with the vertical dashed lines on the left representing the lowest predicted values. For panel A, the right-side vertical dashed line shows the highest predicted success. For panels B and C, the right-side dashed line represents the point on the curve where success was optimized, which we calculated using the finite differences method to obtain the first derivative of the predicted values. Panels D to F show among individual differences in the acquisition of expertise, with each curve representing an individual predator. (A-D) Model I where we control for the game duration exclusively. (B-E) Model II where we control for the game duration and the prey rank exclusively. (C-F) Model V where we control for game duration as well as the rank and speed of the prey group.</w:t>
       </w:r>
     </w:p>
     <w:bookmarkEnd w:id="37"/>
@@ -3399,7 +3407,7 @@
         <w:pStyle w:val="FirstParagraph"/>
       </w:pPr>
       <w:r>
-        <w:t xml:space="preserve">Prey speed did not influence among-individual differences in average hunting success as the posterior distributions of the standard deviations of individual intercepts were almost completely overlapping (Figure 3, median = 2.21 vs median = 2.2). However, individuals differed in the acquisition of their hunting expertise (Figure 1B-D). We found strong evidence that the speed of the prey mediated among-individual differences in the linear relationship between success and experience, as there were substantial differences in the standard deviations of the individual slopes between the two models (Figure 3, median = 9.73 vs median = 9.6). Differences among individuals in the direction of the linear relationship between success and experience were 1.01 times lower when we removed the effect of prey speed (i.e. accounting for it in the model).</w:t>
+        <w:t xml:space="preserve">Our results show that individual predators varied in their acquisition of expertise, regardless of whether we controlled for prey features (Figure 1 D-F and Figure 3). However, the extent of the variation in the relationship between success and experience was shaped by the prey’s skill, as shown by the the posterior distributions of individual-level parameters in the model accounting for the rank of the prey (model II, Figure 2). Specifically, the standard deviations of individual intercepts (median model I = 1.25 vs median model II = 2.21), slopes (median model I = 7.17 vs median model II = 9.73), and wiggliness (median model I = 2.35 vs median model II = 3.25) were all larger in model II than in model I. These results indicate that if predators hunted prey with average skill levels, differences among individual predators in expertise acquisition would be greater.</w:t>
       </w:r>
     </w:p>
     <w:p>
@@ -3469,7 +3477,7 @@
         <w:pStyle w:val="BodyText"/>
       </w:pPr>
       <w:r>
-        <w:t xml:space="preserve">We also found strong evidence that the speed of the prey mediated the form of the relationship between hunting success and experience at the individual level. We detected large differences in the standard deviations of the wiggliness (Figure 2, median = 3.25 vs median = 3.36). The lower standard deviation for the model where we accounted for prey speed (model V) suggests that the form of the relationship between success and experience was more similar among individuals.</w:t>
+        <w:t xml:space="preserve">Prey speed did not influence among-individual differences in average hunting success (median model II = 2.21 vs median model V = 2.2), nor in expertise acquisition (median model II = 9.73 vs median model V = 9.6), as the posterior distributions of the standard deviations were almost completely overlapping (Figure 3).</w:t>
       </w:r>
     </w:p>
     <w:p>
@@ -3481,7 +3489,7 @@
           <wp:inline>
             <wp:extent cx="5943600" cy="5244352"/>
             <wp:effectExtent b="0" l="0" r="0" t="0"/>
-            <wp:docPr descr="Figure 3. Posterior distributions of the standard deviation of individual-level parameters estimated by the GAMM. The parameters are displayed on the y axis, and their standard deviation are displayed on the x axis. The intercept and slope standard deviations refer to the linear components of the estimated relationship between hunting success and cumulative experience. The standard deviation of the wiggliness parameter refers to the shape of the curves (i.e. nonlinear component). The vertical lines are the medians of the posterior distributions. For each panel, the light-coloured distributions (i.e. green) are for the model with a shared trend where we did not account for prey speed (model II), and the darker-coloured distributions (i.e. purple) are for the model with a shared trend where we accounted for prey speed (model IV)." title="" id="42" name="Picture"/>
+            <wp:docPr descr="Figure 3. Posterior distributions of the standard deviation of individual-level parameters estimated by the GAMM. The parameters are displayed on the y axis, and their standard deviation are displayed on the x axis. The intercept and slope standard deviations refer to the linear components of the estimated relationship between hunting success and cumulative experience. The standard deviation of the wiggliness parameter refers to the shape of the curves (i.e. nonlinear component). The vertical lines are the medians of the posterior distributions. The yellow distributions are for the model accounting only for the game duration (model I), the purple distributions are for the model accounting for game duration and the prey rank (model II), and the green distributions are for the model accounting for the game duration, prey rank, and prey speed (model V)." title="" id="42" name="Picture"/>
             <a:graphic>
               <a:graphicData uri="http://schemas.openxmlformats.org/drawingml/2006/picture">
                 <pic:pic>
@@ -3531,7 +3539,7 @@
         <w:t xml:space="preserve">Figure 3</w:t>
       </w:r>
       <w:r>
-        <w:t xml:space="preserve">. Posterior distributions of the standard deviation of individual-level parameters estimated by the GAMM. The parameters are displayed on the y axis, and their standard deviation are displayed on the x axis. The intercept and slope standard deviations refer to the linear components of the estimated relationship between hunting success and cumulative experience. The standard deviation of the wiggliness parameter refers to the shape of the curves (i.e. nonlinear component). The vertical lines are the medians of the posterior distributions. For each panel, the light-coloured distributions (i.e. green) are for the model with a shared trend where we did not account for prey speed (model II), and the darker-coloured distributions (i.e. purple) are for the model with a shared trend where we accounted for prey speed (model IV).</w:t>
+        <w:t xml:space="preserve">. Posterior distributions of the standard deviation of individual-level parameters estimated by the GAMM. The parameters are displayed on the y axis, and their standard deviation are displayed on the x axis. The intercept and slope standard deviations refer to the linear components of the estimated relationship between hunting success and cumulative experience. The standard deviation of the wiggliness parameter refers to the shape of the curves (i.e. nonlinear component). The vertical lines are the medians of the posterior distributions. The yellow distributions are for the model accounting only for the game duration (model I), the purple distributions are for the model accounting for game duration and the prey rank (model II), and the green distributions are for the model accounting for the game duration, prey rank, and prey speed (model V).</w:t>
       </w:r>
     </w:p>
     <w:bookmarkEnd w:id="44"/>

</xml_diff>

<commit_message>
Windows--> updated full MS up to discussion
</commit_message>
<xml_diff>
--- a/manuscript/manuscript.docx
+++ b/manuscript/manuscript.docx
@@ -96,7 +96,7 @@
         <w:pStyle w:val="FirstParagraph"/>
       </w:pPr>
       <w:r>
-        <w:t xml:space="preserve">The acquisition of expertise is crucial for predators to be successful hunters. To achieve this, predators must hone their skills and gain knowledge through repeated and extensive practice. Prey can interfere with this process and hinder the acquisition of predator expertise by employing antipredator tactics to evade detection and pursuit. However, empirical evidence on how predators acquire expertise through repeated encounters with their prey remains limited, largely due to the challenges of monitoring direct interactions in the wild. Here, we use a virtual predator-prey system (the game</w:t>
+        <w:t xml:space="preserve">The acquisition of expertise is crucial for predators to be successful hunters. To achieve this, predators must hone their skills and gain knowledge through repeated and extensive practice. It is hypothesized that prey interfere with this process and hinder the acquisition of predator expertise by employing antipredator tactics to evade detection and pursuit. However, empirical evidence on how predators acquire expertise through repeated encounters with their prey remains limited, largely due to the challenges of monitoring direct interactions in the wild. Here, we use the game</w:t>
       </w:r>
       <w:r>
         <w:t xml:space="preserve"> </w:t>
@@ -109,7 +109,7 @@
         <w:t xml:space="preserve">Dead by Daylight</w:t>
       </w:r>
       <w:r>
-        <w:t xml:space="preserve">) to investigate how experience shapes individual and population hunting success in human predators across repeated interactions with their prey. We show that predators optimized prey consumption as they gained experience, indicating that they acquired expertise through extensive practice. At the population-level, we found that more skillful prey impaired the acquisition of expertise by reducing hunting success. Prey skill was also an important mediator of this relationship at the individual level, driving differences among predators in the acquisition of expertise. More skillful prey moved faster, and predators were less successful against faster prey. Our results suggest that skilled prey use behaviours to outmanoeuver their predators, thereby mediating how predators acquire expertise at the population and individual level.</w:t>
+        <w:t xml:space="preserve">, a virtual predator-prey system where a human predator chases four human prey, to investigate how experience shapes individual and population hunting success in predators across repeated interactions with their prey. Our analyses reveal that the predator population should optimize prey consumption over repeated encounters with prey of average skill, indicating that they acquire expertise through extensive practice. We observed that more skillful prey impaired the acquisition of expertise by reducing hunting success. Prey skill was also an important mediator of expertise acquisition at the individual level, driving differences among predators in the relationship between hunting success and experience. More skillful prey moved faster, and predators were less successful against faster prey. Our results suggest that skilled prey use behaviours such as fast movement to outmanoeuver their predators, thereby mediating how predators acquire expertise at the population and individual level.</w:t>
       </w:r>
     </w:p>
     <w:p>
@@ -153,7 +153,7 @@
         <w:t xml:space="preserve">(Quevedo, Svanbäck, and Eklöv 2009; Pettorelli et al. 2015; LaBarge et al. 2024; Schmitz 2017)</w:t>
       </w:r>
       <w:r>
-        <w:t xml:space="preserve">. Central theory suggests that predators become more efficient hunters by acquiring expertise through practicing and learning the proper skills to locate, select, and capture their prey</w:t>
+        <w:t xml:space="preserve">. Central theory suggests that predators become more efficient hunters by acquiring expertise through practicing and learning the proper skills and tactics to locate, select, and capture their prey</w:t>
       </w:r>
       <w:r>
         <w:t xml:space="preserve"> </w:t>
@@ -197,7 +197,7 @@
         <w:t xml:space="preserve">(Dukas 2019)</w:t>
       </w:r>
       <w:r>
-        <w:t xml:space="preserve">. Theory predicts that predator cognition can maintain behavioural variation, shape prey phenotypic composition, and destabilize predator-prey systems</w:t>
+        <w:t xml:space="preserve">. Differences among predators in these attributes modulate behavioural variation and prey phenotypic composition, contributing in the dynamics of predator-prey systems</w:t>
       </w:r>
       <w:r>
         <w:t xml:space="preserve"> </w:t>
@@ -206,7 +206,7 @@
         <w:t xml:space="preserve">(Kondoh 2010; Skelhorn and Rowe 2016; Kikuchi and Simon 2023)</w:t>
       </w:r>
       <w:r>
-        <w:t xml:space="preserve">. Therefore, individual differences among predators in their capacity to acquire expertise over time may be important for the ecological consequences of predation.</w:t>
+        <w:t xml:space="preserve">.</w:t>
       </w:r>
     </w:p>
     <w:p>
@@ -214,7 +214,7 @@
         <w:pStyle w:val="BodyText"/>
       </w:pPr>
       <w:r>
-        <w:t xml:space="preserve">Prey use antipredator tactics such as camouflage to avoid detection and rapid escapes to evade capture</w:t>
+        <w:t xml:space="preserve">Prey respond to predators by using antipredator tactics such as camouflage to avoid detection and rapid escapes to evade capture</w:t>
       </w:r>
       <w:r>
         <w:t xml:space="preserve"> </w:t>
@@ -223,7 +223,7 @@
         <w:t xml:space="preserve">(Walker et al. 2005; Kelley and Magurran 2011; Herbert-Read et al. 2017)</w:t>
       </w:r>
       <w:r>
-        <w:t xml:space="preserve">. These strategies are hypothesized to drive differences in prey consumption among predators by disrupting the acquisition of hunting expertise</w:t>
+        <w:t xml:space="preserve">. These strategies are hypothesized to drive differences in prey consumption among predators by disrupting their capacity to acquire hunting expertise</w:t>
       </w:r>
       <w:r>
         <w:t xml:space="preserve"> </w:t>
@@ -232,7 +232,7 @@
         <w:t xml:space="preserve">(Wooster et al. 2023)</w:t>
       </w:r>
       <w:r>
-        <w:t xml:space="preserve">. Experimental studies have shown that certain camouflage tactics of prey can impair expertise acquisition in humans and birds</w:t>
+        <w:t xml:space="preserve">. This has been supported by experimental studies showing that certain camouflage tactics of prey can impair expertise acquisition in humans and birds</w:t>
       </w:r>
       <w:r>
         <w:t xml:space="preserve"> </w:t>
@@ -241,7 +241,7 @@
         <w:t xml:space="preserve">(Stevens et al. 2012; Troscianko et al. 2013)</w:t>
       </w:r>
       <w:r>
-        <w:t xml:space="preserve">. For example,</w:t>
+        <w:t xml:space="preserve">. For example, using a virtual experiment,</w:t>
       </w:r>
       <w:r>
         <w:t xml:space="preserve"> </w:t>
@@ -253,7 +253,7 @@
         <w:t xml:space="preserve"> </w:t>
       </w:r>
       <w:r>
-        <w:t xml:space="preserve">found that disruptive colouration interfered with human subjects’ ability to form search images, hindering improvements in detection times over repeated attempts. Antipredator behaviour may also hold the potential to hinder the acquisition of predator expertise. For instance, some predators may be limited in their capacity to develop the necessary attributes (e.g. physical, physiological, neurological) for fast-paced hunting, which could impair their acquisition of hunting expertise if they chase faster prey. Moreover, prey antipredator behaviour can improve with experience through continued exposure to predators</w:t>
+        <w:t xml:space="preserve">found in human subjects that disruptive colouration interfered with their ability to form search images, hindering improvements in detection times over repeated attempts. In that sense, antipredator behaviour may also hold the potential to hinder the acquisition of predator expertise. For instance, some predators may be limited in their capacity to develop the necessary attributes (e.g. physical, physiological, neurological) for fast-paced hunting, which could impair their acquisition of hunting expertise if they chase faster prey. Moreover, prey antipredator behaviour can improve with experience through continued exposure to predators</w:t>
       </w:r>
       <w:r>
         <w:t xml:space="preserve"> </w:t>
@@ -262,7 +262,7 @@
         <w:t xml:space="preserve">(Turner, Turner, and Lappi 2006; Kelley and Magurran 2011; Lönnstedt et al. 2012)</w:t>
       </w:r>
       <w:r>
-        <w:t xml:space="preserve">. Indeed, animal reintroduction programs show that individuals trained to recognize predators display more antipredator behaviours and are 1.5 times more likely to survive than predator-naive individuals</w:t>
+        <w:t xml:space="preserve">. Indeed, animal reintroduction programs show that individuals trained to recognize predators display more antipredator behaviours and are 1.5 times more likely to survive than individuals that were never exposed to predators</w:t>
       </w:r>
       <w:r>
         <w:t xml:space="preserve"> </w:t>
@@ -317,19 +317,7 @@
         <w:t xml:space="preserve"> </w:t>
       </w:r>
       <w:r>
-        <w:t xml:space="preserve">(see</w:t>
-      </w:r>
-      <w:r>
-        <w:t xml:space="preserve"> </w:t>
-      </w:r>
-      <w:r>
-        <w:t xml:space="preserve">“Multiplayer Videogames to Analyze Behavior During Ecological Interactions”</w:t>
-      </w:r>
-      <w:r>
-        <w:t xml:space="preserve"> </w:t>
-      </w:r>
-      <w:r>
-        <w:t xml:space="preserve">2025 for a review)</w:t>
+        <w:t xml:space="preserve">(see Montiglio, Fraser Franco, and Santostefano 2025 for a review)</w:t>
       </w:r>
       <w:r>
         <w:t xml:space="preserve">, with the advantage of having real players that interact in the virtual space. In this game, the predator population comprises individuals that either ambush or hunt at high speeds (i.e., mean movement speed along an ambush-cursorial continuum of tactics), and their success is driven by the movement of the prey</w:t>
@@ -418,7 +406,7 @@
       </w:r>
     </w:p>
     <w:bookmarkEnd w:id="21"/>
-    <w:bookmarkStart w:id="33" w:name="materials-and-methods"/>
+    <w:bookmarkStart w:id="34" w:name="materials-and-methods"/>
     <w:p>
       <w:pPr>
         <w:pStyle w:val="Heading1"/>
@@ -531,7 +519,7 @@
         <w:pStyle w:val="FirstParagraph"/>
       </w:pPr>
       <w:r>
-        <w:t xml:space="preserve">Behaviour Interactive Inc. provided data that spanned six months of gameplay recorded for every player from 2020-12-01 to 2021-06-01 (game build 4.4.0 to 4.7.2). We analyzed only matches where players did not know each other and were unable to communicate using voice-recording devices. We filtered any matches where players were inactive, such as when mean distances travelled per second (i.e. speed) were equal to, or very close to, zero. Moreover, we used our knowledge of the game to remove any matches where players were potentially hacking, or not playing the game as intended.</w:t>
+        <w:t xml:space="preserve">Behaviour Interactive Inc. provided data that spanned six months of gameplay recorded for every player from 2020-12-01 to 2021-06-01 (game builds 4.4.0 to 4.7.2). We analyzed only matches where players did not know each other and were unable to communicate using voice-recording devices. We filtered any matches where players were inactive, such as when mean distances travelled per second (i.e. speed) were equal to, or very close to, zero. Moreover, we used our knowledge of the game to remove any matches where players were potentially hacking, or not playing the game as intended.</w:t>
       </w:r>
     </w:p>
     <w:p>
@@ -552,7 +540,7 @@
         <w:t xml:space="preserve">Dead by Daylight</w:t>
       </w:r>
       <w:r>
-        <w:t xml:space="preserve">. Thus, we tested sample bias by comparing a random sample of players that played either 20 to 50 matches, 51 to 100 matches, or 101 to 300 matches during the same timeframe as our population sample. We then took the first 20 matches played by these players, including those from our population sample, and compared their mean hunting success using a Bayesian hierarchical linear model. We found that all four groups had similar success as predators in their first 20 matches (Appendix 1: Table S1 and Figure S1), suggesting an absence of bias due to data sampling.</w:t>
+        <w:t xml:space="preserve">. Thus, we tested sample bias by comparing a random sample of players that played either 20 to 50 matches, 51 to 100 matches, or 101 to 300 matches during the same timeframe as our population sample. We then took the first 20 matches played by these players, including those from our population sample, and compared their mean hunting success using a Bayesian hierarchical linear model. We found that all four groups had similar success as predators in their first 20 matches (Appendix 1: Table S1 and Figure S1), giving us confidence that we did not introduce a sampling bias.</w:t>
       </w:r>
     </w:p>
     <w:p>
@@ -560,7 +548,7 @@
         <w:pStyle w:val="BodyText"/>
       </w:pPr>
       <w:r>
-        <w:t xml:space="preserve">We collected the following information for every match in our population sample : the player’s anonymous ID, the predator player’s hunting success, the predator player’s cumulated experience, and the mean rank and speed of the the group of prey that the predator player encountered. We defined hunting success as the number of prey consumed during the match (min = 0, max = 4). We defined the predator’s cumulative experience as the number of matches played as the predator prior to the match being monitored. For example, the first match of a player would have a cumulative experience value of 0, while the tenth match would have a value of 9. Laslty, we measured the prey’s rank as the mean rank of the four individual prey in a match (mean = 8.74 ± 4.12), and the prey’s speed as the mean travel speed of the four individual prey in a match (mean = 2.40 ± 0.32 m/s).</w:t>
+        <w:t xml:space="preserve">We collected the following information for every match in our population sample: the player’s anonymous ID, the predator player’s hunting success, the predator player’s cumulated experience, and the mean rank and speed of the group of prey that the predator player encountered. We defined hunting success as the number of prey consumed during the match (min = 0, max = 4). We defined the predator’s cumulative experience as the number of matches played as the predator prior to the match being monitored. For example, the first match of a player would have a cumulative experience value of 0, while the tenth match would have a value of 9. Laslty, we measured the prey’s rank as the mean rank of the four individual prey in a match (mean = 8.74 ± 4.12), and the prey’s speed as the mean travel speed of the four individual prey in a match (mean = 2.40 ± 0.32 m/s).</w:t>
       </w:r>
     </w:p>
     <w:p>
@@ -568,7 +556,7 @@
         <w:pStyle w:val="BodyText"/>
       </w:pPr>
       <w:r>
-        <w:t xml:space="preserve">We used the mean rank of the prey as a proxy of their skill. The ranking system in</w:t>
+        <w:t xml:space="preserve">We used the mean rank of the prey as a proxy of their skill. Player ranks vary between 1 and 20, with a rank of 1 indicating the highest skill. The ranking system in</w:t>
       </w:r>
       <w:r>
         <w:t xml:space="preserve"> </w:t>
@@ -584,7 +572,7 @@
         <w:t xml:space="preserve"> </w:t>
       </w:r>
       <w:r>
-        <w:t xml:space="preserve">varies between 1 and 20 (1 indicating the highest skill), and was implemented by the company to pair players in a match based on their skill (</w:t>
+        <w:t xml:space="preserve">was implemented by the company to pair players in a match based on their skill (</w:t>
       </w:r>
       <w:hyperlink r:id="rId26">
         <w:r>
@@ -595,11 +583,11 @@
         </w:r>
       </w:hyperlink>
       <w:r>
-        <w:t xml:space="preserve">). The skill of a player increases based on their performance from match to match. While the ranking system represents an approximation of prey skill, it was the most readily available metric we could access to determine the skill of the prey group. In addition, the pairing system is subject to variation depending on factors such as player availability, which can result in predator-prey groups with unbalanced skill. This allowed us to evaluate the effect of the prey’s skill on predator success.</w:t>
+        <w:t xml:space="preserve">). The skill of a player increases based on their performance from match to match. While the ranking system represents an approximation of prey skill, it was the most readily available metric we could access to determine the skill of the prey group, as we did not have access to the prior matches of the prey. In addition, the pairing system is subject to variation depending on factors such as player availability, which can result in predator-prey groups with unbalanced skill. This allowed us to evaluate the effect of the prey’s skill on predator success.</w:t>
       </w:r>
     </w:p>
     <w:bookmarkEnd w:id="27"/>
-    <w:bookmarkStart w:id="32" w:name="data-analyses"/>
+    <w:bookmarkStart w:id="33" w:name="data-analyses"/>
     <w:p>
       <w:pPr>
         <w:pStyle w:val="Heading2"/>
@@ -622,7 +610,7 @@
         <w:pStyle w:val="FirstParagraph"/>
       </w:pPr>
       <w:r>
-        <w:t xml:space="preserve">We tested how predators developed their expertise by computing five Bayesian generalized additive mixed models (GAMM) with thin-plate regression splines, all of which estimated the relationship between hunting success and the predators’ cumulative experience. We parametrized the models following the method of</w:t>
+        <w:t xml:space="preserve">We tested how predators developed their expertise by computing five Bayesian generalized additive mixed models (GAMM) with thin-plate regression splines, all of which estimated the relationship between hunting success and the predators’ cumulative experience. We parametrised the models following the method of</w:t>
       </w:r>
       <w:r>
         <w:t xml:space="preserve"> </w:t>
@@ -639,7 +627,7 @@
         <w:pStyle w:val="BodyText"/>
       </w:pPr>
       <w:r>
-        <w:t xml:space="preserve">We computed the five models using a modified beta-binomial distribution. Hunting success was estimated as the number of prey consumed out of four, with probability of success drawn from a Beta distribution (</w:t>
+        <w:t xml:space="preserve">We configured the five models to use a modified beta-binomial distribution. Hunting success was modeled as the number of prey consumed out of four, with the probability of success estimated from a Beta distribution (</w:t>
       </w:r>
       <m:oMath>
         <m:r>
@@ -687,7 +675,7 @@
         </m:d>
       </m:oMath>
       <w:r>
-        <w:t xml:space="preserve">) with mean (</w:t>
+        <w:t xml:space="preserve">) characterized by a mean (</w:t>
       </w:r>
       <m:oMath>
         <m:r>
@@ -723,7 +711,7 @@
         </m:d>
       </m:oMath>
       <w:r>
-        <w:t xml:space="preserve">) and precision (</w:t>
+        <w:t xml:space="preserve">) and a precision (</w:t>
       </w:r>
       <m:oMath>
         <m:r>
@@ -740,7 +728,7 @@
         </m:r>
       </m:oMath>
       <w:r>
-        <w:t xml:space="preserve">) parameters. We used a logit link function to estimate</w:t>
+        <w:t xml:space="preserve">) parameter. We used a logit link function to estimate</w:t>
       </w:r>
       <w:r>
         <w:t xml:space="preserve"> </w:t>
@@ -1385,7 +1373,7 @@
         </m:d>
       </m:oMath>
       <w:r>
-        <w:t xml:space="preserve">) and a weakly informative negative Gaussian prior the slope of the prey rank (</w:t>
+        <w:t xml:space="preserve">) and a weakly informative negative Gaussian prior on the slope of the prey rank (</w:t>
       </w:r>
       <m:oMath>
         <m:r>
@@ -1521,7 +1509,7 @@
       </w:r>
     </w:p>
     <w:bookmarkEnd w:id="28"/>
-    <w:bookmarkStart w:id="30" w:name="parameter-sampling-settings"/>
+    <w:bookmarkStart w:id="31" w:name="parameter-sampling-settings"/>
     <w:p>
       <w:pPr>
         <w:pStyle w:val="Heading3"/>
@@ -1535,7 +1523,7 @@
         <w:pStyle w:val="FirstParagraph"/>
       </w:pPr>
       <w:r>
-        <w:t xml:space="preserve">We parametrized the GAMMs to run four chains of 1500 iterations each, sampling one parameter value every four iterations. We set the first 500 iterations of each model as warm-ups. Similarly, the linear model ran four chains of 1500 iterations each, sampling a parameter value at every iteration, and discarding the first 500 iterations. For GAMM model, we obtained 1000 posterior samples per parameter, and 4000 values for the linear model. We assessed the convergence of the chains using trace plots, R-hat diagnostics with a threshold set between 1.00 and 1.02, and effective sample sizes (ESS) with a threshold of &gt;100</w:t>
+        <w:t xml:space="preserve">We parametrised the GAMMs to run four chains of 1500 iterations each, discarding the first 500 iterations of each chain as warm-up, and sampling one parameter value per iteration thereafter. Similarly, the linear model ran four chains of 1500 iterations each, sampling a parameter value at every iteration, and discarding the first 500 iterations. We thus obtained 4000 posterior samples per parameter in each model. We assessed the convergence of the chains using trace plots, R-hat diagnostics with a threshold set between 1.00 and 1.02, and effective sample sizes (ESS) with a threshold of &gt;100</w:t>
       </w:r>
       <w:r>
         <w:t xml:space="preserve"> </w:t>
@@ -1552,7 +1540,18 @@
         <w:pStyle w:val="BodyText"/>
       </w:pPr>
       <w:r>
-        <w:t xml:space="preserve">We fitted all models in R (version 4.4.0) using Hamiltonian Monte Carlo (HMC) sampling with the package</w:t>
+        <w:t xml:space="preserve">We fitted all models on a remote computer cluster (</w:t>
+      </w:r>
+      <w:hyperlink r:id="rId29">
+        <w:r>
+          <w:rPr>
+            <w:rStyle w:val="Hyperlink"/>
+          </w:rPr>
+          <w:t xml:space="preserve">https://docs.alliancecan.ca/wiki/Cedar</w:t>
+        </w:r>
+      </w:hyperlink>
+      <w:r>
+        <w:t xml:space="preserve">) using R (version 4.4.0). Model fitting was performed via Hamiltonian Monte Carlo (HMC) sampling with the</w:t>
       </w:r>
       <w:r>
         <w:t xml:space="preserve"> </w:t>
@@ -1570,7 +1569,7 @@
         <w:t xml:space="preserve"> </w:t>
       </w:r>
       <w:r>
-        <w:t xml:space="preserve">version 2.22.12</w:t>
+        <w:t xml:space="preserve">package version 2.22.12</w:t>
       </w:r>
       <w:r>
         <w:t xml:space="preserve"> </w:t>
@@ -1588,7 +1587,7 @@
         <w:t xml:space="preserve">(Stan Development Team 2023)</w:t>
       </w:r>
       <w:r>
-        <w:t xml:space="preserve">, and</w:t>
+        <w:t xml:space="preserve">. We used</w:t>
       </w:r>
       <w:r>
         <w:t xml:space="preserve"> </w:t>
@@ -1618,9 +1617,9 @@
         <w:t xml:space="preserve"> </w:t>
       </w:r>
       <w:r>
-        <w:t xml:space="preserve">as the back-end for parameter estimation (cmdstan installation version 2.36.0). For further details on how to reproduce our results, please consult the GitHub repository (</w:t>
-      </w:r>
-      <w:hyperlink r:id="rId29">
+        <w:t xml:space="preserve">as the computational back-end for parameter estimation, with CmdStan installation version 2.36.0. We provide a detailed workflow for reproducing our results in the following GitHub repository (</w:t>
+      </w:r>
+      <w:hyperlink r:id="rId30">
         <w:r>
           <w:rPr>
             <w:rStyle w:val="Hyperlink"/>
@@ -1632,8 +1631,8 @@
         <w:t xml:space="preserve">).</w:t>
       </w:r>
     </w:p>
-    <w:bookmarkEnd w:id="30"/>
-    <w:bookmarkStart w:id="31" w:name="hypothesis-testing"/>
+    <w:bookmarkEnd w:id="31"/>
+    <w:bookmarkStart w:id="32" w:name="hypothesis-testing"/>
     <w:p>
       <w:pPr>
         <w:pStyle w:val="Heading3"/>
@@ -1647,13 +1646,13 @@
         <w:pStyle w:val="FirstParagraph"/>
       </w:pPr>
       <w:r>
-        <w:t xml:space="preserve">We tested the hypothesis that prey skill and antipredator behaviour impairs the acquisition of expertise at the population level by visually comparing the global trends of model I (only controlling for game duration), model II (controlling for game duration and prey rank) and model V (controlling game duration, prey rank, and prey speed) (Figure 1). At the individual level, we tested our hypothesis that prey skill and antipredator behaviour generate differences among predators in expertise acquisition by comparing the individual-level variance parameters. Specifically, we compared the standard deviations of 1) the random intercepts (i.e. mean differences in hunting success), 2) the random slopes (i.e. linear component relating hunting success with experience), and 3) the curve wiggliness (i.e. nonlinear component relating hunting success with experience).</w:t>
-      </w:r>
-    </w:p>
-    <w:bookmarkEnd w:id="31"/>
+        <w:t xml:space="preserve">We tested the hypothesis that prey skill and antipredator behaviour impairs the acquisition of expertise at the population level by comparing the global trends of model I (only controlling for game duration), model II (controlling for game duration and prey rank) and model V (controlling game duration, prey rank, and prey speed) using the finite differences method (Figure 1). This allowed us to locate the point at which hunting success was optimized. At the individual level, we tested the hypothesis that prey skill and antipredator behaviour generate differences among predators in expertise acquisition by comparing the individual-level variance parameters. Specifically, we compared the standard deviations of 1) the random intercepts (i.e. mean differences in hunting success), 2) the random slopes (i.e. linear component relating hunting success with experience), and 3) the curve wiggliness (i.e. nonlinear component relating hunting success with experience).</w:t>
+      </w:r>
+    </w:p>
     <w:bookmarkEnd w:id="32"/>
     <w:bookmarkEnd w:id="33"/>
-    <w:bookmarkStart w:id="45" w:name="results"/>
+    <w:bookmarkEnd w:id="34"/>
+    <w:bookmarkStart w:id="46" w:name="results"/>
     <w:p>
       <w:pPr>
         <w:pStyle w:val="Heading1"/>
@@ -1662,7 +1661,7 @@
         <w:t xml:space="preserve">RESULTS</w:t>
       </w:r>
     </w:p>
-    <w:bookmarkStart w:id="37" w:name="X9edc74d60a01534674be9630f403e134646a8ce"/>
+    <w:bookmarkStart w:id="38" w:name="X9edc74d60a01534674be9630f403e134646a8ce"/>
     <w:p>
       <w:pPr>
         <w:pStyle w:val="Heading2"/>
@@ -1676,12 +1675,7 @@
         <w:pStyle w:val="FirstParagraph"/>
       </w:pPr>
       <w:r>
-        <w:t xml:space="preserve">Among models that shared the same covariate structure (i.e., model II and III; model IV and V), those that included a global smoother generally performed better at predicting hunting success compared than those without one (Table 1). While we detected differences among predators in the form and shape of the relationship between success and experience (Figure 1), this suggests that there is a common underlying structure in this relationship across the population. Overall, model V, which included all prey features, was the best at predicting predator hunting success (Table 1).</w:t>
-      </w:r>
-    </w:p>
-    <w:p>
-      <w:r>
-        <w:br w:type="page"/>
+        <w:t xml:space="preserve">When comparing models with the same covariate structure (i.e., model II and III; model IV and V), those that included a global smoother generally performed better at predicting hunting success compared than those without one (Table 1). This improvement in performance suggests that there is a common underlying structure in the relationship between success and experience across the population despite differences among predators (Figure 1). Overall, model V, which included all prey features, was the best at predicting predator hunting success (Table 1).</w:t>
       </w:r>
     </w:p>
     <w:p xmlns:w="http://schemas.openxmlformats.org/wordprocessingml/2006/main" xmlns:wp="http://schemas.openxmlformats.org/drawingml/2006/wordprocessingDrawing" xmlns:r="http://schemas.openxmlformats.org/officeDocument/2006/relationships" xmlns:w14="http://schemas.microsoft.com/office/word/2010/wordml">
@@ -3296,7 +3290,7 @@
         <w:pStyle w:val="BodyText"/>
       </w:pPr>
       <w:r>
-        <w:t xml:space="preserve">Models in which we did not account for the prey rank resulted in almost no change in hunting success with experience for the average individual (i.e. no gain in expertise, Figure 1A). As we expected, accounting for the prey rank (model II) influenced the form of the relationship, resulting in a diminishing returns curve with predators optimizing their success after playing ~450 matches (Figure 1B). The predictions indicate that the population would improve their hunting success by ~40% from the first to the ~450</w:t>
+        <w:t xml:space="preserve">Models in which we did not account for the prey rank resulted in almost no change in hunting success with experience for the average individual (i.e. no gain in expertise, Figure 1A). As we expected, accounting for the prey rank (model II) influenced the form of the relationship, resulting in a diminishing returns curve with predators optimizing their success after playing 454 matches (Figure 1B). The predictions indicate that the population would improve their hunting success by ~40% from the first to the 454</w:t>
       </w:r>
       <m:oMath>
         <m:sSup>
@@ -3327,7 +3321,7 @@
         <w:pStyle w:val="BodyText"/>
       </w:pPr>
       <w:r>
-        <w:t xml:space="preserve">Controlling for prey speed did not alter the form of the relationship between success and experience at the population level. However, as predicted, the rate of expertise acquisition shifted slightly: the predator population optimized its hunting success earlier, shortly after 300 matches (Figure 1C). We also found strong evidence of a negative relationship between hunting success and prey speed, indicating that hunting faster prey reduced the predator’s chances of capture (Figure S2). Moreover, prey groups composed of individuals with greater skill moved faster than those composed of individuals with lower skill (Figure 2).</w:t>
+        <w:t xml:space="preserve">Controlling for prey speed did not qualitatively alter the form of the relationship between success and experience at the population level. However, the rate of expertise acquisition shifted slightly: the predator population optimized its hunting success earlier, after 323 matches (Figure 1C). We also found strong evidence of a negative relationship between hunting success and prey speed, indicating that hunting faster prey reduced the predator’s chances of capture (Figure S2). Moreover, prey groups composed of individuals with greater skill moved faster than those composed of individuals with lower skill (Figure 2).</w:t>
       </w:r>
     </w:p>
     <w:p>
@@ -3339,18 +3333,18 @@
           <wp:inline>
             <wp:extent cx="5943600" cy="3268980"/>
             <wp:effectExtent b="0" l="0" r="0" t="0"/>
-            <wp:docPr descr="Figure 1. Median posterior predictions of the acquisition of predator hunting expertise. The predators’ hunting success (i.e. the probability of consuming the four prey) is on the y-axis, and the predators’ cumulative experience (i.e. the number of matches played before each observation) is on the x-axis. Panels A to C show the acquisition of expertise for the average individual with the vertical dashed lines on the left representing the lowest predicted values. For panel A, the right-side vertical dashed line shows the highest predicted success. For panels B and C, the right-side dashed line represents the point on the curve where success was optimized, which we calculated using the finite differences method to obtain the first derivative of the predicted values. Panels D to F show among individual differences in the acquisition of expertise, with each curve representing an individual predator. (A-D) Model I where we control for the game duration exclusively. (B-E) Model II where we control for the game duration and the prey rank exclusively. (C-F) Model V where we control for game duration as well as the rank and speed of the prey group." title="" id="35" name="Picture"/>
+            <wp:docPr descr="Figure 1. Median posterior predictions of the acquisition of predator hunting expertise. The predators’ hunting success (i.e. the probability of consuming the four prey) is on the y-axis, and the predators’ cumulative experience (i.e. the number of matches played before each observation) is on the x-axis. Panels A to C show the acquisition of expertise for the average individual with the vertical dashed lines on the left representing the lowest predicted values. For panel A, the right-side vertical dashed line shows the highest predicted success. For panels B and C, the right-side dashed line represents the point on the curve where success was optimized, which we calculated using the finite differences method to obtain the first derivative of the predicted values. Panels D to F show among individual differences in the acquisition of expertise, with each curve representing an individual predator. (A-D) Model I where we control for the game duration exclusively. (B-E) Model II where we control for the game duration and the prey rank exclusively. (C-F) Model V where we control for game duration as well as the rank and speed of the prey group." title="" id="36" name="Picture"/>
             <a:graphic>
               <a:graphicData uri="http://schemas.openxmlformats.org/drawingml/2006/picture">
                 <pic:pic>
                   <pic:nvPicPr>
-                    <pic:cNvPr descr="C:/Users/User/Documents/GitHub/Chapter2/outputs/outputs_figures/figure1.png" id="36" name="Picture"/>
+                    <pic:cNvPr descr="C:/Users/User/Documents/GitHub/Chapter2/outputs/outputs_figures/figure1.png" id="37" name="Picture"/>
                     <pic:cNvPicPr>
                       <a:picLocks noChangeArrowheads="1" noChangeAspect="1"/>
                     </pic:cNvPicPr>
                   </pic:nvPicPr>
                   <pic:blipFill>
-                    <a:blip r:embed="rId34"/>
+                    <a:blip r:embed="rId35"/>
                     <a:stretch>
                       <a:fillRect/>
                     </a:stretch>
@@ -3392,8 +3386,8 @@
         <w:t xml:space="preserve">. Median posterior predictions of the acquisition of predator hunting expertise. The predators’ hunting success (i.e. the probability of consuming the four prey) is on the y-axis, and the predators’ cumulative experience (i.e. the number of matches played before each observation) is on the x-axis. Panels A to C show the acquisition of expertise for the average individual with the vertical dashed lines on the left representing the lowest predicted values. For panel A, the right-side vertical dashed line shows the highest predicted success. For panels B and C, the right-side dashed line represents the point on the curve where success was optimized, which we calculated using the finite differences method to obtain the first derivative of the predicted values. Panels D to F show among individual differences in the acquisition of expertise, with each curve representing an individual predator. (A-D) Model I where we control for the game duration exclusively. (B-E) Model II where we control for the game duration and the prey rank exclusively. (C-F) Model V where we control for game duration as well as the rank and speed of the prey group.</w:t>
       </w:r>
     </w:p>
-    <w:bookmarkEnd w:id="37"/>
-    <w:bookmarkStart w:id="44" w:name="X08fec88f09976b421e81698691671b5a076e106"/>
+    <w:bookmarkEnd w:id="38"/>
+    <w:bookmarkStart w:id="45" w:name="X08fec88f09976b421e81698691671b5a076e106"/>
     <w:p>
       <w:pPr>
         <w:pStyle w:val="Heading2"/>
@@ -3407,7 +3401,7 @@
         <w:pStyle w:val="FirstParagraph"/>
       </w:pPr>
       <w:r>
-        <w:t xml:space="preserve">Our results show that individual predators varied in their acquisition of expertise, regardless of whether we controlled for prey features (Figure 1 D-F and Figure 3). However, the extent of the variation in the relationship between success and experience was shaped by the prey’s skill, as shown by the the posterior distributions of individual-level parameters in the model accounting for the rank of the prey (model II, Figure 2). Specifically, the standard deviations of individual intercepts (median model I = 1.25 vs median model II = 2.21), slopes (median model I = 7.17 vs median model II = 9.73), and wiggliness (median model I = 2.35 vs median model II = 3.25) were all larger in model II than in model I. These results indicate that if predators hunted prey with average skill levels, differences among individual predators in expertise acquisition would be greater.</w:t>
+        <w:t xml:space="preserve">Our results show that individual predators varied in their acquisition of expertise, regardless of whether we controlled for prey features (Figure 1 D-F and Figure 3). However, the extent of the variation in the relationship between success and experience was shaped by the prey’s skill, as shown by the the posterior distributions of individual-level parameters in the model accounting for the rank of the prey (model II, Figure 2). Specifically, the standard deviations of individual intercepts (median model I = 1.25 vs median model II = 2.21), slopes (median model I = 7.17 vs median model II = 9.73), and wiggliness (median model I = 2.35 vs median model II = 3.25) were all larger in model II compared to model I. These results indicate that if predators hunted prey with average skill levels, differences among individual predators in expertise acquisition would be greater.</w:t>
       </w:r>
     </w:p>
     <w:p>
@@ -3419,18 +3413,18 @@
           <wp:inline>
             <wp:extent cx="4587290" cy="4587290"/>
             <wp:effectExtent b="0" l="0" r="0" t="0"/>
-            <wp:docPr descr="Figure 2. Median posterior predictions of the relationship between prey speed and prey skill. The average speed of the prey group is on the y-axis, and the average rank of the prey group is on the x-axis. The colour gradient showcases the density of observations, with lighter colours indicating lower densities, and darker colours indicating higher densities of observations. Lower rank values indicate that the prey group is more skilled, while higher values indicate that the prey are less skilled" title="" id="39" name="Picture"/>
+            <wp:docPr descr="Figure 2. Median posterior predictions of the relationship between prey speed and prey skill. The average speed of the prey group is on the y-axis, and the average rank of the prey group is on the x-axis. The colour gradient showcases the density of observations, with lighter colours indicating lower densities, and darker colours indicating higher densities of observations. Lower rank values indicate that the prey group is more skilled, while higher values indicate that the prey are less skilled" title="" id="40" name="Picture"/>
             <a:graphic>
               <a:graphicData uri="http://schemas.openxmlformats.org/drawingml/2006/picture">
                 <pic:pic>
                   <pic:nvPicPr>
-                    <pic:cNvPr descr="C:/Users/User/Documents/GitHub/Chapter2/outputs/outputs_figures/figure2.png" id="40" name="Picture"/>
+                    <pic:cNvPr descr="C:/Users/User/Documents/GitHub/Chapter2/outputs/outputs_figures/figure2.png" id="41" name="Picture"/>
                     <pic:cNvPicPr>
                       <a:picLocks noChangeArrowheads="1" noChangeAspect="1"/>
                     </pic:cNvPicPr>
                   </pic:nvPicPr>
                   <pic:blipFill>
-                    <a:blip r:embed="rId38"/>
+                    <a:blip r:embed="rId39"/>
                     <a:stretch>
                       <a:fillRect/>
                     </a:stretch>
@@ -3489,18 +3483,18 @@
           <wp:inline>
             <wp:extent cx="5943600" cy="5244352"/>
             <wp:effectExtent b="0" l="0" r="0" t="0"/>
-            <wp:docPr descr="Figure 3. Posterior distributions of the standard deviation of individual-level parameters estimated by the GAMM. The parameters are displayed on the y axis, and their standard deviation are displayed on the x axis. The intercept and slope standard deviations refer to the linear components of the estimated relationship between hunting success and cumulative experience. The standard deviation of the wiggliness parameter refers to the shape of the curves (i.e. nonlinear component). The vertical lines are the medians of the posterior distributions. The yellow distributions are for the model accounting only for the game duration (model I), the purple distributions are for the model accounting for game duration and the prey rank (model II), and the green distributions are for the model accounting for the game duration, prey rank, and prey speed (model V)." title="" id="42" name="Picture"/>
+            <wp:docPr descr="Figure 3. Posterior distributions of the standard deviation of individual-level parameters estimated by the GAMM. The parameters are displayed on the y axis, and their standard deviation are displayed on the x axis. The intercept and slope standard deviations refer to the linear components of the estimated relationship between hunting success and cumulative experience. The standard deviation of the wiggliness parameter refers to the shape of the curves (i.e. nonlinear component). The vertical lines are the medians of the posterior distributions. The yellow distributions are for the model accounting only for the game duration (model I), the purple distributions are for the model accounting for game duration and the prey rank (model II), and the green distributions are for the model accounting for the game duration, prey rank, and prey speed (model V)." title="" id="43" name="Picture"/>
             <a:graphic>
               <a:graphicData uri="http://schemas.openxmlformats.org/drawingml/2006/picture">
                 <pic:pic>
                   <pic:nvPicPr>
-                    <pic:cNvPr descr="C:/Users/User/Documents/GitHub/Chapter2/outputs/outputs_figures/figure3.png" id="43" name="Picture"/>
+                    <pic:cNvPr descr="C:/Users/User/Documents/GitHub/Chapter2/outputs/outputs_figures/figure3.png" id="44" name="Picture"/>
                     <pic:cNvPicPr>
                       <a:picLocks noChangeArrowheads="1" noChangeAspect="1"/>
                     </pic:cNvPicPr>
                   </pic:nvPicPr>
                   <pic:blipFill>
-                    <a:blip r:embed="rId41"/>
+                    <a:blip r:embed="rId42"/>
                     <a:stretch>
                       <a:fillRect/>
                     </a:stretch>
@@ -3542,9 +3536,9 @@
         <w:t xml:space="preserve">. Posterior distributions of the standard deviation of individual-level parameters estimated by the GAMM. The parameters are displayed on the y axis, and their standard deviation are displayed on the x axis. The intercept and slope standard deviations refer to the linear components of the estimated relationship between hunting success and cumulative experience. The standard deviation of the wiggliness parameter refers to the shape of the curves (i.e. nonlinear component). The vertical lines are the medians of the posterior distributions. The yellow distributions are for the model accounting only for the game duration (model I), the purple distributions are for the model accounting for game duration and the prey rank (model II), and the green distributions are for the model accounting for the game duration, prey rank, and prey speed (model V).</w:t>
       </w:r>
     </w:p>
-    <w:bookmarkEnd w:id="44"/>
     <w:bookmarkEnd w:id="45"/>
-    <w:bookmarkStart w:id="47" w:name="discussion"/>
+    <w:bookmarkEnd w:id="46"/>
+    <w:bookmarkStart w:id="48" w:name="discussion"/>
     <w:p>
       <w:pPr>
         <w:pStyle w:val="Heading1"/>
@@ -3558,7 +3552,7 @@
         <w:pStyle w:val="FirstParagraph"/>
       </w:pPr>
       <w:r>
-        <w:t xml:space="preserve">Using a virtual predator-prey system where we monitored predator hunting success across experience, we provide rare empirical support for the hypothesis that prey antipredator behaviour can impair the acquisition of hunting expertise. We show that the predator population increased its hunting success with experience. We found, however, important differences among individuals in expertise acquisition that were related to the speed of the prey encountered.</w:t>
+        <w:t xml:space="preserve">Using a virtual predator-prey system where we monitored predator hunting success across experience, we provide rare empirical support for the hypothesis that prey skill and behaviour can modulate the acquisition of hunting expertise. We show that the predator population increased its hunting success with experience. While we could not show that prey skill directly impaired expertise acquisition, we found that the predator population optimized its success sooner if the prey moved at average speeds over repeated encounters. This is most likely due to the fact that faster prey are more difficult to hunt since predators had lower success against such prey, and that prey with greater skill also move at faster speeds. We also observed important differences among individuals in expertise acquisition that were apparent only after accounting for prey skill. While this most likely represents an artifact of the game pairing system, it highlights that many other factors can be at play which we further discuss below.</w:t>
       </w:r>
     </w:p>
     <w:p>
@@ -3575,7 +3569,7 @@
         <w:t xml:space="preserve">(reviewed in Dukas 2019)</w:t>
       </w:r>
       <w:r>
-        <w:t xml:space="preserve">. However, prey speed played a crucial role in shaping this pattern at the population level as encounters with faster prey resulted in lower hunting success (Figure S2). We previously showed in</w:t>
+        <w:t xml:space="preserve">. Prey speed played a role in shaping expertise acquisition at the population level. First, encounters with faster prey resulted in lower hunting success (Figure S2). We previously showed in</w:t>
       </w:r>
       <w:r>
         <w:t xml:space="preserve"> </w:t>
@@ -3600,7 +3594,7 @@
         <w:t xml:space="preserve">(Fraser Franco et al. 2022)</w:t>
       </w:r>
       <w:r>
-        <w:t xml:space="preserve">, in agreement with studies in other animals</w:t>
+        <w:t xml:space="preserve">, a pattern observed in studies involving other animals</w:t>
       </w:r>
       <w:r>
         <w:t xml:space="preserve"> </w:t>
@@ -3609,7 +3603,23 @@
         <w:t xml:space="preserve">(Walker et al. 2005; Kelley and Magurran 2011; Martin et al. 2022)</w:t>
       </w:r>
       <w:r>
-        <w:t xml:space="preserve">. We suspect that experienced prey may increasingly rely on this strategy, which could explain why the relationship between hunting success and experience was concave when we did not control for prey speed (model II, Figure 1A). Thus, our results suggest that predators can gain expertise and maintain success when they encounter prey that move at speeds lower than or closer to the population-average.</w:t>
+        <w:t xml:space="preserve">. Second, we observed that if we controlled for the speed of the prey, predators optimized their hunting success sooner, after 323 matches played compared to 454 matches when we didn’t account for it.</w:t>
+      </w:r>
+    </w:p>
+    <w:p>
+      <w:pPr>
+        <w:pStyle w:val="BodyText"/>
+      </w:pPr>
+      <w:r>
+        <w:t xml:space="preserve">prey of greater skill increasingly relied on this strategy, which could explain why the relationship between hunting success and experience was concave when we did not control for prey speed (model II, Figure 1A).</w:t>
+      </w:r>
+    </w:p>
+    <w:p>
+      <w:pPr>
+        <w:pStyle w:val="BodyText"/>
+      </w:pPr>
+      <w:r>
+        <w:t xml:space="preserve">Thus, our results suggest that predators can gain expertise and maintain success when they encounter prey that move at speeds lower than or closer to the population-average.</w:t>
       </w:r>
     </w:p>
     <w:p>
@@ -3713,7 +3723,7 @@
         <w:t xml:space="preserve">survival. For example, some players could experiment with the game out of boredom, which could also contribute in shaping how expertise is honed in this particular system.</w:t>
       </w:r>
     </w:p>
-    <w:bookmarkStart w:id="46" w:name="conclusions"/>
+    <w:bookmarkStart w:id="47" w:name="conclusions"/>
     <w:p>
       <w:pPr>
         <w:pStyle w:val="Heading2"/>
@@ -3752,9 +3762,9 @@
         <w:t xml:space="preserve">. We therefore hope that our study will inspire more collaborations between scientists and the videogame industry to tackle fundamental questions in ecology.</w:t>
       </w:r>
     </w:p>
-    <w:bookmarkEnd w:id="46"/>
     <w:bookmarkEnd w:id="47"/>
-    <w:bookmarkStart w:id="144" w:name="references"/>
+    <w:bookmarkEnd w:id="48"/>
+    <w:bookmarkStart w:id="145" w:name="references"/>
     <w:p>
       <w:pPr>
         <w:pStyle w:val="Heading1"/>
@@ -3763,8 +3773,8 @@
         <w:t xml:space="preserve">REFERENCES</w:t>
       </w:r>
     </w:p>
-    <w:bookmarkStart w:id="143" w:name="refs"/>
-    <w:bookmarkStart w:id="49" w:name="ref-abrams2000"/>
+    <w:bookmarkStart w:id="144" w:name="refs"/>
+    <w:bookmarkStart w:id="50" w:name="ref-abrams2000"/>
     <w:p>
       <w:pPr>
         <w:pStyle w:val="Bibliography"/>
@@ -3839,7 +3849,7 @@
       <w:r>
         <w:t xml:space="preserve"> </w:t>
       </w:r>
-      <w:hyperlink r:id="rId48">
+      <w:hyperlink r:id="rId49">
         <w:r>
           <w:rPr>
             <w:rStyle w:val="Hyperlink"/>
@@ -3851,8 +3861,8 @@
         <w:t xml:space="preserve">.</w:t>
       </w:r>
     </w:p>
-    <w:bookmarkEnd w:id="49"/>
-    <w:bookmarkStart w:id="51" w:name="ref-beauchamp2020"/>
+    <w:bookmarkEnd w:id="50"/>
+    <w:bookmarkStart w:id="52" w:name="ref-beauchamp2020"/>
     <w:p>
       <w:pPr>
         <w:pStyle w:val="Bibliography"/>
@@ -3906,7 +3916,7 @@
       <w:r>
         <w:t xml:space="preserve"> </w:t>
       </w:r>
-      <w:hyperlink r:id="rId50">
+      <w:hyperlink r:id="rId51">
         <w:r>
           <w:rPr>
             <w:rStyle w:val="Hyperlink"/>
@@ -3918,8 +3928,8 @@
         <w:t xml:space="preserve">.</w:t>
       </w:r>
     </w:p>
-    <w:bookmarkEnd w:id="51"/>
-    <w:bookmarkStart w:id="53" w:name="ref-brosnan.etal2017"/>
+    <w:bookmarkEnd w:id="52"/>
+    <w:bookmarkStart w:id="54" w:name="ref-brosnan.etal2017"/>
     <w:p>
       <w:pPr>
         <w:pStyle w:val="Bibliography"/>
@@ -3952,7 +3962,7 @@
       <w:r>
         <w:t xml:space="preserve"> </w:t>
       </w:r>
-      <w:hyperlink r:id="rId52">
+      <w:hyperlink r:id="rId53">
         <w:r>
           <w:rPr>
             <w:rStyle w:val="Hyperlink"/>
@@ -3964,8 +3974,8 @@
         <w:t xml:space="preserve">.</w:t>
       </w:r>
     </w:p>
-    <w:bookmarkEnd w:id="53"/>
-    <w:bookmarkStart w:id="55" w:name="ref-burkner2017"/>
+    <w:bookmarkEnd w:id="54"/>
+    <w:bookmarkStart w:id="56" w:name="ref-burkner2017"/>
     <w:p>
       <w:pPr>
         <w:pStyle w:val="Bibliography"/>
@@ -4019,7 +4029,7 @@
       <w:r>
         <w:t xml:space="preserve"> </w:t>
       </w:r>
-      <w:hyperlink r:id="rId54">
+      <w:hyperlink r:id="rId55">
         <w:r>
           <w:rPr>
             <w:rStyle w:val="Hyperlink"/>
@@ -4031,8 +4041,8 @@
         <w:t xml:space="preserve">.</w:t>
       </w:r>
     </w:p>
-    <w:bookmarkEnd w:id="55"/>
-    <w:bookmarkStart w:id="57" w:name="ref-cere.etal2021"/>
+    <w:bookmarkEnd w:id="56"/>
+    <w:bookmarkStart w:id="58" w:name="ref-cere.etal2021"/>
     <w:p>
       <w:pPr>
         <w:pStyle w:val="Bibliography"/>
@@ -4119,7 +4129,7 @@
       <w:r>
         <w:t xml:space="preserve"> </w:t>
       </w:r>
-      <w:hyperlink r:id="rId56">
+      <w:hyperlink r:id="rId57">
         <w:r>
           <w:rPr>
             <w:rStyle w:val="Hyperlink"/>
@@ -4131,8 +4141,8 @@
         <w:t xml:space="preserve">.</w:t>
       </w:r>
     </w:p>
-    <w:bookmarkEnd w:id="57"/>
-    <w:bookmarkStart w:id="59" w:name="ref-dukas2017"/>
+    <w:bookmarkEnd w:id="58"/>
+    <w:bookmarkStart w:id="60" w:name="ref-dukas2017"/>
     <w:p>
       <w:pPr>
         <w:pStyle w:val="Bibliography"/>
@@ -4165,7 +4175,7 @@
       <w:r>
         <w:t xml:space="preserve"> </w:t>
       </w:r>
-      <w:hyperlink r:id="rId58">
+      <w:hyperlink r:id="rId59">
         <w:r>
           <w:rPr>
             <w:rStyle w:val="Hyperlink"/>
@@ -4177,8 +4187,8 @@
         <w:t xml:space="preserve">.</w:t>
       </w:r>
     </w:p>
-    <w:bookmarkEnd w:id="59"/>
-    <w:bookmarkStart w:id="61" w:name="ref-dukas2019"/>
+    <w:bookmarkEnd w:id="60"/>
+    <w:bookmarkStart w:id="62" w:name="ref-dukas2019"/>
     <w:p>
       <w:pPr>
         <w:pStyle w:val="Bibliography"/>
@@ -4250,7 +4260,7 @@
       <w:r>
         <w:t xml:space="preserve"> </w:t>
       </w:r>
-      <w:hyperlink r:id="rId60">
+      <w:hyperlink r:id="rId61">
         <w:r>
           <w:rPr>
             <w:rStyle w:val="Hyperlink"/>
@@ -4262,8 +4272,8 @@
         <w:t xml:space="preserve">.</w:t>
       </w:r>
     </w:p>
-    <w:bookmarkEnd w:id="61"/>
-    <w:bookmarkStart w:id="63" w:name="ref-dukas.etal2001"/>
+    <w:bookmarkEnd w:id="62"/>
+    <w:bookmarkStart w:id="64" w:name="ref-dukas.etal2001"/>
     <w:p>
       <w:pPr>
         <w:pStyle w:val="Bibliography"/>
@@ -4302,7 +4312,7 @@
       <w:r>
         <w:t xml:space="preserve"> </w:t>
       </w:r>
-      <w:hyperlink r:id="rId62">
+      <w:hyperlink r:id="rId63">
         <w:r>
           <w:rPr>
             <w:rStyle w:val="Hyperlink"/>
@@ -4314,8 +4324,8 @@
         <w:t xml:space="preserve">.</w:t>
       </w:r>
     </w:p>
-    <w:bookmarkEnd w:id="63"/>
-    <w:bookmarkStart w:id="65" w:name="ref-edwards.jackson1994"/>
+    <w:bookmarkEnd w:id="64"/>
+    <w:bookmarkStart w:id="66" w:name="ref-edwards.jackson1994"/>
     <w:p>
       <w:pPr>
         <w:pStyle w:val="Bibliography"/>
@@ -4444,7 +4454,7 @@
       <w:r>
         <w:t xml:space="preserve"> </w:t>
       </w:r>
-      <w:hyperlink r:id="rId64">
+      <w:hyperlink r:id="rId65">
         <w:r>
           <w:rPr>
             <w:rStyle w:val="Hyperlink"/>
@@ -4456,8 +4466,8 @@
         <w:t xml:space="preserve">.</w:t>
       </w:r>
     </w:p>
-    <w:bookmarkEnd w:id="65"/>
-    <w:bookmarkStart w:id="66" w:name="ref-endler1991"/>
+    <w:bookmarkEnd w:id="66"/>
+    <w:bookmarkStart w:id="67" w:name="ref-endler1991"/>
     <w:p>
       <w:pPr>
         <w:pStyle w:val="Bibliography"/>
@@ -4553,8 +4563,8 @@
         <w:t xml:space="preserve">.</w:t>
       </w:r>
     </w:p>
-    <w:bookmarkEnd w:id="66"/>
-    <w:bookmarkStart w:id="68" w:name="ref-fraserfranco.etal2022"/>
+    <w:bookmarkEnd w:id="67"/>
+    <w:bookmarkStart w:id="69" w:name="ref-fraserfranco.etal2022"/>
     <w:p>
       <w:pPr>
         <w:pStyle w:val="Bibliography"/>
@@ -4632,7 +4642,7 @@
       <w:r>
         <w:t xml:space="preserve"> </w:t>
       </w:r>
-      <w:hyperlink r:id="rId67">
+      <w:hyperlink r:id="rId68">
         <w:r>
           <w:rPr>
             <w:rStyle w:val="Hyperlink"/>
@@ -4644,8 +4654,8 @@
         <w:t xml:space="preserve">.</w:t>
       </w:r>
     </w:p>
-    <w:bookmarkEnd w:id="68"/>
-    <w:bookmarkStart w:id="69" w:name="ref-gabry.cesnovar2021"/>
+    <w:bookmarkEnd w:id="69"/>
+    <w:bookmarkStart w:id="70" w:name="ref-gabry.cesnovar2021"/>
     <w:p>
       <w:pPr>
         <w:pStyle w:val="Bibliography"/>
@@ -4678,8 +4688,8 @@
         <w:t xml:space="preserve">".”</w:t>
       </w:r>
     </w:p>
-    <w:bookmarkEnd w:id="69"/>
-    <w:bookmarkStart w:id="71" w:name="ref-hairston1993"/>
+    <w:bookmarkEnd w:id="70"/>
+    <w:bookmarkStart w:id="72" w:name="ref-hairston1993"/>
     <w:p>
       <w:pPr>
         <w:pStyle w:val="Bibliography"/>
@@ -4712,7 +4722,7 @@
       <w:r>
         <w:t xml:space="preserve"> </w:t>
       </w:r>
-      <w:hyperlink r:id="rId70">
+      <w:hyperlink r:id="rId71">
         <w:r>
           <w:rPr>
             <w:rStyle w:val="Hyperlink"/>
@@ -4724,8 +4734,8 @@
         <w:t xml:space="preserve">.</w:t>
       </w:r>
     </w:p>
-    <w:bookmarkEnd w:id="71"/>
-    <w:bookmarkStart w:id="73" w:name="ref-herbert-read.etal2017"/>
+    <w:bookmarkEnd w:id="72"/>
+    <w:bookmarkStart w:id="74" w:name="ref-herbert-read.etal2017"/>
     <w:p>
       <w:pPr>
         <w:pStyle w:val="Bibliography"/>
@@ -4803,7 +4813,7 @@
       <w:r>
         <w:t xml:space="preserve"> </w:t>
       </w:r>
-      <w:hyperlink r:id="rId72">
+      <w:hyperlink r:id="rId73">
         <w:r>
           <w:rPr>
             <w:rStyle w:val="Hyperlink"/>
@@ -4815,8 +4825,8 @@
         <w:t xml:space="preserve">.</w:t>
       </w:r>
     </w:p>
-    <w:bookmarkEnd w:id="73"/>
-    <w:bookmarkStart w:id="75" w:name="ref-kasumovic.etal2017"/>
+    <w:bookmarkEnd w:id="74"/>
+    <w:bookmarkStart w:id="76" w:name="ref-kasumovic.etal2017"/>
     <w:p>
       <w:pPr>
         <w:pStyle w:val="Bibliography"/>
@@ -4849,7 +4859,7 @@
       <w:r>
         <w:t xml:space="preserve"> </w:t>
       </w:r>
-      <w:hyperlink r:id="rId74">
+      <w:hyperlink r:id="rId75">
         <w:r>
           <w:rPr>
             <w:rStyle w:val="Hyperlink"/>
@@ -4861,8 +4871,8 @@
         <w:t xml:space="preserve">.</w:t>
       </w:r>
     </w:p>
-    <w:bookmarkEnd w:id="75"/>
-    <w:bookmarkStart w:id="77" w:name="ref-kelley.magurran2011"/>
+    <w:bookmarkEnd w:id="76"/>
+    <w:bookmarkStart w:id="78" w:name="ref-kelley.magurran2011"/>
     <w:p>
       <w:pPr>
         <w:pStyle w:val="Bibliography"/>
@@ -4982,7 +4992,7 @@
       <w:r>
         <w:t xml:space="preserve"> </w:t>
       </w:r>
-      <w:hyperlink r:id="rId76">
+      <w:hyperlink r:id="rId77">
         <w:r>
           <w:rPr>
             <w:rStyle w:val="Hyperlink"/>
@@ -4994,8 +5004,8 @@
         <w:t xml:space="preserve">.</w:t>
       </w:r>
     </w:p>
-    <w:bookmarkEnd w:id="77"/>
-    <w:bookmarkStart w:id="79" w:name="ref-kikuchi.etal2023"/>
+    <w:bookmarkEnd w:id="78"/>
+    <w:bookmarkStart w:id="80" w:name="ref-kikuchi.etal2023"/>
     <w:p>
       <w:pPr>
         <w:pStyle w:val="Bibliography"/>
@@ -5028,7 +5038,7 @@
       <w:r>
         <w:t xml:space="preserve"> </w:t>
       </w:r>
-      <w:hyperlink r:id="rId78">
+      <w:hyperlink r:id="rId79">
         <w:r>
           <w:rPr>
             <w:rStyle w:val="Hyperlink"/>
@@ -5040,8 +5050,8 @@
         <w:t xml:space="preserve">.</w:t>
       </w:r>
     </w:p>
-    <w:bookmarkEnd w:id="79"/>
-    <w:bookmarkStart w:id="81" w:name="ref-kondoh2010"/>
+    <w:bookmarkEnd w:id="80"/>
+    <w:bookmarkStart w:id="82" w:name="ref-kondoh2010"/>
     <w:p>
       <w:pPr>
         <w:pStyle w:val="Bibliography"/>
@@ -5071,7 +5081,7 @@
       <w:r>
         <w:t xml:space="preserve">24 (1): 35–43. https://doi.org/</w:t>
       </w:r>
-      <w:hyperlink r:id="rId80">
+      <w:hyperlink r:id="rId81">
         <w:r>
           <w:rPr>
             <w:rStyle w:val="Hyperlink"/>
@@ -5083,8 +5093,8 @@
         <w:t xml:space="preserve">.</w:t>
       </w:r>
     </w:p>
-    <w:bookmarkEnd w:id="81"/>
-    <w:bookmarkStart w:id="83" w:name="ref-labarge.etal2024"/>
+    <w:bookmarkEnd w:id="82"/>
+    <w:bookmarkStart w:id="84" w:name="ref-labarge.etal2024"/>
     <w:p>
       <w:pPr>
         <w:pStyle w:val="Bibliography"/>
@@ -5111,7 +5121,7 @@
       <w:r>
         <w:t xml:space="preserve">. https://doi.org/</w:t>
       </w:r>
-      <w:hyperlink r:id="rId82">
+      <w:hyperlink r:id="rId83">
         <w:r>
           <w:rPr>
             <w:rStyle w:val="Hyperlink"/>
@@ -5123,8 +5133,8 @@
         <w:t xml:space="preserve">.</w:t>
       </w:r>
     </w:p>
-    <w:bookmarkEnd w:id="83"/>
-    <w:bookmarkStart w:id="85" w:name="ref-lonnstedt.etal2012"/>
+    <w:bookmarkEnd w:id="84"/>
+    <w:bookmarkStart w:id="86" w:name="ref-lonnstedt.etal2012"/>
     <w:p>
       <w:pPr>
         <w:pStyle w:val="Bibliography"/>
@@ -5157,7 +5167,7 @@
       <w:r>
         <w:t xml:space="preserve"> </w:t>
       </w:r>
-      <w:hyperlink r:id="rId84">
+      <w:hyperlink r:id="rId85">
         <w:r>
           <w:rPr>
             <w:rStyle w:val="Hyperlink"/>
@@ -5169,8 +5179,8 @@
         <w:t xml:space="preserve">.</w:t>
       </w:r>
     </w:p>
-    <w:bookmarkEnd w:id="85"/>
-    <w:bookmarkStart w:id="87" w:name="ref-lymbery.etal2023"/>
+    <w:bookmarkEnd w:id="86"/>
+    <w:bookmarkStart w:id="88" w:name="ref-lymbery.etal2023"/>
     <w:p>
       <w:pPr>
         <w:pStyle w:val="Bibliography"/>
@@ -5203,7 +5213,7 @@
       <w:r>
         <w:t xml:space="preserve"> </w:t>
       </w:r>
-      <w:hyperlink r:id="rId86">
+      <w:hyperlink r:id="rId87">
         <w:r>
           <w:rPr>
             <w:rStyle w:val="Hyperlink"/>
@@ -5215,8 +5225,8 @@
         <w:t xml:space="preserve">.</w:t>
       </w:r>
     </w:p>
-    <w:bookmarkEnd w:id="87"/>
-    <w:bookmarkStart w:id="89" w:name="ref-macdonald2007"/>
+    <w:bookmarkEnd w:id="88"/>
+    <w:bookmarkStart w:id="90" w:name="ref-macdonald2007"/>
     <w:p>
       <w:pPr>
         <w:pStyle w:val="Bibliography"/>
@@ -5279,7 +5289,7 @@
       <w:r>
         <w:t xml:space="preserve"> </w:t>
       </w:r>
-      <w:hyperlink r:id="rId88">
+      <w:hyperlink r:id="rId89">
         <w:r>
           <w:rPr>
             <w:rStyle w:val="Hyperlink"/>
@@ -5291,8 +5301,8 @@
         <w:t xml:space="preserve">.</w:t>
       </w:r>
     </w:p>
-    <w:bookmarkEnd w:id="89"/>
-    <w:bookmarkStart w:id="91" w:name="ref-martin.etal2022"/>
+    <w:bookmarkEnd w:id="90"/>
+    <w:bookmarkStart w:id="92" w:name="ref-martin.etal2022"/>
     <w:p>
       <w:pPr>
         <w:pStyle w:val="Bibliography"/>
@@ -5346,7 +5356,7 @@
       <w:r>
         <w:t xml:space="preserve"> </w:t>
       </w:r>
-      <w:hyperlink r:id="rId90">
+      <w:hyperlink r:id="rId91">
         <w:r>
           <w:rPr>
             <w:rStyle w:val="Hyperlink"/>
@@ -5358,8 +5368,51 @@
         <w:t xml:space="preserve">.</w:t>
       </w:r>
     </w:p>
-    <w:bookmarkEnd w:id="91"/>
-    <w:bookmarkStart w:id="93" w:name="ref-morse2000"/>
+    <w:bookmarkEnd w:id="92"/>
+    <w:bookmarkStart w:id="94" w:name="ref-montiglio.etal2025"/>
+    <w:p>
+      <w:pPr>
+        <w:pStyle w:val="Bibliography"/>
+      </w:pPr>
+      <w:r>
+        <w:t xml:space="preserve">Montiglio, Pierre-Olivier, Maxime Fraser Franco, and Francesca Santostefano. 2025.</w:t>
+      </w:r>
+      <w:r>
+        <w:t xml:space="preserve"> </w:t>
+      </w:r>
+      <w:r>
+        <w:t xml:space="preserve">“Multiplayer Videogames to Analyze Behavior During Ecological Interactions.”</w:t>
+      </w:r>
+      <w:r>
+        <w:t xml:space="preserve"> </w:t>
+      </w:r>
+      <w:r>
+        <w:rPr>
+          <w:iCs/>
+          <w:i/>
+        </w:rPr>
+        <w:t xml:space="preserve">Trends in Ecology &amp; Evolution</w:t>
+      </w:r>
+      <w:r>
+        <w:t xml:space="preserve"> </w:t>
+      </w:r>
+      <w:r>
+        <w:t xml:space="preserve">40 (5): 489–501. https://doi.org/</w:t>
+      </w:r>
+      <w:hyperlink r:id="rId93">
+        <w:r>
+          <w:rPr>
+            <w:rStyle w:val="Hyperlink"/>
+          </w:rPr>
+          <w:t xml:space="preserve">https://doi.org/10.1016/j.tree.2025.02.003</w:t>
+        </w:r>
+      </w:hyperlink>
+      <w:r>
+        <w:t xml:space="preserve">.</w:t>
+      </w:r>
+    </w:p>
+    <w:bookmarkEnd w:id="94"/>
+    <w:bookmarkStart w:id="96" w:name="ref-morse2000"/>
     <w:p>
       <w:pPr>
         <w:pStyle w:val="Bibliography"/>
@@ -5437,7 +5490,7 @@
       <w:r>
         <w:t xml:space="preserve"> </w:t>
       </w:r>
-      <w:hyperlink r:id="rId92">
+      <w:hyperlink r:id="rId95">
         <w:r>
           <w:rPr>
             <w:rStyle w:val="Hyperlink"/>
@@ -5449,51 +5502,8 @@
         <w:t xml:space="preserve">.</w:t>
       </w:r>
     </w:p>
-    <w:bookmarkEnd w:id="93"/>
-    <w:bookmarkStart w:id="95" w:name="ref-montiglio.etal2025"/>
-    <w:p>
-      <w:pPr>
-        <w:pStyle w:val="Bibliography"/>
-      </w:pPr>
-      <w:r>
-        <w:t xml:space="preserve">“Multiplayer Videogames to Analyze Behavior During Ecological Interactions.”</w:t>
-      </w:r>
-      <w:r>
-        <w:t xml:space="preserve"> </w:t>
-      </w:r>
-      <w:r>
-        <w:t xml:space="preserve">2025.</w:t>
-      </w:r>
-      <w:r>
-        <w:t xml:space="preserve"> </w:t>
-      </w:r>
-      <w:r>
-        <w:rPr>
-          <w:iCs/>
-          <w:i/>
-        </w:rPr>
-        <w:t xml:space="preserve">Trends in Ecology &amp; Evolution</w:t>
-      </w:r>
-      <w:r>
-        <w:t xml:space="preserve"> </w:t>
-      </w:r>
-      <w:r>
-        <w:t xml:space="preserve">40 (5): 489–501. https://doi.org/</w:t>
-      </w:r>
-      <w:hyperlink r:id="rId94">
-        <w:r>
-          <w:rPr>
-            <w:rStyle w:val="Hyperlink"/>
-          </w:rPr>
-          <w:t xml:space="preserve">https://doi.org/10.1016/j.tree.2025.02.003</w:t>
-        </w:r>
-      </w:hyperlink>
-      <w:r>
-        <w:t xml:space="preserve">.</w:t>
-      </w:r>
-    </w:p>
-    <w:bookmarkEnd w:id="95"/>
-    <w:bookmarkStart w:id="97" w:name="ref-pedersen.etal2019"/>
+    <w:bookmarkEnd w:id="96"/>
+    <w:bookmarkStart w:id="98" w:name="ref-pedersen.etal2019"/>
     <w:p>
       <w:pPr>
         <w:pStyle w:val="Bibliography"/>
@@ -5559,7 +5569,7 @@
       <w:r>
         <w:t xml:space="preserve"> </w:t>
       </w:r>
-      <w:hyperlink r:id="rId96">
+      <w:hyperlink r:id="rId97">
         <w:r>
           <w:rPr>
             <w:rStyle w:val="Hyperlink"/>
@@ -5571,8 +5581,8 @@
         <w:t xml:space="preserve">.</w:t>
       </w:r>
     </w:p>
-    <w:bookmarkEnd w:id="97"/>
-    <w:bookmarkStart w:id="99" w:name="ref-pettorelli.etal2015"/>
+    <w:bookmarkEnd w:id="98"/>
+    <w:bookmarkStart w:id="100" w:name="ref-pettorelli.etal2015"/>
     <w:p>
       <w:pPr>
         <w:pStyle w:val="Bibliography"/>
@@ -5605,7 +5615,7 @@
       <w:r>
         <w:t xml:space="preserve">, edited by Samraat Pawar, Guy Woodward, and Anthony I. Dell, 52:19–44. Advances in Ecological Research. Academic Press. https://doi.org/</w:t>
       </w:r>
-      <w:hyperlink r:id="rId98">
+      <w:hyperlink r:id="rId99">
         <w:r>
           <w:rPr>
             <w:rStyle w:val="Hyperlink"/>
@@ -5617,8 +5627,8 @@
         <w:t xml:space="preserve">.</w:t>
       </w:r>
     </w:p>
-    <w:bookmarkEnd w:id="99"/>
-    <w:bookmarkStart w:id="101" w:name="ref-piironen.vehtari2017"/>
+    <w:bookmarkEnd w:id="100"/>
+    <w:bookmarkStart w:id="102" w:name="ref-piironen.vehtari2017"/>
     <w:p>
       <w:pPr>
         <w:pStyle w:val="Bibliography"/>
@@ -5672,7 +5682,7 @@
       <w:r>
         <w:t xml:space="preserve"> </w:t>
       </w:r>
-      <w:hyperlink r:id="rId100">
+      <w:hyperlink r:id="rId101">
         <w:r>
           <w:rPr>
             <w:rStyle w:val="Hyperlink"/>
@@ -5684,8 +5694,8 @@
         <w:t xml:space="preserve">.</w:t>
       </w:r>
     </w:p>
-    <w:bookmarkEnd w:id="101"/>
-    <w:bookmarkStart w:id="103" w:name="ref-quevedo.etal2009"/>
+    <w:bookmarkEnd w:id="102"/>
+    <w:bookmarkStart w:id="104" w:name="ref-quevedo.etal2009"/>
     <w:p>
       <w:pPr>
         <w:pStyle w:val="Bibliography"/>
@@ -5715,7 +5725,7 @@
       <w:r>
         <w:t xml:space="preserve">90 (8): 2263–74. https://doi.org/</w:t>
       </w:r>
-      <w:hyperlink r:id="rId102">
+      <w:hyperlink r:id="rId103">
         <w:r>
           <w:rPr>
             <w:rStyle w:val="Hyperlink"/>
@@ -5727,8 +5737,8 @@
         <w:t xml:space="preserve">.</w:t>
       </w:r>
     </w:p>
-    <w:bookmarkEnd w:id="103"/>
-    <w:bookmarkStart w:id="105" w:name="ref-reid.etal2010"/>
+    <w:bookmarkEnd w:id="104"/>
+    <w:bookmarkStart w:id="106" w:name="ref-reid.etal2010"/>
     <w:p>
       <w:pPr>
         <w:pStyle w:val="Bibliography"/>
@@ -5803,7 +5813,7 @@
       <w:r>
         <w:t xml:space="preserve"> </w:t>
       </w:r>
-      <w:hyperlink r:id="rId104">
+      <w:hyperlink r:id="rId105">
         <w:r>
           <w:rPr>
             <w:rStyle w:val="Hyperlink"/>
@@ -5815,8 +5825,8 @@
         <w:t xml:space="preserve">.</w:t>
       </w:r>
     </w:p>
-    <w:bookmarkEnd w:id="105"/>
-    <w:bookmarkStart w:id="107" w:name="ref-ripple.etal2014"/>
+    <w:bookmarkEnd w:id="106"/>
+    <w:bookmarkStart w:id="108" w:name="ref-ripple.etal2014"/>
     <w:p>
       <w:pPr>
         <w:pStyle w:val="Bibliography"/>
@@ -5849,7 +5859,7 @@
       <w:r>
         <w:t xml:space="preserve"> </w:t>
       </w:r>
-      <w:hyperlink r:id="rId106">
+      <w:hyperlink r:id="rId107">
         <w:r>
           <w:rPr>
             <w:rStyle w:val="Hyperlink"/>
@@ -5861,8 +5871,8 @@
         <w:t xml:space="preserve">.</w:t>
       </w:r>
     </w:p>
-    <w:bookmarkEnd w:id="107"/>
-    <w:bookmarkStart w:id="109" w:name="ref-santostefano.etal2024"/>
+    <w:bookmarkEnd w:id="108"/>
+    <w:bookmarkStart w:id="110" w:name="ref-santostefano.etal2024"/>
     <w:p>
       <w:pPr>
         <w:pStyle w:val="Bibliography"/>
@@ -5901,7 +5911,7 @@
       <w:r>
         <w:t xml:space="preserve"> </w:t>
       </w:r>
-      <w:hyperlink r:id="rId108">
+      <w:hyperlink r:id="rId109">
         <w:r>
           <w:rPr>
             <w:rStyle w:val="Hyperlink"/>
@@ -5913,8 +5923,8 @@
         <w:t xml:space="preserve">.</w:t>
       </w:r>
     </w:p>
-    <w:bookmarkEnd w:id="109"/>
-    <w:bookmarkStart w:id="111" w:name="ref-schmitz2017"/>
+    <w:bookmarkEnd w:id="110"/>
+    <w:bookmarkStart w:id="112" w:name="ref-schmitz2017"/>
     <w:p>
       <w:pPr>
         <w:pStyle w:val="Bibliography"/>
@@ -5947,7 +5957,7 @@
       <w:r>
         <w:t xml:space="preserve"> </w:t>
       </w:r>
-      <w:hyperlink r:id="rId110">
+      <w:hyperlink r:id="rId111">
         <w:r>
           <w:rPr>
             <w:rStyle w:val="Hyperlink"/>
@@ -5959,8 +5969,8 @@
         <w:t xml:space="preserve">.</w:t>
       </w:r>
     </w:p>
-    <w:bookmarkEnd w:id="111"/>
-    <w:bookmarkStart w:id="113" w:name="ref-skelhornandcandy2016"/>
+    <w:bookmarkEnd w:id="112"/>
+    <w:bookmarkStart w:id="114" w:name="ref-skelhornandcandy2016"/>
     <w:p>
       <w:pPr>
         <w:pStyle w:val="Bibliography"/>
@@ -5993,7 +6003,7 @@
       <w:r>
         <w:t xml:space="preserve"> </w:t>
       </w:r>
-      <w:hyperlink r:id="rId112">
+      <w:hyperlink r:id="rId113">
         <w:r>
           <w:rPr>
             <w:rStyle w:val="Hyperlink"/>
@@ -6005,8 +6015,8 @@
         <w:t xml:space="preserve">.</w:t>
       </w:r>
     </w:p>
-    <w:bookmarkEnd w:id="113"/>
-    <w:bookmarkStart w:id="114" w:name="ref-StanDevelopmentTeam2023"/>
+    <w:bookmarkEnd w:id="114"/>
+    <w:bookmarkStart w:id="115" w:name="ref-StanDevelopmentTeam2023"/>
     <w:p>
       <w:pPr>
         <w:pStyle w:val="Bibliography"/>
@@ -6070,8 +6080,8 @@
         <w:t xml:space="preserve">. 2.31 ed.</w:t>
       </w:r>
     </w:p>
-    <w:bookmarkEnd w:id="114"/>
-    <w:bookmarkStart w:id="116" w:name="ref-martin.etal2012"/>
+    <w:bookmarkEnd w:id="115"/>
+    <w:bookmarkStart w:id="117" w:name="ref-martin.etal2012"/>
     <w:p>
       <w:pPr>
         <w:pStyle w:val="Bibliography"/>
@@ -6110,7 +6120,7 @@
       <w:r>
         <w:t xml:space="preserve"> </w:t>
       </w:r>
-      <w:hyperlink r:id="rId115">
+      <w:hyperlink r:id="rId116">
         <w:r>
           <w:rPr>
             <w:rStyle w:val="Hyperlink"/>
@@ -6122,8 +6132,8 @@
         <w:t xml:space="preserve">.</w:t>
       </w:r>
     </w:p>
-    <w:bookmarkEnd w:id="116"/>
-    <w:bookmarkStart w:id="118" w:name="ref-tetzalf.etal2019"/>
+    <w:bookmarkEnd w:id="117"/>
+    <w:bookmarkStart w:id="119" w:name="ref-tetzalf.etal2019"/>
     <w:p>
       <w:pPr>
         <w:pStyle w:val="Bibliography"/>
@@ -6153,7 +6163,7 @@
       <w:r>
         <w:t xml:space="preserve">236: 324–31. https://doi.org/</w:t>
       </w:r>
-      <w:hyperlink r:id="rId117">
+      <w:hyperlink r:id="rId118">
         <w:r>
           <w:rPr>
             <w:rStyle w:val="Hyperlink"/>
@@ -6165,8 +6175,8 @@
         <w:t xml:space="preserve">.</w:t>
       </w:r>
     </w:p>
-    <w:bookmarkEnd w:id="118"/>
-    <w:bookmarkStart w:id="120" w:name="ref-troscianko.etal2013"/>
+    <w:bookmarkEnd w:id="119"/>
+    <w:bookmarkStart w:id="121" w:name="ref-troscianko.etal2013"/>
     <w:p>
       <w:pPr>
         <w:pStyle w:val="Bibliography"/>
@@ -6199,7 +6209,7 @@
       <w:r>
         <w:t xml:space="preserve"> </w:t>
       </w:r>
-      <w:hyperlink r:id="rId119">
+      <w:hyperlink r:id="rId120">
         <w:r>
           <w:rPr>
             <w:rStyle w:val="Hyperlink"/>
@@ -6211,8 +6221,8 @@
         <w:t xml:space="preserve">.</w:t>
       </w:r>
     </w:p>
-    <w:bookmarkEnd w:id="120"/>
-    <w:bookmarkStart w:id="122" w:name="ref-troscianko.etal2018"/>
+    <w:bookmarkEnd w:id="121"/>
+    <w:bookmarkStart w:id="123" w:name="ref-troscianko.etal2018"/>
     <w:p>
       <w:pPr>
         <w:pStyle w:val="Bibliography"/>
@@ -6245,7 +6255,7 @@
       <w:r>
         <w:t xml:space="preserve"> </w:t>
       </w:r>
-      <w:hyperlink r:id="rId121">
+      <w:hyperlink r:id="rId122">
         <w:r>
           <w:rPr>
             <w:rStyle w:val="Hyperlink"/>
@@ -6257,8 +6267,8 @@
         <w:t xml:space="preserve">.</w:t>
       </w:r>
     </w:p>
-    <w:bookmarkEnd w:id="122"/>
-    <w:bookmarkStart w:id="124" w:name="ref-turner2006"/>
+    <w:bookmarkEnd w:id="123"/>
+    <w:bookmarkStart w:id="125" w:name="ref-turner2006"/>
     <w:p>
       <w:pPr>
         <w:pStyle w:val="Bibliography"/>
@@ -6366,7 +6376,7 @@
       <w:r>
         <w:t xml:space="preserve"> </w:t>
       </w:r>
-      <w:hyperlink r:id="rId123">
+      <w:hyperlink r:id="rId124">
         <w:r>
           <w:rPr>
             <w:rStyle w:val="Hyperlink"/>
@@ -6378,8 +6388,8 @@
         <w:t xml:space="preserve">.</w:t>
       </w:r>
     </w:p>
-    <w:bookmarkEnd w:id="124"/>
-    <w:bookmarkStart w:id="126" w:name="ref-vehtari.etal2017"/>
+    <w:bookmarkEnd w:id="125"/>
+    <w:bookmarkStart w:id="127" w:name="ref-vehtari.etal2017"/>
     <w:p>
       <w:pPr>
         <w:pStyle w:val="Bibliography"/>
@@ -6433,7 +6443,7 @@
       <w:r>
         <w:t xml:space="preserve"> </w:t>
       </w:r>
-      <w:hyperlink r:id="rId125">
+      <w:hyperlink r:id="rId126">
         <w:r>
           <w:rPr>
             <w:rStyle w:val="Hyperlink"/>
@@ -6445,8 +6455,8 @@
         <w:t xml:space="preserve">.</w:t>
       </w:r>
     </w:p>
-    <w:bookmarkEnd w:id="126"/>
-    <w:bookmarkStart w:id="128" w:name="ref-vehtari.etal2021"/>
+    <w:bookmarkEnd w:id="127"/>
+    <w:bookmarkStart w:id="129" w:name="ref-vehtari.etal2021"/>
     <w:p>
       <w:pPr>
         <w:pStyle w:val="Bibliography"/>
@@ -6557,7 +6567,7 @@
       <w:r>
         <w:t xml:space="preserve"> </w:t>
       </w:r>
-      <w:hyperlink r:id="rId127">
+      <w:hyperlink r:id="rId128">
         <w:r>
           <w:rPr>
             <w:rStyle w:val="Hyperlink"/>
@@ -6569,8 +6579,8 @@
         <w:t xml:space="preserve">.</w:t>
       </w:r>
     </w:p>
-    <w:bookmarkEnd w:id="128"/>
-    <w:bookmarkStart w:id="130" w:name="ref-vehtari.etal2022"/>
+    <w:bookmarkEnd w:id="129"/>
+    <w:bookmarkStart w:id="131" w:name="ref-vehtari.etal2022"/>
     <w:p>
       <w:pPr>
         <w:pStyle w:val="Bibliography"/>
@@ -6605,7 +6615,7 @@
       <w:r>
         <w:t xml:space="preserve"> </w:t>
       </w:r>
-      <w:hyperlink r:id="rId129">
+      <w:hyperlink r:id="rId130">
         <w:r>
           <w:rPr>
             <w:rStyle w:val="Hyperlink"/>
@@ -6617,8 +6627,8 @@
         <w:t xml:space="preserve">.</w:t>
       </w:r>
     </w:p>
-    <w:bookmarkEnd w:id="130"/>
-    <w:bookmarkStart w:id="132" w:name="ref-walker.etal2005"/>
+    <w:bookmarkEnd w:id="131"/>
+    <w:bookmarkStart w:id="133" w:name="ref-walker.etal2005"/>
     <w:p>
       <w:pPr>
         <w:pStyle w:val="Bibliography"/>
@@ -6684,7 +6694,7 @@
       <w:r>
         <w:t xml:space="preserve"> </w:t>
       </w:r>
-      <w:hyperlink r:id="rId131">
+      <w:hyperlink r:id="rId132">
         <w:r>
           <w:rPr>
             <w:rStyle w:val="Hyperlink"/>
@@ -6696,8 +6706,8 @@
         <w:t xml:space="preserve">.</w:t>
       </w:r>
     </w:p>
-    <w:bookmarkEnd w:id="132"/>
-    <w:bookmarkStart w:id="134" w:name="ref-wilson-rankin2015"/>
+    <w:bookmarkEnd w:id="133"/>
+    <w:bookmarkStart w:id="135" w:name="ref-wilson-rankin2015"/>
     <w:p>
       <w:pPr>
         <w:pStyle w:val="Bibliography"/>
@@ -6751,7 +6761,7 @@
       <w:r>
         <w:t xml:space="preserve"> </w:t>
       </w:r>
-      <w:hyperlink r:id="rId133">
+      <w:hyperlink r:id="rId134">
         <w:r>
           <w:rPr>
             <w:rStyle w:val="Hyperlink"/>
@@ -6763,8 +6773,8 @@
         <w:t xml:space="preserve">.</w:t>
       </w:r>
     </w:p>
-    <w:bookmarkEnd w:id="134"/>
-    <w:bookmarkStart w:id="136" w:name="ref-wirsing.etal2021"/>
+    <w:bookmarkEnd w:id="135"/>
+    <w:bookmarkStart w:id="137" w:name="ref-wirsing.etal2021"/>
     <w:p>
       <w:pPr>
         <w:pStyle w:val="Bibliography"/>
@@ -6794,7 +6804,7 @@
       <w:r>
         <w:t xml:space="preserve">24 (1): 113–29. https://doi.org/</w:t>
       </w:r>
-      <w:hyperlink r:id="rId135">
+      <w:hyperlink r:id="rId136">
         <w:r>
           <w:rPr>
             <w:rStyle w:val="Hyperlink"/>
@@ -6806,8 +6816,8 @@
         <w:t xml:space="preserve">.</w:t>
       </w:r>
     </w:p>
-    <w:bookmarkEnd w:id="136"/>
-    <w:bookmarkStart w:id="138" w:name="ref-woo.etal2008"/>
+    <w:bookmarkEnd w:id="137"/>
+    <w:bookmarkStart w:id="139" w:name="ref-woo.etal2008"/>
     <w:p>
       <w:pPr>
         <w:pStyle w:val="Bibliography"/>
@@ -6885,7 +6895,7 @@
       <w:r>
         <w:t xml:space="preserve"> </w:t>
       </w:r>
-      <w:hyperlink r:id="rId137">
+      <w:hyperlink r:id="rId138">
         <w:r>
           <w:rPr>
             <w:rStyle w:val="Hyperlink"/>
@@ -6897,8 +6907,8 @@
         <w:t xml:space="preserve">.</w:t>
       </w:r>
     </w:p>
-    <w:bookmarkEnd w:id="138"/>
-    <w:bookmarkStart w:id="140" w:name="ref-wooster.etal2023"/>
+    <w:bookmarkEnd w:id="139"/>
+    <w:bookmarkStart w:id="141" w:name="ref-wooster.etal2023"/>
     <w:p>
       <w:pPr>
         <w:pStyle w:val="Bibliography"/>
@@ -6931,7 +6941,7 @@
       <w:r>
         <w:t xml:space="preserve"> </w:t>
       </w:r>
-      <w:hyperlink r:id="rId139">
+      <w:hyperlink r:id="rId140">
         <w:r>
           <w:rPr>
             <w:rStyle w:val="Hyperlink"/>
@@ -6943,8 +6953,8 @@
         <w:t xml:space="preserve">.</w:t>
       </w:r>
     </w:p>
-    <w:bookmarkEnd w:id="140"/>
-    <w:bookmarkStart w:id="142" w:name="ref-wright.etal2022"/>
+    <w:bookmarkEnd w:id="141"/>
+    <w:bookmarkStart w:id="143" w:name="ref-wright.etal2022"/>
     <w:p>
       <w:pPr>
         <w:pStyle w:val="Bibliography"/>
@@ -7019,7 +7029,7 @@
       <w:r>
         <w:t xml:space="preserve"> </w:t>
       </w:r>
-      <w:hyperlink r:id="rId141">
+      <w:hyperlink r:id="rId142">
         <w:r>
           <w:rPr>
             <w:rStyle w:val="Hyperlink"/>
@@ -7031,9 +7041,9 @@
         <w:t xml:space="preserve">.</w:t>
       </w:r>
     </w:p>
-    <w:bookmarkEnd w:id="142"/>
     <w:bookmarkEnd w:id="143"/>
     <w:bookmarkEnd w:id="144"/>
+    <w:bookmarkEnd w:id="145"/>
     <w:sectPr>
       <w:footerReference r:id="rId9" w:type="default"/>
       <w:pgSz w:h="15840" w:w="12240"/>

</xml_diff>

<commit_message>
Windows --> manuscript edits complete + update README
</commit_message>
<xml_diff>
--- a/manuscript/manuscript.docx
+++ b/manuscript/manuscript.docx
@@ -7,7 +7,19 @@
         <w:pStyle w:val="Title"/>
       </w:pPr>
       <w:r>
-        <w:t xml:space="preserve">Prey</w:t>
+        <w:t xml:space="preserve">Implications</w:t>
+      </w:r>
+      <w:r>
+        <w:t xml:space="preserve"> </w:t>
+      </w:r>
+      <w:r>
+        <w:t xml:space="preserve">of</w:t>
+      </w:r>
+      <w:r>
+        <w:t xml:space="preserve"> </w:t>
+      </w:r>
+      <w:r>
+        <w:t xml:space="preserve">prey</w:t>
       </w:r>
       <w:r>
         <w:t xml:space="preserve"> </w:t>
@@ -19,7 +31,25 @@
         <w:t xml:space="preserve"> </w:t>
       </w:r>
       <w:r>
-        <w:t xml:space="preserve">shapes</w:t>
+        <w:t xml:space="preserve">and</w:t>
+      </w:r>
+      <w:r>
+        <w:t xml:space="preserve"> </w:t>
+      </w:r>
+      <w:r>
+        <w:t xml:space="preserve">antipredator</w:t>
+      </w:r>
+      <w:r>
+        <w:t xml:space="preserve"> </w:t>
+      </w:r>
+      <w:r>
+        <w:t xml:space="preserve">behaviour</w:t>
+      </w:r>
+      <w:r>
+        <w:t xml:space="preserve"> </w:t>
+      </w:r>
+      <w:r>
+        <w:t xml:space="preserve">in</w:t>
       </w:r>
       <w:r>
         <w:t xml:space="preserve"> </w:t>
@@ -49,13 +79,7 @@
         <w:t xml:space="preserve"> </w:t>
       </w:r>
       <w:r>
-        <w:t xml:space="preserve">expertise</w:t>
-      </w:r>
-      <w:r>
-        <w:t xml:space="preserve"> </w:t>
-      </w:r>
-      <w:r>
-        <w:t xml:space="preserve">in</w:t>
+        <w:t xml:space="preserve">expertise:</w:t>
       </w:r>
       <w:r>
         <w:t xml:space="preserve"> </w:t>
@@ -73,13 +97,13 @@
         <w:t xml:space="preserve"> </w:t>
       </w:r>
       <w:r>
-        <w:t xml:space="preserve">bi-trophic</w:t>
-      </w:r>
-      <w:r>
-        <w:t xml:space="preserve"> </w:t>
-      </w:r>
-      <w:r>
-        <w:t xml:space="preserve">system</w:t>
+        <w:t xml:space="preserve">ecological</w:t>
+      </w:r>
+      <w:r>
+        <w:t xml:space="preserve"> </w:t>
+      </w:r>
+      <w:r>
+        <w:t xml:space="preserve">study</w:t>
       </w:r>
     </w:p>
     <w:bookmarkStart w:id="20" w:name="abstract"/>
@@ -96,7 +120,7 @@
         <w:pStyle w:val="FirstParagraph"/>
       </w:pPr>
       <w:r>
-        <w:t xml:space="preserve">The acquisition of expertise is crucial for predators to be successful hunters. To achieve this, predators must hone their skills and gain knowledge through repeated and extensive practice. It is hypothesized that prey interfere with this process and hinder the acquisition of predator expertise by employing antipredator tactics to evade detection and pursuit. However, empirical evidence on how predators acquire expertise through repeated encounters with their prey remains limited, largely due to the challenges of monitoring direct interactions in the wild. Here, we use the game</w:t>
+        <w:t xml:space="preserve">The acquisition of expertise is crucial for predators to be successful hunters. To achieve this, predators must hone their skills and gain knowledge through repeated and extensive practice. It is hypothesized that prey can interfere in this process and hinder the acquisition of predator expertise by employing antipredator tactics to evade detection and pursuit. However, empirical evidence on how predators acquire expertise through repeated encounters with their prey remains limited, largely due to the challenges of monitoring direct interactions in the wild. Here, we use the game</w:t>
       </w:r>
       <w:r>
         <w:t xml:space="preserve"> </w:t>
@@ -109,7 +133,23 @@
         <w:t xml:space="preserve">Dead by Daylight</w:t>
       </w:r>
       <w:r>
-        <w:t xml:space="preserve">, a virtual predator-prey system where a human predator chases four human prey, to investigate how experience shapes individual and population hunting success in predators across repeated interactions with their prey. Our analyses reveal that the predator population should optimize prey consumption over repeated encounters with prey of average skill, indicating that they acquire expertise through extensive practice. We observed that more skillful prey impaired the acquisition of expertise by reducing hunting success. Prey skill was also an important mediator of expertise acquisition at the individual level, driving differences among predators in the relationship between hunting success and experience. More skillful prey moved faster, and predators were less successful against faster prey. Our results suggest that skilled prey use behaviours such as fast movement to outmanoeuver their predators, thereby mediating how predators acquire expertise at the population and individual level.</w:t>
+        <w:t xml:space="preserve">, a virtual predator-prey system where a human predator chases four human prey, to investigate how experience shapes population and individual hunting success in predators across repeated interactions with their prey. We observed that predators were less successful when hunting faster and more skillful prey. As the prey gained skill, they also moved faster. Our analyses reveal that the predator population should optimize prey consumption over repeated encounters with prey of average skill, and optimize their success sooner if they consistently encounter prey moving at average speeds. However, both prey features did not mediate differences in expertise acquisition among individual predators.</w:t>
+      </w:r>
+    </w:p>
+    <w:p>
+      <w:pPr>
+        <w:pStyle w:val="BodyText"/>
+      </w:pPr>
+      <w:r>
+        <w:t xml:space="preserve">Our results suggest that skilled prey use behaviours such as fast movement to outmanoeuver their predators, thereby impacting how predators acquire expertise at the population level.</w:t>
+      </w:r>
+    </w:p>
+    <w:p>
+      <w:pPr>
+        <w:pStyle w:val="BodyText"/>
+      </w:pPr>
+      <w:r>
+        <w:t xml:space="preserve">impaired the acquisition of expertise by reducing hunting success</w:t>
       </w:r>
     </w:p>
     <w:p>
@@ -144,7 +184,7 @@
         <w:t xml:space="preserve">(Hairston Jr. and Hairston Sr. 1993; Abrams 2000; Ripple et al. 2014; Wirsing et al. 2021)</w:t>
       </w:r>
       <w:r>
-        <w:t xml:space="preserve">. These processes are driven by changes in predation risk and prey selection across landscapes as predators adjust their strategy and select suitable habitats to hunt</w:t>
+        <w:t xml:space="preserve">. These processes are driven by changes in predation risk and prey selection across landscapes as predators select suitable habitats to hunt and adjust their strategies accordingly</w:t>
       </w:r>
       <w:r>
         <w:t xml:space="preserve"> </w:t>
@@ -162,7 +202,7 @@
         <w:t xml:space="preserve">(Woo et al. 2008; Wooster et al. 2023; LaBarge et al. 2024)</w:t>
       </w:r>
       <w:r>
-        <w:t xml:space="preserve">. Therefore, differences in hunting success between predators may be attributed to differences in the acquisition of hunting expertise. Unraveling how this expertise emerges remains a missing, but essential, link to assess how foraging behaviour shapes prey consumption during predator-prey interactions.</w:t>
+        <w:t xml:space="preserve">. This raises the hypothesis that differences in hunting success between predators may be attributed to differences in the capacity to acquire hunting expertise. Hence, unraveling how this expertise emerges remains a missing, but essential, link to assess how foraging behaviour shapes prey consumption during predator-prey interactions.</w:t>
       </w:r>
     </w:p>
     <w:p>
@@ -197,7 +237,7 @@
         <w:t xml:space="preserve">(Dukas 2019)</w:t>
       </w:r>
       <w:r>
-        <w:t xml:space="preserve">. Differences among predators in these attributes modulate behavioural variation and prey phenotypic composition, contributing in the dynamics of predator-prey systems</w:t>
+        <w:t xml:space="preserve">. Differences among predators in these attributes modulate behavioural variation and prey phenotypic composition, contributing to the dynamics of predator-prey systems</w:t>
       </w:r>
       <w:r>
         <w:t xml:space="preserve"> </w:t>
@@ -253,7 +293,7 @@
         <w:t xml:space="preserve"> </w:t>
       </w:r>
       <w:r>
-        <w:t xml:space="preserve">found in human subjects that disruptive colouration interfered with their ability to form search images, hindering improvements in detection times over repeated attempts. In that sense, antipredator behaviour may also hold the potential to hinder the acquisition of predator expertise. For instance, some predators may be limited in their capacity to develop the necessary attributes (e.g. physical, physiological, neurological) for fast-paced hunting, which could impair their acquisition of hunting expertise if they chase faster prey. Moreover, prey antipredator behaviour can improve with experience through continued exposure to predators</w:t>
+        <w:t xml:space="preserve">found in human subjects that disruptive colouration interfered with their ability to form search images, hindering improvements in detection times over repeated attempts. Given these observations, antipredator behaviour may also hold the potential to hinder the acquisition of predator expertise. For instance, some predators may be limited in their capacity to develop the necessary attributes (e.g. physical, physiological, neurological) for fast-paced hunting, which could impair their acquisition of hunting expertise if they hunt faster prey. Prey antipredator behaviour can also improve with experience through continued exposure to predators</w:t>
       </w:r>
       <w:r>
         <w:t xml:space="preserve"> </w:t>
@@ -380,7 +420,7 @@
         <w:pStyle w:val="BodyText"/>
       </w:pPr>
       <w:r>
-        <w:t xml:space="preserve">In this study, we assess how repeated encounters with prey shapes predator hunting success using data from players in</w:t>
+        <w:t xml:space="preserve">In this study, we assess how predator expertise emerges over repeated encounters with prey using data from players in</w:t>
       </w:r>
       <w:r>
         <w:t xml:space="preserve"> </w:t>
@@ -393,7 +433,7 @@
         <w:t xml:space="preserve">Dead by Daylight</w:t>
       </w:r>
       <w:r>
-        <w:t xml:space="preserve">. We quantify expertise acquisition as the relationship between hunting success (i.e. the probability of capturing all prey) and repeated experience (i.e. cumulated matches). First, we test the hypothesis that predator success will increase with experience up to some point at which it will stabilize</w:t>
+        <w:t xml:space="preserve">. We quantify expertise acquisition as the relationship between hunting success (i.e., prey capture) and repeated experience (i.e., cumulated matches). First, we test the hypothesis that predator success will increase with experience up to some point at which it will stabilize</w:t>
       </w:r>
       <w:r>
         <w:t xml:space="preserve"> </w:t>
@@ -402,7 +442,7 @@
         <w:t xml:space="preserve">(Dukas 2019)</w:t>
       </w:r>
       <w:r>
-        <w:t xml:space="preserve">. However, we hypothesize that prey skill and speed will influence predator expertise acquisition by modulating the rate of gain in expertise at the population level. Second, we test the hypothesis that prey with more skill should have improved antipredator behaviour, and predict that prey with greater skills will move at faster speeds. Third, if prey skill and speed influence hunting success at the population level, then we expect that the acquisition of predator expertise will vary among individuals given these two prey features.</w:t>
+        <w:t xml:space="preserve">. However, we hypothesize that prey speed will influence predator expertise acquisition by modulating the rate of gain in expertise at the population level. Second, we test the hypothesis that prey with more skill should have improved antipredator behaviour, and predict that prey with greater skills will move at faster speeds. Third, if prey speed influences hunting success at the population level, then we expect that the acquisition of predator expertise will vary among individuals.</w:t>
       </w:r>
     </w:p>
     <w:bookmarkEnd w:id="21"/>
@@ -439,7 +479,7 @@
         <w:t xml:space="preserve"> </w:t>
       </w:r>
       <w:r>
-        <w:t xml:space="preserve">is a survival asymmetric (i.e. gameplay mechanics differ between two groups) multiplayer online game developed by Behaviour Interactive Inc., in which players can play either as predators or prey. Every match includes only one predator and four prey. The objective of the predator is to hunt and capture the prey, and the objective of the prey is to search for resources while avoiding the predator. The resources are in the form of power generators that, once all activated, will enable the prey to escape through one of two exit doors. A skill-based matchmaking algorithm determines the composition of the predator and prey group in a match. A match ends when the predator kills all the prey available (i.e. that have not escaped), or when the last remaining prey escapes the virtual environment.</w:t>
+        <w:t xml:space="preserve">is a survival asymmetric (i.e.,, gameplay mechanics differ between two groups) multiplayer online game developed by Behaviour Interactive Inc., in which players can play either as predators or prey. Every match includes only one predator and four prey. The objective of the predator is to hunt and capture the prey, and the objective of the prey is to search for resources while avoiding the predator. The resources are in the form of power generators that, once all activated, will enable the prey to escape through one of two exit doors. A skill-based matchmaking algorithm determines the composition of the predator and prey group in a match. A match ends when the predator kills all the prey available (i.e., that have not escaped), or when the last remaining prey escapes the virtual environment.</w:t>
       </w:r>
     </w:p>
     <w:p>
@@ -519,7 +559,7 @@
         <w:pStyle w:val="FirstParagraph"/>
       </w:pPr>
       <w:r>
-        <w:t xml:space="preserve">Behaviour Interactive Inc. provided data that spanned six months of gameplay recorded for every player from 2020-12-01 to 2021-06-01 (game builds 4.4.0 to 4.7.2). We analyzed only matches where players did not know each other and were unable to communicate using voice-recording devices. We filtered any matches where players were inactive, such as when mean distances travelled per second (i.e. speed) were equal to, or very close to, zero. Moreover, we used our knowledge of the game to remove any matches where players were potentially hacking, or not playing the game as intended.</w:t>
+        <w:t xml:space="preserve">Behaviour Interactive Inc. provided data that spanned six months of gameplay recorded for every player from 2020-12-01 to 2021-06-01 (game builds 4.4.0 to 4.7.2). We analyzed only matches where players did not know each other and were unable to communicate using voice-recording devices. We filtered any matches where players were inactive, such as when mean distances travelled per second (i.e., speed) were equal to, or very close to, zero. Moreover, we used our knowledge of the game to remove any matches where players were potentially hacking, or not playing the game as intended.</w:t>
       </w:r>
     </w:p>
     <w:p>
@@ -1646,7 +1686,7 @@
         <w:pStyle w:val="FirstParagraph"/>
       </w:pPr>
       <w:r>
-        <w:t xml:space="preserve">We tested the hypothesis that prey skill and antipredator behaviour impairs the acquisition of expertise at the population level by comparing the global trends of model I (only controlling for game duration), model II (controlling for game duration and prey rank) and model V (controlling game duration, prey rank, and prey speed) using the finite differences method (Figure 1). This allowed us to locate the point at which hunting success was optimized. At the individual level, we tested the hypothesis that prey skill and antipredator behaviour generate differences among predators in expertise acquisition by comparing the individual-level variance parameters. Specifically, we compared the standard deviations of 1) the random intercepts (i.e. mean differences in hunting success), 2) the random slopes (i.e. linear component relating hunting success with experience), and 3) the curve wiggliness (i.e. nonlinear component relating hunting success with experience).</w:t>
+        <w:t xml:space="preserve">We tested the hypothesis that antipredator behaviour impairs the acquisition of predator expertise at the population level by comparing the global trends of model I (only controlling for game duration), model II (controlling for game duration and prey rank) and model V (controlling game duration, prey rank, and prey speed) using the finite differences method (Figure 1). This allowed us to locate the point at which hunting success was optimized. At the individual level, we tested the hypothesis that antipredator behaviour generate differences among predators in expertise acquisition by comparing the individual-level variance parameters. Specifically, we compared the standard deviations of 1) the random intercepts (i.e., mean differences in hunting success), 2) the random slopes (i.e., linear component relating hunting success with experience), and 3) the curve wiggliness (i.e., nonlinear component relating hunting success with experience).</w:t>
       </w:r>
     </w:p>
     <w:bookmarkEnd w:id="32"/>
@@ -1661,7 +1701,7 @@
         <w:t xml:space="preserve">RESULTS</w:t>
       </w:r>
     </w:p>
-    <w:bookmarkStart w:id="38" w:name="X9edc74d60a01534674be9630f403e134646a8ce"/>
+    <w:bookmarkStart w:id="41" w:name="X9edc74d60a01534674be9630f403e134646a8ce"/>
     <w:p>
       <w:pPr>
         <w:pStyle w:val="Heading2"/>
@@ -3290,7 +3330,7 @@
         <w:pStyle w:val="BodyText"/>
       </w:pPr>
       <w:r>
-        <w:t xml:space="preserve">Models in which we did not account for the prey rank resulted in almost no change in hunting success with experience for the average individual (i.e. no gain in expertise, Figure 1A). As we expected, accounting for the prey rank (model II) influenced the form of the relationship, resulting in a diminishing returns curve with predators optimizing their success after playing 454 matches (Figure 1B). The predictions indicate that the population would improve their hunting success by ~40% from the first to the 454</w:t>
+        <w:t xml:space="preserve">As we expected, models in which we did not account for the prey rank resulted in almost no change in hunting success with experience for the average individual (i.e., no gain in expertise, Figure 1A) due to the matchmaking algorithm pairing predators and prey with similar skill levels. Accounting for the prey rank (model II) influenced the form of the relationship, revealing a diminishing returns curve with predators optimizing their success after playing 454 matches (Figure 1B). The predictions indicate that the population would improve their hunting success by ~40% from the first to the 454</w:t>
       </w:r>
       <m:oMath>
         <m:sSup>
@@ -3313,15 +3353,7 @@
         <w:t xml:space="preserve"> </w:t>
       </w:r>
       <w:r>
-        <w:t xml:space="preserve">match by hunting prey with average skill (Figure 1B).</w:t>
-      </w:r>
-    </w:p>
-    <w:p>
-      <w:pPr>
-        <w:pStyle w:val="BodyText"/>
-      </w:pPr>
-      <w:r>
-        <w:t xml:space="preserve">Controlling for prey speed did not qualitatively alter the form of the relationship between success and experience at the population level. However, the rate of expertise acquisition shifted slightly: the predator population optimized its hunting success earlier, after 323 matches (Figure 1C). We also found strong evidence of a negative relationship between hunting success and prey speed, indicating that hunting faster prey reduced the predator’s chances of capture (Figure S2). Moreover, prey groups composed of individuals with greater skill moved faster than those composed of individuals with lower skill (Figure 2).</w:t>
+        <w:t xml:space="preserve">match by hunting prey of average skill (Figure 1B).</w:t>
       </w:r>
     </w:p>
     <w:p>
@@ -3333,7 +3365,7 @@
           <wp:inline>
             <wp:extent cx="5943600" cy="3268980"/>
             <wp:effectExtent b="0" l="0" r="0" t="0"/>
-            <wp:docPr descr="Figure 1. Median posterior predictions of the acquisition of predator hunting expertise. The predators’ hunting success (i.e. the probability of consuming the four prey) is on the y-axis, and the predators’ cumulative experience (i.e. the number of matches played before each observation) is on the x-axis. Panels A to C show the acquisition of expertise for the average individual with the vertical dashed lines on the left representing the lowest predicted values. For panel A, the right-side vertical dashed line shows the highest predicted success. For panels B and C, the right-side dashed line represents the point on the curve where success was optimized, which we calculated using the finite differences method to obtain the first derivative of the predicted values. Panels D to F show among individual differences in the acquisition of expertise, with each curve representing an individual predator. (A-D) Model I where we control for the game duration exclusively. (B-E) Model II where we control for the game duration and the prey rank exclusively. (C-F) Model V where we control for game duration as well as the rank and speed of the prey group." title="" id="36" name="Picture"/>
+            <wp:docPr descr="Figure 1. Median posterior predictions of the acquisition of predator hunting expertise. The predators’ hunting success (i.e., the probability of consuming the four prey) is on the y-axis, and the predators’ cumulative experience (i.e., the number of matches played before each observation) is on the x-axis. Panels A to C show the acquisition of expertise for the average individual with the vertical dashed lines on the left representing the lowest predicted values. For panel A, the right-side vertical dashed line shows the highest predicted success. For panels B and C, the right-side dashed line represents the point on the curve where success was optimized, which we calculated using the finite differences method to obtain the first derivative of the predicted values. Panels D to F show among individual differences in the acquisition of expertise, with each curve representing an individual predator. (A-D) Model I where we control for the game duration exclusively. (B-E) Model II where we control for the game duration and the prey rank exclusively. (C-F) Model V where we control for game duration as well as the rank and speed of the prey group." title="" id="36" name="Picture"/>
             <a:graphic>
               <a:graphicData uri="http://schemas.openxmlformats.org/drawingml/2006/picture">
                 <pic:pic>
@@ -3383,25 +3415,15 @@
         <w:t xml:space="preserve">Figure 1</w:t>
       </w:r>
       <w:r>
-        <w:t xml:space="preserve">. Median posterior predictions of the acquisition of predator hunting expertise. The predators’ hunting success (i.e. the probability of consuming the four prey) is on the y-axis, and the predators’ cumulative experience (i.e. the number of matches played before each observation) is on the x-axis. Panels A to C show the acquisition of expertise for the average individual with the vertical dashed lines on the left representing the lowest predicted values. For panel A, the right-side vertical dashed line shows the highest predicted success. For panels B and C, the right-side dashed line represents the point on the curve where success was optimized, which we calculated using the finite differences method to obtain the first derivative of the predicted values. Panels D to F show among individual differences in the acquisition of expertise, with each curve representing an individual predator. (A-D) Model I where we control for the game duration exclusively. (B-E) Model II where we control for the game duration and the prey rank exclusively. (C-F) Model V where we control for game duration as well as the rank and speed of the prey group.</w:t>
-      </w:r>
-    </w:p>
-    <w:bookmarkEnd w:id="38"/>
-    <w:bookmarkStart w:id="45" w:name="X08fec88f09976b421e81698691671b5a076e106"/>
-    <w:p>
-      <w:pPr>
-        <w:pStyle w:val="Heading2"/>
-      </w:pPr>
-      <w:r>
-        <w:t xml:space="preserve">Acquisition of expertise at the individual level</w:t>
-      </w:r>
-    </w:p>
-    <w:p>
-      <w:pPr>
-        <w:pStyle w:val="FirstParagraph"/>
-      </w:pPr>
-      <w:r>
-        <w:t xml:space="preserve">Our results show that individual predators varied in their acquisition of expertise, regardless of whether we controlled for prey features (Figure 1 D-F and Figure 3). However, the extent of the variation in the relationship between success and experience was shaped by the prey’s skill, as shown by the the posterior distributions of individual-level parameters in the model accounting for the rank of the prey (model II, Figure 2). Specifically, the standard deviations of individual intercepts (median model I = 1.25 vs median model II = 2.21), slopes (median model I = 7.17 vs median model II = 9.73), and wiggliness (median model I = 2.35 vs median model II = 3.25) were all larger in model II compared to model I. These results indicate that if predators hunted prey with average skill levels, differences among individual predators in expertise acquisition would be greater.</w:t>
+        <w:t xml:space="preserve">. Median posterior predictions of the acquisition of predator hunting expertise. The predators’ hunting success (i.e., the probability of consuming the four prey) is on the y-axis, and the predators’ cumulative experience (i.e., the number of matches played before each observation) is on the x-axis. Panels A to C show the acquisition of expertise for the average individual with the vertical dashed lines on the left representing the lowest predicted values. For panel A, the right-side vertical dashed line shows the highest predicted success. For panels B and C, the right-side dashed line represents the point on the curve where success was optimized, which we calculated using the finite differences method to obtain the first derivative of the predicted values. Panels D to F show among individual differences in the acquisition of expertise, with each curve representing an individual predator. (A-D) Model I where we control for the game duration exclusively. (B-E) Model II where we control for the game duration and the prey rank exclusively. (C-F) Model V where we control for game duration as well as the rank and speed of the prey group.</w:t>
+      </w:r>
+    </w:p>
+    <w:p>
+      <w:pPr>
+        <w:pStyle w:val="BodyText"/>
+      </w:pPr>
+      <w:r>
+        <w:t xml:space="preserve">Controlling for prey speed did not qualitatively alter the form of the relationship between success and experience at the population level. However, the rate of expertise acquisition shifted slightly: the predator population optimized its hunting success earlier, after 323 matches (Figure 1C). We also found strong evidence of a negative relationship between hunting success and prey speed, indicating that hunting faster prey reduced the predator’s chances of capture (Figure S2). Moreover, prey groups composed of individuals with greater skill moved faster than those composed of individuals with lower skill (Figure 2).</w:t>
       </w:r>
     </w:p>
     <w:p>
@@ -3413,18 +3435,18 @@
           <wp:inline>
             <wp:extent cx="4587290" cy="4587290"/>
             <wp:effectExtent b="0" l="0" r="0" t="0"/>
-            <wp:docPr descr="Figure 2. Median posterior predictions of the relationship between prey speed and prey skill. The average speed of the prey group is on the y-axis, and the average rank of the prey group is on the x-axis. The colour gradient showcases the density of observations, with lighter colours indicating lower densities, and darker colours indicating higher densities of observations. Lower rank values indicate that the prey group is more skilled, while higher values indicate that the prey are less skilled" title="" id="40" name="Picture"/>
+            <wp:docPr descr="Figure 2. Median posterior predictions of the relationship between prey speed and prey skill. The average speed of the prey group is on the y-axis, and the average rank of the prey group is on the x-axis. The colour gradient showcases the density of observations, with lighter colours indicating lower densities, and darker colours indicating higher densities of observations. Lower rank values indicate that the prey group is more skilled, while higher values indicate that the prey are less skilled" title="" id="39" name="Picture"/>
             <a:graphic>
               <a:graphicData uri="http://schemas.openxmlformats.org/drawingml/2006/picture">
                 <pic:pic>
                   <pic:nvPicPr>
-                    <pic:cNvPr descr="C:/Users/User/Documents/GitHub/Chapter2/outputs/outputs_figures/figure2.png" id="41" name="Picture"/>
+                    <pic:cNvPr descr="C:/Users/User/Documents/GitHub/Chapter2/outputs/outputs_figures/figure2.png" id="40" name="Picture"/>
                     <pic:cNvPicPr>
                       <a:picLocks noChangeArrowheads="1" noChangeAspect="1"/>
                     </pic:cNvPicPr>
                   </pic:nvPicPr>
                   <pic:blipFill>
-                    <a:blip r:embed="rId39"/>
+                    <a:blip r:embed="rId38"/>
                     <a:stretch>
                       <a:fillRect/>
                     </a:stretch>
@@ -3466,6 +3488,24 @@
         <w:t xml:space="preserve">. Median posterior predictions of the relationship between prey speed and prey skill. The average speed of the prey group is on the y-axis, and the average rank of the prey group is on the x-axis. The colour gradient showcases the density of observations, with lighter colours indicating lower densities, and darker colours indicating higher densities of observations. Lower rank values indicate that the prey group is more skilled, while higher values indicate that the prey are less skilled</w:t>
       </w:r>
     </w:p>
+    <w:bookmarkEnd w:id="41"/>
+    <w:bookmarkStart w:id="45" w:name="X08fec88f09976b421e81698691671b5a076e106"/>
+    <w:p>
+      <w:pPr>
+        <w:pStyle w:val="Heading2"/>
+      </w:pPr>
+      <w:r>
+        <w:t xml:space="preserve">Acquisition of expertise at the individual level</w:t>
+      </w:r>
+    </w:p>
+    <w:p>
+      <w:pPr>
+        <w:pStyle w:val="FirstParagraph"/>
+      </w:pPr>
+      <w:r>
+        <w:t xml:space="preserve">Our results show that individual predators varied in their acquisition of expertise, regardless of whether we controlled for prey features (Figure 1 D-F and Figure 3). However, the extent of the variation in the relationship between success and experience was shaped by the prey’s skill, as shown by the the posterior distributions of individual-level parameters in the model accounting for the rank of the prey (model II, Figure 2). Specifically, the standard deviations of individual intercepts (median model I = 1.25 vs median model II = 2.21), slopes (median model I = 7.17 vs median model II = 9.73), and wiggliness (median model I = 2.35 vs median model II = 3.25) were all larger in model II compared to model I. Controlling for prey rank thus reveals how predators may differ expertise acquisition if they hunt prey that are not of the same skill level as them.</w:t>
+      </w:r>
+    </w:p>
     <w:p>
       <w:pPr>
         <w:pStyle w:val="BodyText"/>
@@ -3483,7 +3523,7 @@
           <wp:inline>
             <wp:extent cx="5943600" cy="5244352"/>
             <wp:effectExtent b="0" l="0" r="0" t="0"/>
-            <wp:docPr descr="Figure 3. Posterior distributions of the standard deviation of individual-level parameters estimated by the GAMM. The parameters are displayed on the y axis, and their standard deviation are displayed on the x axis. The intercept and slope standard deviations refer to the linear components of the estimated relationship between hunting success and cumulative experience. The standard deviation of the wiggliness parameter refers to the shape of the curves (i.e. nonlinear component). The vertical lines are the medians of the posterior distributions. The yellow distributions are for the model accounting only for the game duration (model I), the purple distributions are for the model accounting for game duration and the prey rank (model II), and the green distributions are for the model accounting for the game duration, prey rank, and prey speed (model V)." title="" id="43" name="Picture"/>
+            <wp:docPr descr="Figure 3. Posterior distributions of the standard deviation of individual-level parameters estimated by the GAMM. The parameters are displayed on the y axis, and their standard deviation are displayed on the x axis. The intercept and slope standard deviations refer to the linear components of the estimated relationship between hunting success and cumulative experience. The standard deviation of the wiggliness parameter refers to the shape of the curves (i.e., nonlinear component). The vertical lines are the medians of the posterior distributions. The yellow distributions are for the model accounting only for the game duration (model I), the purple distributions are for the model accounting for game duration and the prey rank (model II), and the green distributions are for the model accounting for the game duration, prey rank, and prey speed (model V)." title="" id="43" name="Picture"/>
             <a:graphic>
               <a:graphicData uri="http://schemas.openxmlformats.org/drawingml/2006/picture">
                 <pic:pic>
@@ -3533,7 +3573,7 @@
         <w:t xml:space="preserve">Figure 3</w:t>
       </w:r>
       <w:r>
-        <w:t xml:space="preserve">. Posterior distributions of the standard deviation of individual-level parameters estimated by the GAMM. The parameters are displayed on the y axis, and their standard deviation are displayed on the x axis. The intercept and slope standard deviations refer to the linear components of the estimated relationship between hunting success and cumulative experience. The standard deviation of the wiggliness parameter refers to the shape of the curves (i.e. nonlinear component). The vertical lines are the medians of the posterior distributions. The yellow distributions are for the model accounting only for the game duration (model I), the purple distributions are for the model accounting for game duration and the prey rank (model II), and the green distributions are for the model accounting for the game duration, prey rank, and prey speed (model V).</w:t>
+        <w:t xml:space="preserve">. Posterior distributions of the standard deviation of individual-level parameters estimated by the GAMM. The parameters are displayed on the y axis, and their standard deviation are displayed on the x axis. The intercept and slope standard deviations refer to the linear components of the estimated relationship between hunting success and cumulative experience. The standard deviation of the wiggliness parameter refers to the shape of the curves (i.e., nonlinear component). The vertical lines are the medians of the posterior distributions. The yellow distributions are for the model accounting only for the game duration (model I), the purple distributions are for the model accounting for game duration and the prey rank (model II), and the green distributions are for the model accounting for the game duration, prey rank, and prey speed (model V).</w:t>
       </w:r>
     </w:p>
     <w:bookmarkEnd w:id="45"/>
@@ -3552,7 +3592,7 @@
         <w:pStyle w:val="FirstParagraph"/>
       </w:pPr>
       <w:r>
-        <w:t xml:space="preserve">Using a virtual predator-prey system where we monitored predator hunting success across experience, we provide rare empirical support for the hypothesis that prey skill and behaviour can modulate the acquisition of hunting expertise. We show that the predator population increased its hunting success with experience. While we could not show that prey skill directly impaired expertise acquisition, we found that the predator population optimized its success sooner if the prey moved at average speeds over repeated encounters. This is most likely due to the fact that faster prey are more difficult to hunt since predators had lower success against such prey, and that prey with greater skill also move at faster speeds. We also observed important differences among individuals in expertise acquisition that were apparent only after accounting for prey skill. While this most likely represents an artifact of the game pairing system, it highlights that many other factors can be at play which we further discuss below.</w:t>
+        <w:t xml:space="preserve">Using a virtual predator-prey system where we monitored predator hunting success across experience, we provide rare empirical support for the hypothesis that prey behaviour can modulate the acquisition of hunting expertise at the population level. We show that the predator population is expected to increase its hunting success with experience if it hunts prey were of average skill. While we could not show that prey behaviour directly impaired expertise acquisition, we found that the predator population would optimize its success sooner if the prey moved at average speeds over repeated encounters. This is most likely due to faster prey being more difficult to hunt, which predators had lower success against. We also observed that prey with greater skill moved faster. At the individual level, predators displayed important differences in expertise acquisition that were apparent only after accounting for prey skill. While this most likely due the game pairing system, it highlights how prey can shape the predator hunting success over time.</w:t>
       </w:r>
     </w:p>
     <w:p>
@@ -3560,16 +3600,7 @@
         <w:pStyle w:val="BodyText"/>
       </w:pPr>
       <w:r>
-        <w:t xml:space="preserve">Our results suggest that predators hone their hunting expertise through extensive practice. The predator population displayed an asymptotic relationship between experience and success, wherein initial gains in success were significant but gradually stabilized as experience accumulated. These observations are consistent with empirical studies of expertise in both humans and nonhuman animals</w:t>
-      </w:r>
-      <w:r>
-        <w:t xml:space="preserve"> </w:t>
-      </w:r>
-      <w:r>
-        <w:t xml:space="preserve">(reviewed in Dukas 2019)</w:t>
-      </w:r>
-      <w:r>
-        <w:t xml:space="preserve">. Prey speed played a role in shaping expertise acquisition at the population level. First, encounters with faster prey resulted in lower hunting success (Figure S2). We previously showed in</w:t>
+        <w:t xml:space="preserve">The matchmaking algorithm in</w:t>
       </w:r>
       <w:r>
         <w:t xml:space="preserve"> </w:t>
@@ -3585,25 +3616,16 @@
         <w:t xml:space="preserve"> </w:t>
       </w:r>
       <w:r>
-        <w:t xml:space="preserve">that faster movement is effective for prey to evade predation</w:t>
-      </w:r>
-      <w:r>
-        <w:t xml:space="preserve"> </w:t>
-      </w:r>
-      <w:r>
-        <w:t xml:space="preserve">(Fraser Franco et al. 2022)</w:t>
-      </w:r>
-      <w:r>
-        <w:t xml:space="preserve">, a pattern observed in studies involving other animals</w:t>
-      </w:r>
-      <w:r>
-        <w:t xml:space="preserve"> </w:t>
-      </w:r>
-      <w:r>
-        <w:t xml:space="preserve">(Walker et al. 2005; Kelley and Magurran 2011; Martin et al. 2022)</w:t>
-      </w:r>
-      <w:r>
-        <w:t xml:space="preserve">. Second, we observed that if we controlled for the speed of the prey, predators optimized their hunting success sooner, after 323 matches played compared to 454 matches when we didn’t account for it.</w:t>
+        <w:t xml:space="preserve">is intended to pair players with similar skill levels within matches, and our results show that the system is effective, as the population maintained consistent hunting success across experience (Figure 1A). However, when we controlled for the prey’s skill, the gain in expertise changed at both the population and individual levels: the relationship between success and experience became asymptotic, wherein initial gains in success were significant and gradually stabilized as experience accumulated. This suggests that an increase in hunting success would emerge if predators hunted prey of average skill. This pattern of expertise acquisition is consistent with empirical studies in both humans and nonhuman animals</w:t>
+      </w:r>
+      <w:r>
+        <w:t xml:space="preserve"> </w:t>
+      </w:r>
+      <w:r>
+        <w:t xml:space="preserve">(reviewed in Dukas 2019)</w:t>
+      </w:r>
+      <w:r>
+        <w:t xml:space="preserve">, but provides additional information on how it may change given the difficulty of the task. For example, the population may have had a slower gain in expertise if the skill of the prey encountered was consistently higher.</w:t>
       </w:r>
     </w:p>
     <w:p>
@@ -3611,61 +3633,7 @@
         <w:pStyle w:val="BodyText"/>
       </w:pPr>
       <w:r>
-        <w:t xml:space="preserve">prey of greater skill increasingly relied on this strategy, which could explain why the relationship between hunting success and experience was concave when we did not control for prey speed (model II, Figure 1A).</w:t>
-      </w:r>
-    </w:p>
-    <w:p>
-      <w:pPr>
-        <w:pStyle w:val="BodyText"/>
-      </w:pPr>
-      <w:r>
-        <w:t xml:space="preserve">Thus, our results suggest that predators can gain expertise and maintain success when they encounter prey that move at speeds lower than or closer to the population-average.</w:t>
-      </w:r>
-    </w:p>
-    <w:p>
-      <w:pPr>
-        <w:pStyle w:val="BodyText"/>
-      </w:pPr>
-      <w:r>
-        <w:t xml:space="preserve">Prey speed also mediated differences among predator players in the acquisition of expertise, suggesting that individual predators varied in their capacity to adjust to challenging prey. Animals are expected to have limited attention spans, which restricts diet choice and the formation of search images</w:t>
-      </w:r>
-      <w:r>
-        <w:t xml:space="preserve"> </w:t>
-      </w:r>
-      <w:r>
-        <w:t xml:space="preserve">(Dukas and Kamil 2001)</w:t>
-      </w:r>
-      <w:r>
-        <w:t xml:space="preserve">. Hunting faster prey demands specialized cognitive abilities and coordination that are energetically costly</w:t>
-      </w:r>
-      <w:r>
-        <w:t xml:space="preserve"> </w:t>
-      </w:r>
-      <w:r>
-        <w:t xml:space="preserve">(Kelley and Magurran 2011)</w:t>
-      </w:r>
-      <w:r>
-        <w:t xml:space="preserve">. Thus, predators that failed to develop counter-strategies for detecting or chasing faster prey were likely at a disadvantage. Parallel observations have been outlined in studies of prey camouflage strategies. For example,</w:t>
-      </w:r>
-      <w:r>
-        <w:t xml:space="preserve"> </w:t>
-      </w:r>
-      <w:r>
-        <w:t xml:space="preserve">Troscianko, Skelhorn, and Stevens (2018)</w:t>
-      </w:r>
-      <w:r>
-        <w:t xml:space="preserve"> </w:t>
-      </w:r>
-      <w:r>
-        <w:t xml:space="preserve">showed in a computer experiment involving humans that disruptive camouflage was efficient at preventing the acquisition of expertise during search image formation. Human subjects exposed to a restricted set of strategies were also less efficient compared to those exposed to a variety of strategies. Therefore, our observations show that prey antipredator behaviour can also impair predator expertise acquisition.</w:t>
-      </w:r>
-    </w:p>
-    <w:p>
-      <w:pPr>
-        <w:pStyle w:val="BodyText"/>
-      </w:pPr>
-      <w:r>
-        <w:t xml:space="preserve">Despite adjusting for the prey’s speed (i.e. model V), noticeable differences in expertise acquisition among predators persited. One possible explanation is that the predators’ hunting tactics may indirectly shape their own expertise through changes in prey behaviour. Predators tend to specialize as cursorial or ambush hunters in</w:t>
+        <w:t xml:space="preserve">Prey behaviour also played a role in shaping expertise acquisition at the population level. First, encounters with faster prey resulted in lower hunting success (Figure S2). We previously showed in</w:t>
       </w:r>
       <w:r>
         <w:t xml:space="preserve"> </w:t>
@@ -3681,46 +3649,96 @@
         <w:t xml:space="preserve"> </w:t>
       </w:r>
       <w:r>
+        <w:t xml:space="preserve">that faster movement is effective for prey to evade predation</w:t>
+      </w:r>
+      <w:r>
+        <w:t xml:space="preserve"> </w:t>
+      </w:r>
+      <w:r>
         <w:t xml:space="preserve">(Fraser Franco et al. 2022)</w:t>
       </w:r>
       <w:r>
-        <w:t xml:space="preserve">. Consequently, those employing a cursorial tactic may push prey to move faster, which, in turn, may hinder their own expertise acquisition due to the increased difficulty of hunting such prey. An alternative explanation is that longer time intervals between hunting events are hypothesized to hinder or delay the acquisition of expertise because individuals may forget information when delays are longer</w:t>
-      </w:r>
-      <w:r>
-        <w:t xml:space="preserve"> </w:t>
-      </w:r>
-      <w:r>
-        <w:t xml:space="preserve">(Endler 1991; Wright et al. 2022)</w:t>
-      </w:r>
-      <w:r>
-        <w:t xml:space="preserve">. For example, a predator that played 300 matches in six months might forget critical information related to prey detection or escape patterns compared to one that played 300 matches in six days. While there is unequivoqual evidence that many predator species can learn quickly how to be efficient hunters, the role of the frequency of interactions remains unclear</w:t>
-      </w:r>
-      <w:r>
-        <w:t xml:space="preserve"> </w:t>
-      </w:r>
-      <w:r>
-        <w:t xml:space="preserve">(Wooster et al. 2023)</w:t>
-      </w:r>
-      <w:r>
-        <w:t xml:space="preserve">. Therefore, investigating the impact of such time lags in future analyses may reveal important insights into the outcome of predator-prey interactions. Another potential reason for the persistent differences among individuals is that neither the predator nor prey players’ lives are at stake in the game. As a result, emerging patterns may be driven more by the players’ motivation to win rather than</w:t>
-      </w:r>
-      <w:r>
-        <w:t xml:space="preserve"> </w:t>
-      </w:r>
-      <w:r>
-        <w:t xml:space="preserve">“</w:t>
-      </w:r>
-      <w:r>
-        <w:t xml:space="preserve">true</w:t>
-      </w:r>
-      <w:r>
-        <w:t xml:space="preserve">”</w:t>
-      </w:r>
-      <w:r>
-        <w:t xml:space="preserve"> </w:t>
-      </w:r>
-      <w:r>
-        <w:t xml:space="preserve">survival. For example, some players could experiment with the game out of boredom, which could also contribute in shaping how expertise is honed in this particular system.</w:t>
+        <w:t xml:space="preserve">, a pattern observed in studies involving other animals</w:t>
+      </w:r>
+      <w:r>
+        <w:t xml:space="preserve"> </w:t>
+      </w:r>
+      <w:r>
+        <w:t xml:space="preserve">(Walker et al. 2005; Kelley and Magurran 2011; Martin et al. 2022)</w:t>
+      </w:r>
+      <w:r>
+        <w:t xml:space="preserve">. Prey of greater skill increasingly relied on this strategy, and predators were less successful against skillful prey, suggesting that the effect of prey skill on the gain in expertise by predators was in part mediated by changes in prey behaviour following previous predator encounters</w:t>
+      </w:r>
+      <w:r>
+        <w:t xml:space="preserve">(Tetzlaff, Sperry, and DeGregorio 2019)</w:t>
+      </w:r>
+      <w:r>
+        <w:t xml:space="preserve">. Second, we observed that predators optimized their hunting success sooner when we controlled for the prey’s speed — after 323 matches played, compared to 454 matches when prey speed was not accounted for. Parallel observations have been outlined in studies of prey camouflage strategies. For example,</w:t>
+      </w:r>
+      <w:r>
+        <w:t xml:space="preserve"> </w:t>
+      </w:r>
+      <w:r>
+        <w:t xml:space="preserve">Troscianko, Skelhorn, and Stevens (2018)</w:t>
+      </w:r>
+      <w:r>
+        <w:t xml:space="preserve"> </w:t>
+      </w:r>
+      <w:r>
+        <w:t xml:space="preserve">showed in a computer experiment involving humans that disruptive camouflage was efficient at preventing the acquisition of expertise during search image formation. Hence, our analyses provide evidence that prey antipredator behaviour could mediate the acquisition of hunting expertise in predators by increasing or slowing its rate at the population level.</w:t>
+      </w:r>
+    </w:p>
+    <w:p>
+      <w:pPr>
+        <w:pStyle w:val="BodyText"/>
+      </w:pPr>
+      <w:r>
+        <w:t xml:space="preserve">Our analyses also revealed important differences among individual predators in the acquisition of expertise, indicating that predators varied in their capacity to improve over time. However, prey speed did not influence among-individual differences in expertise. The large indivual variation in expertise acquisition emerged when we controlled for the prey skill and persisted when we controlled for the prey’s speed, suggesting that it would be observed even if predators hunted prey of average speed. This suggests that other proximal or ecological factors may be at play. For example, predators have limited attention spans that restrict diet choice and the formation of search images when they need to focus on hunting multiple prey simultaneously</w:t>
+      </w:r>
+      <w:r>
+        <w:t xml:space="preserve"> </w:t>
+      </w:r>
+      <w:r>
+        <w:t xml:space="preserve">(Dukas and Kamil 2001; Troscianko, Skelhorn, and Stevens 2018)</w:t>
+      </w:r>
+      <w:r>
+        <w:t xml:space="preserve">. Chasing prey demands specialized cognitive abilities and coordination that are energetically costly</w:t>
+      </w:r>
+      <w:r>
+        <w:t xml:space="preserve"> </w:t>
+      </w:r>
+      <w:r>
+        <w:t xml:space="preserve">(Kelley and Magurran 2011)</w:t>
+      </w:r>
+      <w:r>
+        <w:t xml:space="preserve">. Hence, individuals with neurological or physical attributes allowing them to better concentrate on the hunting task may have shown greater improvement in success over time</w:t>
+      </w:r>
+      <w:r>
+        <w:t xml:space="preserve"> </w:t>
+      </w:r>
+      <w:r>
+        <w:t xml:space="preserve">(Dukas 2019)</w:t>
+      </w:r>
+      <w:r>
+        <w:t xml:space="preserve">. Alternatively, predators may also shape their own expertise via their hunting tactic. For example, faster hunters may push their prey to move faster and display altruistic behaviours, which, in turn, may hinder their own expertise acquisition due to the increased difficulty of hunting such prey</w:t>
+      </w:r>
+      <w:r>
+        <w:t xml:space="preserve"> </w:t>
+      </w:r>
+      <w:r>
+        <w:t xml:space="preserve">(Fraser Franco et al. 2022; Céré, Kelly, and Montiglio 2024)</w:t>
+      </w:r>
+      <w:r>
+        <w:t xml:space="preserve">. Lastly, longer time intervals between hunting events are hypothesized to hinder or delay the acquisition of expertise due to information loss</w:t>
+      </w:r>
+      <w:r>
+        <w:t xml:space="preserve"> </w:t>
+      </w:r>
+      <w:r>
+        <w:t xml:space="preserve">(Endler 1991; Wright et al. 2022; Wooster et al. 2023)</w:t>
+      </w:r>
+      <w:r>
+        <w:t xml:space="preserve">. For example, a predator that played 300 matches within six months might forget critical information related to prey detection or escape patterns compared to one that played 300 matches within six weeks. Therefore, investigating the impact of the aforementioned elements may reveal important insights into the outcome of predator-prey interactions, but integrating them into a unified framework remains challenging due to computational constraints and limitations in current modeling approaches.</w:t>
       </w:r>
     </w:p>
     <w:bookmarkStart w:id="47" w:name="conclusions"/>
@@ -3737,7 +3755,7 @@
         <w:pStyle w:val="FirstParagraph"/>
       </w:pPr>
       <w:r>
-        <w:t xml:space="preserve">We found support of our hypothesis that prey antipredator behaviour drives individual differences in expertise acquisition in a human predator population in the game</w:t>
+        <w:t xml:space="preserve">We found support for the hypothesis that prey antipredator behaviour can drive the acquisition of hunting expertise using a human predator population in the game</w:t>
       </w:r>
       <w:r>
         <w:t xml:space="preserve"> </w:t>
@@ -3750,7 +3768,34 @@
         <w:t xml:space="preserve">Dead by Daylight</w:t>
       </w:r>
       <w:r>
-        <w:t xml:space="preserve">. Future analyses should investigate how antipredator tactics developp with experience, as it may reveal important insights on the eco-evolutionary dynamics of predator-prey interactions. Our study demonstrating that prey antipredator behaviour can impair the acquisition of hunting expertise adds to a growing body of research showing how virtual systems can be used to test hypotheses on ecological interactions</w:t>
+        <w:t xml:space="preserve">. However, the effect of antipredator behaviour was observed only at the population level. While there were important differences among individuals in expertise acquisition, we did not find evidence that they were mediated by either the prey’s skill or prey movement behaviour. Future analyses should integrate physical and behavioural antipredator tactics into a unified framework to assess their influence on the acquisition of predator expertise, which may reveal important insights on the eco-evolutionary dynamics of predator-prey interactions. One limitation and criticism of using videogames to study behaviour which may partly explain the persistence of differences among individuals in expertise is that neither the predator nor the prey players’ lives are at stake in the game. As a result, emerging patterns may be driven more by the players’ motivation to win rather than</w:t>
+      </w:r>
+      <w:r>
+        <w:t xml:space="preserve"> </w:t>
+      </w:r>
+      <w:r>
+        <w:t xml:space="preserve">“</w:t>
+      </w:r>
+      <w:r>
+        <w:t xml:space="preserve">true</w:t>
+      </w:r>
+      <w:r>
+        <w:t xml:space="preserve">”</w:t>
+      </w:r>
+      <w:r>
+        <w:t xml:space="preserve"> </w:t>
+      </w:r>
+      <w:r>
+        <w:t xml:space="preserve">survival. Indeed, some players may experiment with the game out of boredom, which could contribute in shaping how expertise is honed in this particular system. Yet, motivation and perseverance have been outlined as core components that increase the gain in expertise in human and nonhuman hunters</w:t>
+      </w:r>
+      <w:r>
+        <w:t xml:space="preserve"> </w:t>
+      </w:r>
+      <w:r>
+        <w:t xml:space="preserve">(Dukas 2019)</w:t>
+      </w:r>
+      <w:r>
+        <w:t xml:space="preserve">. We believe that failing to account for motivation represents a limitation of our study more than in the use of videogames to study ecological interactions. Therefore, our demonstration of how prey antipredator behaviour can mediate the acquisition of hunting expertise adds to a growing body of research showing how virtual systems can be used to test hypotheses on ecological interactions</w:t>
       </w:r>
       <w:r>
         <w:t xml:space="preserve"> </w:t>
@@ -3759,12 +3804,12 @@
         <w:t xml:space="preserve">(Beauchamp 2020; Céré, Montiglio, and Kelly 2021; Fraser Franco et al. 2022; Lymbery, Webber, and Didham 2023; Santostefano, Fraser Franco, and Montiglio 2024)</w:t>
       </w:r>
       <w:r>
-        <w:t xml:space="preserve">. We therefore hope that our study will inspire more collaborations between scientists and the videogame industry to tackle fundamental questions in ecology.</w:t>
+        <w:t xml:space="preserve">. We hope that this will inspire more collaborations between scientists and the videogame industry to tackle fundamental questions in ecology.</w:t>
       </w:r>
     </w:p>
     <w:bookmarkEnd w:id="47"/>
     <w:bookmarkEnd w:id="48"/>
-    <w:bookmarkStart w:id="145" w:name="references"/>
+    <w:bookmarkStart w:id="147" w:name="references"/>
     <w:p>
       <w:pPr>
         <w:pStyle w:val="Heading1"/>
@@ -3773,7 +3818,7 @@
         <w:t xml:space="preserve">REFERENCES</w:t>
       </w:r>
     </w:p>
-    <w:bookmarkStart w:id="144" w:name="refs"/>
+    <w:bookmarkStart w:id="146" w:name="refs"/>
     <w:bookmarkStart w:id="50" w:name="ref-abrams2000"/>
     <w:p>
       <w:pPr>
@@ -4042,7 +4087,53 @@
       </w:r>
     </w:p>
     <w:bookmarkEnd w:id="56"/>
-    <w:bookmarkStart w:id="58" w:name="ref-cere.etal2021"/>
+    <w:bookmarkStart w:id="58" w:name="ref-cere.etal2024"/>
+    <w:p>
+      <w:pPr>
+        <w:pStyle w:val="Bibliography"/>
+      </w:pPr>
+      <w:r>
+        <w:t xml:space="preserve">Céré, Julien, Clint D. Kelly, and Pierre-Olivier Montiglio. 2024.</w:t>
+      </w:r>
+      <w:r>
+        <w:t xml:space="preserve"> </w:t>
+      </w:r>
+      <w:r>
+        <w:t xml:space="preserve">“Untangling the Contribution of Active and Passive Group Augmentation Benefits to the Multilevel Selection of Altruism Using a Video Game.”</w:t>
+      </w:r>
+      <w:r>
+        <w:t xml:space="preserve"> </w:t>
+      </w:r>
+      <w:r>
+        <w:rPr>
+          <w:iCs/>
+          <w:i/>
+        </w:rPr>
+        <w:t xml:space="preserve">Behavioral Ecology and Sociobiology</w:t>
+      </w:r>
+      <w:r>
+        <w:t xml:space="preserve"> </w:t>
+      </w:r>
+      <w:r>
+        <w:t xml:space="preserve">78 (6): 66.</w:t>
+      </w:r>
+      <w:r>
+        <w:t xml:space="preserve"> </w:t>
+      </w:r>
+      <w:hyperlink r:id="rId57">
+        <w:r>
+          <w:rPr>
+            <w:rStyle w:val="Hyperlink"/>
+          </w:rPr>
+          <w:t xml:space="preserve">https://doi.org/10.1007/s00265-024-03463-6</w:t>
+        </w:r>
+      </w:hyperlink>
+      <w:r>
+        <w:t xml:space="preserve">.</w:t>
+      </w:r>
+    </w:p>
+    <w:bookmarkEnd w:id="58"/>
+    <w:bookmarkStart w:id="60" w:name="ref-cere.etal2021"/>
     <w:p>
       <w:pPr>
         <w:pStyle w:val="Bibliography"/>
@@ -4129,7 +4220,7 @@
       <w:r>
         <w:t xml:space="preserve"> </w:t>
       </w:r>
-      <w:hyperlink r:id="rId57">
+      <w:hyperlink r:id="rId59">
         <w:r>
           <w:rPr>
             <w:rStyle w:val="Hyperlink"/>
@@ -4141,8 +4232,8 @@
         <w:t xml:space="preserve">.</w:t>
       </w:r>
     </w:p>
-    <w:bookmarkEnd w:id="58"/>
-    <w:bookmarkStart w:id="60" w:name="ref-dukas2017"/>
+    <w:bookmarkEnd w:id="60"/>
+    <w:bookmarkStart w:id="62" w:name="ref-dukas2017"/>
     <w:p>
       <w:pPr>
         <w:pStyle w:val="Bibliography"/>
@@ -4175,7 +4266,7 @@
       <w:r>
         <w:t xml:space="preserve"> </w:t>
       </w:r>
-      <w:hyperlink r:id="rId59">
+      <w:hyperlink r:id="rId61">
         <w:r>
           <w:rPr>
             <w:rStyle w:val="Hyperlink"/>
@@ -4187,8 +4278,8 @@
         <w:t xml:space="preserve">.</w:t>
       </w:r>
     </w:p>
-    <w:bookmarkEnd w:id="60"/>
-    <w:bookmarkStart w:id="62" w:name="ref-dukas2019"/>
+    <w:bookmarkEnd w:id="62"/>
+    <w:bookmarkStart w:id="64" w:name="ref-dukas2019"/>
     <w:p>
       <w:pPr>
         <w:pStyle w:val="Bibliography"/>
@@ -4260,7 +4351,7 @@
       <w:r>
         <w:t xml:space="preserve"> </w:t>
       </w:r>
-      <w:hyperlink r:id="rId61">
+      <w:hyperlink r:id="rId63">
         <w:r>
           <w:rPr>
             <w:rStyle w:val="Hyperlink"/>
@@ -4272,8 +4363,8 @@
         <w:t xml:space="preserve">.</w:t>
       </w:r>
     </w:p>
-    <w:bookmarkEnd w:id="62"/>
-    <w:bookmarkStart w:id="64" w:name="ref-dukas.etal2001"/>
+    <w:bookmarkEnd w:id="64"/>
+    <w:bookmarkStart w:id="66" w:name="ref-dukas.etal2001"/>
     <w:p>
       <w:pPr>
         <w:pStyle w:val="Bibliography"/>
@@ -4312,7 +4403,7 @@
       <w:r>
         <w:t xml:space="preserve"> </w:t>
       </w:r>
-      <w:hyperlink r:id="rId63">
+      <w:hyperlink r:id="rId65">
         <w:r>
           <w:rPr>
             <w:rStyle w:val="Hyperlink"/>
@@ -4324,8 +4415,8 @@
         <w:t xml:space="preserve">.</w:t>
       </w:r>
     </w:p>
-    <w:bookmarkEnd w:id="64"/>
-    <w:bookmarkStart w:id="66" w:name="ref-edwards.jackson1994"/>
+    <w:bookmarkEnd w:id="66"/>
+    <w:bookmarkStart w:id="68" w:name="ref-edwards.jackson1994"/>
     <w:p>
       <w:pPr>
         <w:pStyle w:val="Bibliography"/>
@@ -4454,7 +4545,7 @@
       <w:r>
         <w:t xml:space="preserve"> </w:t>
       </w:r>
-      <w:hyperlink r:id="rId65">
+      <w:hyperlink r:id="rId67">
         <w:r>
           <w:rPr>
             <w:rStyle w:val="Hyperlink"/>
@@ -4466,8 +4557,8 @@
         <w:t xml:space="preserve">.</w:t>
       </w:r>
     </w:p>
-    <w:bookmarkEnd w:id="66"/>
-    <w:bookmarkStart w:id="67" w:name="ref-endler1991"/>
+    <w:bookmarkEnd w:id="68"/>
+    <w:bookmarkStart w:id="69" w:name="ref-endler1991"/>
     <w:p>
       <w:pPr>
         <w:pStyle w:val="Bibliography"/>
@@ -4563,8 +4654,8 @@
         <w:t xml:space="preserve">.</w:t>
       </w:r>
     </w:p>
-    <w:bookmarkEnd w:id="67"/>
-    <w:bookmarkStart w:id="69" w:name="ref-fraserfranco.etal2022"/>
+    <w:bookmarkEnd w:id="69"/>
+    <w:bookmarkStart w:id="71" w:name="ref-fraserfranco.etal2022"/>
     <w:p>
       <w:pPr>
         <w:pStyle w:val="Bibliography"/>
@@ -4642,7 +4733,7 @@
       <w:r>
         <w:t xml:space="preserve"> </w:t>
       </w:r>
-      <w:hyperlink r:id="rId68">
+      <w:hyperlink r:id="rId70">
         <w:r>
           <w:rPr>
             <w:rStyle w:val="Hyperlink"/>
@@ -4654,8 +4745,8 @@
         <w:t xml:space="preserve">.</w:t>
       </w:r>
     </w:p>
-    <w:bookmarkEnd w:id="69"/>
-    <w:bookmarkStart w:id="70" w:name="ref-gabry.cesnovar2021"/>
+    <w:bookmarkEnd w:id="71"/>
+    <w:bookmarkStart w:id="72" w:name="ref-gabry.cesnovar2021"/>
     <w:p>
       <w:pPr>
         <w:pStyle w:val="Bibliography"/>
@@ -4688,8 +4779,8 @@
         <w:t xml:space="preserve">".”</w:t>
       </w:r>
     </w:p>
-    <w:bookmarkEnd w:id="70"/>
-    <w:bookmarkStart w:id="72" w:name="ref-hairston1993"/>
+    <w:bookmarkEnd w:id="72"/>
+    <w:bookmarkStart w:id="74" w:name="ref-hairston1993"/>
     <w:p>
       <w:pPr>
         <w:pStyle w:val="Bibliography"/>
@@ -4722,7 +4813,7 @@
       <w:r>
         <w:t xml:space="preserve"> </w:t>
       </w:r>
-      <w:hyperlink r:id="rId71">
+      <w:hyperlink r:id="rId73">
         <w:r>
           <w:rPr>
             <w:rStyle w:val="Hyperlink"/>
@@ -4734,8 +4825,8 @@
         <w:t xml:space="preserve">.</w:t>
       </w:r>
     </w:p>
-    <w:bookmarkEnd w:id="72"/>
-    <w:bookmarkStart w:id="74" w:name="ref-herbert-read.etal2017"/>
+    <w:bookmarkEnd w:id="74"/>
+    <w:bookmarkStart w:id="76" w:name="ref-herbert-read.etal2017"/>
     <w:p>
       <w:pPr>
         <w:pStyle w:val="Bibliography"/>
@@ -4813,7 +4904,7 @@
       <w:r>
         <w:t xml:space="preserve"> </w:t>
       </w:r>
-      <w:hyperlink r:id="rId73">
+      <w:hyperlink r:id="rId75">
         <w:r>
           <w:rPr>
             <w:rStyle w:val="Hyperlink"/>
@@ -4825,8 +4916,8 @@
         <w:t xml:space="preserve">.</w:t>
       </w:r>
     </w:p>
-    <w:bookmarkEnd w:id="74"/>
-    <w:bookmarkStart w:id="76" w:name="ref-kasumovic.etal2017"/>
+    <w:bookmarkEnd w:id="76"/>
+    <w:bookmarkStart w:id="78" w:name="ref-kasumovic.etal2017"/>
     <w:p>
       <w:pPr>
         <w:pStyle w:val="Bibliography"/>
@@ -4859,7 +4950,7 @@
       <w:r>
         <w:t xml:space="preserve"> </w:t>
       </w:r>
-      <w:hyperlink r:id="rId75">
+      <w:hyperlink r:id="rId77">
         <w:r>
           <w:rPr>
             <w:rStyle w:val="Hyperlink"/>
@@ -4871,8 +4962,8 @@
         <w:t xml:space="preserve">.</w:t>
       </w:r>
     </w:p>
-    <w:bookmarkEnd w:id="76"/>
-    <w:bookmarkStart w:id="78" w:name="ref-kelley.magurran2011"/>
+    <w:bookmarkEnd w:id="78"/>
+    <w:bookmarkStart w:id="80" w:name="ref-kelley.magurran2011"/>
     <w:p>
       <w:pPr>
         <w:pStyle w:val="Bibliography"/>
@@ -4992,7 +5083,7 @@
       <w:r>
         <w:t xml:space="preserve"> </w:t>
       </w:r>
-      <w:hyperlink r:id="rId77">
+      <w:hyperlink r:id="rId79">
         <w:r>
           <w:rPr>
             <w:rStyle w:val="Hyperlink"/>
@@ -5004,8 +5095,8 @@
         <w:t xml:space="preserve">.</w:t>
       </w:r>
     </w:p>
-    <w:bookmarkEnd w:id="78"/>
-    <w:bookmarkStart w:id="80" w:name="ref-kikuchi.etal2023"/>
+    <w:bookmarkEnd w:id="80"/>
+    <w:bookmarkStart w:id="82" w:name="ref-kikuchi.etal2023"/>
     <w:p>
       <w:pPr>
         <w:pStyle w:val="Bibliography"/>
@@ -5038,7 +5129,7 @@
       <w:r>
         <w:t xml:space="preserve"> </w:t>
       </w:r>
-      <w:hyperlink r:id="rId79">
+      <w:hyperlink r:id="rId81">
         <w:r>
           <w:rPr>
             <w:rStyle w:val="Hyperlink"/>
@@ -5050,8 +5141,8 @@
         <w:t xml:space="preserve">.</w:t>
       </w:r>
     </w:p>
-    <w:bookmarkEnd w:id="80"/>
-    <w:bookmarkStart w:id="82" w:name="ref-kondoh2010"/>
+    <w:bookmarkEnd w:id="82"/>
+    <w:bookmarkStart w:id="84" w:name="ref-kondoh2010"/>
     <w:p>
       <w:pPr>
         <w:pStyle w:val="Bibliography"/>
@@ -5081,7 +5172,7 @@
       <w:r>
         <w:t xml:space="preserve">24 (1): 35–43. https://doi.org/</w:t>
       </w:r>
-      <w:hyperlink r:id="rId81">
+      <w:hyperlink r:id="rId83">
         <w:r>
           <w:rPr>
             <w:rStyle w:val="Hyperlink"/>
@@ -5093,8 +5184,8 @@
         <w:t xml:space="preserve">.</w:t>
       </w:r>
     </w:p>
-    <w:bookmarkEnd w:id="82"/>
-    <w:bookmarkStart w:id="84" w:name="ref-labarge.etal2024"/>
+    <w:bookmarkEnd w:id="84"/>
+    <w:bookmarkStart w:id="86" w:name="ref-labarge.etal2024"/>
     <w:p>
       <w:pPr>
         <w:pStyle w:val="Bibliography"/>
@@ -5121,7 +5212,7 @@
       <w:r>
         <w:t xml:space="preserve">. https://doi.org/</w:t>
       </w:r>
-      <w:hyperlink r:id="rId83">
+      <w:hyperlink r:id="rId85">
         <w:r>
           <w:rPr>
             <w:rStyle w:val="Hyperlink"/>
@@ -5133,8 +5224,8 @@
         <w:t xml:space="preserve">.</w:t>
       </w:r>
     </w:p>
-    <w:bookmarkEnd w:id="84"/>
-    <w:bookmarkStart w:id="86" w:name="ref-lonnstedt.etal2012"/>
+    <w:bookmarkEnd w:id="86"/>
+    <w:bookmarkStart w:id="88" w:name="ref-lonnstedt.etal2012"/>
     <w:p>
       <w:pPr>
         <w:pStyle w:val="Bibliography"/>
@@ -5167,7 +5258,7 @@
       <w:r>
         <w:t xml:space="preserve"> </w:t>
       </w:r>
-      <w:hyperlink r:id="rId85">
+      <w:hyperlink r:id="rId87">
         <w:r>
           <w:rPr>
             <w:rStyle w:val="Hyperlink"/>
@@ -5179,8 +5270,8 @@
         <w:t xml:space="preserve">.</w:t>
       </w:r>
     </w:p>
-    <w:bookmarkEnd w:id="86"/>
-    <w:bookmarkStart w:id="88" w:name="ref-lymbery.etal2023"/>
+    <w:bookmarkEnd w:id="88"/>
+    <w:bookmarkStart w:id="90" w:name="ref-lymbery.etal2023"/>
     <w:p>
       <w:pPr>
         <w:pStyle w:val="Bibliography"/>
@@ -5213,7 +5304,7 @@
       <w:r>
         <w:t xml:space="preserve"> </w:t>
       </w:r>
-      <w:hyperlink r:id="rId87">
+      <w:hyperlink r:id="rId89">
         <w:r>
           <w:rPr>
             <w:rStyle w:val="Hyperlink"/>
@@ -5225,8 +5316,8 @@
         <w:t xml:space="preserve">.</w:t>
       </w:r>
     </w:p>
-    <w:bookmarkEnd w:id="88"/>
-    <w:bookmarkStart w:id="90" w:name="ref-macdonald2007"/>
+    <w:bookmarkEnd w:id="90"/>
+    <w:bookmarkStart w:id="92" w:name="ref-macdonald2007"/>
     <w:p>
       <w:pPr>
         <w:pStyle w:val="Bibliography"/>
@@ -5289,7 +5380,7 @@
       <w:r>
         <w:t xml:space="preserve"> </w:t>
       </w:r>
-      <w:hyperlink r:id="rId89">
+      <w:hyperlink r:id="rId91">
         <w:r>
           <w:rPr>
             <w:rStyle w:val="Hyperlink"/>
@@ -5301,8 +5392,8 @@
         <w:t xml:space="preserve">.</w:t>
       </w:r>
     </w:p>
-    <w:bookmarkEnd w:id="90"/>
-    <w:bookmarkStart w:id="92" w:name="ref-martin.etal2022"/>
+    <w:bookmarkEnd w:id="92"/>
+    <w:bookmarkStart w:id="94" w:name="ref-martin.etal2022"/>
     <w:p>
       <w:pPr>
         <w:pStyle w:val="Bibliography"/>
@@ -5356,7 +5447,7 @@
       <w:r>
         <w:t xml:space="preserve"> </w:t>
       </w:r>
-      <w:hyperlink r:id="rId91">
+      <w:hyperlink r:id="rId93">
         <w:r>
           <w:rPr>
             <w:rStyle w:val="Hyperlink"/>
@@ -5368,8 +5459,8 @@
         <w:t xml:space="preserve">.</w:t>
       </w:r>
     </w:p>
-    <w:bookmarkEnd w:id="92"/>
-    <w:bookmarkStart w:id="94" w:name="ref-montiglio.etal2025"/>
+    <w:bookmarkEnd w:id="94"/>
+    <w:bookmarkStart w:id="96" w:name="ref-montiglio.etal2025"/>
     <w:p>
       <w:pPr>
         <w:pStyle w:val="Bibliography"/>
@@ -5399,7 +5490,7 @@
       <w:r>
         <w:t xml:space="preserve">40 (5): 489–501. https://doi.org/</w:t>
       </w:r>
-      <w:hyperlink r:id="rId93">
+      <w:hyperlink r:id="rId95">
         <w:r>
           <w:rPr>
             <w:rStyle w:val="Hyperlink"/>
@@ -5411,8 +5502,8 @@
         <w:t xml:space="preserve">.</w:t>
       </w:r>
     </w:p>
-    <w:bookmarkEnd w:id="94"/>
-    <w:bookmarkStart w:id="96" w:name="ref-morse2000"/>
+    <w:bookmarkEnd w:id="96"/>
+    <w:bookmarkStart w:id="98" w:name="ref-morse2000"/>
     <w:p>
       <w:pPr>
         <w:pStyle w:val="Bibliography"/>
@@ -5490,7 +5581,7 @@
       <w:r>
         <w:t xml:space="preserve"> </w:t>
       </w:r>
-      <w:hyperlink r:id="rId95">
+      <w:hyperlink r:id="rId97">
         <w:r>
           <w:rPr>
             <w:rStyle w:val="Hyperlink"/>
@@ -5502,8 +5593,8 @@
         <w:t xml:space="preserve">.</w:t>
       </w:r>
     </w:p>
-    <w:bookmarkEnd w:id="96"/>
-    <w:bookmarkStart w:id="98" w:name="ref-pedersen.etal2019"/>
+    <w:bookmarkEnd w:id="98"/>
+    <w:bookmarkStart w:id="100" w:name="ref-pedersen.etal2019"/>
     <w:p>
       <w:pPr>
         <w:pStyle w:val="Bibliography"/>
@@ -5569,7 +5660,7 @@
       <w:r>
         <w:t xml:space="preserve"> </w:t>
       </w:r>
-      <w:hyperlink r:id="rId97">
+      <w:hyperlink r:id="rId99">
         <w:r>
           <w:rPr>
             <w:rStyle w:val="Hyperlink"/>
@@ -5581,8 +5672,8 @@
         <w:t xml:space="preserve">.</w:t>
       </w:r>
     </w:p>
-    <w:bookmarkEnd w:id="98"/>
-    <w:bookmarkStart w:id="100" w:name="ref-pettorelli.etal2015"/>
+    <w:bookmarkEnd w:id="100"/>
+    <w:bookmarkStart w:id="102" w:name="ref-pettorelli.etal2015"/>
     <w:p>
       <w:pPr>
         <w:pStyle w:val="Bibliography"/>
@@ -5615,7 +5706,7 @@
       <w:r>
         <w:t xml:space="preserve">, edited by Samraat Pawar, Guy Woodward, and Anthony I. Dell, 52:19–44. Advances in Ecological Research. Academic Press. https://doi.org/</w:t>
       </w:r>
-      <w:hyperlink r:id="rId99">
+      <w:hyperlink r:id="rId101">
         <w:r>
           <w:rPr>
             <w:rStyle w:val="Hyperlink"/>
@@ -5627,8 +5718,8 @@
         <w:t xml:space="preserve">.</w:t>
       </w:r>
     </w:p>
-    <w:bookmarkEnd w:id="100"/>
-    <w:bookmarkStart w:id="102" w:name="ref-piironen.vehtari2017"/>
+    <w:bookmarkEnd w:id="102"/>
+    <w:bookmarkStart w:id="104" w:name="ref-piironen.vehtari2017"/>
     <w:p>
       <w:pPr>
         <w:pStyle w:val="Bibliography"/>
@@ -5682,7 +5773,7 @@
       <w:r>
         <w:t xml:space="preserve"> </w:t>
       </w:r>
-      <w:hyperlink r:id="rId101">
+      <w:hyperlink r:id="rId103">
         <w:r>
           <w:rPr>
             <w:rStyle w:val="Hyperlink"/>
@@ -5694,8 +5785,8 @@
         <w:t xml:space="preserve">.</w:t>
       </w:r>
     </w:p>
-    <w:bookmarkEnd w:id="102"/>
-    <w:bookmarkStart w:id="104" w:name="ref-quevedo.etal2009"/>
+    <w:bookmarkEnd w:id="104"/>
+    <w:bookmarkStart w:id="106" w:name="ref-quevedo.etal2009"/>
     <w:p>
       <w:pPr>
         <w:pStyle w:val="Bibliography"/>
@@ -5725,7 +5816,7 @@
       <w:r>
         <w:t xml:space="preserve">90 (8): 2263–74. https://doi.org/</w:t>
       </w:r>
-      <w:hyperlink r:id="rId103">
+      <w:hyperlink r:id="rId105">
         <w:r>
           <w:rPr>
             <w:rStyle w:val="Hyperlink"/>
@@ -5737,8 +5828,8 @@
         <w:t xml:space="preserve">.</w:t>
       </w:r>
     </w:p>
-    <w:bookmarkEnd w:id="104"/>
-    <w:bookmarkStart w:id="106" w:name="ref-reid.etal2010"/>
+    <w:bookmarkEnd w:id="106"/>
+    <w:bookmarkStart w:id="108" w:name="ref-reid.etal2010"/>
     <w:p>
       <w:pPr>
         <w:pStyle w:val="Bibliography"/>
@@ -5813,7 +5904,7 @@
       <w:r>
         <w:t xml:space="preserve"> </w:t>
       </w:r>
-      <w:hyperlink r:id="rId105">
+      <w:hyperlink r:id="rId107">
         <w:r>
           <w:rPr>
             <w:rStyle w:val="Hyperlink"/>
@@ -5825,8 +5916,8 @@
         <w:t xml:space="preserve">.</w:t>
       </w:r>
     </w:p>
-    <w:bookmarkEnd w:id="106"/>
-    <w:bookmarkStart w:id="108" w:name="ref-ripple.etal2014"/>
+    <w:bookmarkEnd w:id="108"/>
+    <w:bookmarkStart w:id="110" w:name="ref-ripple.etal2014"/>
     <w:p>
       <w:pPr>
         <w:pStyle w:val="Bibliography"/>
@@ -5859,7 +5950,7 @@
       <w:r>
         <w:t xml:space="preserve"> </w:t>
       </w:r>
-      <w:hyperlink r:id="rId107">
+      <w:hyperlink r:id="rId109">
         <w:r>
           <w:rPr>
             <w:rStyle w:val="Hyperlink"/>
@@ -5871,8 +5962,8 @@
         <w:t xml:space="preserve">.</w:t>
       </w:r>
     </w:p>
-    <w:bookmarkEnd w:id="108"/>
-    <w:bookmarkStart w:id="110" w:name="ref-santostefano.etal2024"/>
+    <w:bookmarkEnd w:id="110"/>
+    <w:bookmarkStart w:id="112" w:name="ref-santostefano.etal2024"/>
     <w:p>
       <w:pPr>
         <w:pStyle w:val="Bibliography"/>
@@ -5911,7 +6002,7 @@
       <w:r>
         <w:t xml:space="preserve"> </w:t>
       </w:r>
-      <w:hyperlink r:id="rId109">
+      <w:hyperlink r:id="rId111">
         <w:r>
           <w:rPr>
             <w:rStyle w:val="Hyperlink"/>
@@ -5923,8 +6014,8 @@
         <w:t xml:space="preserve">.</w:t>
       </w:r>
     </w:p>
-    <w:bookmarkEnd w:id="110"/>
-    <w:bookmarkStart w:id="112" w:name="ref-schmitz2017"/>
+    <w:bookmarkEnd w:id="112"/>
+    <w:bookmarkStart w:id="114" w:name="ref-schmitz2017"/>
     <w:p>
       <w:pPr>
         <w:pStyle w:val="Bibliography"/>
@@ -5957,7 +6048,7 @@
       <w:r>
         <w:t xml:space="preserve"> </w:t>
       </w:r>
-      <w:hyperlink r:id="rId111">
+      <w:hyperlink r:id="rId113">
         <w:r>
           <w:rPr>
             <w:rStyle w:val="Hyperlink"/>
@@ -5969,8 +6060,8 @@
         <w:t xml:space="preserve">.</w:t>
       </w:r>
     </w:p>
-    <w:bookmarkEnd w:id="112"/>
-    <w:bookmarkStart w:id="114" w:name="ref-skelhornandcandy2016"/>
+    <w:bookmarkEnd w:id="114"/>
+    <w:bookmarkStart w:id="116" w:name="ref-skelhornandcandy2016"/>
     <w:p>
       <w:pPr>
         <w:pStyle w:val="Bibliography"/>
@@ -6003,7 +6094,7 @@
       <w:r>
         <w:t xml:space="preserve"> </w:t>
       </w:r>
-      <w:hyperlink r:id="rId113">
+      <w:hyperlink r:id="rId115">
         <w:r>
           <w:rPr>
             <w:rStyle w:val="Hyperlink"/>
@@ -6015,8 +6106,8 @@
         <w:t xml:space="preserve">.</w:t>
       </w:r>
     </w:p>
-    <w:bookmarkEnd w:id="114"/>
-    <w:bookmarkStart w:id="115" w:name="ref-StanDevelopmentTeam2023"/>
+    <w:bookmarkEnd w:id="116"/>
+    <w:bookmarkStart w:id="117" w:name="ref-StanDevelopmentTeam2023"/>
     <w:p>
       <w:pPr>
         <w:pStyle w:val="Bibliography"/>
@@ -6080,8 +6171,8 @@
         <w:t xml:space="preserve">. 2.31 ed.</w:t>
       </w:r>
     </w:p>
-    <w:bookmarkEnd w:id="115"/>
-    <w:bookmarkStart w:id="117" w:name="ref-martin.etal2012"/>
+    <w:bookmarkEnd w:id="117"/>
+    <w:bookmarkStart w:id="119" w:name="ref-martin.etal2012"/>
     <w:p>
       <w:pPr>
         <w:pStyle w:val="Bibliography"/>
@@ -6120,7 +6211,7 @@
       <w:r>
         <w:t xml:space="preserve"> </w:t>
       </w:r>
-      <w:hyperlink r:id="rId116">
+      <w:hyperlink r:id="rId118">
         <w:r>
           <w:rPr>
             <w:rStyle w:val="Hyperlink"/>
@@ -6132,8 +6223,8 @@
         <w:t xml:space="preserve">.</w:t>
       </w:r>
     </w:p>
-    <w:bookmarkEnd w:id="117"/>
-    <w:bookmarkStart w:id="119" w:name="ref-tetzalf.etal2019"/>
+    <w:bookmarkEnd w:id="119"/>
+    <w:bookmarkStart w:id="121" w:name="ref-tetzalf.etal2019"/>
     <w:p>
       <w:pPr>
         <w:pStyle w:val="Bibliography"/>
@@ -6163,7 +6254,7 @@
       <w:r>
         <w:t xml:space="preserve">236: 324–31. https://doi.org/</w:t>
       </w:r>
-      <w:hyperlink r:id="rId118">
+      <w:hyperlink r:id="rId120">
         <w:r>
           <w:rPr>
             <w:rStyle w:val="Hyperlink"/>
@@ -6175,8 +6266,8 @@
         <w:t xml:space="preserve">.</w:t>
       </w:r>
     </w:p>
-    <w:bookmarkEnd w:id="119"/>
-    <w:bookmarkStart w:id="121" w:name="ref-troscianko.etal2013"/>
+    <w:bookmarkEnd w:id="121"/>
+    <w:bookmarkStart w:id="123" w:name="ref-troscianko.etal2013"/>
     <w:p>
       <w:pPr>
         <w:pStyle w:val="Bibliography"/>
@@ -6209,7 +6300,7 @@
       <w:r>
         <w:t xml:space="preserve"> </w:t>
       </w:r>
-      <w:hyperlink r:id="rId120">
+      <w:hyperlink r:id="rId122">
         <w:r>
           <w:rPr>
             <w:rStyle w:val="Hyperlink"/>
@@ -6221,8 +6312,8 @@
         <w:t xml:space="preserve">.</w:t>
       </w:r>
     </w:p>
-    <w:bookmarkEnd w:id="121"/>
-    <w:bookmarkStart w:id="123" w:name="ref-troscianko.etal2018"/>
+    <w:bookmarkEnd w:id="123"/>
+    <w:bookmarkStart w:id="125" w:name="ref-troscianko.etal2018"/>
     <w:p>
       <w:pPr>
         <w:pStyle w:val="Bibliography"/>
@@ -6255,7 +6346,7 @@
       <w:r>
         <w:t xml:space="preserve"> </w:t>
       </w:r>
-      <w:hyperlink r:id="rId122">
+      <w:hyperlink r:id="rId124">
         <w:r>
           <w:rPr>
             <w:rStyle w:val="Hyperlink"/>
@@ -6267,8 +6358,8 @@
         <w:t xml:space="preserve">.</w:t>
       </w:r>
     </w:p>
-    <w:bookmarkEnd w:id="123"/>
-    <w:bookmarkStart w:id="125" w:name="ref-turner2006"/>
+    <w:bookmarkEnd w:id="125"/>
+    <w:bookmarkStart w:id="127" w:name="ref-turner2006"/>
     <w:p>
       <w:pPr>
         <w:pStyle w:val="Bibliography"/>
@@ -6376,7 +6467,7 @@
       <w:r>
         <w:t xml:space="preserve"> </w:t>
       </w:r>
-      <w:hyperlink r:id="rId124">
+      <w:hyperlink r:id="rId126">
         <w:r>
           <w:rPr>
             <w:rStyle w:val="Hyperlink"/>
@@ -6388,8 +6479,8 @@
         <w:t xml:space="preserve">.</w:t>
       </w:r>
     </w:p>
-    <w:bookmarkEnd w:id="125"/>
-    <w:bookmarkStart w:id="127" w:name="ref-vehtari.etal2017"/>
+    <w:bookmarkEnd w:id="127"/>
+    <w:bookmarkStart w:id="129" w:name="ref-vehtari.etal2017"/>
     <w:p>
       <w:pPr>
         <w:pStyle w:val="Bibliography"/>
@@ -6443,7 +6534,7 @@
       <w:r>
         <w:t xml:space="preserve"> </w:t>
       </w:r>
-      <w:hyperlink r:id="rId126">
+      <w:hyperlink r:id="rId128">
         <w:r>
           <w:rPr>
             <w:rStyle w:val="Hyperlink"/>
@@ -6455,8 +6546,8 @@
         <w:t xml:space="preserve">.</w:t>
       </w:r>
     </w:p>
-    <w:bookmarkEnd w:id="127"/>
-    <w:bookmarkStart w:id="129" w:name="ref-vehtari.etal2021"/>
+    <w:bookmarkEnd w:id="129"/>
+    <w:bookmarkStart w:id="131" w:name="ref-vehtari.etal2021"/>
     <w:p>
       <w:pPr>
         <w:pStyle w:val="Bibliography"/>
@@ -6567,7 +6658,7 @@
       <w:r>
         <w:t xml:space="preserve"> </w:t>
       </w:r>
-      <w:hyperlink r:id="rId128">
+      <w:hyperlink r:id="rId130">
         <w:r>
           <w:rPr>
             <w:rStyle w:val="Hyperlink"/>
@@ -6579,8 +6670,8 @@
         <w:t xml:space="preserve">.</w:t>
       </w:r>
     </w:p>
-    <w:bookmarkEnd w:id="129"/>
-    <w:bookmarkStart w:id="131" w:name="ref-vehtari.etal2022"/>
+    <w:bookmarkEnd w:id="131"/>
+    <w:bookmarkStart w:id="133" w:name="ref-vehtari.etal2022"/>
     <w:p>
       <w:pPr>
         <w:pStyle w:val="Bibliography"/>
@@ -6615,7 +6706,7 @@
       <w:r>
         <w:t xml:space="preserve"> </w:t>
       </w:r>
-      <w:hyperlink r:id="rId130">
+      <w:hyperlink r:id="rId132">
         <w:r>
           <w:rPr>
             <w:rStyle w:val="Hyperlink"/>
@@ -6627,8 +6718,8 @@
         <w:t xml:space="preserve">.</w:t>
       </w:r>
     </w:p>
-    <w:bookmarkEnd w:id="131"/>
-    <w:bookmarkStart w:id="133" w:name="ref-walker.etal2005"/>
+    <w:bookmarkEnd w:id="133"/>
+    <w:bookmarkStart w:id="135" w:name="ref-walker.etal2005"/>
     <w:p>
       <w:pPr>
         <w:pStyle w:val="Bibliography"/>
@@ -6694,7 +6785,7 @@
       <w:r>
         <w:t xml:space="preserve"> </w:t>
       </w:r>
-      <w:hyperlink r:id="rId132">
+      <w:hyperlink r:id="rId134">
         <w:r>
           <w:rPr>
             <w:rStyle w:val="Hyperlink"/>
@@ -6706,8 +6797,8 @@
         <w:t xml:space="preserve">.</w:t>
       </w:r>
     </w:p>
-    <w:bookmarkEnd w:id="133"/>
-    <w:bookmarkStart w:id="135" w:name="ref-wilson-rankin2015"/>
+    <w:bookmarkEnd w:id="135"/>
+    <w:bookmarkStart w:id="137" w:name="ref-wilson-rankin2015"/>
     <w:p>
       <w:pPr>
         <w:pStyle w:val="Bibliography"/>
@@ -6761,7 +6852,7 @@
       <w:r>
         <w:t xml:space="preserve"> </w:t>
       </w:r>
-      <w:hyperlink r:id="rId134">
+      <w:hyperlink r:id="rId136">
         <w:r>
           <w:rPr>
             <w:rStyle w:val="Hyperlink"/>
@@ -6773,8 +6864,8 @@
         <w:t xml:space="preserve">.</w:t>
       </w:r>
     </w:p>
-    <w:bookmarkEnd w:id="135"/>
-    <w:bookmarkStart w:id="137" w:name="ref-wirsing.etal2021"/>
+    <w:bookmarkEnd w:id="137"/>
+    <w:bookmarkStart w:id="139" w:name="ref-wirsing.etal2021"/>
     <w:p>
       <w:pPr>
         <w:pStyle w:val="Bibliography"/>
@@ -6804,7 +6895,7 @@
       <w:r>
         <w:t xml:space="preserve">24 (1): 113–29. https://doi.org/</w:t>
       </w:r>
-      <w:hyperlink r:id="rId136">
+      <w:hyperlink r:id="rId138">
         <w:r>
           <w:rPr>
             <w:rStyle w:val="Hyperlink"/>
@@ -6816,8 +6907,8 @@
         <w:t xml:space="preserve">.</w:t>
       </w:r>
     </w:p>
-    <w:bookmarkEnd w:id="137"/>
-    <w:bookmarkStart w:id="139" w:name="ref-woo.etal2008"/>
+    <w:bookmarkEnd w:id="139"/>
+    <w:bookmarkStart w:id="141" w:name="ref-woo.etal2008"/>
     <w:p>
       <w:pPr>
         <w:pStyle w:val="Bibliography"/>
@@ -6895,7 +6986,7 @@
       <w:r>
         <w:t xml:space="preserve"> </w:t>
       </w:r>
-      <w:hyperlink r:id="rId138">
+      <w:hyperlink r:id="rId140">
         <w:r>
           <w:rPr>
             <w:rStyle w:val="Hyperlink"/>
@@ -6907,8 +6998,8 @@
         <w:t xml:space="preserve">.</w:t>
       </w:r>
     </w:p>
-    <w:bookmarkEnd w:id="139"/>
-    <w:bookmarkStart w:id="141" w:name="ref-wooster.etal2023"/>
+    <w:bookmarkEnd w:id="141"/>
+    <w:bookmarkStart w:id="143" w:name="ref-wooster.etal2023"/>
     <w:p>
       <w:pPr>
         <w:pStyle w:val="Bibliography"/>
@@ -6941,7 +7032,7 @@
       <w:r>
         <w:t xml:space="preserve"> </w:t>
       </w:r>
-      <w:hyperlink r:id="rId140">
+      <w:hyperlink r:id="rId142">
         <w:r>
           <w:rPr>
             <w:rStyle w:val="Hyperlink"/>
@@ -6953,8 +7044,8 @@
         <w:t xml:space="preserve">.</w:t>
       </w:r>
     </w:p>
-    <w:bookmarkEnd w:id="141"/>
-    <w:bookmarkStart w:id="143" w:name="ref-wright.etal2022"/>
+    <w:bookmarkEnd w:id="143"/>
+    <w:bookmarkStart w:id="145" w:name="ref-wright.etal2022"/>
     <w:p>
       <w:pPr>
         <w:pStyle w:val="Bibliography"/>
@@ -7029,7 +7120,7 @@
       <w:r>
         <w:t xml:space="preserve"> </w:t>
       </w:r>
-      <w:hyperlink r:id="rId142">
+      <w:hyperlink r:id="rId144">
         <w:r>
           <w:rPr>
             <w:rStyle w:val="Hyperlink"/>
@@ -7041,9 +7132,9 @@
         <w:t xml:space="preserve">.</w:t>
       </w:r>
     </w:p>
-    <w:bookmarkEnd w:id="143"/>
-    <w:bookmarkEnd w:id="144"/>
     <w:bookmarkEnd w:id="145"/>
+    <w:bookmarkEnd w:id="146"/>
+    <w:bookmarkEnd w:id="147"/>
     <w:sectPr>
       <w:footerReference r:id="rId9" w:type="default"/>
       <w:pgSz w:h="15840" w:w="12240"/>

</xml_diff>

<commit_message>
updated MS up to discussion
</commit_message>
<xml_diff>
--- a/manuscript/manuscript.docx
+++ b/manuscript/manuscript.docx
@@ -118,6 +118,18 @@
     <w:p>
       <w:pPr>
         <w:pStyle w:val="FirstParagraph"/>
+      </w:pPr>
+      <w:r>
+        <w:rPr>
+          <w:bCs/>
+          <w:b/>
+        </w:rPr>
+        <w:t xml:space="preserve">à compléter</w:t>
+      </w:r>
+    </w:p>
+    <w:p>
+      <w:pPr>
+        <w:pStyle w:val="BodyText"/>
       </w:pPr>
       <w:r>
         <w:t xml:space="preserve">The acquisition of expertise is crucial for predators to be successful hunters. To achieve this, predators must hone their skills and gain knowledge through repeated and extensive practice. It is hypothesized that prey can interfere in this process and hinder the acquisition of predator expertise by employing antipredator tactics to evade detection and pursuit. However, empirical evidence on how predators acquire expertise through repeated encounters with their prey remains limited, largely due to the challenges of monitoring direct interactions in the wild. Here, we use the game</w:t>
@@ -175,7 +187,7 @@
         <w:pStyle w:val="FirstParagraph"/>
       </w:pPr>
       <w:r>
-        <w:t xml:space="preserve">Predation is a fundamental biological process acting as an agent of evolutionary change that regulates prey populations, limits the spread of diseases, and mediates energy flow across trophic levels</w:t>
+        <w:t xml:space="preserve">Predation is an agent of evolutionary change that regulates prey populations, limits the spread of diseases, and mediates energy flow across trophic levels</w:t>
       </w:r>
       <w:r>
         <w:t xml:space="preserve"> </w:t>
@@ -184,7 +196,7 @@
         <w:t xml:space="preserve">(Hairston Jr. and Hairston Sr. 1993; Abrams 2000; Ripple et al. 2014; Wirsing et al. 2021)</w:t>
       </w:r>
       <w:r>
-        <w:t xml:space="preserve">. These processes are driven by changes in predation risk and prey selection across landscapes as predators select suitable habitats to hunt and adjust their strategies accordingly</w:t>
+        <w:t xml:space="preserve">. These processes are driven by changes in predation risk and prey capture across landscapes as predators select suitable habitats to hunt and adjust their strategies accordingly</w:t>
       </w:r>
       <w:r>
         <w:t xml:space="preserve"> </w:t>
@@ -193,7 +205,7 @@
         <w:t xml:space="preserve">(Quevedo, Svanbäck, and Eklöv 2009; Pettorelli et al. 2015; LaBarge et al. 2024; Schmitz 2017)</w:t>
       </w:r>
       <w:r>
-        <w:t xml:space="preserve">. Central theory suggests that predators become more efficient hunters by acquiring expertise through practicing and learning the proper skills and tactics to locate, select, and capture their prey</w:t>
+        <w:t xml:space="preserve">. Theory suggests that predators become more efficient hunters by acquiring expertise through practicing and learning the proper skills and tactics to locate, select, and capture their prey</w:t>
       </w:r>
       <w:r>
         <w:t xml:space="preserve"> </w:t>
@@ -202,7 +214,7 @@
         <w:t xml:space="preserve">(Woo et al. 2008; Wooster et al. 2023; LaBarge et al. 2024)</w:t>
       </w:r>
       <w:r>
-        <w:t xml:space="preserve">. This raises the hypothesis that differences in hunting success between predators may be attributed to differences in the capacity to acquire hunting expertise. Hence, unraveling how this expertise emerges remains a missing, but essential, link to assess how foraging behaviour shapes prey consumption during predator-prey interactions.</w:t>
+        <w:t xml:space="preserve">. This raises the hypothesis that differences in hunting success between predators may be attributed to differences in the capacity to acquire hunting expertise. Hence, unraveling how expertise emerges is essential to better assess how foraging behaviour shapes prey consumption during predator-prey interactions.</w:t>
       </w:r>
     </w:p>
     <w:p>
@@ -272,7 +284,7 @@
         <w:t xml:space="preserve">(Wooster et al. 2023)</w:t>
       </w:r>
       <w:r>
-        <w:t xml:space="preserve">. This has been supported by experimental studies showing that certain camouflage tactics of prey can impair expertise acquisition in humans and birds</w:t>
+        <w:t xml:space="preserve">. This has been supported by experimental studies showing that prey camouflage can impair expertise acquisition in humans and birds</w:t>
       </w:r>
       <w:r>
         <w:t xml:space="preserve"> </w:t>
@@ -293,7 +305,7 @@
         <w:t xml:space="preserve"> </w:t>
       </w:r>
       <w:r>
-        <w:t xml:space="preserve">found in human subjects that disruptive colouration interfered with their ability to form search images, hindering improvements in detection times over repeated attempts. Given these observations, antipredator behaviour may also hold the potential to hinder the acquisition of predator expertise. For instance, some predators may be limited in their capacity to develop the necessary attributes (e.g. physical, physiological, neurological) for fast-paced hunting, which could impair their acquisition of hunting expertise if they hunt faster prey. Prey antipredator behaviour can also improve with experience through continued exposure to predators</w:t>
+        <w:t xml:space="preserve">found in human subjects that disruptive colouration interfered with their ability to form search images, hindering improvements in detection times over repeated attempts. Beyond prey camouflage, there is limited evidence to suggest that antipredator behaviour hinders the acquisition of predator expertise. Yet, some predators may be limited in their capacity to develop the necessary attributes (e.g. physical, physiological, neurological) for fast-paced hunting, which could impair their acquisition of hunting expertise when facing faster prey. Prey antipredator behaviour can also improve through continued exposure to predators</w:t>
       </w:r>
       <w:r>
         <w:t xml:space="preserve"> </w:t>
@@ -302,7 +314,16 @@
         <w:t xml:space="preserve">(Turner, Turner, and Lappi 2006; Kelley and Magurran 2011; Lönnstedt et al. 2012)</w:t>
       </w:r>
       <w:r>
-        <w:t xml:space="preserve">. Indeed, animal reintroduction programs show that individuals trained to recognize predators display more antipredator behaviours and are 1.5 times more likely to survive than individuals that were never exposed to predators</w:t>
+        <w:t xml:space="preserve">. For instance, prey alter their activity patterns under increasing predation risk</w:t>
+      </w:r>
+      <w:r>
+        <w:t xml:space="preserve"> </w:t>
+      </w:r>
+      <w:r>
+        <w:t xml:space="preserve">(Wirsing et al. 2021)</w:t>
+      </w:r>
+      <w:r>
+        <w:t xml:space="preserve">. Animal reintroduction programs show that individuals trained to recognize predators display more antipredator behaviours and are 1.5 times more likely to survive than individuals that were never exposed to predators</w:t>
       </w:r>
       <w:r>
         <w:t xml:space="preserve"> </w:t>
@@ -311,7 +332,7 @@
         <w:t xml:space="preserve">(Tetzlaff, Sperry, and DeGregorio 2019)</w:t>
       </w:r>
       <w:r>
-        <w:t xml:space="preserve">. To our knowledge, there is little empirical evidence showing links between prey skill, antipredator behaviour, and the acquisition of predator expertise in human and nonhuman predators, representing a significant gap in our understanding of predator-prey interactions.</w:t>
+        <w:t xml:space="preserve">. Hence, encountering prey with greater skill or experience may also impair expertise acquisition in predators. To our knowledge, the relationships among prey skill, antipredator behaviour, and the acquisition of expertise by human and nonhuman hunters remain unclear, representing a significant gap in our understanding of predator-prey interactions.</w:t>
       </w:r>
     </w:p>
     <w:p>
@@ -319,7 +340,7 @@
         <w:pStyle w:val="BodyText"/>
       </w:pPr>
       <w:r>
-        <w:t xml:space="preserve">A recurring challenge impeding research on predator-prey behavioural interactions is the need to collect data simultaneously on both the predator and the prey. Here we mitigate these challenges by using</w:t>
+        <w:t xml:space="preserve">A recurring challenge impeding research on predator-prey behavioural interactions is the need to collect data simultaneously on both the predator and the prey over successive interactions. Here we mitigate these challenges by using</w:t>
       </w:r>
       <w:r>
         <w:t xml:space="preserve"> </w:t>
@@ -442,7 +463,7 @@
         <w:t xml:space="preserve">(Dukas 2019)</w:t>
       </w:r>
       <w:r>
-        <w:t xml:space="preserve">. However, we hypothesize that prey speed will influence predator expertise acquisition by modulating the rate of gain in expertise at the population level. Second, we test the hypothesis that prey with more skill should have improved antipredator behaviour, and predict that prey with greater skills will move at faster speeds. Third, if prey speed influences hunting success at the population level, then we expect that the acquisition of predator expertise will vary among individuals.</w:t>
+        <w:t xml:space="preserve">. However, we hypothesize that prey speed and space coverage will influence predator expertise acquisition by modulating the rate of gain in expertise at the population level. Second, we test the hypothesis that prey with more skill should have improved antipredator behaviour, and we predict that prey with greater predator-avoidance skills will move at faster speeds and cover more space in the virtual environment. Third, if prey antipredator behavior influences the hunting success of predators at the population level, then we expect that the acquisition of predator expertise will vary among individuals.</w:t>
       </w:r>
     </w:p>
     <w:bookmarkEnd w:id="21"/>
@@ -479,7 +500,7 @@
         <w:t xml:space="preserve"> </w:t>
       </w:r>
       <w:r>
-        <w:t xml:space="preserve">is a survival asymmetric (i.e.,, gameplay mechanics differ between two groups) multiplayer online game developed by Behaviour Interactive Inc., in which players can play either as predators or prey. Every match includes only one predator and four prey. The objective of the predator is to hunt and capture the prey, and the objective of the prey is to search for resources while avoiding the predator. The resources are in the form of power generators that, once all activated, will enable the prey to escape through one of two exit doors. A skill-based matchmaking algorithm determines the composition of the predator and prey group in a match. A match ends when the predator kills all the prey available (i.e., that have not escaped), or when the last remaining prey escapes the virtual environment.</w:t>
+        <w:t xml:space="preserve">is a survival asymmetric (i.e., gameplay mechanics differ between two groups) multiplayer online game developed by Behaviour Interactive Inc. (Montreal, Canada), in which players can play either as a predator or prey. Every match includes only one predator and four prey. The objective of the predator is to hunt and capture the prey, and the objective of the prey is to search for resources while avoiding the predator. The resources are in the form of power generators that, once all activated, will enable the prey to escape through one of two exit doors. A skill-based matchmaking algorithm determines the composition of the predator and prey group in a match. A match ends when the predator kills all the prey available (i.e., that have not escaped), or when the last remaining prey escapes the virtual environment.</w:t>
       </w:r>
     </w:p>
     <w:p>
@@ -567,7 +588,7 @@
         <w:pStyle w:val="BodyText"/>
       </w:pPr>
       <w:r>
-        <w:t xml:space="preserve">Our study population comprised 253 players that played at least 300 matches. We monitored all their matches from the first to a maximum of 500 matches, with a total record of 100 412 matches overall. The predator-players’ experience in our population sample varied between 301 and 500 matches played. These matches lasted between 3 and 70 min (mean = 11 min). We recognize that we could have introduced a bias by retaining only those individuals, as they might already be seasoned video game enthusiasts and exhibit expert-level performance in their early matches in</w:t>
+        <w:t xml:space="preserve">Our study population comprised 253 players who played at least 300 matches. We monitored all their matches from the first to a maximum of 500 matches, with a total record of 100,412 matches overall. The predator-players’ experience in our population sample varied between 301 and 500 matches played. These matches lasted between 3 and 70 min (mean = 11 min). We recognize that we could have introduced a bias by retaining only those individuals, as they might already be seasoned video game enthusiasts and exhibit expert-level performance in their early matches in</w:t>
       </w:r>
       <w:r>
         <w:t xml:space="preserve"> </w:t>
@@ -580,7 +601,7 @@
         <w:t xml:space="preserve">Dead by Daylight</w:t>
       </w:r>
       <w:r>
-        <w:t xml:space="preserve">. Thus, we tested sample bias by comparing a random sample of players that played either 20 to 50 matches, 51 to 100 matches, or 101 to 300 matches during the same timeframe as our population sample. We then took the first 20 matches played by these players, including those from our population sample, and compared their mean hunting success using a Bayesian hierarchical linear model. We found that all four groups had similar success as predators in their first 20 matches (Appendix 1: Table S1 and Figure S1), giving us confidence that we did not introduce a sampling bias.</w:t>
+        <w:t xml:space="preserve">. Thus, we tested sample bias by comparing the results from our dataset to those from a random sample of players who played either 20 to 50 matches, 51 to 100 matches, or 101 to 300 matches during the same timeframe. We then took the first 20 matches played by these players, including those from our population sample, and compared their mean hunting success using a Bayesian hierarchical linear model. We found that all three groups of players had very similar success as the predator in their first 20 matches among them and compared to those used as our focal sample (Appendix 1: Table S1 and Figure S1), giving us confidence that we did not introduce a significant sampling bias.</w:t>
       </w:r>
     </w:p>
     <w:p>
@@ -588,7 +609,7 @@
         <w:pStyle w:val="BodyText"/>
       </w:pPr>
       <w:r>
-        <w:t xml:space="preserve">We collected the following information for every match in our population sample: the player’s anonymous ID, the predator player’s hunting success, the predator player’s cumulated experience, and the mean rank and speed of the group of prey that the predator player encountered. We defined hunting success as the number of prey consumed during the match (min = 0, max = 4). We defined the predator’s cumulative experience as the number of matches played as the predator prior to the match being monitored. For example, the first match of a player would have a cumulative experience value of 0, while the tenth match would have a value of 9. Laslty, we measured the prey’s rank as the mean rank of the four individual prey in a match (mean = 8.74 ± 4.12), and the prey’s speed as the mean travel speed of the four individual prey in a match (mean = 2.40 ± 0.32 m/s).</w:t>
+        <w:t xml:space="preserve">We collected the following information for every match in our population sample: the player’s anonymous ID, the predator player’s hunting success, the predator player’s cumulated experience, and the mean rank, speed, and space coverage of the group of prey that the predator player encountered. We defined hunting success as the number of prey consumed during the match (min = 0, max = 4). We defined the predator’s cumulative experience as the number of matches played as the predator prior to the match being monitored. For example, the first match of a player would have a cumulative experience value of 0, while the tenth match would have a value of 9.</w:t>
       </w:r>
     </w:p>
     <w:p>
@@ -596,7 +617,7 @@
         <w:pStyle w:val="BodyText"/>
       </w:pPr>
       <w:r>
-        <w:t xml:space="preserve">We used the mean rank of the prey as a proxy of their skill. Player ranks vary between 1 and 20, with a rank of 1 indicating the highest skill. The ranking system in</w:t>
+        <w:t xml:space="preserve">We used the mean rank of the prey as a proxy of their predator-avoidance skill. Player ranks vary between 1 and 20, with a rank of 1 indicating the highest skill. The ranking system in</w:t>
       </w:r>
       <w:r>
         <w:t xml:space="preserve"> </w:t>
@@ -623,7 +644,7 @@
         </w:r>
       </w:hyperlink>
       <w:r>
-        <w:t xml:space="preserve">). The skill of a player increases based on their performance from match to match. While the ranking system represents an approximation of prey skill, it was the most readily available metric we could access to determine the skill of the prey group, as we did not have access to the prior matches of the prey. In addition, the pairing system is subject to variation depending on factors such as player availability, which can result in predator-prey groups with unbalanced skill. This allowed us to evaluate the effect of the prey’s skill on predator success.</w:t>
+        <w:t xml:space="preserve">). The skill of a player increases based on their performance from match to match. While the ranking system represents an approximation of prey skill, it was the most readily available metric we could access to determine the skill of the prey group, as we did not have access to the prior matches of the prey. In addition, the pairing system is subject to variation depending on factors such as player availability, which can result in predator-prey groups with unbalanced skill, allowing us to evaluate the effect of the prey’s skill on predator success. For a given match, we measured the prey’s rank as the mean rank of the four individual prey (mean = 8.74 ± 4.12), and the prey’s speed as the mean travel speed of the four individual prey in a match (mean = 2.40 ± 0.32 m/s). Lastly, the prey space coverage represents the number of unique 16x16 tiles entered by the predator in a grid that covers the whole virtual environment (mean = 22.98 ± 5.38 tile visits).</w:t>
       </w:r>
     </w:p>
     <w:bookmarkEnd w:id="27"/>
@@ -650,7 +671,7 @@
         <w:pStyle w:val="FirstParagraph"/>
       </w:pPr>
       <w:r>
-        <w:t xml:space="preserve">We tested how predators developed their expertise by computing five Bayesian generalized additive mixed models (GAMM) with thin-plate regression splines, all of which estimated the relationship between hunting success and the predators’ cumulative experience. We parametrised the models following the method of</w:t>
+        <w:t xml:space="preserve">We tested how predators developed their expertise by computing six Bayesian generalized additive mixed models (GAMM) with thin-plate regression splines, all of which estimated the relationship between hunting success and the predators’ cumulative experience. We parametrised the models following the method of</w:t>
       </w:r>
       <w:r>
         <w:t xml:space="preserve"> </w:t>
@@ -659,7 +680,7 @@
         <w:t xml:space="preserve">Pedersen et al. (2019)</w:t>
       </w:r>
       <w:r>
-        <w:t xml:space="preserve">. For the first and second models (I and II), we assume that individual predators share a similar relationship between success and experience, but that this relationship can vary among them (e.g. predator 1 has a steeper curve than predator 2). This enabled us to test whether predators differed in the development of their expertise. Both models included a common global smoothing function (i.e., population effects) and random smooths for the predator ID (i.e., individual effects). Model I included the standardized match duration as a covariate, while model II included the standardized match duration and the average rank of the prey group, allowing us to test if the variation among predators in expertise acquisition was driven by prey skill. The third model had the same structure as model II but without a global smoother. This model assumes that predators do not share a common relationship between success and experience. In this model, we control for the standardized match duration and the average rank of the prey group. The fourth (IV) and fifth (V) models were expansions of model II, but included the standardized prey speed to assess its effect on the relationship between success and experience. Model IV does not have a standard global smoother, while mother V includes one.</w:t>
+        <w:t xml:space="preserve">. For the first and second models (I and II), we assume that individual predators share a similar relationship between success and experience, but that this relationship can vary among them (e.g. predator 1 has a steeper curve than predator 2). This enabled us to test whether predators differed in the development of their expertise. Both models included a common global smoothing function (i.e., population effects) and random smooths for the predator ID (i.e., individual effects). Model I included the standardized match duration as a covariate, while model II included the standardized match duration and the average rank of the prey group, allowing us to test if the variation among predators in expertise acquisition was driven by prey skill. The third model had the same structure as model II but without a global smoother. This model assumes that predators do not share a common relationship between success and experience. In this model, we control for the standardized match duration and the average rank of the prey group. The fourth (IV) and fifth (V) models were expansions of model II, but included the standardized prey speed to assess its effect on the relationship between success and experience. Model IV does not have a standard global smoother, while model V includes one. Lastly, model VI was an extension of model V and included all the aforementioned variables with the addition of the standardized space covered by the prey.</w:t>
       </w:r>
     </w:p>
     <w:p>
@@ -667,7 +688,7 @@
         <w:pStyle w:val="BodyText"/>
       </w:pPr>
       <w:r>
-        <w:t xml:space="preserve">We configured the five models to use a modified beta-binomial distribution. Hunting success was modeled as the number of prey consumed out of four, with the probability of success estimated from a Beta distribution (</w:t>
+        <w:t xml:space="preserve">We configured the six models to use a modified beta-binomial distribution. Hunting success was modeled as the number of prey consumed out of four, with the probability of success estimated from a Beta distribution (</w:t>
       </w:r>
       <m:oMath>
         <m:r>
@@ -1010,7 +1031,7 @@
         </m:d>
       </m:oMath>
       <w:r>
-        <w:t xml:space="preserve">). We compared the predictive accuracy of all five models using approximate leave-one-out cross-validation with Pareto-smoothed importance sampling</w:t>
+        <w:t xml:space="preserve">). We compared the predictive accuracy of all six models using approximate leave-one-out cross-validation with Pareto-smoothed importance sampling</w:t>
       </w:r>
       <w:r>
         <w:t xml:space="preserve"> </w:t>
@@ -1174,7 +1195,7 @@
         </m:r>
       </m:oMath>
       <w:r>
-        <w:t xml:space="preserve">) for the slope of the game duration because longer trials lead to greater success, a Gaussian prior (</w:t>
+        <w:t xml:space="preserve">) for the slope of the game duration, a Gaussian prior (</w:t>
       </w:r>
       <m:oMath>
         <m:r>
@@ -1222,7 +1243,7 @@
         </m:r>
       </m:oMath>
       <w:r>
-        <w:t xml:space="preserve">) for the slope of the prey rank, and a negative Gaussian prior on prey speed (</w:t>
+        <w:t xml:space="preserve">) for the slope of the prey rank, and negative Gaussian priors on prey speed and space coverage (</w:t>
       </w:r>
       <m:oMath>
         <m:r>
@@ -1270,16 +1291,7 @@
         </m:d>
       </m:oMath>
       <w:r>
-        <w:t xml:space="preserve">) because encountering faster prey is associated with lower success in this system</w:t>
-      </w:r>
-      <w:r>
-        <w:t xml:space="preserve"> </w:t>
-      </w:r>
-      <w:r>
-        <w:t xml:space="preserve">(Fraser Franco et al. 2022)</w:t>
-      </w:r>
-      <w:r>
-        <w:t xml:space="preserve">. We defined a positive Gaussian prior on the precision parameter (</w:t>
+        <w:t xml:space="preserve">). We defined a positive Gaussian prior on the precision parameter (</w:t>
       </w:r>
       <m:oMath>
         <m:r>
@@ -1371,7 +1383,7 @@
         <w:pStyle w:val="BodyText"/>
       </w:pPr>
       <w:r>
-        <w:t xml:space="preserve">To test the hypothesis that prey speed increases with prey skill, we fitted a Bayesian linear regression estimating the relationship between prey speed and the standardized prey rank. We controlled for the game duration, using it as a linear covariate in the model, and included the predator identity as a random effect. We used a weakly informative Gaussian prior on the slope of the game duration (</w:t>
+        <w:t xml:space="preserve">To test the hypothesis that prey speed and space coverage increases with prey skill, we fitted Bayesian linear regression models estimating the relationship between 1) prey speed and the standardized prey rank and 2) prey space coverage and the standardized prey rank. In both models, we controlled for the game duration, using it as a linear covariate, and included the predator identity as a random effect. We used weakly informative Gaussian priors on the slopes of the game duration (</w:t>
       </w:r>
       <m:oMath>
         <m:r>
@@ -1413,7 +1425,7 @@
         </m:d>
       </m:oMath>
       <w:r>
-        <w:t xml:space="preserve">) and a weakly informative negative Gaussian prior on the slope of the prey rank (</w:t>
+        <w:t xml:space="preserve">) and weakly informative negative Gaussian priors on the slopes of the prey rank (</w:t>
       </w:r>
       <m:oMath>
         <m:r>
@@ -1461,7 +1473,7 @@
         </m:d>
       </m:oMath>
       <w:r>
-        <w:t xml:space="preserve">) because prey of greater skill (i.e., rank 1 is the highest skill) should move faster. Lastly, we used a weakly informative Gaussian prior on the intercept (</w:t>
+        <w:t xml:space="preserve">) because prey of greater skill (i.e., rank 1 is the highest skill) should move faster and cover more space in the environment. Lastly, we used weakly informative Gaussian priors on the intercepts of prey speed (</w:t>
       </w:r>
       <m:oMath>
         <m:r>
@@ -1503,7 +1515,49 @@
         </m:d>
       </m:oMath>
       <w:r>
-        <w:t xml:space="preserve">) because prey should move at around two meters per second, and half-Gaussian priors on the standard deviation parameters (</w:t>
+        <w:t xml:space="preserve">) and space coverage (</w:t>
+      </w:r>
+      <m:oMath>
+        <m:r>
+          <m:t>N</m:t>
+        </m:r>
+        <m:d>
+          <m:dPr>
+            <m:begChr m:val="("/>
+            <m:endChr m:val=")"/>
+            <m:sepChr m:val=""/>
+            <m:grow/>
+          </m:dPr>
+          <m:e>
+            <m:r>
+              <m:t>15</m:t>
+            </m:r>
+            <m:r>
+              <m:rPr>
+                <m:sty m:val="p"/>
+              </m:rPr>
+              <m:t>,</m:t>
+            </m:r>
+            <m:r>
+              <m:t> </m:t>
+            </m:r>
+            <m:sSup>
+              <m:e>
+                <m:r>
+                  <m:t>0.5</m:t>
+                </m:r>
+              </m:e>
+              <m:sup>
+                <m:r>
+                  <m:t>2</m:t>
+                </m:r>
+              </m:sup>
+            </m:sSup>
+          </m:e>
+        </m:d>
+      </m:oMath>
+      <w:r>
+        <w:t xml:space="preserve">) as we assumed that prey should move at around two meters per second and cover at least 15 tiles in the virtual environment. Lastly, we employed half-Gaussian priors on the standard deviation parameters (</w:t>
       </w:r>
       <m:oMath>
         <m:r>
@@ -1545,7 +1599,7 @@
         </m:d>
       </m:oMath>
       <w:r>
-        <w:t xml:space="preserve">).</w:t>
+        <w:t xml:space="preserve">) in both models.</w:t>
       </w:r>
     </w:p>
     <w:bookmarkEnd w:id="28"/>
@@ -1563,7 +1617,7 @@
         <w:pStyle w:val="FirstParagraph"/>
       </w:pPr>
       <w:r>
-        <w:t xml:space="preserve">We parametrised the GAMMs to run four chains of 1500 iterations each, discarding the first 500 iterations of each chain as warm-up, and sampling one parameter value per iteration thereafter. Similarly, the linear model ran four chains of 1500 iterations each, sampling a parameter value at every iteration, and discarding the first 500 iterations. We thus obtained 4000 posterior samples per parameter in each model. We assessed the convergence of the chains using trace plots, R-hat diagnostics with a threshold set between 1.00 and 1.02, and effective sample sizes (ESS) with a threshold of &gt;100</w:t>
+        <w:t xml:space="preserve">We parametrised the GAMMs to run four chains of 1500 iterations each, discarding the first 500 iterations of each chain as warm-up, and sampling one parameter value per iteration thereafter. Similarly, the linear models ran four chains of 1500 iterations each, sampling a parameter value at every iteration, and discarding the first 500 iterations. We thus obtained 4000 posterior samples per parameter in each model. We assessed the convergence of the chains using trace plots, R-hat diagnostics with a threshold set between 1.00 and 1.02, and effective sample sizes (ESS) with a threshold of &gt;100</w:t>
       </w:r>
       <w:r>
         <w:t xml:space="preserve"> </w:t>
@@ -1572,7 +1626,7 @@
         <w:t xml:space="preserve">(Vehtari et al. 2021)</w:t>
       </w:r>
       <w:r>
-        <w:t xml:space="preserve">. We also performed posterior predictive checks which showed an adequate fit of the models.</w:t>
+        <w:t xml:space="preserve">. We also performed posterior predictive checks, which showed an adequate fit of the models.</w:t>
       </w:r>
     </w:p>
     <w:p>
@@ -1686,7 +1740,7 @@
         <w:pStyle w:val="FirstParagraph"/>
       </w:pPr>
       <w:r>
-        <w:t xml:space="preserve">We tested the hypothesis that antipredator behaviour impairs the acquisition of predator expertise at the population level by comparing the global trends of model I (only controlling for game duration), model II (controlling for game duration and prey rank) and model V (controlling game duration, prey rank, and prey speed) using the finite differences method (Figure 1). This allowed us to locate the point at which hunting success was optimized. At the individual level, we tested the hypothesis that antipredator behaviour generate differences among predators in expertise acquisition by comparing the individual-level variance parameters. Specifically, we compared the standard deviations of 1) the random intercepts (i.e., mean differences in hunting success), 2) the random slopes (i.e., linear component relating hunting success with experience), and 3) the curve wiggliness (i.e., nonlinear component relating hunting success with experience).</w:t>
+        <w:t xml:space="preserve">We tested the hypothesis that antipredator behaviour impairs the acquisition of predator expertise at the population level by comparing the global trends of model I (only controlling for game duration), model II (controlling for game duration and prey rank), model V (controlling for game duration, prey rank, and prey speed), and model VI (controlling for game duration, prey rank, prey speed, and prey space coverage) using the finite differences method (Figure 1). This allowed us to locate the point at which hunting success was optimized. At the individual level, we tested the hypothesis that antipredator behaviour generates differences among predators in expertise acquisition by comparing the individual-level variance parameters. Specifically, we compared the posterior distributions of standard deviations for 1) the random intercepts (i.e., mean differences in hunting success), 2) the random slopes (i.e., linear component relating hunting success with experience), and 3) the curve wiggliness (i.e., nonlinear component relating hunting success with experience).</w:t>
       </w:r>
     </w:p>
     <w:bookmarkEnd w:id="32"/>
@@ -1715,7 +1769,7 @@
         <w:pStyle w:val="FirstParagraph"/>
       </w:pPr>
       <w:r>
-        <w:t xml:space="preserve">When comparing models with the same covariate structure (i.e., model II and III; model IV and V), those that included a global smoother generally performed better at predicting hunting success compared than those without one (Table 1). This improvement in performance suggests that there is a common underlying structure in the relationship between success and experience across the population despite differences among predators (Figure 1). Overall, model V, which included all prey features, was the best at predicting predator hunting success (Table 1).</w:t>
+        <w:t xml:space="preserve">When comparing models with the same covariate structure (i.e., model II and III; model IV and V), those that included a global smoother generally performed better at predicting hunting success than those without one (Table 1). This suggests that there is a common underlying structure in the relationship between success and experience across the population, despite differences among individual predators (Figure 1). Overall, model VI, which included all prey features, was the best at predicting predator hunting success (Table 1).</w:t>
       </w:r>
     </w:p>
     <w:p xmlns:w="http://schemas.openxmlformats.org/wordprocessingml/2006/main" xmlns:wp="http://schemas.openxmlformats.org/drawingml/2006/wordprocessingDrawing" xmlns:r="http://schemas.openxmlformats.org/officeDocument/2006/relationships" xmlns:w14="http://schemas.microsoft.com/office/word/2010/wordml">
@@ -1733,7 +1787,7 @@
         <w:ind w:left="60" w:right="60" w:firstLine="0" w:firstLineChars="0"/>
       </w:pPr>
       <w:r>
-        <w:t xml:space="preserve">Table 1. Leave-one-out cross-validation results comparing the predictive performance of the five GAMMs estimating the relationship between hunting success and predator experience. All models reported include the game duration as a control. Only differences in smoothing functions and prey covariates are reported.</w:t>
+        <w:t xml:space="preserve">Table 1. Leave-one-out (loo) cross-validation results comparing the predictive performance of the five GAMMs estimating the relationship between hunting success and predator experience. All models reported include the game duration as a control. Only differences in smoothing functions and prey covariates are reported.</w:t>
       </w:r>
     </w:p>
     <w:tbl xmlns:w="http://schemas.openxmlformats.org/wordprocessingml/2006/main" xmlns:r="http://schemas.openxmlformats.org/officeDocument/2006/relationships" xmlns:w14="http://schemas.microsoft.com/office/word/2010/wordml" xmlns:wp="http://schemas.openxmlformats.org/drawingml/2006/wordprocessingDrawing" xmlns:a="http://schemas.openxmlformats.org/drawingml/2006/main" xmlns:pic="http://schemas.openxmlformats.org/drawingml/2006/picture">
@@ -1745,7 +1799,7 @@
       </w:tblPr>
       <w:tr>
         <w:trPr>
-          <w:trHeight w:val="631" w:hRule="auto"/>
+          <w:trHeight w:val="360" w:hRule="auto"/>
           <w:tblHeader/>
         </w:trPr>
         header1
@@ -1790,19 +1844,6 @@
                 <w:color w:val="000000"/>
               </w:rPr>
               <w:t xml:space="preserve">model</w:t>
-            </w:r>
-            <w:r xmlns:w="http://schemas.openxmlformats.org/wordprocessingml/2006/main" xmlns:wp="http://schemas.openxmlformats.org/drawingml/2006/wordprocessingDrawing" xmlns:r="http://schemas.openxmlformats.org/officeDocument/2006/relationships" xmlns:w14="http://schemas.microsoft.com/office/word/2010/wordml">
-              <w:rPr>
-                <w:rFonts w:ascii="Times New Roman" w:hAnsi="Times New Roman" w:eastAsia="Times New Roman" w:cs="Times New Roman"/>
-                <w:i w:val="false"/>
-                <w:b w:val="false"/>
-                <w:u w:val="none"/>
-                <w:vertAlign w:val="superscript"/>
-                <w:sz w:val="20"/>
-                <w:szCs w:val="20"/>
-                <w:color w:val="000000"/>
-              </w:rPr>
-              <w:t xml:space="preserve"> </w:t>
             </w:r>
           </w:p>
         </w:tc>
@@ -1871,6 +1912,32 @@
                 <w:color w:val="000000"/>
               </w:rPr>
               <w:t xml:space="preserve">difference</w:t>
+            </w:r>
+            <w:r xmlns:w="http://schemas.openxmlformats.org/wordprocessingml/2006/main" xmlns:wp="http://schemas.openxmlformats.org/drawingml/2006/wordprocessingDrawing" xmlns:r="http://schemas.openxmlformats.org/officeDocument/2006/relationships" xmlns:w14="http://schemas.microsoft.com/office/word/2010/wordml">
+              <w:rPr>
+                <w:rFonts w:ascii="Times New Roman" w:hAnsi="Times New Roman" w:eastAsia="Times New Roman" w:cs="Times New Roman"/>
+                <w:i w:val="false"/>
+                <w:b w:val="false"/>
+                <w:u w:val="none"/>
+                <w:vertAlign w:val="superscript"/>
+                <w:sz w:val="20"/>
+                <w:szCs w:val="20"/>
+                <w:color w:val="000000"/>
+              </w:rPr>
+              <w:t xml:space="preserve">a</w:t>
+            </w:r>
+            <w:r xmlns:w="http://schemas.openxmlformats.org/wordprocessingml/2006/main" xmlns:wp="http://schemas.openxmlformats.org/drawingml/2006/wordprocessingDrawing" xmlns:r="http://schemas.openxmlformats.org/officeDocument/2006/relationships" xmlns:w14="http://schemas.microsoft.com/office/word/2010/wordml">
+              <w:rPr>
+                <w:rFonts w:ascii="Times New Roman" w:hAnsi="Times New Roman" w:eastAsia="Times New Roman" w:cs="Times New Roman"/>
+                <w:i w:val="false"/>
+                <w:b w:val="false"/>
+                <w:u w:val="none"/>
+                <w:vertAlign w:val="superscript"/>
+                <w:sz w:val="20"/>
+                <w:szCs w:val="20"/>
+                <w:color w:val="000000"/>
+              </w:rPr>
+              <w:t xml:space="preserve"> </w:t>
             </w:r>
           </w:p>
         </w:tc>
@@ -2124,7 +2191,7 @@
                 <w:szCs w:val="20"/>
                 <w:color w:val="000000"/>
               </w:rPr>
-              <w:t xml:space="preserve">(V) predator xp + ID smoothers + prey rank + prey speed</w:t>
+              <w:t xml:space="preserve">(VI) experience + ID smoothers + prey rank + prey speed + prey space</w:t>
             </w:r>
           </w:p>
         </w:tc>
@@ -2256,6 +2323,232 @@
                 <w:szCs w:val="20"/>
                 <w:color w:val="000000"/>
               </w:rPr>
+              <w:t xml:space="preserve">-135 073.46</w:t>
+            </w:r>
+          </w:p>
+        </w:tc>
+        <w:tc>
+          <w:tcPr>
+            <w:tcBorders>
+              <w:bottom w:val="none" w:sz="0" w:space="0" w:color="000000"/>
+              <w:top w:val="single" w:sz="8" w:space="0" w:color="000000"/>
+              <w:left w:val="none" w:sz="0" w:space="0" w:color="000000"/>
+              <w:right w:val="none" w:sz="0" w:space="0" w:color="000000"/>
+            </w:tcBorders>
+            <w:shd w:val="clear" w:color="auto" w:fill="FFFFFF"/>
+            <w:tcMar>
+              <w:top w:w="0" w:type="dxa"/>
+              <w:bottom w:w="0" w:type="dxa"/>
+              <w:left w:w="0" w:type="dxa"/>
+              <w:right w:w="0" w:type="dxa"/>
+            </w:tcMar>
+            <w:vAlign w:val="center"/>
+          </w:tcPr>
+          <w:p>
+            <w:pPr>
+              <w:pStyle w:val="Normal"/>
+              <w:jc w:val="center"/>
+              <w:pBdr>
+                <w:bottom w:val="none" w:sz="0" w:space="0" w:color="000000"/>
+                <w:top w:val="none" w:sz="0" w:space="0" w:color="000000"/>
+                <w:left w:val="none" w:sz="0" w:space="0" w:color="000000"/>
+                <w:right w:val="none" w:sz="0" w:space="0" w:color="000000"/>
+              </w:pBdr>
+              <w:spacing w:after="100" w:before="100" w:line="240"/>
+              <w:ind w:left="100" w:right="100" w:firstLine="0" w:firstLineChars="0"/>
+            </w:pPr>
+            <w:r xmlns:w="http://schemas.openxmlformats.org/wordprocessingml/2006/main" xmlns:wp="http://schemas.openxmlformats.org/drawingml/2006/wordprocessingDrawing" xmlns:r="http://schemas.openxmlformats.org/officeDocument/2006/relationships" xmlns:w14="http://schemas.microsoft.com/office/word/2010/wordml">
+              <w:rPr>
+                <w:rFonts w:ascii="Times New Roman" w:hAnsi="Times New Roman" w:eastAsia="Times New Roman" w:cs="Times New Roman"/>
+                <w:i w:val="false"/>
+                <w:b w:val="false"/>
+                <w:u w:val="none"/>
+                <w:sz w:val="20"/>
+                <w:szCs w:val="20"/>
+                <w:color w:val="000000"/>
+              </w:rPr>
+              <w:t xml:space="preserve">204.52</w:t>
+            </w:r>
+          </w:p>
+        </w:tc>
+      </w:tr>
+      <w:tr>
+        <w:trPr>
+          <w:trHeight w:val="360" w:hRule="auto"/>
+        </w:trPr>
+        body2
+        <w:tc>
+          <w:tcPr>
+            <w:tcBorders>
+              <w:bottom w:val="none" w:sz="0" w:space="0" w:color="000000"/>
+              <w:top w:val="none" w:sz="0" w:space="0" w:color="000000"/>
+              <w:left w:val="none" w:sz="0" w:space="0" w:color="000000"/>
+              <w:right w:val="none" w:sz="0" w:space="0" w:color="000000"/>
+            </w:tcBorders>
+            <w:shd w:val="clear" w:color="auto" w:fill="FFFFFF"/>
+            <w:tcMar>
+              <w:top w:w="0" w:type="dxa"/>
+              <w:bottom w:w="0" w:type="dxa"/>
+              <w:left w:w="0" w:type="dxa"/>
+              <w:right w:w="0" w:type="dxa"/>
+            </w:tcMar>
+            <w:vAlign w:val="center"/>
+          </w:tcPr>
+          <w:p>
+            <w:pPr>
+              <w:pStyle w:val="Normal"/>
+              <w:jc w:val="left"/>
+              <w:pBdr>
+                <w:bottom w:val="none" w:sz="0" w:space="0" w:color="000000"/>
+                <w:top w:val="none" w:sz="0" w:space="0" w:color="000000"/>
+                <w:left w:val="none" w:sz="0" w:space="0" w:color="000000"/>
+                <w:right w:val="none" w:sz="0" w:space="0" w:color="000000"/>
+              </w:pBdr>
+              <w:spacing w:after="100" w:before="100" w:line="240"/>
+              <w:ind w:left="100" w:right="100" w:firstLine="0" w:firstLineChars="0"/>
+            </w:pPr>
+            <w:r xmlns:w="http://schemas.openxmlformats.org/wordprocessingml/2006/main" xmlns:wp="http://schemas.openxmlformats.org/drawingml/2006/wordprocessingDrawing" xmlns:r="http://schemas.openxmlformats.org/officeDocument/2006/relationships" xmlns:w14="http://schemas.microsoft.com/office/word/2010/wordml">
+              <w:rPr>
+                <w:rFonts w:ascii="Times New Roman" w:hAnsi="Times New Roman" w:eastAsia="Times New Roman" w:cs="Times New Roman"/>
+                <w:i w:val="false"/>
+                <w:b w:val="false"/>
+                <w:u w:val="none"/>
+                <w:sz w:val="20"/>
+                <w:szCs w:val="20"/>
+                <w:color w:val="000000"/>
+              </w:rPr>
+              <w:t xml:space="preserve">(V) experience + ID smoothers + prey rank + prey speed</w:t>
+            </w:r>
+          </w:p>
+        </w:tc>
+        <w:tc>
+          <w:tcPr>
+            <w:tcBorders>
+              <w:bottom w:val="none" w:sz="0" w:space="0" w:color="000000"/>
+              <w:top w:val="none" w:sz="0" w:space="0" w:color="000000"/>
+              <w:left w:val="none" w:sz="0" w:space="0" w:color="000000"/>
+              <w:right w:val="none" w:sz="0" w:space="0" w:color="000000"/>
+            </w:tcBorders>
+            <w:shd w:val="clear" w:color="auto" w:fill="FFFFFF"/>
+            <w:tcMar>
+              <w:top w:w="0" w:type="dxa"/>
+              <w:bottom w:w="0" w:type="dxa"/>
+              <w:left w:w="0" w:type="dxa"/>
+              <w:right w:w="0" w:type="dxa"/>
+            </w:tcMar>
+            <w:vAlign w:val="center"/>
+          </w:tcPr>
+          <w:p>
+            <w:pPr>
+              <w:pStyle w:val="Normal"/>
+              <w:jc w:val="center"/>
+              <w:pBdr>
+                <w:bottom w:val="none" w:sz="0" w:space="0" w:color="000000"/>
+                <w:top w:val="none" w:sz="0" w:space="0" w:color="000000"/>
+                <w:left w:val="none" w:sz="0" w:space="0" w:color="000000"/>
+                <w:right w:val="none" w:sz="0" w:space="0" w:color="000000"/>
+              </w:pBdr>
+              <w:spacing w:after="100" w:before="100" w:line="240"/>
+              <w:ind w:left="100" w:right="100" w:firstLine="0" w:firstLineChars="0"/>
+            </w:pPr>
+            <w:r xmlns:w="http://schemas.openxmlformats.org/wordprocessingml/2006/main" xmlns:wp="http://schemas.openxmlformats.org/drawingml/2006/wordprocessingDrawing" xmlns:r="http://schemas.openxmlformats.org/officeDocument/2006/relationships" xmlns:w14="http://schemas.microsoft.com/office/word/2010/wordml">
+              <w:rPr>
+                <w:rFonts w:ascii="Times New Roman" w:hAnsi="Times New Roman" w:eastAsia="Times New Roman" w:cs="Times New Roman"/>
+                <w:i w:val="false"/>
+                <w:b w:val="false"/>
+                <w:u w:val="none"/>
+                <w:sz w:val="20"/>
+                <w:szCs w:val="20"/>
+                <w:color w:val="000000"/>
+              </w:rPr>
+              <w:t xml:space="preserve">-1 046.49</w:t>
+            </w:r>
+          </w:p>
+        </w:tc>
+        <w:tc>
+          <w:tcPr>
+            <w:tcBorders>
+              <w:bottom w:val="none" w:sz="0" w:space="0" w:color="000000"/>
+              <w:top w:val="none" w:sz="0" w:space="0" w:color="000000"/>
+              <w:left w:val="none" w:sz="0" w:space="0" w:color="000000"/>
+              <w:right w:val="none" w:sz="0" w:space="0" w:color="000000"/>
+            </w:tcBorders>
+            <w:shd w:val="clear" w:color="auto" w:fill="FFFFFF"/>
+            <w:tcMar>
+              <w:top w:w="0" w:type="dxa"/>
+              <w:bottom w:w="0" w:type="dxa"/>
+              <w:left w:w="0" w:type="dxa"/>
+              <w:right w:w="0" w:type="dxa"/>
+            </w:tcMar>
+            <w:vAlign w:val="center"/>
+          </w:tcPr>
+          <w:p>
+            <w:pPr>
+              <w:pStyle w:val="Normal"/>
+              <w:jc w:val="center"/>
+              <w:pBdr>
+                <w:bottom w:val="none" w:sz="0" w:space="0" w:color="000000"/>
+                <w:top w:val="none" w:sz="0" w:space="0" w:color="000000"/>
+                <w:left w:val="none" w:sz="0" w:space="0" w:color="000000"/>
+                <w:right w:val="none" w:sz="0" w:space="0" w:color="000000"/>
+              </w:pBdr>
+              <w:spacing w:after="100" w:before="100" w:line="240"/>
+              <w:ind w:left="100" w:right="100" w:firstLine="0" w:firstLineChars="0"/>
+            </w:pPr>
+            <w:r xmlns:w="http://schemas.openxmlformats.org/wordprocessingml/2006/main" xmlns:wp="http://schemas.openxmlformats.org/drawingml/2006/wordprocessingDrawing" xmlns:r="http://schemas.openxmlformats.org/officeDocument/2006/relationships" xmlns:w14="http://schemas.microsoft.com/office/word/2010/wordml">
+              <w:rPr>
+                <w:rFonts w:ascii="Times New Roman" w:hAnsi="Times New Roman" w:eastAsia="Times New Roman" w:cs="Times New Roman"/>
+                <w:i w:val="false"/>
+                <w:b w:val="false"/>
+                <w:u w:val="none"/>
+                <w:sz w:val="20"/>
+                <w:szCs w:val="20"/>
+                <w:color w:val="000000"/>
+              </w:rPr>
+              <w:t xml:space="preserve">48.16</w:t>
+            </w:r>
+          </w:p>
+        </w:tc>
+        <w:tc>
+          <w:tcPr>
+            <w:tcBorders>
+              <w:bottom w:val="none" w:sz="0" w:space="0" w:color="000000"/>
+              <w:top w:val="none" w:sz="0" w:space="0" w:color="000000"/>
+              <w:left w:val="none" w:sz="0" w:space="0" w:color="000000"/>
+              <w:right w:val="none" w:sz="0" w:space="0" w:color="000000"/>
+            </w:tcBorders>
+            <w:shd w:val="clear" w:color="auto" w:fill="FFFFFF"/>
+            <w:tcMar>
+              <w:top w:w="0" w:type="dxa"/>
+              <w:bottom w:w="0" w:type="dxa"/>
+              <w:left w:w="0" w:type="dxa"/>
+              <w:right w:w="0" w:type="dxa"/>
+            </w:tcMar>
+            <w:vAlign w:val="center"/>
+          </w:tcPr>
+          <w:p>
+            <w:pPr>
+              <w:pStyle w:val="Normal"/>
+              <w:jc w:val="center"/>
+              <w:pBdr>
+                <w:bottom w:val="none" w:sz="0" w:space="0" w:color="000000"/>
+                <w:top w:val="none" w:sz="0" w:space="0" w:color="000000"/>
+                <w:left w:val="none" w:sz="0" w:space="0" w:color="000000"/>
+                <w:right w:val="none" w:sz="0" w:space="0" w:color="000000"/>
+              </w:pBdr>
+              <w:spacing w:after="100" w:before="100" w:line="240"/>
+              <w:ind w:left="100" w:right="100" w:firstLine="0" w:firstLineChars="0"/>
+            </w:pPr>
+            <w:r xmlns:w="http://schemas.openxmlformats.org/wordprocessingml/2006/main" xmlns:wp="http://schemas.openxmlformats.org/drawingml/2006/wordprocessingDrawing" xmlns:r="http://schemas.openxmlformats.org/officeDocument/2006/relationships" xmlns:w14="http://schemas.microsoft.com/office/word/2010/wordml">
+              <w:rPr>
+                <w:rFonts w:ascii="Times New Roman" w:hAnsi="Times New Roman" w:eastAsia="Times New Roman" w:cs="Times New Roman"/>
+                <w:i w:val="false"/>
+                <w:b w:val="false"/>
+                <w:u w:val="none"/>
+                <w:sz w:val="20"/>
+                <w:szCs w:val="20"/>
+                <w:color w:val="000000"/>
+              </w:rPr>
               <w:t xml:space="preserve">-136 119.95</w:t>
             </w:r>
           </w:p>
@@ -2264,7 +2557,7 @@
           <w:tcPr>
             <w:tcBorders>
               <w:bottom w:val="none" w:sz="0" w:space="0" w:color="000000"/>
-              <w:top w:val="single" w:sz="8" w:space="0" w:color="000000"/>
+              <w:top w:val="none" w:sz="0" w:space="0" w:color="000000"/>
               <w:left w:val="none" w:sz="0" w:space="0" w:color="000000"/>
               <w:right w:val="none" w:sz="0" w:space="0" w:color="000000"/>
             </w:tcBorders>
@@ -2309,7 +2602,7 @@
         <w:trPr>
           <w:trHeight w:val="360" w:hRule="auto"/>
         </w:trPr>
-        body2
+        body3
         <w:tc>
           <w:tcPr>
             <w:tcBorders>
@@ -2394,7 +2687,7 @@
                 <w:szCs w:val="20"/>
                 <w:color w:val="000000"/>
               </w:rPr>
-              <w:t xml:space="preserve">-60.40</w:t>
+              <w:t xml:space="preserve">-1 106.89</w:t>
             </w:r>
           </w:p>
         </w:tc>
@@ -2438,7 +2731,7 @@
                 <w:szCs w:val="20"/>
                 <w:color w:val="000000"/>
               </w:rPr>
-              <w:t xml:space="preserve">15.38</w:t>
+              <w:t xml:space="preserve">50.45</w:t>
             </w:r>
           </w:p>
         </w:tc>
@@ -2535,7 +2828,7 @@
         <w:trPr>
           <w:trHeight w:val="360" w:hRule="auto"/>
         </w:trPr>
-        body3
+        body4
         <w:tc>
           <w:tcPr>
             <w:tcBorders>
@@ -2576,7 +2869,7 @@
                 <w:szCs w:val="20"/>
                 <w:color w:val="000000"/>
               </w:rPr>
-              <w:t xml:space="preserve">(II) predator xp + ID smoothers + prey rank</w:t>
+              <w:t xml:space="preserve">(II) experience + ID smoothers + prey rank</w:t>
             </w:r>
           </w:p>
         </w:tc>
@@ -2620,7 +2913,7 @@
                 <w:szCs w:val="20"/>
                 <w:color w:val="000000"/>
               </w:rPr>
-              <w:t xml:space="preserve">-5 122.15</w:t>
+              <w:t xml:space="preserve">-6 168.64</w:t>
             </w:r>
           </w:p>
         </w:tc>
@@ -2664,7 +2957,7 @@
                 <w:szCs w:val="20"/>
                 <w:color w:val="000000"/>
               </w:rPr>
-              <w:t xml:space="preserve">104.80</w:t>
+              <w:t xml:space="preserve">114.86</w:t>
             </w:r>
           </w:p>
         </w:tc>
@@ -2761,7 +3054,7 @@
         <w:trPr>
           <w:trHeight w:val="360" w:hRule="auto"/>
         </w:trPr>
-        body4
+        body5
         <w:tc>
           <w:tcPr>
             <w:tcBorders>
@@ -2846,7 +3139,7 @@
                 <w:szCs w:val="20"/>
                 <w:color w:val="000000"/>
               </w:rPr>
-              <w:t xml:space="preserve">-5 184.46</w:t>
+              <w:t xml:space="preserve">-6 230.95</w:t>
             </w:r>
           </w:p>
         </w:tc>
@@ -2890,7 +3183,7 @@
                 <w:szCs w:val="20"/>
                 <w:color w:val="000000"/>
               </w:rPr>
-              <w:t xml:space="preserve">105.86</w:t>
+              <w:t xml:space="preserve">115.80</w:t>
             </w:r>
           </w:p>
         </w:tc>
@@ -2987,7 +3280,7 @@
         <w:trPr>
           <w:trHeight w:val="360" w:hRule="auto"/>
         </w:trPr>
-        body5
+        body6
         <w:tc>
           <w:tcPr>
             <w:tcBorders>
@@ -3028,7 +3321,7 @@
                 <w:szCs w:val="20"/>
                 <w:color w:val="000000"/>
               </w:rPr>
-              <w:t xml:space="preserve">(I) predator xp + ID smoothers</w:t>
+              <w:t xml:space="preserve">(I) experience + ID smoothers</w:t>
             </w:r>
           </w:p>
         </w:tc>
@@ -3072,7 +3365,7 @@
                 <w:szCs w:val="20"/>
                 <w:color w:val="000000"/>
               </w:rPr>
-              <w:t xml:space="preserve">-10 135.30</w:t>
+              <w:t xml:space="preserve">-11 181.79</w:t>
             </w:r>
           </w:p>
         </w:tc>
@@ -3116,7 +3409,7 @@
                 <w:szCs w:val="20"/>
                 <w:color w:val="000000"/>
               </w:rPr>
-              <w:t xml:space="preserve">136.90</w:t>
+              <w:t xml:space="preserve">143.63</w:t>
             </w:r>
           </w:p>
         </w:tc>
@@ -3283,44 +3576,6 @@
               </w:rPr>
               <w:t xml:space="preserve">'elpd' refers to the expected log pointwise density and is the value chosen to select the best model.</w:t>
             </w:r>
-            <w:r xmlns:w="http://schemas.openxmlformats.org/wordprocessingml/2006/main" xmlns:wp="http://schemas.openxmlformats.org/drawingml/2006/wordprocessingDrawing" xmlns:r="http://schemas.openxmlformats.org/officeDocument/2006/relationships" xmlns:w14="http://schemas.microsoft.com/office/word/2010/wordml">
-              <w:rPr>
-                <w:rFonts w:ascii="Times New Roman" w:hAnsi="Times New Roman" w:eastAsia="Times New Roman" w:cs="Times New Roman"/>
-                <w:i w:val="false"/>
-                <w:b w:val="false"/>
-                <w:u w:val="none"/>
-                <w:vertAlign w:val="superscript"/>
-                <w:sz w:val="24"/>
-                <w:szCs w:val="24"/>
-                <w:color w:val="000000"/>
-              </w:rPr>
-              <w:br/>
-            </w:r>
-            <w:r xmlns:w="http://schemas.openxmlformats.org/wordprocessingml/2006/main" xmlns:wp="http://schemas.openxmlformats.org/drawingml/2006/wordprocessingDrawing" xmlns:r="http://schemas.openxmlformats.org/officeDocument/2006/relationships" xmlns:w14="http://schemas.microsoft.com/office/word/2010/wordml">
-              <w:rPr>
-                <w:rFonts w:ascii="Times New Roman" w:hAnsi="Times New Roman" w:eastAsia="Times New Roman" w:cs="Times New Roman"/>
-                <w:i w:val="false"/>
-                <w:b w:val="false"/>
-                <w:u w:val="none"/>
-                <w:vertAlign w:val="superscript"/>
-                <w:sz w:val="24"/>
-                <w:szCs w:val="24"/>
-                <w:color w:val="000000"/>
-              </w:rPr>
-              <w:t xml:space="preserve">b </w:t>
-            </w:r>
-            <w:r xmlns:w="http://schemas.openxmlformats.org/wordprocessingml/2006/main" xmlns:wp="http://schemas.openxmlformats.org/drawingml/2006/wordprocessingDrawing" xmlns:r="http://schemas.openxmlformats.org/officeDocument/2006/relationships" xmlns:w14="http://schemas.microsoft.com/office/word/2010/wordml">
-              <w:rPr>
-                <w:rFonts w:ascii="Times New Roman" w:hAnsi="Times New Roman" w:eastAsia="Times New Roman" w:cs="Times New Roman"/>
-                <w:i w:val="false"/>
-                <w:b w:val="false"/>
-                <w:u w:val="none"/>
-                <w:sz w:val="24"/>
-                <w:szCs w:val="24"/>
-                <w:color w:val="000000"/>
-              </w:rPr>
-              <w:t xml:space="preserve">'xp' is an acronym for experience</w:t>
-            </w:r>
           </w:p>
         </w:tc>
       </w:tr>
@@ -3330,7 +3585,7 @@
         <w:pStyle w:val="BodyText"/>
       </w:pPr>
       <w:r>
-        <w:t xml:space="preserve">As we expected, models in which we did not account for the prey rank resulted in almost no change in hunting success with experience for the average individual (i.e., no gain in expertise, Figure 1A) due to the matchmaking algorithm pairing predators and prey with similar skill levels. Accounting for the prey rank (model II) influenced the form of the relationship, revealing a diminishing returns curve with predators optimizing their success after playing 454 matches (Figure 1B). The predictions indicate that the population would improve their hunting success by ~40% from the first to the 454</w:t>
+        <w:t xml:space="preserve">As we expected, models in which we did not account for the prey rank resulted in almost no change in hunting success with experience for the average individual (i.e., no gain in expertise, Figure S2) due to the matchmaking algorithm pairing predators and prey with similar skill levels. Accounting for the prey rank (model II) influenced the form of the relationship, revealing a diminishing returns curve with predators optimizing their success after playing 454 matches (Figure 1A). Our results indicate that the average predator improves its hunting success by ~40% from the first to the 454</w:t>
       </w:r>
       <m:oMath>
         <m:sSup>
@@ -3353,7 +3608,7 @@
         <w:t xml:space="preserve"> </w:t>
       </w:r>
       <w:r>
-        <w:t xml:space="preserve">match by hunting prey of average skill (Figure 1B).</w:t>
+        <w:t xml:space="preserve">match by hunting prey of average skill (Figure 1A).</w:t>
       </w:r>
     </w:p>
     <w:p>
@@ -3365,7 +3620,7 @@
           <wp:inline>
             <wp:extent cx="5943600" cy="3268980"/>
             <wp:effectExtent b="0" l="0" r="0" t="0"/>
-            <wp:docPr descr="Figure 1. Median posterior predictions of the acquisition of predator hunting expertise. The predators’ hunting success (i.e., the probability of consuming the four prey) is on the y-axis, and the predators’ cumulative experience (i.e., the number of matches played before each observation) is on the x-axis. Panels A to C show the acquisition of expertise for the average individual with the vertical dashed lines on the left representing the lowest predicted values. For panel A, the right-side vertical dashed line shows the highest predicted success. For panels B and C, the right-side dashed line represents the point on the curve where success was optimized, which we calculated using the finite differences method to obtain the first derivative of the predicted values. Panels D to F show among individual differences in the acquisition of expertise, with each curve representing an individual predator. (A-D) Model I where we control for the game duration exclusively. (B-E) Model II where we control for the game duration and the prey rank exclusively. (C-F) Model V where we control for game duration as well as the rank and speed of the prey group." title="" id="36" name="Picture"/>
+            <wp:docPr descr="Figure 1. Median posterior predictions of the acquisition of predator hunting expertise. The predators’ hunting success (i.e., the probability of consuming the four prey) is on the y-axis, and the predators’ cumulative experience (i.e., the number of matches played before each observation) is on the x-axis. Panels A to C show the acquisition of expertise for the average individual, with the vertical dashed lines on the left representing the lowest predicted values. For panel A, the right-side vertical dashed line shows the highest predicted success. For panels B and C, the right-side dashed line represents the point on the curve where success was optimized, which we calculated using the finite differences method to obtain the first derivative of the predicted values. Panels D to F show among-individual differences in the acquisition of expertise, with each curve representing an individual predator. All models displayed include the game duration as a linear covariate. (A-D) Model II, where we control for the game duration and the prey rank exclusively. (B-E) Model V, where we control for game duration as well as the rank and speed of the prey group. (C-F) Model VI, where we control for game duration as well as the rank, speed, and space coverage of the prey group." title="" id="36" name="Picture"/>
             <a:graphic>
               <a:graphicData uri="http://schemas.openxmlformats.org/drawingml/2006/picture">
                 <pic:pic>
@@ -3415,7 +3670,7 @@
         <w:t xml:space="preserve">Figure 1</w:t>
       </w:r>
       <w:r>
-        <w:t xml:space="preserve">. Median posterior predictions of the acquisition of predator hunting expertise. The predators’ hunting success (i.e., the probability of consuming the four prey) is on the y-axis, and the predators’ cumulative experience (i.e., the number of matches played before each observation) is on the x-axis. Panels A to C show the acquisition of expertise for the average individual with the vertical dashed lines on the left representing the lowest predicted values. For panel A, the right-side vertical dashed line shows the highest predicted success. For panels B and C, the right-side dashed line represents the point on the curve where success was optimized, which we calculated using the finite differences method to obtain the first derivative of the predicted values. Panels D to F show among individual differences in the acquisition of expertise, with each curve representing an individual predator. (A-D) Model I where we control for the game duration exclusively. (B-E) Model II where we control for the game duration and the prey rank exclusively. (C-F) Model V where we control for game duration as well as the rank and speed of the prey group.</w:t>
+        <w:t xml:space="preserve">. Median posterior predictions of the acquisition of predator hunting expertise. The predators’ hunting success (i.e., the probability of consuming the four prey) is on the y-axis, and the predators’ cumulative experience (i.e., the number of matches played before each observation) is on the x-axis. Panels A to C show the acquisition of expertise for the average individual, with the vertical dashed lines on the left representing the lowest predicted values. For panel A, the right-side vertical dashed line shows the highest predicted success. For panels B and C, the right-side dashed line represents the point on the curve where success was optimized, which we calculated using the finite differences method to obtain the first derivative of the predicted values. Panels D to F show among-individual differences in the acquisition of expertise, with each curve representing an individual predator. All models displayed include the game duration as a linear covariate. (A-D) Model II, where we control for the game duration and the prey rank exclusively. (B-E) Model V, where we control for game duration as well as the rank and speed of the prey group. (C-F) Model VI, where we control for game duration as well as the rank, speed, and space coverage of the prey group.</w:t>
       </w:r>
     </w:p>
     <w:p>
@@ -3423,7 +3678,7 @@
         <w:pStyle w:val="BodyText"/>
       </w:pPr>
       <w:r>
-        <w:t xml:space="preserve">Controlling for prey speed did not qualitatively alter the form of the relationship between success and experience at the population level. However, the rate of expertise acquisition shifted slightly: the predator population optimized its hunting success earlier, after 323 matches (Figure 1C). We also found strong evidence of a negative relationship between hunting success and prey speed, indicating that hunting faster prey reduced the predator’s chances of capture (Figure S2). Moreover, prey groups composed of individuals with greater skill moved faster than those composed of individuals with lower skill (Figure 2).</w:t>
+        <w:t xml:space="preserve">Controlling for prey speed and space coverage did not qualitatively alter the form of the relationship between success and experience at the population level. However, the rate of expertise acquisition shifted slightly: the predator population reached its maximal hunting success earlier, after 323 matches (Figure 1B-C). We also found strong evidence that hunting success declined when predators pursued faster prey or prey occupying more space in the virtual environment (Figure S3A-B). Moreover, prey groups composed of individuals with greater skill moved faster than those composed of individuals with lower skill (Figure 2A). In contrast, there was no change in prey space coverage with increasing skill (Figure 2B).</w:t>
       </w:r>
     </w:p>
     <w:p>
@@ -3433,9 +3688,9 @@
       <w:r>
         <w:drawing>
           <wp:inline>
-            <wp:extent cx="4587290" cy="4587290"/>
+            <wp:extent cx="5943600" cy="2377440"/>
             <wp:effectExtent b="0" l="0" r="0" t="0"/>
-            <wp:docPr descr="Figure 2. Median posterior predictions of the relationship between prey speed and prey skill. The average speed of the prey group is on the y-axis, and the average rank of the prey group is on the x-axis. The colour gradient showcases the density of observations, with lighter colours indicating lower densities, and darker colours indicating higher densities of observations. Lower rank values indicate that the prey group is more skilled, while higher values indicate that the prey are less skilled" title="" id="39" name="Picture"/>
+            <wp:docPr descr="Figure 2. Median posterior predictions of the relationship between prey behaviour and prey skill. The average behaviour of the prey group is on the y-axis, and the average rank of the prey group is on the x-axis. The colour gradient showcases the density of observations, with lighter colours indicating lower densities, and darker colours indicating higher densities of observations. Lower rank values indicate that the prey group is more skilled, while higher values indicate that the prey are less skilled. Panel A is for the linear model of prey speed, and panel B is for the linear model of prey space coverage." title="" id="39" name="Picture"/>
             <a:graphic>
               <a:graphicData uri="http://schemas.openxmlformats.org/drawingml/2006/picture">
                 <pic:pic>
@@ -3454,7 +3709,7 @@
                   <pic:spPr bwMode="auto">
                     <a:xfrm>
                       <a:off x="0" y="0"/>
-                      <a:ext cx="4587290" cy="4587290"/>
+                      <a:ext cx="5943600" cy="2377440"/>
                     </a:xfrm>
                     <a:prstGeom prst="rect">
                       <a:avLst/>
@@ -3485,7 +3740,7 @@
         <w:t xml:space="preserve">Figure 2</w:t>
       </w:r>
       <w:r>
-        <w:t xml:space="preserve">. Median posterior predictions of the relationship between prey speed and prey skill. The average speed of the prey group is on the y-axis, and the average rank of the prey group is on the x-axis. The colour gradient showcases the density of observations, with lighter colours indicating lower densities, and darker colours indicating higher densities of observations. Lower rank values indicate that the prey group is more skilled, while higher values indicate that the prey are less skilled</w:t>
+        <w:t xml:space="preserve">. Median posterior predictions of the relationship between prey behaviour and prey skill. The average behaviour of the prey group is on the y-axis, and the average rank of the prey group is on the x-axis. The colour gradient showcases the density of observations, with lighter colours indicating lower densities, and darker colours indicating higher densities of observations. Lower rank values indicate that the prey group is more skilled, while higher values indicate that the prey are less skilled. Panel A is for the linear model of prey speed, and panel B is for the linear model of prey space coverage.</w:t>
       </w:r>
     </w:p>
     <w:bookmarkEnd w:id="41"/>
@@ -3503,7 +3758,7 @@
         <w:pStyle w:val="FirstParagraph"/>
       </w:pPr>
       <w:r>
-        <w:t xml:space="preserve">Our results show that individual predators varied in their acquisition of expertise, regardless of whether we controlled for prey features (Figure 1 D-F and Figure 3). However, the extent of the variation in the relationship between success and experience was shaped by the prey’s skill, as shown by the the posterior distributions of individual-level parameters in the model accounting for the rank of the prey (model II, Figure 2). Specifically, the standard deviations of individual intercepts (median model I = 1.25 vs median model II = 2.21), slopes (median model I = 7.17 vs median model II = 9.73), and wiggliness (median model I = 2.35 vs median model II = 3.25) were all larger in model II compared to model I. Controlling for prey rank thus reveals how predators may differ expertise acquisition if they hunt prey that are not of the same skill level as them.</w:t>
+        <w:t xml:space="preserve">Our results show that individual predators varied in their acquisition of expertise, regardless of whether we controlled for prey features (Figure 1 D-F and Figure 3). However, the extent of the variation in the relationship between success and experience was shaped by the prey’s skill, as shown by the posterior distributions of individual-level parameters in the model accounting for the rank of the prey (model II, Figure 2). Specifically, the standard deviations of individual intercepts (median model I = 1.25 vs median model II = 2.21), slopes (median model I = 7.17 vs median model II = 9.73), and wiggliness (median model I = 2.35 vs median model II = 3.25) were all larger in model II compared to model I. Controlling for prey rank thus reveals how predators may differ in expertise acquisition if they hunt prey that are not of the same skill level as themselves.</w:t>
       </w:r>
     </w:p>
     <w:p>
@@ -3511,7 +3766,7 @@
         <w:pStyle w:val="BodyText"/>
       </w:pPr>
       <w:r>
-        <w:t xml:space="preserve">Prey speed did not influence among-individual differences in average hunting success (median model II = 2.21 vs median model V = 2.2), nor in expertise acquisition (median model II = 9.73 vs median model V = 9.6), as the posterior distributions of the standard deviations were almost completely overlapping (Figure 3).</w:t>
+        <w:t xml:space="preserve">Among-individual differences in average hunting success remained unchanged regardless of whether we controlled for prey speed or prey space coverage (median model II = 2.21 vs median model V = 2.2 vs median model VI = 2.15). Similarly, controlling for both behaviours did not alter expertise acquisition (median model II = 9.73 vs median model V = 9.6 vs median model VI = 9.43), as the posterior distributions of the standard deviations showed nearly complete overlap (Figure 3).</w:t>
       </w:r>
     </w:p>
     <w:p>
@@ -3523,7 +3778,7 @@
           <wp:inline>
             <wp:extent cx="5943600" cy="5244352"/>
             <wp:effectExtent b="0" l="0" r="0" t="0"/>
-            <wp:docPr descr="Figure 3. Posterior distributions of the standard deviation of individual-level parameters estimated by the GAMM. The parameters are displayed on the y axis, and their standard deviation are displayed on the x axis. The intercept and slope standard deviations refer to the linear components of the estimated relationship between hunting success and cumulative experience. The standard deviation of the wiggliness parameter refers to the shape of the curves (i.e., nonlinear component). The vertical lines are the medians of the posterior distributions. The yellow distributions are for the model accounting only for the game duration (model I), the purple distributions are for the model accounting for game duration and the prey rank (model II), and the green distributions are for the model accounting for the game duration, prey rank, and prey speed (model V)." title="" id="43" name="Picture"/>
+            <wp:docPr descr="Figure 3. Posterior distributions of the standard deviation of individual-level parameters estimated by the GAMM. The parameters are displayed on the y-axis, and their standard deviation are displayed on the x-axis. The intercept and slope standard deviations refer to the linear components of the estimated relationship between hunting success and cumulative experience. The standard deviation of the wiggliness parameter refers to the shape of the curves (i.e., nonlinear component). The vertical lines are the medians of the posterior distributions. The yellow (lightest) distributions are for the model accounting only for the game duration (model I), the pink (lighter) distributions are for the model accounting for game duration and the prey rank (model II), the purple (darker) distributions are for the model accounting for the game duration, prey rank, and prey speed (model V), and the dark purple (darkest) distributions are for the model accounting for the game duration and all prey features (model VI). The standard deviations of individual intercepts and wiggliness parameters for models II, V, and VI overlap." title="" id="43" name="Picture"/>
             <a:graphic>
               <a:graphicData uri="http://schemas.openxmlformats.org/drawingml/2006/picture">
                 <pic:pic>
@@ -3573,7 +3828,7 @@
         <w:t xml:space="preserve">Figure 3</w:t>
       </w:r>
       <w:r>
-        <w:t xml:space="preserve">. Posterior distributions of the standard deviation of individual-level parameters estimated by the GAMM. The parameters are displayed on the y axis, and their standard deviation are displayed on the x axis. The intercept and slope standard deviations refer to the linear components of the estimated relationship between hunting success and cumulative experience. The standard deviation of the wiggliness parameter refers to the shape of the curves (i.e., nonlinear component). The vertical lines are the medians of the posterior distributions. The yellow distributions are for the model accounting only for the game duration (model I), the purple distributions are for the model accounting for game duration and the prey rank (model II), and the green distributions are for the model accounting for the game duration, prey rank, and prey speed (model V).</w:t>
+        <w:t xml:space="preserve">. Posterior distributions of the standard deviation of individual-level parameters estimated by the GAMM. The parameters are displayed on the y-axis, and their standard deviation are displayed on the x-axis. The intercept and slope standard deviations refer to the linear components of the estimated relationship between hunting success and cumulative experience. The standard deviation of the wiggliness parameter refers to the shape of the curves (i.e., nonlinear component). The vertical lines are the medians of the posterior distributions. The yellow (lightest) distributions are for the model accounting only for the game duration (model I), the pink (lighter) distributions are for the model accounting for game duration and the prey rank (model II), the purple (darker) distributions are for the model accounting for the game duration, prey rank, and prey speed (model V), and the dark purple (darkest) distributions are for the model accounting for the game duration and all prey features (model VI). The standard deviations of individual intercepts and wiggliness parameters for models II, V, and VI overlap.</w:t>
       </w:r>
     </w:p>
     <w:bookmarkEnd w:id="45"/>
@@ -3738,7 +3993,7 @@
         <w:t xml:space="preserve">(Endler 1991; Wright et al. 2022; Wooster et al. 2023)</w:t>
       </w:r>
       <w:r>
-        <w:t xml:space="preserve">. For example, a predator that played 300 matches within six months might forget critical information related to prey detection or escape patterns compared to one that played 300 matches within six weeks. Therefore, investigating the impact of the aforementioned elements may reveal important insights into the outcome of predator-prey interactions, but integrating them into a unified framework remains challenging due to computational constraints and limitations in current modeling approaches.</w:t>
+        <w:t xml:space="preserve">. For example, a predator who played 300 matches within six months might forget critical information related to prey detection or escape patterns compared to one who played 300 matches within six weeks. Therefore, investigating the impact of the aforementioned elements may reveal important insights into the outcome of predator-prey interactions, but integrating them into a unified framework remains challenging due to computational constraints and limitations in current modeling approaches.</w:t>
       </w:r>
     </w:p>
     <w:bookmarkStart w:id="47" w:name="conclusions"/>

</xml_diff>

<commit_message>
manuscript updated and ready for submission
</commit_message>
<xml_diff>
--- a/manuscript/manuscript.docx
+++ b/manuscript/manuscript.docx
@@ -145,7 +145,7 @@
         <w:t xml:space="preserve">Dead by Daylight</w:t>
       </w:r>
       <w:r>
-        <w:t xml:space="preserve">, a virtual predator-prey system where a human predator chases four human prey, to investigate how experience shapes population and individual hunting success in predators across repeated interactions with their prey. We observed that predators were less successful when hunting faster and more skillful prey. As the prey gained skill, they also moved faster. Our analyses reveal that the predator population should optimize prey consumption over repeated encounters with prey of average skill, and optimize their success sooner if they consistently encounter prey moving at average speeds. However, both prey features did not mediate differences in expertise acquisition among individual predators.</w:t>
+        <w:t xml:space="preserve">, a virtual predator-prey system where a human predator chases four human prey, to investigate how experience shapes population and individual hunting success in predators across repeated interactions with their prey. We observed that predators were less successful when hunting faster and more skilful prey. As the prey gained skill, they also moved faster. Our analyses reveal that the predator population should optimize prey consumption over repeated encounters with prey of average skill, and optimize their success sooner if they consistently encounter prey moving at average speeds. However, both prey features did not mediate differences in expertise acquisition among individual predators.</w:t>
       </w:r>
     </w:p>
     <w:p>
@@ -463,7 +463,7 @@
         <w:t xml:space="preserve">(Dukas 2019)</w:t>
       </w:r>
       <w:r>
-        <w:t xml:space="preserve">. However, we hypothesize that prey speed and space coverage will influence predator expertise acquisition by modulating the rate of gain in expertise at the population level. Second, we test the hypothesis that prey with more skill should have improved antipredator behaviour, and we predict that prey with greater predator-avoidance skills will move at faster speeds and cover more space in the virtual environment. Third, if prey antipredator behavior influences the hunting success of predators at the population level, then we expect that the acquisition of predator expertise will vary among individuals.</w:t>
+        <w:t xml:space="preserve">. However, we hypothesize that prey speed and space coverage will influence predator expertise acquisition by modulating the rate of gain in expertise at the population level. Second, we test the hypothesis that prey with more skill should have improved antipredator behaviour, and we predict that prey with greater predator-avoidance skills will move at faster speeds and cover more space in the virtual environment. Third, if prey antipredator behaviour influences the hunting success of predators at the population level, then we expect that the acquisition of predator expertise will vary among individuals.</w:t>
       </w:r>
     </w:p>
     <w:bookmarkEnd w:id="21"/>
@@ -3847,7 +3847,7 @@
         <w:pStyle w:val="FirstParagraph"/>
       </w:pPr>
       <w:r>
-        <w:t xml:space="preserve">Using a virtual predator-prey system where we monitored predator hunting success across experience, we provide rare empirical support for the hypothesis that prey behaviour can modulate the acquisition of hunting expertise at the population level. We show that the predator population is expected to increase its hunting success with experience if it hunts prey were of average skill. While we could not show that prey behaviour directly impaired expertise acquisition, we found that the predator population would optimize its success sooner if the prey moved at average speeds over repeated encounters. This is most likely due to faster prey being more difficult to hunt, which predators had lower success against. We also observed that prey with greater skill moved faster. At the individual level, predators displayed important differences in expertise acquisition that were apparent only after accounting for prey skill. While this most likely due the game pairing system, it highlights how prey can shape the predator hunting success over time.</w:t>
+        <w:t xml:space="preserve">Using a virtual predator-prey system where we monitored predator hunting success across experience, we provide rare empirical support for the hypothesis that prey behaviour can modulate the acquisition of hunting expertise at the population level. We show that, on average, predators are expected to increase their hunting success with experience if they hunt prey of average skill. While we could not show that prey behaviour directly impaired expertise acquisition in predators, we found that predators reached their maximum hunting success sooner when pursuing prey with average movement behaviour (i.e., speed and space coverage) over repeated encounters. This is most likely because faster prey are more difficult to chase, while those that cover a lot of space are more difficult to locate since they are always moving, resulting in predators having lower success. We also observed that prey with greater skill moved faster, but did not increase their space coverage. At the individual level, predators displayed important differences in expertise acquisition that were apparent only after accounting for prey skill. While this is most likely due to the game pairing system, it highlights how prey can shape the predator hunting success over time.</w:t>
       </w:r>
     </w:p>
     <w:p>
@@ -3871,7 +3871,7 @@
         <w:t xml:space="preserve"> </w:t>
       </w:r>
       <w:r>
-        <w:t xml:space="preserve">is intended to pair players with similar skill levels within matches, and our results show that the system is effective, as the population maintained consistent hunting success across experience (Figure 1A). However, when we controlled for the prey’s skill, the gain in expertise changed at both the population and individual levels: the relationship between success and experience became asymptotic, wherein initial gains in success were significant and gradually stabilized as experience accumulated. This suggests that an increase in hunting success would emerge if predators hunted prey of average skill. This pattern of expertise acquisition is consistent with empirical studies in both humans and nonhuman animals</w:t>
+        <w:t xml:space="preserve">is intended to pair players with similar skill levels within matches, and our results show that the system is effective, as the predators maintained a near constant hunting success over repeated encounters (Figure S2). However, when we controlled for the prey’s skill, the gain in expertise by the predator changed at both the population and individual levels: the relationship between success and experience became asymptotic, wherein initial gains in success were significant and gradually stabilized as experience accumulated. This suggests that hunting success would be larger for experienced predators if they were not matched to highly skilled prey, but instead, to prey of average skill levels. This pattern of expertise acquisition is consistent with empirical studies in both humans and nonhuman animals</w:t>
       </w:r>
       <w:r>
         <w:t xml:space="preserve"> </w:t>
@@ -3880,7 +3880,10 @@
         <w:t xml:space="preserve">(reviewed in Dukas 2019)</w:t>
       </w:r>
       <w:r>
-        <w:t xml:space="preserve">, but provides additional information on how it may change given the difficulty of the task. For example, the population may have had a slower gain in expertise if the skill of the prey encountered was consistently higher.</w:t>
+        <w:t xml:space="preserve"> </w:t>
+      </w:r>
+      <w:r>
+        <w:t xml:space="preserve">but provides additional information on how it may change given the difficulty of the task. For example, the population may have had a slower gain in expertise if the skill of the prey encountered was consistently higher.</w:t>
       </w:r>
     </w:p>
     <w:p>
@@ -3888,7 +3891,7 @@
         <w:pStyle w:val="BodyText"/>
       </w:pPr>
       <w:r>
-        <w:t xml:space="preserve">Prey behaviour also played a role in shaping expertise acquisition at the population level. First, encounters with faster prey resulted in lower hunting success (Figure S2). We previously showed in</w:t>
+        <w:t xml:space="preserve">Prey behaviour also played a role in shaping expertise acquisition by predators at the population level. First, encounters with faster prey and prey covering more space resulted in lower hunting success (Figure S3). We previously showed in</w:t>
       </w:r>
       <w:r>
         <w:t xml:space="preserve"> </w:t>
@@ -3922,13 +3925,13 @@
         <w:t xml:space="preserve">(Walker et al. 2005; Kelley and Magurran 2011; Martin et al. 2022)</w:t>
       </w:r>
       <w:r>
-        <w:t xml:space="preserve">. Prey of greater skill increasingly relied on this strategy, and predators were less successful against skillful prey, suggesting that the effect of prey skill on the gain in expertise by predators was in part mediated by changes in prey behaviour following previous predator encounters</w:t>
+        <w:t xml:space="preserve">. Prey of greater skill increasingly relied on faster movement, and predators were less successful against skilful prey, suggesting that the effect of prey skill on the gain in expertise by predators was in part mediated by changes in prey behaviour following previous predator encounters</w:t>
       </w:r>
       <w:r>
         <w:t xml:space="preserve">(Tetzlaff, Sperry, and DeGregorio 2019)</w:t>
       </w:r>
       <w:r>
-        <w:t xml:space="preserve">. Second, we observed that predators optimized their hunting success sooner when we controlled for the prey’s speed — after 323 matches played, compared to 454 matches when prey speed was not accounted for. Parallel observations have been outlined in studies of prey camouflage strategies. For example,</w:t>
+        <w:t xml:space="preserve">. Second, we observed that predators reached their maximum hunting success sooner when we controlled for the prey’s speed, after 323 matches played, compared to 454 matches when prey speed was not accounted for. Parallel observations have been outlined in studies of prey camouflage strategies. For example,</w:t>
       </w:r>
       <w:r>
         <w:t xml:space="preserve"> </w:t>
@@ -3948,7 +3951,7 @@
         <w:pStyle w:val="BodyText"/>
       </w:pPr>
       <w:r>
-        <w:t xml:space="preserve">Our analyses also revealed important differences among individual predators in the acquisition of expertise, indicating that predators varied in their capacity to improve over time. However, prey speed did not influence among-individual differences in expertise. The large indivual variation in expertise acquisition emerged when we controlled for the prey skill and persisted when we controlled for the prey’s speed, suggesting that it would be observed even if predators hunted prey of average speed. This suggests that other proximal or ecological factors may be at play. For example, predators have limited attention spans that restrict diet choice and the formation of search images when they need to focus on hunting multiple prey simultaneously</w:t>
+        <w:t xml:space="preserve">Our analyses also revealed important differences among individual predators in the acquisition of expertise, indicating that predators varied in their capacity to improve over time. However, neither prey speed nor prey space coverage influenced among-individual differences in expertise. The large individual variation in expertise acquisition emerged when we controlled for prey skill and persisted when we controlled for the prey’s behaviour, suggesting that it would be observed even if predators hunted prey of average speed or space coverage. This suggests that other proximal or ecological factors may be at play. For example, predators have limited attention spans that restrict diet choice and the formation of search images when they need to focus on hunting multiple prey simultaneously</w:t>
       </w:r>
       <w:r>
         <w:t xml:space="preserve"> </w:t>
@@ -3966,7 +3969,7 @@
         <w:t xml:space="preserve">(Kelley and Magurran 2011)</w:t>
       </w:r>
       <w:r>
-        <w:t xml:space="preserve">. Hence, individuals with neurological or physical attributes allowing them to better concentrate on the hunting task may have shown greater improvement in success over time</w:t>
+        <w:t xml:space="preserve">. Hence, some individuals may have shown greater improvement in success over time if they possessed neurological or physical attributes that allow them to better concentrate on the hunting task</w:t>
       </w:r>
       <w:r>
         <w:t xml:space="preserve"> </w:t>
@@ -3975,7 +3978,16 @@
         <w:t xml:space="preserve">(Dukas 2019)</w:t>
       </w:r>
       <w:r>
-        <w:t xml:space="preserve">. Alternatively, predators may also shape their own expertise via their hunting tactic. For example, faster hunters may push their prey to move faster and display altruistic behaviours, which, in turn, may hinder their own expertise acquisition due to the increased difficulty of hunting such prey</w:t>
+        <w:t xml:space="preserve">. Longer time intervals between hunting events are also hypothesized to hinder or delay the acquisition of expertise due to information loss</w:t>
+      </w:r>
+      <w:r>
+        <w:t xml:space="preserve"> </w:t>
+      </w:r>
+      <w:r>
+        <w:t xml:space="preserve">(Endler 1991; Wright et al. 2022; Wooster et al. 2023)</w:t>
+      </w:r>
+      <w:r>
+        <w:t xml:space="preserve">. For example, a predator who played 300 matches within six months might forget critical information related to prey detection or escape patterns compared to one who played 300 matches within six weeks. Alternatively, predators may also shape their own expertise via their hunting tactic. For example, faster hunters may push their prey to move faster or to display altruistic behaviours, which, in turn, may hinder their own expertise acquisition due to the increased difficulty of hunting such prey</w:t>
       </w:r>
       <w:r>
         <w:t xml:space="preserve"> </w:t>
@@ -3984,16 +3996,42 @@
         <w:t xml:space="preserve">(Fraser Franco et al. 2022; Céré, Kelly, and Montiglio 2024)</w:t>
       </w:r>
       <w:r>
-        <w:t xml:space="preserve">. Lastly, longer time intervals between hunting events are hypothesized to hinder or delay the acquisition of expertise due to information loss</w:t>
-      </w:r>
-      <w:r>
-        <w:t xml:space="preserve"> </w:t>
-      </w:r>
-      <w:r>
-        <w:t xml:space="preserve">(Endler 1991; Wright et al. 2022; Wooster et al. 2023)</w:t>
-      </w:r>
-      <w:r>
-        <w:t xml:space="preserve">. For example, a predator who played 300 matches within six months might forget critical information related to prey detection or escape patterns compared to one who played 300 matches within six weeks. Therefore, investigating the impact of the aforementioned elements may reveal important insights into the outcome of predator-prey interactions, but integrating them into a unified framework remains challenging due to computational constraints and limitations in current modeling approaches.</w:t>
+        <w:t xml:space="preserve">. Investigating the combined effects of proximal mechanisms with the predator’s tactics may thus reveal important insights into the outcome of predator-prey interactions, but integrating them into a unified framework remains challenging due to computational constraints and limitations in current modeling approaches.</w:t>
+      </w:r>
+    </w:p>
+    <w:p>
+      <w:pPr>
+        <w:pStyle w:val="BodyText"/>
+      </w:pPr>
+      <w:r>
+        <w:t xml:space="preserve">One limitation and criticism of using videogames to study behaviour, is that neither the predator nor the prey players’ lives are at stake in the game. This may partly explain the observed persistence of differences among individuals in expertise acquisition. Hence, the gain in expertise may have been driven by the players’ motivation to win rather than</w:t>
+      </w:r>
+      <w:r>
+        <w:t xml:space="preserve"> </w:t>
+      </w:r>
+      <w:r>
+        <w:t xml:space="preserve">“</w:t>
+      </w:r>
+      <w:r>
+        <w:t xml:space="preserve">true</w:t>
+      </w:r>
+      <w:r>
+        <w:t xml:space="preserve">”</w:t>
+      </w:r>
+      <w:r>
+        <w:t xml:space="preserve"> </w:t>
+      </w:r>
+      <w:r>
+        <w:t xml:space="preserve">survival. For instance, some players may experiment with the game out of boredom, which could contribute to shaping how expertise is honed in this particular system. Yet, motivation and perseverance have been outlined as core components that increase the gain in expertise in human and nonhuman hunters</w:t>
+      </w:r>
+      <w:r>
+        <w:t xml:space="preserve"> </w:t>
+      </w:r>
+      <w:r>
+        <w:t xml:space="preserve">(Dukas 2019)</w:t>
+      </w:r>
+      <w:r>
+        <w:t xml:space="preserve">. Thus, we believe that failing to account for motivation represents a limitation of our study more than the use of videogames to study ecological interactions.</w:t>
       </w:r>
     </w:p>
     <w:bookmarkStart w:id="47" w:name="conclusions"/>
@@ -4023,34 +4061,7 @@
         <w:t xml:space="preserve">Dead by Daylight</w:t>
       </w:r>
       <w:r>
-        <w:t xml:space="preserve">. However, the effect of antipredator behaviour was observed only at the population level. While there were important differences among individuals in expertise acquisition, we did not find evidence that they were mediated by either the prey’s skill or prey movement behaviour. Future analyses should integrate physical and behavioural antipredator tactics into a unified framework to assess their influence on the acquisition of predator expertise, which may reveal important insights on the eco-evolutionary dynamics of predator-prey interactions. One limitation and criticism of using videogames to study behaviour which may partly explain the persistence of differences among individuals in expertise is that neither the predator nor the prey players’ lives are at stake in the game. As a result, emerging patterns may be driven more by the players’ motivation to win rather than</w:t>
-      </w:r>
-      <w:r>
-        <w:t xml:space="preserve"> </w:t>
-      </w:r>
-      <w:r>
-        <w:t xml:space="preserve">“</w:t>
-      </w:r>
-      <w:r>
-        <w:t xml:space="preserve">true</w:t>
-      </w:r>
-      <w:r>
-        <w:t xml:space="preserve">”</w:t>
-      </w:r>
-      <w:r>
-        <w:t xml:space="preserve"> </w:t>
-      </w:r>
-      <w:r>
-        <w:t xml:space="preserve">survival. Indeed, some players may experiment with the game out of boredom, which could contribute in shaping how expertise is honed in this particular system. Yet, motivation and perseverance have been outlined as core components that increase the gain in expertise in human and nonhuman hunters</w:t>
-      </w:r>
-      <w:r>
-        <w:t xml:space="preserve"> </w:t>
-      </w:r>
-      <w:r>
-        <w:t xml:space="preserve">(Dukas 2019)</w:t>
-      </w:r>
-      <w:r>
-        <w:t xml:space="preserve">. We believe that failing to account for motivation represents a limitation of our study more than in the use of videogames to study ecological interactions. Therefore, our demonstration of how prey antipredator behaviour can mediate the acquisition of hunting expertise adds to a growing body of research showing how virtual systems can be used to test hypotheses on ecological interactions</w:t>
+        <w:t xml:space="preserve">. However, the effect of antipredator behaviour was observed only at the population level. While there were important differences among individuals in expertise acquisition, we did not find evidence that they were mediated by either the prey’s skill or movement behaviour. Future analyses should integrate physical and behavioural antipredator tactics into a unified framework to assess their influence on the acquisition of predator expertise, which may reveal important insights into the eco-evolutionary dynamics of predator-prey interactions. Our demonstration of how prey antipredator behaviour can mediate the acquisition of hunting expertise adds to a growing body of research showing how virtual systems can be used to test hypotheses on ecological interactions</w:t>
       </w:r>
       <w:r>
         <w:t xml:space="preserve"> </w:t>

</xml_diff>